<commit_message>
Este es un cambio generado por mi
Y esta es la descripción de los cambios que hago
</commit_message>
<xml_diff>
--- a/Git y GitHub.docx
+++ b/Git y GitHub.docx
@@ -7,13 +7,15 @@
         <w:jc w:val="center"/>
         <w:rPr>
           <w:rFonts w:ascii="Arial" w:hAnsi="Arial" w:cs="Arial"/>
-          <w:sz w:val="24"/>
-        </w:rPr>
-      </w:pPr>
-      <w:r>
-        <w:rPr>
-          <w:rFonts w:ascii="Arial" w:hAnsi="Arial" w:cs="Arial"/>
-          <w:sz w:val="24"/>
+          <w:b/>
+          <w:sz w:val="32"/>
+        </w:rPr>
+      </w:pPr>
+      <w:r>
+        <w:rPr>
+          <w:rFonts w:ascii="Arial" w:hAnsi="Arial" w:cs="Arial"/>
+          <w:b/>
+          <w:sz w:val="32"/>
         </w:rPr>
         <w:t>Git y GitHub</w:t>
       </w:r>
@@ -1013,6 +1015,7 @@
           <w:sz w:val="24"/>
           <w:lang w:val="en-US"/>
         </w:rPr>
+        <w:lastRenderedPageBreak/>
         <w:t>git log –-graph –-decorate  --</w:t>
       </w:r>
       <w:proofErr w:type="spellStart"/>
@@ -1064,7 +1067,6 @@
           <w:rFonts w:ascii="Arial" w:hAnsi="Arial" w:cs="Arial"/>
           <w:sz w:val="24"/>
         </w:rPr>
-        <w:lastRenderedPageBreak/>
         <w:t xml:space="preserve">Muestra de forma clara los </w:t>
       </w:r>
       <w:proofErr w:type="spellStart"/>
@@ -1766,7 +1768,6 @@
           <w:rFonts w:ascii="Arial" w:hAnsi="Arial" w:cs="Arial"/>
           <w:sz w:val="24"/>
         </w:rPr>
-        <w:lastRenderedPageBreak/>
         <w:t xml:space="preserve">Con </w:t>
       </w:r>
       <w:proofErr w:type="spellStart"/>
@@ -1939,6 +1940,810 @@
           <w:sz w:val="24"/>
         </w:rPr>
         <w:t>, luego cuando se haga el commit</w:t>
+      </w:r>
+    </w:p>
+    <w:p>
+      <w:pPr>
+        <w:jc w:val="both"/>
+        <w:rPr>
+          <w:rFonts w:ascii="Arial" w:hAnsi="Arial" w:cs="Arial"/>
+          <w:sz w:val="24"/>
+        </w:rPr>
+      </w:pPr>
+    </w:p>
+    <w:p>
+      <w:pPr>
+        <w:jc w:val="both"/>
+        <w:rPr>
+          <w:rFonts w:ascii="Arial" w:hAnsi="Arial" w:cs="Arial"/>
+          <w:sz w:val="24"/>
+        </w:rPr>
+      </w:pPr>
+    </w:p>
+    <w:p>
+      <w:pPr>
+        <w:jc w:val="both"/>
+        <w:rPr>
+          <w:rFonts w:ascii="Arial" w:hAnsi="Arial" w:cs="Arial"/>
+          <w:sz w:val="24"/>
+        </w:rPr>
+      </w:pPr>
+    </w:p>
+    <w:p>
+      <w:pPr>
+        <w:jc w:val="both"/>
+        <w:rPr>
+          <w:rFonts w:ascii="Arial" w:hAnsi="Arial" w:cs="Arial"/>
+          <w:sz w:val="24"/>
+        </w:rPr>
+      </w:pPr>
+      <w:r>
+        <w:rPr>
+          <w:rFonts w:ascii="Arial" w:hAnsi="Arial" w:cs="Arial"/>
+          <w:sz w:val="24"/>
+        </w:rPr>
+        <w:t xml:space="preserve">Los </w:t>
+      </w:r>
+      <w:proofErr w:type="spellStart"/>
+      <w:r>
+        <w:rPr>
+          <w:rFonts w:ascii="Arial" w:hAnsi="Arial" w:cs="Arial"/>
+          <w:sz w:val="24"/>
+        </w:rPr>
+        <w:t>issues</w:t>
+      </w:r>
+      <w:proofErr w:type="spellEnd"/>
+      <w:r>
+        <w:rPr>
+          <w:rFonts w:ascii="Arial" w:hAnsi="Arial" w:cs="Arial"/>
+          <w:sz w:val="24"/>
+        </w:rPr>
+        <w:t xml:space="preserve"> y los </w:t>
+      </w:r>
+      <w:proofErr w:type="spellStart"/>
+      <w:r>
+        <w:rPr>
+          <w:rFonts w:ascii="Arial" w:hAnsi="Arial" w:cs="Arial"/>
+          <w:sz w:val="24"/>
+        </w:rPr>
+        <w:t>pull</w:t>
+      </w:r>
+      <w:proofErr w:type="spellEnd"/>
+      <w:r>
+        <w:rPr>
+          <w:rFonts w:ascii="Arial" w:hAnsi="Arial" w:cs="Arial"/>
+          <w:sz w:val="24"/>
+        </w:rPr>
+        <w:t xml:space="preserve"> </w:t>
+      </w:r>
+      <w:proofErr w:type="spellStart"/>
+      <w:r>
+        <w:rPr>
+          <w:rFonts w:ascii="Arial" w:hAnsi="Arial" w:cs="Arial"/>
+          <w:sz w:val="24"/>
+        </w:rPr>
+        <w:t>request</w:t>
+      </w:r>
+      <w:proofErr w:type="spellEnd"/>
+      <w:r>
+        <w:rPr>
+          <w:rFonts w:ascii="Arial" w:hAnsi="Arial" w:cs="Arial"/>
+          <w:sz w:val="24"/>
+        </w:rPr>
+        <w:t xml:space="preserve"> son importante para la colaboración de proyectos en GitHub</w:t>
+      </w:r>
+    </w:p>
+    <w:p>
+      <w:pPr>
+        <w:jc w:val="both"/>
+        <w:rPr>
+          <w:rFonts w:ascii="Arial" w:hAnsi="Arial" w:cs="Arial"/>
+          <w:sz w:val="24"/>
+        </w:rPr>
+      </w:pPr>
+    </w:p>
+    <w:p>
+      <w:pPr>
+        <w:jc w:val="both"/>
+        <w:rPr>
+          <w:rFonts w:ascii="Arial" w:hAnsi="Arial" w:cs="Arial"/>
+          <w:sz w:val="24"/>
+        </w:rPr>
+      </w:pPr>
+      <w:r>
+        <w:rPr>
+          <w:rFonts w:ascii="Arial" w:hAnsi="Arial" w:cs="Arial"/>
+          <w:sz w:val="24"/>
+        </w:rPr>
+        <w:t>Wiki  en GitHub -&gt; Sirve para crear documentación sobre algún proyecto.</w:t>
+      </w:r>
+    </w:p>
+    <w:p>
+      <w:pPr>
+        <w:jc w:val="both"/>
+        <w:rPr>
+          <w:rFonts w:ascii="Arial" w:hAnsi="Arial" w:cs="Arial"/>
+          <w:sz w:val="24"/>
+        </w:rPr>
+      </w:pPr>
+      <w:r>
+        <w:rPr>
+          <w:rFonts w:ascii="Arial" w:hAnsi="Arial" w:cs="Arial"/>
+          <w:sz w:val="24"/>
+        </w:rPr>
+        <w:t>Con wiki escribe, artículos, documentación acerca del proyecto.</w:t>
+      </w:r>
+    </w:p>
+    <w:p>
+      <w:pPr>
+        <w:jc w:val="both"/>
+        <w:rPr>
+          <w:rFonts w:ascii="Arial" w:hAnsi="Arial" w:cs="Arial"/>
+          <w:sz w:val="24"/>
+        </w:rPr>
+      </w:pPr>
+    </w:p>
+    <w:p>
+      <w:pPr>
+        <w:pStyle w:val="Prrafodelista"/>
+        <w:numPr>
+          <w:ilvl w:val="0"/>
+          <w:numId w:val="3"/>
+        </w:numPr>
+        <w:jc w:val="both"/>
+        <w:rPr>
+          <w:rFonts w:ascii="Arial" w:hAnsi="Arial" w:cs="Arial"/>
+          <w:sz w:val="24"/>
+        </w:rPr>
+      </w:pPr>
+      <w:r>
+        <w:rPr>
+          <w:rFonts w:ascii="Arial" w:hAnsi="Arial" w:cs="Arial"/>
+          <w:sz w:val="24"/>
+        </w:rPr>
+        <w:t xml:space="preserve">Crear servidor con </w:t>
+      </w:r>
+      <w:proofErr w:type="spellStart"/>
+      <w:r>
+        <w:rPr>
+          <w:rFonts w:ascii="Arial" w:hAnsi="Arial" w:cs="Arial"/>
+          <w:sz w:val="24"/>
+        </w:rPr>
+        <w:t>python</w:t>
+      </w:r>
+      <w:proofErr w:type="spellEnd"/>
+    </w:p>
+    <w:p>
+      <w:pPr>
+        <w:pStyle w:val="Prrafodelista"/>
+        <w:jc w:val="both"/>
+        <w:rPr>
+          <w:rFonts w:ascii="Arial" w:hAnsi="Arial" w:cs="Arial"/>
+          <w:sz w:val="24"/>
+        </w:rPr>
+      </w:pPr>
+    </w:p>
+    <w:p>
+      <w:pPr>
+        <w:pStyle w:val="Prrafodelista"/>
+        <w:jc w:val="both"/>
+        <w:rPr>
+          <w:rFonts w:ascii="Arial" w:hAnsi="Arial" w:cs="Arial"/>
+          <w:sz w:val="24"/>
+        </w:rPr>
+      </w:pPr>
+      <w:r>
+        <w:rPr>
+          <w:rFonts w:ascii="Arial" w:hAnsi="Arial" w:cs="Arial"/>
+          <w:sz w:val="24"/>
+        </w:rPr>
+        <w:t xml:space="preserve">$ </w:t>
+      </w:r>
+      <w:proofErr w:type="spellStart"/>
+      <w:proofErr w:type="gramStart"/>
+      <w:r>
+        <w:rPr>
+          <w:rFonts w:ascii="Arial" w:hAnsi="Arial" w:cs="Arial"/>
+          <w:sz w:val="24"/>
+        </w:rPr>
+        <w:t>python</w:t>
+      </w:r>
+      <w:proofErr w:type="spellEnd"/>
+      <w:proofErr w:type="gramEnd"/>
+      <w:r>
+        <w:rPr>
+          <w:rFonts w:ascii="Arial" w:hAnsi="Arial" w:cs="Arial"/>
+          <w:sz w:val="24"/>
+        </w:rPr>
+        <w:t xml:space="preserve"> –m </w:t>
+      </w:r>
+      <w:proofErr w:type="spellStart"/>
+      <w:r>
+        <w:rPr>
+          <w:rFonts w:ascii="Arial" w:hAnsi="Arial" w:cs="Arial"/>
+          <w:sz w:val="24"/>
+        </w:rPr>
+        <w:t>simpleHTTPServer</w:t>
+      </w:r>
+      <w:proofErr w:type="spellEnd"/>
+      <w:r>
+        <w:rPr>
+          <w:rFonts w:ascii="Arial" w:hAnsi="Arial" w:cs="Arial"/>
+          <w:sz w:val="24"/>
+        </w:rPr>
+        <w:t xml:space="preserve"> 8000</w:t>
+      </w:r>
+    </w:p>
+    <w:p>
+      <w:pPr>
+        <w:pStyle w:val="Prrafodelista"/>
+        <w:jc w:val="both"/>
+        <w:rPr>
+          <w:rFonts w:ascii="Arial" w:hAnsi="Arial" w:cs="Arial"/>
+          <w:sz w:val="24"/>
+        </w:rPr>
+      </w:pPr>
+    </w:p>
+    <w:p>
+      <w:pPr>
+        <w:pStyle w:val="Prrafodelista"/>
+        <w:jc w:val="both"/>
+        <w:rPr>
+          <w:rFonts w:ascii="Arial" w:hAnsi="Arial" w:cs="Arial"/>
+          <w:sz w:val="24"/>
+        </w:rPr>
+      </w:pPr>
+      <w:r>
+        <w:rPr>
+          <w:rFonts w:ascii="Arial" w:hAnsi="Arial" w:cs="Arial"/>
+          <w:sz w:val="24"/>
+        </w:rPr>
+        <w:t xml:space="preserve">Crea un </w:t>
+      </w:r>
+      <w:proofErr w:type="spellStart"/>
+      <w:r>
+        <w:rPr>
+          <w:rFonts w:ascii="Arial" w:hAnsi="Arial" w:cs="Arial"/>
+          <w:sz w:val="24"/>
+        </w:rPr>
+        <w:t>sevidor</w:t>
+      </w:r>
+      <w:proofErr w:type="spellEnd"/>
+      <w:r>
+        <w:rPr>
+          <w:rFonts w:ascii="Arial" w:hAnsi="Arial" w:cs="Arial"/>
+          <w:sz w:val="24"/>
+        </w:rPr>
+        <w:t xml:space="preserve"> en el puerto 8000</w:t>
+      </w:r>
+    </w:p>
+    <w:p>
+      <w:pPr>
+        <w:jc w:val="both"/>
+        <w:rPr>
+          <w:rFonts w:ascii="Arial" w:hAnsi="Arial" w:cs="Arial"/>
+          <w:sz w:val="24"/>
+        </w:rPr>
+      </w:pPr>
+    </w:p>
+    <w:p>
+      <w:pPr>
+        <w:jc w:val="both"/>
+        <w:rPr>
+          <w:rFonts w:ascii="Arial" w:hAnsi="Arial" w:cs="Arial"/>
+          <w:b/>
+          <w:sz w:val="32"/>
+        </w:rPr>
+      </w:pPr>
+      <w:r>
+        <w:rPr>
+          <w:rFonts w:ascii="Arial" w:hAnsi="Arial" w:cs="Arial"/>
+          <w:b/>
+          <w:sz w:val="32"/>
+        </w:rPr>
+        <w:t>Cambiar el nombre del repositorio</w:t>
+      </w:r>
+    </w:p>
+    <w:p>
+      <w:pPr>
+        <w:jc w:val="both"/>
+        <w:rPr>
+          <w:rFonts w:ascii="Arial" w:hAnsi="Arial" w:cs="Arial"/>
+          <w:sz w:val="24"/>
+        </w:rPr>
+      </w:pPr>
+      <w:r>
+        <w:rPr>
+          <w:rFonts w:ascii="Arial" w:hAnsi="Arial" w:cs="Arial"/>
+          <w:sz w:val="24"/>
+        </w:rPr>
+        <w:t xml:space="preserve">En la sección </w:t>
+      </w:r>
+      <w:proofErr w:type="spellStart"/>
+      <w:r>
+        <w:rPr>
+          <w:rFonts w:ascii="Arial" w:hAnsi="Arial" w:cs="Arial"/>
+          <w:sz w:val="24"/>
+        </w:rPr>
+        <w:t>settings</w:t>
+      </w:r>
+      <w:proofErr w:type="spellEnd"/>
+      <w:r>
+        <w:rPr>
+          <w:rFonts w:ascii="Arial" w:hAnsi="Arial" w:cs="Arial"/>
+          <w:sz w:val="24"/>
+        </w:rPr>
+        <w:t xml:space="preserve"> del repositorio puedo realizar cambios acerca del repositorio que se está trabajando.</w:t>
+      </w:r>
+    </w:p>
+    <w:p>
+      <w:pPr>
+        <w:jc w:val="both"/>
+        <w:rPr>
+          <w:rFonts w:ascii="Arial" w:hAnsi="Arial" w:cs="Arial"/>
+          <w:sz w:val="24"/>
+        </w:rPr>
+      </w:pPr>
+    </w:p>
+    <w:p>
+      <w:pPr>
+        <w:jc w:val="both"/>
+        <w:rPr>
+          <w:rFonts w:ascii="Arial" w:hAnsi="Arial" w:cs="Arial"/>
+          <w:b/>
+          <w:sz w:val="32"/>
+        </w:rPr>
+      </w:pPr>
+      <w:r>
+        <w:rPr>
+          <w:rFonts w:ascii="Arial" w:hAnsi="Arial" w:cs="Arial"/>
+          <w:b/>
+          <w:sz w:val="32"/>
+        </w:rPr>
+        <w:t xml:space="preserve">GitHub </w:t>
+      </w:r>
+      <w:proofErr w:type="spellStart"/>
+      <w:r>
+        <w:rPr>
+          <w:rFonts w:ascii="Arial" w:hAnsi="Arial" w:cs="Arial"/>
+          <w:b/>
+          <w:sz w:val="32"/>
+        </w:rPr>
+        <w:t>Pages</w:t>
+      </w:r>
+      <w:proofErr w:type="spellEnd"/>
+    </w:p>
+    <w:p>
+      <w:pPr>
+        <w:jc w:val="both"/>
+        <w:rPr>
+          <w:rFonts w:ascii="Arial" w:hAnsi="Arial" w:cs="Arial"/>
+          <w:sz w:val="24"/>
+        </w:rPr>
+      </w:pPr>
+      <w:proofErr w:type="spellStart"/>
+      <w:r>
+        <w:rPr>
+          <w:rFonts w:ascii="Arial" w:hAnsi="Arial" w:cs="Arial"/>
+          <w:sz w:val="24"/>
+        </w:rPr>
+        <w:t>Permité</w:t>
+      </w:r>
+      <w:proofErr w:type="spellEnd"/>
+      <w:r>
+        <w:rPr>
+          <w:rFonts w:ascii="Arial" w:hAnsi="Arial" w:cs="Arial"/>
+          <w:sz w:val="24"/>
+        </w:rPr>
+        <w:t xml:space="preserve"> guardar páginas estáticas</w:t>
+      </w:r>
+      <w:r>
+        <w:rPr>
+          <w:rFonts w:ascii="Arial" w:hAnsi="Arial" w:cs="Arial"/>
+          <w:sz w:val="24"/>
+        </w:rPr>
+        <w:t>, crea una nueva rama en GitHub, pero al cambiar el código o la información de la rama master, se actualiza automáticamente en la página que hemos creado.</w:t>
+      </w:r>
+    </w:p>
+    <w:p>
+      <w:pPr>
+        <w:jc w:val="both"/>
+        <w:rPr>
+          <w:rFonts w:ascii="Arial" w:hAnsi="Arial" w:cs="Arial"/>
+          <w:sz w:val="24"/>
+        </w:rPr>
+      </w:pPr>
+      <w:r>
+        <w:rPr>
+          <w:rFonts w:ascii="Arial" w:hAnsi="Arial" w:cs="Arial"/>
+          <w:sz w:val="24"/>
+        </w:rPr>
+        <w:lastRenderedPageBreak/>
+        <w:t>Se puede crear una página personal también.</w:t>
+      </w:r>
+    </w:p>
+    <w:p>
+      <w:pPr>
+        <w:jc w:val="both"/>
+        <w:rPr>
+          <w:rFonts w:ascii="Arial" w:hAnsi="Arial" w:cs="Arial"/>
+          <w:b/>
+          <w:sz w:val="28"/>
+        </w:rPr>
+      </w:pPr>
+      <w:r>
+        <w:rPr>
+          <w:rFonts w:ascii="Arial" w:hAnsi="Arial" w:cs="Arial"/>
+          <w:b/>
+          <w:sz w:val="28"/>
+        </w:rPr>
+        <w:t>Páginas personales</w:t>
+      </w:r>
+    </w:p>
+    <w:p>
+      <w:pPr>
+        <w:jc w:val="both"/>
+        <w:rPr>
+          <w:rFonts w:ascii="Arial" w:hAnsi="Arial" w:cs="Arial"/>
+          <w:sz w:val="24"/>
+        </w:rPr>
+      </w:pPr>
+      <w:r>
+        <w:rPr>
+          <w:rFonts w:ascii="Arial" w:hAnsi="Arial" w:cs="Arial"/>
+          <w:sz w:val="24"/>
+        </w:rPr>
+        <w:t>Para crear una página personal con dominio de GitHub, se debe crear un nuevo repositorio con el nombre de usuario que tenemos en GitHub y agregar github.io</w:t>
+      </w:r>
+    </w:p>
+    <w:p>
+      <w:pPr>
+        <w:pStyle w:val="Prrafodelista"/>
+        <w:numPr>
+          <w:ilvl w:val="0"/>
+          <w:numId w:val="3"/>
+        </w:numPr>
+        <w:jc w:val="both"/>
+        <w:rPr>
+          <w:rFonts w:ascii="Arial" w:hAnsi="Arial" w:cs="Arial"/>
+          <w:sz w:val="24"/>
+        </w:rPr>
+      </w:pPr>
+      <w:r>
+        <w:rPr>
+          <w:rFonts w:ascii="Arial" w:hAnsi="Arial" w:cs="Arial"/>
+          <w:sz w:val="24"/>
+        </w:rPr>
+        <w:t xml:space="preserve">jocode.github.io </w:t>
+      </w:r>
+    </w:p>
+    <w:p>
+      <w:pPr>
+        <w:jc w:val="both"/>
+        <w:rPr>
+          <w:rFonts w:ascii="Arial" w:hAnsi="Arial" w:cs="Arial"/>
+          <w:sz w:val="24"/>
+        </w:rPr>
+      </w:pPr>
+      <w:r>
+        <w:rPr>
+          <w:rFonts w:ascii="Arial" w:hAnsi="Arial" w:cs="Arial"/>
+          <w:sz w:val="24"/>
+        </w:rPr>
+        <w:t>De esta manera el sistema lo reconoce como página web personal</w:t>
+      </w:r>
+    </w:p>
+    <w:p>
+      <w:pPr>
+        <w:jc w:val="both"/>
+        <w:rPr>
+          <w:rFonts w:ascii="Arial" w:hAnsi="Arial" w:cs="Arial"/>
+          <w:sz w:val="24"/>
+        </w:rPr>
+      </w:pPr>
+    </w:p>
+    <w:p>
+      <w:pPr>
+        <w:jc w:val="both"/>
+        <w:rPr>
+          <w:rFonts w:ascii="Arial" w:hAnsi="Arial" w:cs="Arial"/>
+          <w:sz w:val="24"/>
+        </w:rPr>
+      </w:pPr>
+      <w:r>
+        <w:rPr>
+          <w:rFonts w:ascii="Arial" w:hAnsi="Arial" w:cs="Arial"/>
+          <w:sz w:val="24"/>
+        </w:rPr>
+        <w:t>En caso de usar un dominio de terceros</w:t>
+      </w:r>
+    </w:p>
+    <w:p>
+      <w:pPr>
+        <w:jc w:val="both"/>
+        <w:rPr>
+          <w:rFonts w:ascii="Arial" w:hAnsi="Arial" w:cs="Arial"/>
+          <w:sz w:val="24"/>
+        </w:rPr>
+      </w:pPr>
+      <w:r>
+        <w:rPr>
+          <w:rFonts w:ascii="Arial" w:hAnsi="Arial" w:cs="Arial"/>
+          <w:sz w:val="24"/>
+        </w:rPr>
+        <w:t>Crear un archivo cname así como suena, y redirigir al dominio</w:t>
+      </w:r>
+    </w:p>
+    <w:p>
+      <w:pPr>
+        <w:jc w:val="both"/>
+        <w:rPr>
+          <w:rFonts w:ascii="Arial" w:hAnsi="Arial" w:cs="Arial"/>
+          <w:sz w:val="24"/>
+        </w:rPr>
+      </w:pPr>
+      <w:r>
+        <w:rPr>
+          <w:rFonts w:ascii="Arial" w:hAnsi="Arial" w:cs="Arial"/>
+          <w:sz w:val="24"/>
+        </w:rPr>
+        <w:t xml:space="preserve">Y en el panel de control del dominio crear una archivo cname con las siguientes características </w:t>
+      </w:r>
+    </w:p>
+    <w:p>
+      <w:pPr>
+        <w:jc w:val="both"/>
+        <w:rPr>
+          <w:rFonts w:ascii="Arial" w:hAnsi="Arial" w:cs="Arial"/>
+          <w:sz w:val="24"/>
+        </w:rPr>
+      </w:pPr>
+      <w:r>
+        <w:rPr>
+          <w:rFonts w:ascii="Arial" w:hAnsi="Arial" w:cs="Arial"/>
+          <w:sz w:val="24"/>
+        </w:rPr>
+        <w:t>Crear archivo cname, y dentro de él colocar las siguientes líneas para apuntar a donde está la página</w:t>
+      </w:r>
+    </w:p>
+    <w:p>
+      <w:pPr>
+        <w:jc w:val="both"/>
+        <w:rPr>
+          <w:rFonts w:ascii="Arial" w:hAnsi="Arial" w:cs="Arial"/>
+          <w:sz w:val="24"/>
+        </w:rPr>
+      </w:pPr>
+      <w:r>
+        <w:rPr>
+          <w:rFonts w:ascii="Arial" w:hAnsi="Arial" w:cs="Arial"/>
+          <w:sz w:val="24"/>
+        </w:rPr>
+        <w:t>n</w:t>
+      </w:r>
+      <w:r>
+        <w:rPr>
+          <w:rFonts w:ascii="Arial" w:hAnsi="Arial" w:cs="Arial"/>
+          <w:sz w:val="24"/>
+        </w:rPr>
+        <w:t>ombredeusuario.github.io.</w:t>
+      </w:r>
+    </w:p>
+    <w:p>
+      <w:pPr>
+        <w:jc w:val="both"/>
+        <w:rPr>
+          <w:rFonts w:ascii="Arial" w:hAnsi="Arial" w:cs="Arial"/>
+          <w:sz w:val="24"/>
+        </w:rPr>
+      </w:pPr>
+      <w:hyperlink r:id="rId5" w:history="1">
+        <w:r>
+          <w:rPr>
+            <w:rStyle w:val="Hipervnculo"/>
+            <w:rFonts w:ascii="Arial" w:hAnsi="Arial" w:cs="Arial"/>
+            <w:sz w:val="24"/>
+          </w:rPr>
+          <w:t>www.nombredeusuario.github.io</w:t>
+        </w:r>
+      </w:hyperlink>
+      <w:r>
+        <w:rPr>
+          <w:rFonts w:ascii="Arial" w:hAnsi="Arial" w:cs="Arial"/>
+          <w:sz w:val="24"/>
+        </w:rPr>
+        <w:t>.</w:t>
+      </w:r>
+    </w:p>
+    <w:p>
+      <w:pPr>
+        <w:jc w:val="both"/>
+        <w:rPr>
+          <w:rFonts w:ascii="Arial" w:hAnsi="Arial" w:cs="Arial"/>
+          <w:sz w:val="24"/>
+        </w:rPr>
+      </w:pPr>
+    </w:p>
+    <w:p>
+      <w:pPr>
+        <w:jc w:val="both"/>
+        <w:rPr>
+          <w:rFonts w:ascii="Arial" w:hAnsi="Arial" w:cs="Arial"/>
+          <w:b/>
+          <w:sz w:val="32"/>
+        </w:rPr>
+      </w:pPr>
+      <w:proofErr w:type="spellStart"/>
+      <w:r>
+        <w:rPr>
+          <w:rFonts w:ascii="Arial" w:hAnsi="Arial" w:cs="Arial"/>
+          <w:b/>
+          <w:sz w:val="32"/>
+        </w:rPr>
+        <w:t>Releases</w:t>
+      </w:r>
+      <w:proofErr w:type="spellEnd"/>
+    </w:p>
+    <w:p>
+      <w:pPr>
+        <w:jc w:val="both"/>
+        <w:rPr>
+          <w:rFonts w:ascii="Arial" w:hAnsi="Arial" w:cs="Arial"/>
+          <w:sz w:val="24"/>
+        </w:rPr>
+      </w:pPr>
+      <w:r>
+        <w:rPr>
+          <w:rFonts w:ascii="Arial" w:hAnsi="Arial" w:cs="Arial"/>
+          <w:sz w:val="24"/>
+        </w:rPr>
+        <w:t xml:space="preserve">Son las diferentes versiones que se realiza a un software, GitHub realiza estas contribuciones </w:t>
+      </w:r>
+    </w:p>
+    <w:p>
+      <w:pPr>
+        <w:jc w:val="both"/>
+        <w:rPr>
+          <w:rFonts w:ascii="Arial" w:hAnsi="Arial" w:cs="Arial"/>
+          <w:sz w:val="24"/>
+        </w:rPr>
+      </w:pPr>
+    </w:p>
+    <w:p>
+      <w:pPr>
+        <w:jc w:val="both"/>
+        <w:rPr>
+          <w:rFonts w:ascii="Arial" w:hAnsi="Arial" w:cs="Arial"/>
+          <w:b/>
+          <w:sz w:val="32"/>
+        </w:rPr>
+      </w:pPr>
+      <w:proofErr w:type="spellStart"/>
+      <w:r>
+        <w:rPr>
+          <w:rFonts w:ascii="Arial" w:hAnsi="Arial" w:cs="Arial"/>
+          <w:b/>
+          <w:sz w:val="32"/>
+        </w:rPr>
+        <w:t>Gits</w:t>
+      </w:r>
+      <w:proofErr w:type="spellEnd"/>
+    </w:p>
+    <w:p>
+      <w:pPr>
+        <w:jc w:val="both"/>
+        <w:rPr>
+          <w:rFonts w:ascii="Arial" w:hAnsi="Arial" w:cs="Arial"/>
+          <w:sz w:val="24"/>
+        </w:rPr>
+      </w:pPr>
+      <w:r>
+        <w:rPr>
+          <w:rFonts w:ascii="Arial" w:hAnsi="Arial" w:cs="Arial"/>
+          <w:sz w:val="24"/>
+        </w:rPr>
+        <w:t xml:space="preserve">Permite crear </w:t>
+      </w:r>
+      <w:proofErr w:type="spellStart"/>
+      <w:r>
+        <w:rPr>
+          <w:rFonts w:ascii="Arial" w:hAnsi="Arial" w:cs="Arial"/>
+          <w:sz w:val="24"/>
+        </w:rPr>
+        <w:t>snipets</w:t>
+      </w:r>
+      <w:proofErr w:type="spellEnd"/>
+      <w:r>
+        <w:rPr>
+          <w:rFonts w:ascii="Arial" w:hAnsi="Arial" w:cs="Arial"/>
+          <w:sz w:val="24"/>
+        </w:rPr>
+        <w:t xml:space="preserve"> de código para compartir con otras personas</w:t>
+      </w:r>
+    </w:p>
+    <w:p>
+      <w:pPr>
+        <w:jc w:val="both"/>
+        <w:rPr>
+          <w:rFonts w:ascii="Arial" w:hAnsi="Arial" w:cs="Arial"/>
+          <w:sz w:val="24"/>
+        </w:rPr>
+      </w:pPr>
+    </w:p>
+    <w:p>
+      <w:pPr>
+        <w:jc w:val="both"/>
+        <w:rPr>
+          <w:rFonts w:ascii="Arial" w:hAnsi="Arial" w:cs="Arial"/>
+          <w:b/>
+          <w:sz w:val="32"/>
+        </w:rPr>
+      </w:pPr>
+      <w:r>
+        <w:rPr>
+          <w:rFonts w:ascii="Arial" w:hAnsi="Arial" w:cs="Arial"/>
+          <w:b/>
+          <w:sz w:val="32"/>
+        </w:rPr>
+        <w:t>Cosas que se debe investigar</w:t>
+      </w:r>
+    </w:p>
+    <w:p>
+      <w:pPr>
+        <w:pStyle w:val="Prrafodelista"/>
+        <w:numPr>
+          <w:ilvl w:val="0"/>
+          <w:numId w:val="3"/>
+        </w:numPr>
+        <w:jc w:val="both"/>
+        <w:rPr>
+          <w:rFonts w:ascii="Arial" w:hAnsi="Arial" w:cs="Arial"/>
+          <w:sz w:val="24"/>
+        </w:rPr>
+      </w:pPr>
+      <w:r>
+        <w:rPr>
+          <w:rFonts w:ascii="Arial" w:hAnsi="Arial" w:cs="Arial"/>
+          <w:sz w:val="24"/>
+        </w:rPr>
+        <w:t>Claves SSH</w:t>
+      </w:r>
+    </w:p>
+    <w:p>
+      <w:pPr>
+        <w:pStyle w:val="Prrafodelista"/>
+        <w:numPr>
+          <w:ilvl w:val="0"/>
+          <w:numId w:val="3"/>
+        </w:numPr>
+        <w:jc w:val="both"/>
+        <w:rPr>
+          <w:rFonts w:ascii="Arial" w:hAnsi="Arial" w:cs="Arial"/>
+          <w:sz w:val="24"/>
+        </w:rPr>
+      </w:pPr>
+      <w:r>
+        <w:rPr>
+          <w:rFonts w:ascii="Arial" w:hAnsi="Arial" w:cs="Arial"/>
+          <w:sz w:val="24"/>
+        </w:rPr>
+        <w:t xml:space="preserve">Git LFS </w:t>
+      </w:r>
+      <w:proofErr w:type="spellStart"/>
+      <w:r>
+        <w:rPr>
+          <w:rFonts w:ascii="Arial" w:hAnsi="Arial" w:cs="Arial"/>
+          <w:sz w:val="24"/>
+        </w:rPr>
+        <w:t>Large</w:t>
+      </w:r>
+      <w:proofErr w:type="spellEnd"/>
+      <w:r>
+        <w:rPr>
+          <w:rFonts w:ascii="Arial" w:hAnsi="Arial" w:cs="Arial"/>
+          <w:sz w:val="24"/>
+        </w:rPr>
+        <w:t xml:space="preserve"> File Storage</w:t>
       </w:r>
       <w:bookmarkStart w:id="0" w:name="_GoBack"/>
       <w:bookmarkEnd w:id="0"/>
@@ -2181,11 +2986,127 @@
       </w:rPr>
     </w:lvl>
   </w:abstractNum>
+  <w:abstractNum w:abstractNumId="2">
+    <w:nsid w:val="69140249"/>
+    <w:multiLevelType w:val="hybridMultilevel"/>
+    <w:tmpl w:val="5ACCA5B4"/>
+    <w:lvl w:ilvl="0" w:tplc="240A0001">
+      <w:start w:val="1"/>
+      <w:numFmt w:val="bullet"/>
+      <w:lvlText w:val=""/>
+      <w:lvlJc w:val="left"/>
+      <w:pPr>
+        <w:ind w:left="720" w:hanging="360"/>
+      </w:pPr>
+      <w:rPr>
+        <w:rFonts w:ascii="Symbol" w:hAnsi="Symbol" w:hint="default"/>
+      </w:rPr>
+    </w:lvl>
+    <w:lvl w:ilvl="1" w:tplc="240A0003" w:tentative="1">
+      <w:start w:val="1"/>
+      <w:numFmt w:val="bullet"/>
+      <w:lvlText w:val="o"/>
+      <w:lvlJc w:val="left"/>
+      <w:pPr>
+        <w:ind w:left="1440" w:hanging="360"/>
+      </w:pPr>
+      <w:rPr>
+        <w:rFonts w:ascii="Courier New" w:hAnsi="Courier New" w:cs="Courier New" w:hint="default"/>
+      </w:rPr>
+    </w:lvl>
+    <w:lvl w:ilvl="2" w:tplc="240A0005" w:tentative="1">
+      <w:start w:val="1"/>
+      <w:numFmt w:val="bullet"/>
+      <w:lvlText w:val=""/>
+      <w:lvlJc w:val="left"/>
+      <w:pPr>
+        <w:ind w:left="2160" w:hanging="360"/>
+      </w:pPr>
+      <w:rPr>
+        <w:rFonts w:ascii="Wingdings" w:hAnsi="Wingdings" w:hint="default"/>
+      </w:rPr>
+    </w:lvl>
+    <w:lvl w:ilvl="3" w:tplc="240A0001" w:tentative="1">
+      <w:start w:val="1"/>
+      <w:numFmt w:val="bullet"/>
+      <w:lvlText w:val=""/>
+      <w:lvlJc w:val="left"/>
+      <w:pPr>
+        <w:ind w:left="2880" w:hanging="360"/>
+      </w:pPr>
+      <w:rPr>
+        <w:rFonts w:ascii="Symbol" w:hAnsi="Symbol" w:hint="default"/>
+      </w:rPr>
+    </w:lvl>
+    <w:lvl w:ilvl="4" w:tplc="240A0003" w:tentative="1">
+      <w:start w:val="1"/>
+      <w:numFmt w:val="bullet"/>
+      <w:lvlText w:val="o"/>
+      <w:lvlJc w:val="left"/>
+      <w:pPr>
+        <w:ind w:left="3600" w:hanging="360"/>
+      </w:pPr>
+      <w:rPr>
+        <w:rFonts w:ascii="Courier New" w:hAnsi="Courier New" w:cs="Courier New" w:hint="default"/>
+      </w:rPr>
+    </w:lvl>
+    <w:lvl w:ilvl="5" w:tplc="240A0005" w:tentative="1">
+      <w:start w:val="1"/>
+      <w:numFmt w:val="bullet"/>
+      <w:lvlText w:val=""/>
+      <w:lvlJc w:val="left"/>
+      <w:pPr>
+        <w:ind w:left="4320" w:hanging="360"/>
+      </w:pPr>
+      <w:rPr>
+        <w:rFonts w:ascii="Wingdings" w:hAnsi="Wingdings" w:hint="default"/>
+      </w:rPr>
+    </w:lvl>
+    <w:lvl w:ilvl="6" w:tplc="240A0001" w:tentative="1">
+      <w:start w:val="1"/>
+      <w:numFmt w:val="bullet"/>
+      <w:lvlText w:val=""/>
+      <w:lvlJc w:val="left"/>
+      <w:pPr>
+        <w:ind w:left="5040" w:hanging="360"/>
+      </w:pPr>
+      <w:rPr>
+        <w:rFonts w:ascii="Symbol" w:hAnsi="Symbol" w:hint="default"/>
+      </w:rPr>
+    </w:lvl>
+    <w:lvl w:ilvl="7" w:tplc="240A0003" w:tentative="1">
+      <w:start w:val="1"/>
+      <w:numFmt w:val="bullet"/>
+      <w:lvlText w:val="o"/>
+      <w:lvlJc w:val="left"/>
+      <w:pPr>
+        <w:ind w:left="5760" w:hanging="360"/>
+      </w:pPr>
+      <w:rPr>
+        <w:rFonts w:ascii="Courier New" w:hAnsi="Courier New" w:cs="Courier New" w:hint="default"/>
+      </w:rPr>
+    </w:lvl>
+    <w:lvl w:ilvl="8" w:tplc="240A0005" w:tentative="1">
+      <w:start w:val="1"/>
+      <w:numFmt w:val="bullet"/>
+      <w:lvlText w:val=""/>
+      <w:lvlJc w:val="left"/>
+      <w:pPr>
+        <w:ind w:left="6480" w:hanging="360"/>
+      </w:pPr>
+      <w:rPr>
+        <w:rFonts w:ascii="Wingdings" w:hAnsi="Wingdings" w:hint="default"/>
+      </w:rPr>
+    </w:lvl>
+  </w:abstractNum>
   <w:num w:numId="1">
     <w:abstractNumId w:val="1"/>
   </w:num>
   <w:num w:numId="2">
     <w:abstractNumId w:val="0"/>
+  </w:num>
+  <w:num w:numId="3">
+    <w:abstractNumId w:val="2"/>
   </w:num>
 </w:numbering>
 </file>
@@ -2622,6 +3543,17 @@
       <w:contextualSpacing/>
     </w:pPr>
   </w:style>
+  <w:style w:type="character" w:styleId="Hipervnculo">
+    <w:name w:val="Hyperlink"/>
+    <w:basedOn w:val="Fuentedeprrafopredeter"/>
+    <w:uiPriority w:val="99"/>
+    <w:unhideWhenUsed/>
+    <w:rsid w:val="00C976D0"/>
+    <w:rPr>
+      <w:color w:val="0563C1" w:themeColor="hyperlink"/>
+      <w:u w:val="single"/>
+    </w:rPr>
+  </w:style>
 </w:styles>
 </file>
 

</xml_diff>

<commit_message>
Cambios en el documento de git
</commit_message>
<xml_diff>
--- a/Git y GitHub.docx
+++ b/Git y GitHub.docx
@@ -126,23 +126,7 @@
           <w:rFonts w:ascii="Arial" w:hAnsi="Arial" w:cs="Arial"/>
           <w:sz w:val="24"/>
         </w:rPr>
-        <w:t xml:space="preserve">git </w:t>
-      </w:r>
-      <w:proofErr w:type="spellStart"/>
-      <w:r>
-        <w:rPr>
-          <w:rFonts w:ascii="Arial" w:hAnsi="Arial" w:cs="Arial"/>
-          <w:sz w:val="24"/>
-        </w:rPr>
-        <w:t>add</w:t>
-      </w:r>
-      <w:proofErr w:type="spellEnd"/>
-      <w:r>
-        <w:rPr>
-          <w:rFonts w:ascii="Arial" w:hAnsi="Arial" w:cs="Arial"/>
-          <w:sz w:val="24"/>
-        </w:rPr>
-        <w:t xml:space="preserve"> &lt;archive&gt;</w:t>
+        <w:t>git add &lt;archive&gt;</w:t>
       </w:r>
     </w:p>
     <w:p>
@@ -218,23 +202,7 @@
           <w:rFonts w:ascii="Arial" w:hAnsi="Arial" w:cs="Arial"/>
           <w:sz w:val="24"/>
         </w:rPr>
-        <w:t>git commit –m “</w:t>
-      </w:r>
-      <w:proofErr w:type="spellStart"/>
-      <w:r>
-        <w:rPr>
-          <w:rFonts w:ascii="Arial" w:hAnsi="Arial" w:cs="Arial"/>
-          <w:sz w:val="24"/>
-        </w:rPr>
-        <w:t>message</w:t>
-      </w:r>
-      <w:proofErr w:type="spellEnd"/>
-      <w:r>
-        <w:rPr>
-          <w:rFonts w:ascii="Arial" w:hAnsi="Arial" w:cs="Arial"/>
-          <w:sz w:val="24"/>
-        </w:rPr>
-        <w:t>”</w:t>
+        <w:t>git commit –m “message”</w:t>
       </w:r>
     </w:p>
     <w:p>
@@ -379,17 +347,8 @@
           <w:rFonts w:ascii="Arial" w:hAnsi="Arial" w:cs="Arial"/>
           <w:sz w:val="24"/>
         </w:rPr>
-        <w:t xml:space="preserve">git </w:t>
-      </w:r>
-      <w:proofErr w:type="spellStart"/>
-      <w:r>
-        <w:rPr>
-          <w:rFonts w:ascii="Arial" w:hAnsi="Arial" w:cs="Arial"/>
-          <w:sz w:val="24"/>
-        </w:rPr>
-        <w:t>remote</w:t>
-      </w:r>
-      <w:proofErr w:type="spellEnd"/>
+        <w:t>git remote</w:t>
+      </w:r>
     </w:p>
     <w:p>
       <w:pPr>
@@ -426,23 +385,7 @@
           <w:rFonts w:ascii="Arial" w:hAnsi="Arial" w:cs="Arial"/>
           <w:sz w:val="24"/>
         </w:rPr>
-        <w:t xml:space="preserve">git </w:t>
-      </w:r>
-      <w:proofErr w:type="spellStart"/>
-      <w:r>
-        <w:rPr>
-          <w:rFonts w:ascii="Arial" w:hAnsi="Arial" w:cs="Arial"/>
-          <w:sz w:val="24"/>
-        </w:rPr>
-        <w:t>remote</w:t>
-      </w:r>
-      <w:proofErr w:type="spellEnd"/>
-      <w:r>
-        <w:rPr>
-          <w:rFonts w:ascii="Arial" w:hAnsi="Arial" w:cs="Arial"/>
-          <w:sz w:val="24"/>
-        </w:rPr>
-        <w:t xml:space="preserve"> –v</w:t>
+        <w:t>git remote –v</w:t>
       </w:r>
     </w:p>
     <w:p>
@@ -480,23 +423,7 @@
           <w:rFonts w:ascii="Arial" w:hAnsi="Arial" w:cs="Arial"/>
           <w:sz w:val="24"/>
         </w:rPr>
-        <w:t xml:space="preserve">git push </w:t>
-      </w:r>
-      <w:proofErr w:type="spellStart"/>
-      <w:r>
-        <w:rPr>
-          <w:rFonts w:ascii="Arial" w:hAnsi="Arial" w:cs="Arial"/>
-          <w:sz w:val="24"/>
-        </w:rPr>
-        <w:t>origin</w:t>
-      </w:r>
-      <w:proofErr w:type="spellEnd"/>
-      <w:r>
-        <w:rPr>
-          <w:rFonts w:ascii="Arial" w:hAnsi="Arial" w:cs="Arial"/>
-          <w:sz w:val="24"/>
-        </w:rPr>
-        <w:t xml:space="preserve"> master</w:t>
+        <w:t>git push origin master</w:t>
       </w:r>
     </w:p>
     <w:p>
@@ -527,23 +454,7 @@
           <w:rFonts w:ascii="Arial" w:hAnsi="Arial" w:cs="Arial"/>
           <w:sz w:val="24"/>
         </w:rPr>
-        <w:t>=</w:t>
-      </w:r>
-      <w:proofErr w:type="spellStart"/>
-      <w:r>
-        <w:rPr>
-          <w:rFonts w:ascii="Arial" w:hAnsi="Arial" w:cs="Arial"/>
-          <w:sz w:val="24"/>
-        </w:rPr>
-        <w:t>origin</w:t>
-      </w:r>
-      <w:proofErr w:type="spellEnd"/>
-      <w:r>
-        <w:rPr>
-          <w:rFonts w:ascii="Arial" w:hAnsi="Arial" w:cs="Arial"/>
-          <w:sz w:val="24"/>
-        </w:rPr>
-        <w:t xml:space="preserve"> y el </w:t>
+        <w:t xml:space="preserve">=origin y el </w:t>
       </w:r>
       <w:r>
         <w:rPr>
@@ -578,17 +489,8 @@
           <w:rFonts w:ascii="Arial" w:hAnsi="Arial" w:cs="Arial"/>
           <w:sz w:val="24"/>
         </w:rPr>
-        <w:t xml:space="preserve">git </w:t>
-      </w:r>
-      <w:proofErr w:type="spellStart"/>
-      <w:r>
-        <w:rPr>
-          <w:rFonts w:ascii="Arial" w:hAnsi="Arial" w:cs="Arial"/>
-          <w:sz w:val="24"/>
-        </w:rPr>
-        <w:t>pull</w:t>
-      </w:r>
-      <w:proofErr w:type="spellEnd"/>
+        <w:t>git pull</w:t>
+      </w:r>
     </w:p>
     <w:p>
       <w:pPr>
@@ -625,39 +527,7 @@
           <w:rFonts w:ascii="Arial" w:hAnsi="Arial" w:cs="Arial"/>
           <w:sz w:val="24"/>
         </w:rPr>
-        <w:t xml:space="preserve">git </w:t>
-      </w:r>
-      <w:proofErr w:type="spellStart"/>
-      <w:r>
-        <w:rPr>
-          <w:rFonts w:ascii="Arial" w:hAnsi="Arial" w:cs="Arial"/>
-          <w:sz w:val="24"/>
-        </w:rPr>
-        <w:t>pull</w:t>
-      </w:r>
-      <w:proofErr w:type="spellEnd"/>
-      <w:r>
-        <w:rPr>
-          <w:rFonts w:ascii="Arial" w:hAnsi="Arial" w:cs="Arial"/>
-          <w:sz w:val="24"/>
-        </w:rPr>
-        <w:t xml:space="preserve"> </w:t>
-      </w:r>
-      <w:proofErr w:type="spellStart"/>
-      <w:r>
-        <w:rPr>
-          <w:rFonts w:ascii="Arial" w:hAnsi="Arial" w:cs="Arial"/>
-          <w:sz w:val="24"/>
-        </w:rPr>
-        <w:t>origin</w:t>
-      </w:r>
-      <w:proofErr w:type="spellEnd"/>
-      <w:r>
-        <w:rPr>
-          <w:rFonts w:ascii="Arial" w:hAnsi="Arial" w:cs="Arial"/>
-          <w:sz w:val="24"/>
-        </w:rPr>
-        <w:t xml:space="preserve"> master</w:t>
+        <w:t>git pull origin master</w:t>
       </w:r>
     </w:p>
     <w:p>
@@ -695,23 +565,7 @@
           <w:rFonts w:ascii="Arial" w:hAnsi="Arial" w:cs="Arial"/>
           <w:sz w:val="24"/>
         </w:rPr>
-        <w:t>git commit .am “</w:t>
-      </w:r>
-      <w:proofErr w:type="spellStart"/>
-      <w:r>
-        <w:rPr>
-          <w:rFonts w:ascii="Arial" w:hAnsi="Arial" w:cs="Arial"/>
-          <w:sz w:val="24"/>
-        </w:rPr>
-        <w:t>message</w:t>
-      </w:r>
-      <w:proofErr w:type="spellEnd"/>
-      <w:r>
-        <w:rPr>
-          <w:rFonts w:ascii="Arial" w:hAnsi="Arial" w:cs="Arial"/>
-          <w:sz w:val="24"/>
-        </w:rPr>
-        <w:t>”</w:t>
+        <w:t>git commit .am “message”</w:t>
       </w:r>
     </w:p>
     <w:p>
@@ -749,17 +603,8 @@
           <w:rFonts w:ascii="Arial" w:hAnsi="Arial" w:cs="Arial"/>
           <w:sz w:val="24"/>
         </w:rPr>
-        <w:t xml:space="preserve">git </w:t>
-      </w:r>
-      <w:proofErr w:type="spellStart"/>
-      <w:r>
-        <w:rPr>
-          <w:rFonts w:ascii="Arial" w:hAnsi="Arial" w:cs="Arial"/>
-          <w:sz w:val="24"/>
-        </w:rPr>
-        <w:t>branch</w:t>
-      </w:r>
-      <w:proofErr w:type="spellEnd"/>
+        <w:t>git branch</w:t>
+      </w:r>
     </w:p>
     <w:p>
       <w:pPr>
@@ -796,46 +641,14 @@
           <w:rFonts w:ascii="Arial" w:hAnsi="Arial" w:cs="Arial"/>
           <w:sz w:val="24"/>
         </w:rPr>
-        <w:t xml:space="preserve">git </w:t>
-      </w:r>
-      <w:proofErr w:type="spellStart"/>
-      <w:r>
-        <w:rPr>
-          <w:rFonts w:ascii="Arial" w:hAnsi="Arial" w:cs="Arial"/>
-          <w:sz w:val="24"/>
-        </w:rPr>
-        <w:t>branch</w:t>
-      </w:r>
-      <w:proofErr w:type="spellEnd"/>
-      <w:r>
-        <w:rPr>
-          <w:rFonts w:ascii="Arial" w:hAnsi="Arial" w:cs="Arial"/>
-          <w:sz w:val="24"/>
-        </w:rPr>
-        <w:t xml:space="preserve"> </w:t>
+        <w:t xml:space="preserve">git branch </w:t>
       </w:r>
       <w:r>
         <w:rPr>
           <w:rFonts w:ascii="Leelawadee UI" w:hAnsi="Leelawadee UI" w:cs="Leelawadee UI"/>
           <w:sz w:val="24"/>
         </w:rPr>
-        <w:t>&lt;</w:t>
-      </w:r>
-      <w:proofErr w:type="spellStart"/>
-      <w:r>
-        <w:rPr>
-          <w:rFonts w:ascii="Leelawadee UI" w:hAnsi="Leelawadee UI" w:cs="Leelawadee UI"/>
-          <w:sz w:val="24"/>
-        </w:rPr>
-        <w:t>name</w:t>
-      </w:r>
-      <w:proofErr w:type="spellEnd"/>
-      <w:r>
-        <w:rPr>
-          <w:rFonts w:ascii="Leelawadee UI" w:hAnsi="Leelawadee UI" w:cs="Leelawadee UI"/>
-          <w:sz w:val="24"/>
-        </w:rPr>
-        <w:t>&gt;</w:t>
+        <w:t>&lt;name&gt;</w:t>
       </w:r>
     </w:p>
     <w:p>
@@ -873,39 +686,7 @@
           <w:rFonts w:ascii="Arial" w:hAnsi="Arial" w:cs="Arial"/>
           <w:sz w:val="24"/>
         </w:rPr>
-        <w:t xml:space="preserve">git </w:t>
-      </w:r>
-      <w:proofErr w:type="spellStart"/>
-      <w:r>
-        <w:rPr>
-          <w:rFonts w:ascii="Arial" w:hAnsi="Arial" w:cs="Arial"/>
-          <w:sz w:val="24"/>
-        </w:rPr>
-        <w:t>checkout</w:t>
-      </w:r>
-      <w:proofErr w:type="spellEnd"/>
-      <w:r>
-        <w:rPr>
-          <w:rFonts w:ascii="Arial" w:hAnsi="Arial" w:cs="Arial"/>
-          <w:sz w:val="24"/>
-        </w:rPr>
-        <w:t xml:space="preserve"> &lt;</w:t>
-      </w:r>
-      <w:proofErr w:type="spellStart"/>
-      <w:r>
-        <w:rPr>
-          <w:rFonts w:ascii="Arial" w:hAnsi="Arial" w:cs="Arial"/>
-          <w:sz w:val="24"/>
-        </w:rPr>
-        <w:t>name</w:t>
-      </w:r>
-      <w:proofErr w:type="spellEnd"/>
-      <w:r>
-        <w:rPr>
-          <w:rFonts w:ascii="Arial" w:hAnsi="Arial" w:cs="Arial"/>
-          <w:sz w:val="24"/>
-        </w:rPr>
-        <w:t>&gt;</w:t>
+        <w:t>git checkout &lt;name&gt;</w:t>
       </w:r>
     </w:p>
     <w:p>
@@ -943,39 +724,7 @@
           <w:rFonts w:ascii="Arial" w:hAnsi="Arial" w:cs="Arial"/>
           <w:sz w:val="24"/>
         </w:rPr>
-        <w:t xml:space="preserve">git </w:t>
-      </w:r>
-      <w:proofErr w:type="spellStart"/>
-      <w:r>
-        <w:rPr>
-          <w:rFonts w:ascii="Arial" w:hAnsi="Arial" w:cs="Arial"/>
-          <w:sz w:val="24"/>
-        </w:rPr>
-        <w:t>checkout</w:t>
-      </w:r>
-      <w:proofErr w:type="spellEnd"/>
-      <w:r>
-        <w:rPr>
-          <w:rFonts w:ascii="Arial" w:hAnsi="Arial" w:cs="Arial"/>
-          <w:sz w:val="24"/>
-        </w:rPr>
-        <w:t xml:space="preserve"> –b &lt;</w:t>
-      </w:r>
-      <w:proofErr w:type="spellStart"/>
-      <w:r>
-        <w:rPr>
-          <w:rFonts w:ascii="Arial" w:hAnsi="Arial" w:cs="Arial"/>
-          <w:sz w:val="24"/>
-        </w:rPr>
-        <w:t>name</w:t>
-      </w:r>
-      <w:proofErr w:type="spellEnd"/>
-      <w:r>
-        <w:rPr>
-          <w:rFonts w:ascii="Arial" w:hAnsi="Arial" w:cs="Arial"/>
-          <w:sz w:val="24"/>
-        </w:rPr>
-        <w:t>&gt;</w:t>
+        <w:t>git checkout –b &lt;name&gt;</w:t>
       </w:r>
     </w:p>
     <w:p>
@@ -1016,40 +765,22 @@
           <w:lang w:val="en-US"/>
         </w:rPr>
         <w:lastRenderedPageBreak/>
-        <w:t>git log –-graph –-decorate  --</w:t>
-      </w:r>
-      <w:proofErr w:type="spellStart"/>
+        <w:t xml:space="preserve">git log –-graph –-decorate  --oneline </w:t>
+      </w:r>
       <w:r>
         <w:rPr>
           <w:rFonts w:ascii="Arial" w:hAnsi="Arial" w:cs="Arial"/>
           <w:sz w:val="24"/>
           <w:lang w:val="en-US"/>
         </w:rPr>
-        <w:t>oneline</w:t>
-      </w:r>
-      <w:proofErr w:type="spellEnd"/>
+        <w:t>–</w:t>
+      </w:r>
       <w:r>
         <w:rPr>
           <w:rFonts w:ascii="Arial" w:hAnsi="Arial" w:cs="Arial"/>
           <w:sz w:val="24"/>
           <w:lang w:val="en-US"/>
         </w:rPr>
-        <w:t xml:space="preserve"> </w:t>
-      </w:r>
-      <w:r>
-        <w:rPr>
-          <w:rFonts w:ascii="Arial" w:hAnsi="Arial" w:cs="Arial"/>
-          <w:sz w:val="24"/>
-          <w:lang w:val="en-US"/>
-        </w:rPr>
-        <w:t>–</w:t>
-      </w:r>
-      <w:r>
-        <w:rPr>
-          <w:rFonts w:ascii="Arial" w:hAnsi="Arial" w:cs="Arial"/>
-          <w:sz w:val="24"/>
-          <w:lang w:val="en-US"/>
-        </w:rPr>
         <w:t>all</w:t>
       </w:r>
     </w:p>
@@ -1067,23 +798,7 @@
           <w:rFonts w:ascii="Arial" w:hAnsi="Arial" w:cs="Arial"/>
           <w:sz w:val="24"/>
         </w:rPr>
-        <w:t xml:space="preserve">Muestra de forma clara los </w:t>
-      </w:r>
-      <w:proofErr w:type="spellStart"/>
-      <w:r>
-        <w:rPr>
-          <w:rFonts w:ascii="Arial" w:hAnsi="Arial" w:cs="Arial"/>
-          <w:sz w:val="24"/>
-        </w:rPr>
-        <w:t>commits</w:t>
-      </w:r>
-      <w:proofErr w:type="spellEnd"/>
-      <w:r>
-        <w:rPr>
-          <w:rFonts w:ascii="Arial" w:hAnsi="Arial" w:cs="Arial"/>
-          <w:sz w:val="24"/>
-        </w:rPr>
-        <w:t xml:space="preserve"> realizados en cada rama, sin informaci</w:t>
+        <w:t>Muestra de forma clara los commits realizados en cada rama, sin informaci</w:t>
       </w:r>
       <w:r>
         <w:rPr>
@@ -1111,23 +826,7 @@
           <w:rFonts w:ascii="Arial" w:hAnsi="Arial" w:cs="Arial"/>
           <w:sz w:val="24"/>
         </w:rPr>
-        <w:t xml:space="preserve">git </w:t>
-      </w:r>
-      <w:proofErr w:type="spellStart"/>
-      <w:r>
-        <w:rPr>
-          <w:rFonts w:ascii="Arial" w:hAnsi="Arial" w:cs="Arial"/>
-          <w:sz w:val="24"/>
-        </w:rPr>
-        <w:t>merge</w:t>
-      </w:r>
-      <w:proofErr w:type="spellEnd"/>
-      <w:r>
-        <w:rPr>
-          <w:rFonts w:ascii="Arial" w:hAnsi="Arial" w:cs="Arial"/>
-          <w:sz w:val="24"/>
-        </w:rPr>
-        <w:t xml:space="preserve"> </w:t>
+        <w:t xml:space="preserve">git merge </w:t>
       </w:r>
     </w:p>
     <w:p>
@@ -1165,39 +864,7 @@
           <w:rFonts w:ascii="Arial" w:hAnsi="Arial" w:cs="Arial"/>
           <w:sz w:val="24"/>
         </w:rPr>
-        <w:t xml:space="preserve">git </w:t>
-      </w:r>
-      <w:proofErr w:type="spellStart"/>
-      <w:r>
-        <w:rPr>
-          <w:rFonts w:ascii="Arial" w:hAnsi="Arial" w:cs="Arial"/>
-          <w:sz w:val="24"/>
-        </w:rPr>
-        <w:t>merge</w:t>
-      </w:r>
-      <w:proofErr w:type="spellEnd"/>
-      <w:r>
-        <w:rPr>
-          <w:rFonts w:ascii="Arial" w:hAnsi="Arial" w:cs="Arial"/>
-          <w:sz w:val="24"/>
-        </w:rPr>
-        <w:t xml:space="preserve"> &lt;</w:t>
-      </w:r>
-      <w:proofErr w:type="spellStart"/>
-      <w:r>
-        <w:rPr>
-          <w:rFonts w:ascii="Arial" w:hAnsi="Arial" w:cs="Arial"/>
-          <w:sz w:val="24"/>
-        </w:rPr>
-        <w:t>name</w:t>
-      </w:r>
-      <w:proofErr w:type="spellEnd"/>
-      <w:r>
-        <w:rPr>
-          <w:rFonts w:ascii="Arial" w:hAnsi="Arial" w:cs="Arial"/>
-          <w:sz w:val="24"/>
-        </w:rPr>
-        <w:t>-rama&gt;</w:t>
+        <w:t>git merge &lt;name-rama&gt;</w:t>
       </w:r>
     </w:p>
     <w:p>
@@ -1343,17 +1010,8 @@
           <w:rFonts w:ascii="Arial" w:hAnsi="Arial" w:cs="Arial"/>
           <w:sz w:val="24"/>
         </w:rPr>
-        <w:t xml:space="preserve">git </w:t>
-      </w:r>
-      <w:proofErr w:type="spellStart"/>
-      <w:r>
-        <w:rPr>
-          <w:rFonts w:ascii="Arial" w:hAnsi="Arial" w:cs="Arial"/>
-          <w:sz w:val="24"/>
-        </w:rPr>
-        <w:t>gc</w:t>
-      </w:r>
-      <w:proofErr w:type="spellEnd"/>
+        <w:t>git gc</w:t>
+      </w:r>
     </w:p>
     <w:p>
       <w:pPr>
@@ -1389,354 +1047,198 @@
           <w:sz w:val="24"/>
         </w:rPr>
       </w:pPr>
-      <w:proofErr w:type="gramStart"/>
-      <w:r>
-        <w:rPr>
-          <w:rFonts w:ascii="Arial" w:hAnsi="Arial" w:cs="Arial"/>
-          <w:sz w:val="24"/>
-        </w:rPr>
-        <w:t>push</w:t>
-      </w:r>
-      <w:proofErr w:type="gramEnd"/>
-      <w:r>
-        <w:rPr>
-          <w:rFonts w:ascii="Arial" w:hAnsi="Arial" w:cs="Arial"/>
-          <w:sz w:val="24"/>
-        </w:rPr>
-        <w:t xml:space="preserve"> -&gt; Envía</w:t>
-      </w:r>
-    </w:p>
-    <w:p>
-      <w:pPr>
-        <w:jc w:val="both"/>
-        <w:rPr>
-          <w:rFonts w:ascii="Arial" w:hAnsi="Arial" w:cs="Arial"/>
-          <w:sz w:val="24"/>
-        </w:rPr>
-      </w:pPr>
-      <w:proofErr w:type="spellStart"/>
-      <w:proofErr w:type="gramStart"/>
-      <w:r>
-        <w:rPr>
-          <w:rFonts w:ascii="Arial" w:hAnsi="Arial" w:cs="Arial"/>
-          <w:sz w:val="24"/>
-        </w:rPr>
-        <w:t>pull</w:t>
-      </w:r>
-      <w:proofErr w:type="spellEnd"/>
-      <w:proofErr w:type="gramEnd"/>
-      <w:r>
-        <w:rPr>
-          <w:rFonts w:ascii="Arial" w:hAnsi="Arial" w:cs="Arial"/>
-          <w:sz w:val="24"/>
-        </w:rPr>
-        <w:t>-&gt;Descarga</w:t>
-      </w:r>
-    </w:p>
-    <w:p>
-      <w:pPr>
-        <w:jc w:val="both"/>
-        <w:rPr>
-          <w:rFonts w:ascii="Arial" w:hAnsi="Arial" w:cs="Arial"/>
-          <w:sz w:val="24"/>
-        </w:rPr>
-      </w:pPr>
-    </w:p>
-    <w:p>
-      <w:pPr>
-        <w:jc w:val="both"/>
-        <w:rPr>
-          <w:rFonts w:ascii="Arial" w:hAnsi="Arial" w:cs="Arial"/>
-          <w:sz w:val="24"/>
-        </w:rPr>
-      </w:pPr>
-      <w:proofErr w:type="gramStart"/>
-      <w:r>
-        <w:rPr>
-          <w:rFonts w:ascii="Arial" w:hAnsi="Arial" w:cs="Arial"/>
-          <w:sz w:val="24"/>
-        </w:rPr>
-        <w:t>commit</w:t>
-      </w:r>
-      <w:proofErr w:type="gramEnd"/>
-      <w:r>
-        <w:rPr>
-          <w:rFonts w:ascii="Arial" w:hAnsi="Arial" w:cs="Arial"/>
-          <w:sz w:val="24"/>
-        </w:rPr>
-        <w:t xml:space="preserve"> -&gt; Anotación</w:t>
-      </w:r>
-    </w:p>
-    <w:p>
-      <w:pPr>
-        <w:jc w:val="both"/>
-        <w:rPr>
-          <w:rFonts w:ascii="Arial" w:hAnsi="Arial" w:cs="Arial"/>
-          <w:sz w:val="24"/>
-        </w:rPr>
-      </w:pPr>
-      <w:proofErr w:type="spellStart"/>
-      <w:proofErr w:type="gramStart"/>
-      <w:r>
-        <w:rPr>
-          <w:rFonts w:ascii="Arial" w:hAnsi="Arial" w:cs="Arial"/>
-          <w:sz w:val="24"/>
-        </w:rPr>
-        <w:t>issue</w:t>
-      </w:r>
-      <w:proofErr w:type="spellEnd"/>
-      <w:proofErr w:type="gramEnd"/>
-      <w:r>
-        <w:rPr>
-          <w:rFonts w:ascii="Arial" w:hAnsi="Arial" w:cs="Arial"/>
-          <w:sz w:val="24"/>
-        </w:rPr>
-        <w:t xml:space="preserve"> -&gt; Publicación, errores o problemas.</w:t>
-      </w:r>
-    </w:p>
-    <w:p>
-      <w:pPr>
-        <w:jc w:val="both"/>
-        <w:rPr>
-          <w:rFonts w:ascii="Arial" w:hAnsi="Arial" w:cs="Arial"/>
-          <w:sz w:val="24"/>
-        </w:rPr>
-      </w:pPr>
-      <w:proofErr w:type="spellStart"/>
-      <w:proofErr w:type="gramStart"/>
-      <w:r>
-        <w:rPr>
-          <w:rFonts w:ascii="Arial" w:hAnsi="Arial" w:cs="Arial"/>
-          <w:sz w:val="24"/>
-        </w:rPr>
-        <w:t>branch</w:t>
-      </w:r>
-      <w:proofErr w:type="spellEnd"/>
-      <w:proofErr w:type="gramEnd"/>
-      <w:r>
-        <w:rPr>
-          <w:rFonts w:ascii="Arial" w:hAnsi="Arial" w:cs="Arial"/>
-          <w:sz w:val="24"/>
-        </w:rPr>
-        <w:t xml:space="preserve"> -&gt; Rama  Es una extensión del proyecto principal con sus propios commit y archivos, los puede utilizar para la creación de nuevas características del proyecto sin afectar el original</w:t>
-      </w:r>
-    </w:p>
-    <w:p>
-      <w:pPr>
-        <w:jc w:val="both"/>
-        <w:rPr>
-          <w:rFonts w:ascii="Arial" w:hAnsi="Arial" w:cs="Arial"/>
-          <w:sz w:val="24"/>
-        </w:rPr>
-      </w:pPr>
-      <w:proofErr w:type="spellStart"/>
-      <w:proofErr w:type="gramStart"/>
-      <w:r>
-        <w:rPr>
-          <w:rFonts w:ascii="Arial" w:hAnsi="Arial" w:cs="Arial"/>
-          <w:sz w:val="24"/>
-        </w:rPr>
-        <w:t>merge</w:t>
-      </w:r>
-      <w:proofErr w:type="spellEnd"/>
-      <w:proofErr w:type="gramEnd"/>
-      <w:r>
-        <w:rPr>
-          <w:rFonts w:ascii="Arial" w:hAnsi="Arial" w:cs="Arial"/>
-          <w:sz w:val="24"/>
-        </w:rPr>
-        <w:t xml:space="preserve"> -&gt;  Mezclar, fusionar o Unir, ramas en git. </w:t>
-      </w:r>
-    </w:p>
-    <w:p>
-      <w:pPr>
-        <w:jc w:val="both"/>
-        <w:rPr>
-          <w:rFonts w:ascii="Arial" w:hAnsi="Arial" w:cs="Arial"/>
-          <w:sz w:val="24"/>
-        </w:rPr>
-      </w:pPr>
-      <w:proofErr w:type="spellStart"/>
-      <w:proofErr w:type="gramStart"/>
-      <w:r>
-        <w:rPr>
-          <w:rFonts w:ascii="Arial" w:hAnsi="Arial" w:cs="Arial"/>
-          <w:sz w:val="24"/>
-        </w:rPr>
-        <w:t>pull</w:t>
-      </w:r>
-      <w:proofErr w:type="spellEnd"/>
-      <w:proofErr w:type="gramEnd"/>
-      <w:r>
-        <w:rPr>
-          <w:rFonts w:ascii="Arial" w:hAnsi="Arial" w:cs="Arial"/>
-          <w:sz w:val="24"/>
-        </w:rPr>
-        <w:t xml:space="preserve"> -&gt; Jalar o traer un repositorio que esta remoto.</w:t>
-      </w:r>
-    </w:p>
-    <w:p>
-      <w:pPr>
-        <w:jc w:val="both"/>
-        <w:rPr>
-          <w:rFonts w:ascii="Arial" w:hAnsi="Arial" w:cs="Arial"/>
-          <w:sz w:val="24"/>
-        </w:rPr>
-      </w:pPr>
-      <w:proofErr w:type="gramStart"/>
-      <w:r>
-        <w:rPr>
-          <w:rFonts w:ascii="Arial" w:hAnsi="Arial" w:cs="Arial"/>
-          <w:sz w:val="24"/>
-        </w:rPr>
-        <w:t>push</w:t>
-      </w:r>
-      <w:proofErr w:type="gramEnd"/>
-      <w:r>
-        <w:rPr>
-          <w:rFonts w:ascii="Arial" w:hAnsi="Arial" w:cs="Arial"/>
-          <w:sz w:val="24"/>
-        </w:rPr>
-        <w:t xml:space="preserve"> -&gt; Empujar, presionar o subir un repositorio trabajado localmente a un servidor remoto.</w:t>
-      </w:r>
-    </w:p>
-    <w:p>
-      <w:pPr>
-        <w:jc w:val="both"/>
-        <w:rPr>
-          <w:rFonts w:ascii="Arial" w:hAnsi="Arial" w:cs="Arial"/>
-          <w:sz w:val="24"/>
-        </w:rPr>
-      </w:pPr>
-    </w:p>
-    <w:p>
-      <w:pPr>
-        <w:jc w:val="both"/>
-        <w:rPr>
-          <w:rFonts w:ascii="Arial" w:hAnsi="Arial" w:cs="Arial"/>
-          <w:sz w:val="24"/>
-        </w:rPr>
-      </w:pPr>
-      <w:r>
-        <w:rPr>
-          <w:rFonts w:ascii="Arial" w:hAnsi="Arial" w:cs="Arial"/>
-          <w:sz w:val="24"/>
-        </w:rPr>
-        <w:t xml:space="preserve">Al realizar commit puedo hacer referencia a </w:t>
-      </w:r>
-      <w:proofErr w:type="spellStart"/>
-      <w:r>
-        <w:rPr>
-          <w:rFonts w:ascii="Arial" w:hAnsi="Arial" w:cs="Arial"/>
-          <w:sz w:val="24"/>
-        </w:rPr>
-        <w:t>issues</w:t>
-      </w:r>
-      <w:proofErr w:type="spellEnd"/>
-      <w:r>
-        <w:rPr>
-          <w:rFonts w:ascii="Arial" w:hAnsi="Arial" w:cs="Arial"/>
-          <w:sz w:val="24"/>
-        </w:rPr>
-        <w:t xml:space="preserve"> colocando la </w:t>
-      </w:r>
-      <w:proofErr w:type="spellStart"/>
-      <w:r>
-        <w:rPr>
-          <w:rFonts w:ascii="Arial" w:hAnsi="Arial" w:cs="Arial"/>
-          <w:sz w:val="24"/>
-        </w:rPr>
-        <w:t>almodilla</w:t>
-      </w:r>
-      <w:proofErr w:type="spellEnd"/>
-      <w:r>
-        <w:rPr>
-          <w:rFonts w:ascii="Arial" w:hAnsi="Arial" w:cs="Arial"/>
-          <w:sz w:val="24"/>
-        </w:rPr>
-        <w:t xml:space="preserve"> o numeral</w:t>
-      </w:r>
-    </w:p>
-    <w:p>
-      <w:pPr>
-        <w:jc w:val="both"/>
-        <w:rPr>
-          <w:rFonts w:ascii="Arial" w:hAnsi="Arial" w:cs="Arial"/>
-          <w:sz w:val="24"/>
-        </w:rPr>
-      </w:pPr>
-      <w:r>
-        <w:rPr>
-          <w:rFonts w:ascii="Arial" w:hAnsi="Arial" w:cs="Arial"/>
-          <w:sz w:val="24"/>
-        </w:rPr>
-        <w:t xml:space="preserve">#1  junto con el número que hacer referencia al </w:t>
-      </w:r>
-      <w:proofErr w:type="spellStart"/>
-      <w:r>
-        <w:rPr>
-          <w:rFonts w:ascii="Arial" w:hAnsi="Arial" w:cs="Arial"/>
-          <w:sz w:val="24"/>
-        </w:rPr>
-        <w:t>issue</w:t>
-      </w:r>
-      <w:proofErr w:type="spellEnd"/>
-      <w:r>
-        <w:rPr>
-          <w:rFonts w:ascii="Arial" w:hAnsi="Arial" w:cs="Arial"/>
-          <w:sz w:val="24"/>
-        </w:rPr>
-        <w:t xml:space="preserve"> tratado</w:t>
-      </w:r>
-    </w:p>
-    <w:p>
-      <w:pPr>
-        <w:jc w:val="both"/>
-        <w:rPr>
-          <w:rFonts w:ascii="Arial" w:hAnsi="Arial" w:cs="Arial"/>
-          <w:sz w:val="24"/>
-        </w:rPr>
-      </w:pPr>
-      <w:r>
-        <w:rPr>
-          <w:rFonts w:ascii="Arial" w:hAnsi="Arial" w:cs="Arial"/>
-          <w:sz w:val="24"/>
-        </w:rPr>
-        <w:t xml:space="preserve">Para cerrar un </w:t>
-      </w:r>
-      <w:proofErr w:type="spellStart"/>
-      <w:r>
-        <w:rPr>
-          <w:rFonts w:ascii="Arial" w:hAnsi="Arial" w:cs="Arial"/>
-          <w:sz w:val="24"/>
-        </w:rPr>
-        <w:t>issue</w:t>
-      </w:r>
-      <w:proofErr w:type="spellEnd"/>
-      <w:r>
-        <w:rPr>
-          <w:rFonts w:ascii="Arial" w:hAnsi="Arial" w:cs="Arial"/>
-          <w:sz w:val="24"/>
-        </w:rPr>
-        <w:t xml:space="preserve">, se puede hacer desde GitHub o desde la terminal cuando se realiza un commit colocando la palabra </w:t>
-      </w:r>
-      <w:proofErr w:type="spellStart"/>
+      <w:r>
+        <w:rPr>
+          <w:rFonts w:ascii="Arial" w:hAnsi="Arial" w:cs="Arial"/>
+          <w:sz w:val="24"/>
+        </w:rPr>
+        <w:t>push -&gt; Envía</w:t>
+      </w:r>
+    </w:p>
+    <w:p>
+      <w:pPr>
+        <w:jc w:val="both"/>
+        <w:rPr>
+          <w:rFonts w:ascii="Arial" w:hAnsi="Arial" w:cs="Arial"/>
+          <w:sz w:val="24"/>
+        </w:rPr>
+      </w:pPr>
+      <w:r>
+        <w:rPr>
+          <w:rFonts w:ascii="Arial" w:hAnsi="Arial" w:cs="Arial"/>
+          <w:sz w:val="24"/>
+        </w:rPr>
+        <w:t>pull-&gt;Descarga</w:t>
+      </w:r>
+    </w:p>
+    <w:p>
+      <w:pPr>
+        <w:jc w:val="both"/>
+        <w:rPr>
+          <w:rFonts w:ascii="Arial" w:hAnsi="Arial" w:cs="Arial"/>
+          <w:sz w:val="24"/>
+        </w:rPr>
+      </w:pPr>
+    </w:p>
+    <w:p>
+      <w:pPr>
+        <w:jc w:val="both"/>
+        <w:rPr>
+          <w:rFonts w:ascii="Arial" w:hAnsi="Arial" w:cs="Arial"/>
+          <w:sz w:val="24"/>
+        </w:rPr>
+      </w:pPr>
+      <w:r>
+        <w:rPr>
+          <w:rFonts w:ascii="Arial" w:hAnsi="Arial" w:cs="Arial"/>
+          <w:sz w:val="24"/>
+        </w:rPr>
+        <w:t>commit -&gt; Anotación</w:t>
+      </w:r>
+    </w:p>
+    <w:p>
+      <w:pPr>
+        <w:jc w:val="both"/>
+        <w:rPr>
+          <w:rFonts w:ascii="Arial" w:hAnsi="Arial" w:cs="Arial"/>
+          <w:sz w:val="24"/>
+        </w:rPr>
+      </w:pPr>
+      <w:r>
+        <w:rPr>
+          <w:rFonts w:ascii="Arial" w:hAnsi="Arial" w:cs="Arial"/>
+          <w:sz w:val="24"/>
+        </w:rPr>
+        <w:t>issue -&gt; Publicación, errores o problemas.</w:t>
+      </w:r>
+    </w:p>
+    <w:p>
+      <w:pPr>
+        <w:jc w:val="both"/>
+        <w:rPr>
+          <w:rFonts w:ascii="Arial" w:hAnsi="Arial" w:cs="Arial"/>
+          <w:sz w:val="24"/>
+        </w:rPr>
+      </w:pPr>
+      <w:r>
+        <w:rPr>
+          <w:rFonts w:ascii="Arial" w:hAnsi="Arial" w:cs="Arial"/>
+          <w:sz w:val="24"/>
+        </w:rPr>
+        <w:t>branch -&gt; Rama  Es una extensión del proyecto principal con sus propios commit y archivos, los puede utilizar para la creación de nuevas características del proyecto sin afectar el original</w:t>
+      </w:r>
+    </w:p>
+    <w:p>
+      <w:pPr>
+        <w:jc w:val="both"/>
+        <w:rPr>
+          <w:rFonts w:ascii="Arial" w:hAnsi="Arial" w:cs="Arial"/>
+          <w:sz w:val="24"/>
+        </w:rPr>
+      </w:pPr>
+      <w:r>
+        <w:rPr>
+          <w:rFonts w:ascii="Arial" w:hAnsi="Arial" w:cs="Arial"/>
+          <w:sz w:val="24"/>
+        </w:rPr>
+        <w:t xml:space="preserve">merge -&gt;  Mezclar, fusionar o Unir, ramas en git. </w:t>
+      </w:r>
+    </w:p>
+    <w:p>
+      <w:pPr>
+        <w:jc w:val="both"/>
+        <w:rPr>
+          <w:rFonts w:ascii="Arial" w:hAnsi="Arial" w:cs="Arial"/>
+          <w:sz w:val="24"/>
+        </w:rPr>
+      </w:pPr>
+      <w:r>
+        <w:rPr>
+          <w:rFonts w:ascii="Arial" w:hAnsi="Arial" w:cs="Arial"/>
+          <w:sz w:val="24"/>
+        </w:rPr>
+        <w:t>pull -&gt; Jalar o traer un repositorio que esta remoto.</w:t>
+      </w:r>
+    </w:p>
+    <w:p>
+      <w:pPr>
+        <w:jc w:val="both"/>
+        <w:rPr>
+          <w:rFonts w:ascii="Arial" w:hAnsi="Arial" w:cs="Arial"/>
+          <w:sz w:val="24"/>
+        </w:rPr>
+      </w:pPr>
+      <w:r>
+        <w:rPr>
+          <w:rFonts w:ascii="Arial" w:hAnsi="Arial" w:cs="Arial"/>
+          <w:sz w:val="24"/>
+        </w:rPr>
+        <w:t>push -&gt; Empujar, presionar o subir un repositorio trabajado localmente a un servidor remoto.</w:t>
+      </w:r>
+    </w:p>
+    <w:p>
+      <w:pPr>
+        <w:jc w:val="both"/>
+        <w:rPr>
+          <w:rFonts w:ascii="Arial" w:hAnsi="Arial" w:cs="Arial"/>
+          <w:sz w:val="24"/>
+        </w:rPr>
+      </w:pPr>
+    </w:p>
+    <w:p>
+      <w:pPr>
+        <w:jc w:val="both"/>
+        <w:rPr>
+          <w:rFonts w:ascii="Arial" w:hAnsi="Arial" w:cs="Arial"/>
+          <w:sz w:val="24"/>
+        </w:rPr>
+      </w:pPr>
+      <w:r>
+        <w:rPr>
+          <w:rFonts w:ascii="Arial" w:hAnsi="Arial" w:cs="Arial"/>
+          <w:sz w:val="24"/>
+        </w:rPr>
+        <w:t>Al realizar commit puedo hacer referencia a issues colocando la almodilla o numeral</w:t>
+      </w:r>
+    </w:p>
+    <w:p>
+      <w:pPr>
+        <w:jc w:val="both"/>
+        <w:rPr>
+          <w:rFonts w:ascii="Arial" w:hAnsi="Arial" w:cs="Arial"/>
+          <w:sz w:val="24"/>
+        </w:rPr>
+      </w:pPr>
+      <w:r>
+        <w:rPr>
+          <w:rFonts w:ascii="Arial" w:hAnsi="Arial" w:cs="Arial"/>
+          <w:sz w:val="24"/>
+        </w:rPr>
+        <w:t>#1  junto con el número que hacer referencia al issue tratado</w:t>
+      </w:r>
+    </w:p>
+    <w:p>
+      <w:pPr>
+        <w:jc w:val="both"/>
+        <w:rPr>
+          <w:rFonts w:ascii="Arial" w:hAnsi="Arial" w:cs="Arial"/>
+          <w:sz w:val="24"/>
+        </w:rPr>
+      </w:pPr>
+      <w:r>
+        <w:rPr>
+          <w:rFonts w:ascii="Arial" w:hAnsi="Arial" w:cs="Arial"/>
+          <w:sz w:val="24"/>
+        </w:rPr>
+        <w:t xml:space="preserve">Para cerrar un issue, se puede hacer desde GitHub o desde la terminal cuando se realiza un commit colocando la palabra </w:t>
+      </w:r>
       <w:r>
         <w:rPr>
           <w:rFonts w:ascii="Arial" w:hAnsi="Arial" w:cs="Arial"/>
           <w:b/>
           <w:sz w:val="24"/>
         </w:rPr>
-        <w:t>Closes</w:t>
-      </w:r>
-      <w:proofErr w:type="spellEnd"/>
-      <w:r>
-        <w:rPr>
-          <w:rFonts w:ascii="Arial" w:hAnsi="Arial" w:cs="Arial"/>
-          <w:b/>
-          <w:sz w:val="24"/>
-        </w:rPr>
-        <w:t xml:space="preserve"> #1</w:t>
+        <w:t>Closes #1</w:t>
       </w:r>
       <w:r>
         <w:rPr>
@@ -1768,23 +1270,7 @@
           <w:rFonts w:ascii="Arial" w:hAnsi="Arial" w:cs="Arial"/>
           <w:sz w:val="24"/>
         </w:rPr>
-        <w:t xml:space="preserve">Con </w:t>
-      </w:r>
-      <w:proofErr w:type="spellStart"/>
-      <w:r>
-        <w:rPr>
-          <w:rFonts w:ascii="Arial" w:hAnsi="Arial" w:cs="Arial"/>
-          <w:sz w:val="24"/>
-        </w:rPr>
-        <w:t>Fork</w:t>
-      </w:r>
-      <w:proofErr w:type="spellEnd"/>
-      <w:r>
-        <w:rPr>
-          <w:rFonts w:ascii="Arial" w:hAnsi="Arial" w:cs="Arial"/>
-          <w:sz w:val="24"/>
-        </w:rPr>
-        <w:t xml:space="preserve">, puedo traer un repositorio de otra persona para poder utilizarlo </w:t>
+        <w:t xml:space="preserve">Con Fork, puedo traer un repositorio de otra persona para poder utilizarlo </w:t>
       </w:r>
       <w:r>
         <w:rPr>
@@ -1812,23 +1298,7 @@
           <w:rFonts w:ascii="Arial" w:hAnsi="Arial" w:cs="Arial"/>
           <w:sz w:val="24"/>
         </w:rPr>
-        <w:t xml:space="preserve">git clone   -&gt;  clona un </w:t>
-      </w:r>
-      <w:proofErr w:type="spellStart"/>
-      <w:r>
-        <w:rPr>
-          <w:rFonts w:ascii="Arial" w:hAnsi="Arial" w:cs="Arial"/>
-          <w:sz w:val="24"/>
-        </w:rPr>
-        <w:t>reopsitorio</w:t>
-      </w:r>
-      <w:proofErr w:type="spellEnd"/>
-      <w:r>
-        <w:rPr>
-          <w:rFonts w:ascii="Arial" w:hAnsi="Arial" w:cs="Arial"/>
-          <w:sz w:val="24"/>
-        </w:rPr>
-        <w:t xml:space="preserve"> en el computador</w:t>
+        <w:t>git clone   -&gt;  clona un reopsitorio en el computador</w:t>
       </w:r>
     </w:p>
     <w:p>
@@ -1858,74 +1328,33 @@
           <w:rFonts w:ascii="Arial" w:hAnsi="Arial" w:cs="Arial"/>
           <w:sz w:val="24"/>
         </w:rPr>
-        <w:t xml:space="preserve">$ git </w:t>
-      </w:r>
-      <w:proofErr w:type="spellStart"/>
-      <w:r>
-        <w:rPr>
-          <w:rFonts w:ascii="Arial" w:hAnsi="Arial" w:cs="Arial"/>
-          <w:sz w:val="24"/>
-        </w:rPr>
-        <w:t>add</w:t>
-      </w:r>
-      <w:proofErr w:type="spellEnd"/>
-      <w:r>
-        <w:rPr>
-          <w:rFonts w:ascii="Arial" w:hAnsi="Arial" w:cs="Arial"/>
-          <w:sz w:val="24"/>
-        </w:rPr>
-        <w:t xml:space="preserve"> –p &lt;archive&gt;       </w:t>
-      </w:r>
-    </w:p>
-    <w:p>
-      <w:pPr>
-        <w:pStyle w:val="Prrafodelista"/>
-        <w:rPr>
-          <w:rFonts w:ascii="Arial" w:hAnsi="Arial" w:cs="Arial"/>
-          <w:sz w:val="24"/>
-        </w:rPr>
-      </w:pPr>
-    </w:p>
-    <w:p>
-      <w:pPr>
-        <w:pStyle w:val="Prrafodelista"/>
-        <w:jc w:val="both"/>
-        <w:rPr>
-          <w:rFonts w:ascii="Arial" w:hAnsi="Arial" w:cs="Arial"/>
-          <w:sz w:val="24"/>
-        </w:rPr>
-      </w:pPr>
-      <w:proofErr w:type="spellStart"/>
-      <w:r>
-        <w:rPr>
-          <w:rFonts w:ascii="Arial" w:hAnsi="Arial" w:cs="Arial"/>
-          <w:sz w:val="24"/>
-        </w:rPr>
-        <w:t>Preguntá</w:t>
-      </w:r>
-      <w:proofErr w:type="spellEnd"/>
-      <w:r>
-        <w:rPr>
-          <w:rFonts w:ascii="Arial" w:hAnsi="Arial" w:cs="Arial"/>
-          <w:sz w:val="24"/>
-        </w:rPr>
-        <w:t xml:space="preserve"> que </w:t>
-      </w:r>
-      <w:proofErr w:type="spellStart"/>
-      <w:r>
-        <w:rPr>
-          <w:rFonts w:ascii="Arial" w:hAnsi="Arial" w:cs="Arial"/>
-          <w:sz w:val="24"/>
-        </w:rPr>
-        <w:t>cambiós</w:t>
-      </w:r>
-      <w:proofErr w:type="spellEnd"/>
-      <w:r>
-        <w:rPr>
-          <w:rFonts w:ascii="Arial" w:hAnsi="Arial" w:cs="Arial"/>
-          <w:sz w:val="24"/>
-        </w:rPr>
-        <w:t xml:space="preserve"> quiere que se vea en el historial</w:t>
+        <w:t xml:space="preserve">$ git add –p &lt;archive&gt;       </w:t>
+      </w:r>
+    </w:p>
+    <w:p>
+      <w:pPr>
+        <w:pStyle w:val="Prrafodelista"/>
+        <w:rPr>
+          <w:rFonts w:ascii="Arial" w:hAnsi="Arial" w:cs="Arial"/>
+          <w:sz w:val="24"/>
+        </w:rPr>
+      </w:pPr>
+    </w:p>
+    <w:p>
+      <w:pPr>
+        <w:pStyle w:val="Prrafodelista"/>
+        <w:jc w:val="both"/>
+        <w:rPr>
+          <w:rFonts w:ascii="Arial" w:hAnsi="Arial" w:cs="Arial"/>
+          <w:sz w:val="24"/>
+        </w:rPr>
+      </w:pPr>
+      <w:r>
+        <w:rPr>
+          <w:rFonts w:ascii="Arial" w:hAnsi="Arial" w:cs="Arial"/>
+          <w:sz w:val="24"/>
+        </w:rPr>
+        <w:t>Preguntá que cambiós quiere que se vea en el historial</w:t>
       </w:r>
       <w:r>
         <w:rPr>
@@ -1982,55 +1411,7 @@
           <w:rFonts w:ascii="Arial" w:hAnsi="Arial" w:cs="Arial"/>
           <w:sz w:val="24"/>
         </w:rPr>
-        <w:t xml:space="preserve">Los </w:t>
-      </w:r>
-      <w:proofErr w:type="spellStart"/>
-      <w:r>
-        <w:rPr>
-          <w:rFonts w:ascii="Arial" w:hAnsi="Arial" w:cs="Arial"/>
-          <w:sz w:val="24"/>
-        </w:rPr>
-        <w:t>issues</w:t>
-      </w:r>
-      <w:proofErr w:type="spellEnd"/>
-      <w:r>
-        <w:rPr>
-          <w:rFonts w:ascii="Arial" w:hAnsi="Arial" w:cs="Arial"/>
-          <w:sz w:val="24"/>
-        </w:rPr>
-        <w:t xml:space="preserve"> y los </w:t>
-      </w:r>
-      <w:proofErr w:type="spellStart"/>
-      <w:r>
-        <w:rPr>
-          <w:rFonts w:ascii="Arial" w:hAnsi="Arial" w:cs="Arial"/>
-          <w:sz w:val="24"/>
-        </w:rPr>
-        <w:t>pull</w:t>
-      </w:r>
-      <w:proofErr w:type="spellEnd"/>
-      <w:r>
-        <w:rPr>
-          <w:rFonts w:ascii="Arial" w:hAnsi="Arial" w:cs="Arial"/>
-          <w:sz w:val="24"/>
-        </w:rPr>
-        <w:t xml:space="preserve"> </w:t>
-      </w:r>
-      <w:proofErr w:type="spellStart"/>
-      <w:r>
-        <w:rPr>
-          <w:rFonts w:ascii="Arial" w:hAnsi="Arial" w:cs="Arial"/>
-          <w:sz w:val="24"/>
-        </w:rPr>
-        <w:t>request</w:t>
-      </w:r>
-      <w:proofErr w:type="spellEnd"/>
-      <w:r>
-        <w:rPr>
-          <w:rFonts w:ascii="Arial" w:hAnsi="Arial" w:cs="Arial"/>
-          <w:sz w:val="24"/>
-        </w:rPr>
-        <w:t xml:space="preserve"> son importante para la colaboración de proyectos en GitHub</w:t>
+        <w:t>Los issues y los pull request son importante para la colaboración de proyectos en GitHub</w:t>
       </w:r>
     </w:p>
     <w:p>
@@ -2101,120 +1482,61 @@
           <w:rFonts w:ascii="Arial" w:hAnsi="Arial" w:cs="Arial"/>
           <w:sz w:val="24"/>
         </w:rPr>
-        <w:t xml:space="preserve">Crear servidor con </w:t>
-      </w:r>
-      <w:proofErr w:type="spellStart"/>
-      <w:r>
-        <w:rPr>
-          <w:rFonts w:ascii="Arial" w:hAnsi="Arial" w:cs="Arial"/>
-          <w:sz w:val="24"/>
-        </w:rPr>
-        <w:t>python</w:t>
-      </w:r>
-      <w:proofErr w:type="spellEnd"/>
-    </w:p>
-    <w:p>
-      <w:pPr>
-        <w:pStyle w:val="Prrafodelista"/>
-        <w:jc w:val="both"/>
-        <w:rPr>
-          <w:rFonts w:ascii="Arial" w:hAnsi="Arial" w:cs="Arial"/>
-          <w:sz w:val="24"/>
-        </w:rPr>
-      </w:pPr>
-    </w:p>
-    <w:p>
-      <w:pPr>
-        <w:pStyle w:val="Prrafodelista"/>
-        <w:jc w:val="both"/>
-        <w:rPr>
-          <w:rFonts w:ascii="Arial" w:hAnsi="Arial" w:cs="Arial"/>
-          <w:sz w:val="24"/>
-        </w:rPr>
-      </w:pPr>
-      <w:r>
-        <w:rPr>
-          <w:rFonts w:ascii="Arial" w:hAnsi="Arial" w:cs="Arial"/>
-          <w:sz w:val="24"/>
-        </w:rPr>
-        <w:t xml:space="preserve">$ </w:t>
-      </w:r>
-      <w:proofErr w:type="spellStart"/>
-      <w:proofErr w:type="gramStart"/>
-      <w:r>
-        <w:rPr>
-          <w:rFonts w:ascii="Arial" w:hAnsi="Arial" w:cs="Arial"/>
-          <w:sz w:val="24"/>
-        </w:rPr>
-        <w:t>python</w:t>
-      </w:r>
-      <w:proofErr w:type="spellEnd"/>
-      <w:proofErr w:type="gramEnd"/>
-      <w:r>
-        <w:rPr>
-          <w:rFonts w:ascii="Arial" w:hAnsi="Arial" w:cs="Arial"/>
-          <w:sz w:val="24"/>
-        </w:rPr>
-        <w:t xml:space="preserve"> –m </w:t>
-      </w:r>
-      <w:proofErr w:type="spellStart"/>
-      <w:r>
-        <w:rPr>
-          <w:rFonts w:ascii="Arial" w:hAnsi="Arial" w:cs="Arial"/>
-          <w:sz w:val="24"/>
-        </w:rPr>
-        <w:t>simpleHTTPServer</w:t>
-      </w:r>
-      <w:proofErr w:type="spellEnd"/>
-      <w:r>
-        <w:rPr>
-          <w:rFonts w:ascii="Arial" w:hAnsi="Arial" w:cs="Arial"/>
-          <w:sz w:val="24"/>
-        </w:rPr>
-        <w:t xml:space="preserve"> 8000</w:t>
-      </w:r>
-    </w:p>
-    <w:p>
-      <w:pPr>
-        <w:pStyle w:val="Prrafodelista"/>
-        <w:jc w:val="both"/>
-        <w:rPr>
-          <w:rFonts w:ascii="Arial" w:hAnsi="Arial" w:cs="Arial"/>
-          <w:sz w:val="24"/>
-        </w:rPr>
-      </w:pPr>
-    </w:p>
-    <w:p>
-      <w:pPr>
-        <w:pStyle w:val="Prrafodelista"/>
-        <w:jc w:val="both"/>
-        <w:rPr>
-          <w:rFonts w:ascii="Arial" w:hAnsi="Arial" w:cs="Arial"/>
-          <w:sz w:val="24"/>
-        </w:rPr>
-      </w:pPr>
-      <w:r>
-        <w:rPr>
-          <w:rFonts w:ascii="Arial" w:hAnsi="Arial" w:cs="Arial"/>
-          <w:sz w:val="24"/>
-        </w:rPr>
-        <w:t xml:space="preserve">Crea un </w:t>
-      </w:r>
-      <w:proofErr w:type="spellStart"/>
-      <w:r>
-        <w:rPr>
-          <w:rFonts w:ascii="Arial" w:hAnsi="Arial" w:cs="Arial"/>
-          <w:sz w:val="24"/>
-        </w:rPr>
-        <w:t>sevidor</w:t>
-      </w:r>
-      <w:proofErr w:type="spellEnd"/>
-      <w:r>
-        <w:rPr>
-          <w:rFonts w:ascii="Arial" w:hAnsi="Arial" w:cs="Arial"/>
-          <w:sz w:val="24"/>
-        </w:rPr>
-        <w:t xml:space="preserve"> en el puerto 8000</w:t>
+        <w:t>Crear servidor con python</w:t>
+      </w:r>
+    </w:p>
+    <w:p>
+      <w:pPr>
+        <w:pStyle w:val="Prrafodelista"/>
+        <w:jc w:val="both"/>
+        <w:rPr>
+          <w:rFonts w:ascii="Arial" w:hAnsi="Arial" w:cs="Arial"/>
+          <w:sz w:val="24"/>
+        </w:rPr>
+      </w:pPr>
+    </w:p>
+    <w:p>
+      <w:pPr>
+        <w:pStyle w:val="Prrafodelista"/>
+        <w:jc w:val="both"/>
+        <w:rPr>
+          <w:rFonts w:ascii="Arial" w:hAnsi="Arial" w:cs="Arial"/>
+          <w:sz w:val="24"/>
+        </w:rPr>
+      </w:pPr>
+      <w:r>
+        <w:rPr>
+          <w:rFonts w:ascii="Arial" w:hAnsi="Arial" w:cs="Arial"/>
+          <w:sz w:val="24"/>
+        </w:rPr>
+        <w:t>$ python –m simpleHTTPServer 8000</w:t>
+      </w:r>
+    </w:p>
+    <w:p>
+      <w:pPr>
+        <w:pStyle w:val="Prrafodelista"/>
+        <w:jc w:val="both"/>
+        <w:rPr>
+          <w:rFonts w:ascii="Arial" w:hAnsi="Arial" w:cs="Arial"/>
+          <w:sz w:val="24"/>
+        </w:rPr>
+      </w:pPr>
+    </w:p>
+    <w:p>
+      <w:pPr>
+        <w:pStyle w:val="Prrafodelista"/>
+        <w:jc w:val="both"/>
+        <w:rPr>
+          <w:rFonts w:ascii="Arial" w:hAnsi="Arial" w:cs="Arial"/>
+          <w:sz w:val="24"/>
+        </w:rPr>
+      </w:pPr>
+      <w:r>
+        <w:rPr>
+          <w:rFonts w:ascii="Arial" w:hAnsi="Arial" w:cs="Arial"/>
+          <w:sz w:val="24"/>
+        </w:rPr>
+        <w:t>Crea un sevidor en el puerto 8000</w:t>
       </w:r>
     </w:p>
     <w:p>
@@ -2257,23 +1579,7 @@
           <w:rFonts w:ascii="Arial" w:hAnsi="Arial" w:cs="Arial"/>
           <w:sz w:val="24"/>
         </w:rPr>
-        <w:t xml:space="preserve">En la sección </w:t>
-      </w:r>
-      <w:proofErr w:type="spellStart"/>
-      <w:r>
-        <w:rPr>
-          <w:rFonts w:ascii="Arial" w:hAnsi="Arial" w:cs="Arial"/>
-          <w:sz w:val="24"/>
-        </w:rPr>
-        <w:t>settings</w:t>
-      </w:r>
-      <w:proofErr w:type="spellEnd"/>
-      <w:r>
-        <w:rPr>
-          <w:rFonts w:ascii="Arial" w:hAnsi="Arial" w:cs="Arial"/>
-          <w:sz w:val="24"/>
-        </w:rPr>
-        <w:t xml:space="preserve"> del repositorio puedo realizar cambios acerca del repositorio que se está trabajando.</w:t>
+        <w:t>En la sección settings del repositorio puedo realizar cambios acerca del repositorio que se está trabajando.</w:t>
       </w:r>
     </w:p>
     <w:p>
@@ -2300,42 +1606,23 @@
           <w:b/>
           <w:sz w:val="32"/>
         </w:rPr>
-        <w:t xml:space="preserve">GitHub </w:t>
-      </w:r>
-      <w:proofErr w:type="spellStart"/>
-      <w:r>
-        <w:rPr>
-          <w:rFonts w:ascii="Arial" w:hAnsi="Arial" w:cs="Arial"/>
-          <w:b/>
-          <w:sz w:val="32"/>
-        </w:rPr>
-        <w:t>Pages</w:t>
-      </w:r>
-      <w:proofErr w:type="spellEnd"/>
-    </w:p>
-    <w:p>
-      <w:pPr>
-        <w:jc w:val="both"/>
-        <w:rPr>
-          <w:rFonts w:ascii="Arial" w:hAnsi="Arial" w:cs="Arial"/>
-          <w:sz w:val="24"/>
-        </w:rPr>
-      </w:pPr>
-      <w:proofErr w:type="spellStart"/>
-      <w:r>
-        <w:rPr>
-          <w:rFonts w:ascii="Arial" w:hAnsi="Arial" w:cs="Arial"/>
-          <w:sz w:val="24"/>
-        </w:rPr>
-        <w:t>Permité</w:t>
-      </w:r>
-      <w:proofErr w:type="spellEnd"/>
-      <w:r>
-        <w:rPr>
-          <w:rFonts w:ascii="Arial" w:hAnsi="Arial" w:cs="Arial"/>
-          <w:sz w:val="24"/>
-        </w:rPr>
-        <w:t xml:space="preserve"> guardar páginas estáticas</w:t>
+        <w:t>GitHub Pages</w:t>
+      </w:r>
+    </w:p>
+    <w:p>
+      <w:pPr>
+        <w:jc w:val="both"/>
+        <w:rPr>
+          <w:rFonts w:ascii="Arial" w:hAnsi="Arial" w:cs="Arial"/>
+          <w:sz w:val="24"/>
+        </w:rPr>
+      </w:pPr>
+      <w:r>
+        <w:rPr>
+          <w:rFonts w:ascii="Arial" w:hAnsi="Arial" w:cs="Arial"/>
+          <w:sz w:val="24"/>
+        </w:rPr>
+        <w:t>Permité guardar páginas estáticas</w:t>
       </w:r>
       <w:r>
         <w:rPr>
@@ -2573,7 +1860,6 @@
           <w:sz w:val="32"/>
         </w:rPr>
       </w:pPr>
-      <w:proofErr w:type="spellStart"/>
       <w:r>
         <w:rPr>
           <w:rFonts w:ascii="Arial" w:hAnsi="Arial" w:cs="Arial"/>
@@ -2582,7 +1868,6 @@
         </w:rPr>
         <w:t>Releases</w:t>
       </w:r>
-      <w:proofErr w:type="spellEnd"/>
     </w:p>
     <w:p>
       <w:pPr>
@@ -2618,7 +1903,6 @@
           <w:sz w:val="32"/>
         </w:rPr>
       </w:pPr>
-      <w:proofErr w:type="spellStart"/>
       <w:r>
         <w:rPr>
           <w:rFonts w:ascii="Arial" w:hAnsi="Arial" w:cs="Arial"/>
@@ -2627,38 +1911,21 @@
         </w:rPr>
         <w:t>Gits</w:t>
       </w:r>
-      <w:proofErr w:type="spellEnd"/>
-    </w:p>
-    <w:p>
-      <w:pPr>
-        <w:jc w:val="both"/>
-        <w:rPr>
-          <w:rFonts w:ascii="Arial" w:hAnsi="Arial" w:cs="Arial"/>
-          <w:sz w:val="24"/>
-        </w:rPr>
-      </w:pPr>
-      <w:r>
-        <w:rPr>
-          <w:rFonts w:ascii="Arial" w:hAnsi="Arial" w:cs="Arial"/>
-          <w:sz w:val="24"/>
-        </w:rPr>
-        <w:t xml:space="preserve">Permite crear </w:t>
-      </w:r>
-      <w:proofErr w:type="spellStart"/>
-      <w:r>
-        <w:rPr>
-          <w:rFonts w:ascii="Arial" w:hAnsi="Arial" w:cs="Arial"/>
-          <w:sz w:val="24"/>
-        </w:rPr>
-        <w:t>snipets</w:t>
-      </w:r>
-      <w:proofErr w:type="spellEnd"/>
-      <w:r>
-        <w:rPr>
-          <w:rFonts w:ascii="Arial" w:hAnsi="Arial" w:cs="Arial"/>
-          <w:sz w:val="24"/>
-        </w:rPr>
-        <w:t xml:space="preserve"> de código para compartir con otras personas</w:t>
+    </w:p>
+    <w:p>
+      <w:pPr>
+        <w:jc w:val="both"/>
+        <w:rPr>
+          <w:rFonts w:ascii="Arial" w:hAnsi="Arial" w:cs="Arial"/>
+          <w:sz w:val="24"/>
+        </w:rPr>
+      </w:pPr>
+      <w:r>
+        <w:rPr>
+          <w:rFonts w:ascii="Arial" w:hAnsi="Arial" w:cs="Arial"/>
+          <w:sz w:val="24"/>
+        </w:rPr>
+        <w:t>Permite crear snipets de código para compartir con otras personas</w:t>
       </w:r>
     </w:p>
     <w:p>
@@ -2727,26 +1994,281 @@
           <w:rFonts w:ascii="Arial" w:hAnsi="Arial" w:cs="Arial"/>
           <w:sz w:val="24"/>
         </w:rPr>
-        <w:t xml:space="preserve">Git LFS </w:t>
-      </w:r>
-      <w:proofErr w:type="spellStart"/>
-      <w:r>
-        <w:rPr>
-          <w:rFonts w:ascii="Arial" w:hAnsi="Arial" w:cs="Arial"/>
-          <w:sz w:val="24"/>
-        </w:rPr>
-        <w:t>Large</w:t>
-      </w:r>
-      <w:proofErr w:type="spellEnd"/>
-      <w:r>
-        <w:rPr>
-          <w:rFonts w:ascii="Arial" w:hAnsi="Arial" w:cs="Arial"/>
-          <w:sz w:val="24"/>
-        </w:rPr>
-        <w:t xml:space="preserve"> File Storage</w:t>
+        <w:t>Git LFS Large File Storage</w:t>
+      </w:r>
+    </w:p>
+    <w:p>
+      <w:pPr>
+        <w:jc w:val="both"/>
+        <w:rPr>
+          <w:rFonts w:ascii="Arial" w:hAnsi="Arial" w:cs="Arial"/>
+          <w:sz w:val="24"/>
+        </w:rPr>
+      </w:pPr>
+    </w:p>
+    <w:p>
+      <w:pPr>
+        <w:jc w:val="both"/>
+        <w:rPr>
+          <w:rFonts w:ascii="Arial" w:hAnsi="Arial" w:cs="Arial"/>
+          <w:sz w:val="24"/>
+        </w:rPr>
+      </w:pPr>
+    </w:p>
+    <w:p>
+      <w:pPr>
+        <w:jc w:val="both"/>
+        <w:rPr>
+          <w:rFonts w:ascii="Arial" w:hAnsi="Arial" w:cs="Arial"/>
+          <w:sz w:val="24"/>
+        </w:rPr>
+      </w:pPr>
+    </w:p>
+    <w:p>
+      <w:pPr>
+        <w:jc w:val="both"/>
+        <w:rPr>
+          <w:rFonts w:ascii="Arial" w:hAnsi="Arial" w:cs="Arial"/>
+          <w:b/>
+          <w:sz w:val="28"/>
+        </w:rPr>
+      </w:pPr>
+      <w:r>
+        <w:rPr>
+          <w:rFonts w:ascii="Arial" w:hAnsi="Arial" w:cs="Arial"/>
+          <w:b/>
+          <w:sz w:val="28"/>
+        </w:rPr>
+        <w:lastRenderedPageBreak/>
+        <w:t>Abrir y crear archivos desde git</w:t>
+      </w:r>
+    </w:p>
+    <w:p>
+      <w:pPr>
+        <w:jc w:val="both"/>
+        <w:rPr>
+          <w:rFonts w:ascii="Arial" w:hAnsi="Arial" w:cs="Arial"/>
+          <w:sz w:val="24"/>
+        </w:rPr>
+      </w:pPr>
+    </w:p>
+    <w:p>
+      <w:pPr>
+        <w:jc w:val="both"/>
+        <w:rPr>
+          <w:rFonts w:ascii="Arial" w:hAnsi="Arial" w:cs="Arial"/>
+          <w:sz w:val="24"/>
+          <w:lang w:val="en-US"/>
+        </w:rPr>
+      </w:pPr>
+      <w:r>
+        <w:rPr>
+          <w:rFonts w:ascii="Arial" w:hAnsi="Arial" w:cs="Arial"/>
+          <w:sz w:val="24"/>
+          <w:lang w:val="en-US"/>
+        </w:rPr>
+        <w:t>$ mkdir &lt;folder name&gt;  -&gt; This comand créate a new folder</w:t>
+      </w:r>
+    </w:p>
+    <w:p>
+      <w:pPr>
+        <w:jc w:val="both"/>
+        <w:rPr>
+          <w:rFonts w:ascii="Arial" w:hAnsi="Arial" w:cs="Arial"/>
+          <w:sz w:val="24"/>
+          <w:lang w:val="en-US"/>
+        </w:rPr>
+      </w:pPr>
+      <w:r>
+        <w:rPr>
+          <w:rFonts w:ascii="Arial" w:hAnsi="Arial" w:cs="Arial"/>
+          <w:sz w:val="24"/>
+          <w:lang w:val="en-US"/>
+        </w:rPr>
+        <w:t>$  &gt; nota.txt    -&gt; To create a new file</w:t>
+      </w:r>
+    </w:p>
+    <w:p>
+      <w:pPr>
+        <w:jc w:val="both"/>
+        <w:rPr>
+          <w:rFonts w:ascii="Arial" w:hAnsi="Arial" w:cs="Arial"/>
+          <w:sz w:val="24"/>
+          <w:lang w:val="en-US"/>
+        </w:rPr>
+      </w:pPr>
+      <w:r>
+        <w:rPr>
+          <w:rFonts w:ascii="Arial" w:hAnsi="Arial" w:cs="Arial"/>
+          <w:sz w:val="24"/>
+          <w:lang w:val="en-US"/>
+        </w:rPr>
+        <w:t>$  start nota.txt   -&gt;  To open an file, in this case in Note Pad</w:t>
+      </w:r>
+    </w:p>
+    <w:p>
+      <w:pPr>
+        <w:jc w:val="both"/>
+        <w:rPr>
+          <w:rFonts w:ascii="Arial" w:hAnsi="Arial" w:cs="Arial"/>
+          <w:sz w:val="24"/>
+          <w:lang w:val="en-US"/>
+        </w:rPr>
+      </w:pPr>
+    </w:p>
+    <w:p>
+      <w:pPr>
+        <w:jc w:val="both"/>
+        <w:rPr>
+          <w:rFonts w:ascii="Arial" w:hAnsi="Arial" w:cs="Arial"/>
+          <w:sz w:val="24"/>
+          <w:lang w:val="en-US"/>
+        </w:rPr>
+      </w:pPr>
+    </w:p>
+    <w:p>
+      <w:pPr>
+        <w:pStyle w:val="Prrafodelista"/>
+        <w:numPr>
+          <w:ilvl w:val="0"/>
+          <w:numId w:val="4"/>
+        </w:numPr>
+        <w:jc w:val="both"/>
+        <w:rPr>
+          <w:rFonts w:ascii="Arial" w:hAnsi="Arial" w:cs="Arial"/>
+          <w:sz w:val="24"/>
+          <w:lang w:val="en-US"/>
+        </w:rPr>
+      </w:pPr>
+      <w:r>
+        <w:rPr>
+          <w:rFonts w:ascii="Arial" w:hAnsi="Arial" w:cs="Arial"/>
+          <w:sz w:val="24"/>
+          <w:lang w:val="en-US"/>
+        </w:rPr>
+        <w:t>Para eliminar archivos</w:t>
+      </w:r>
+    </w:p>
+    <w:p>
+      <w:pPr>
+        <w:jc w:val="both"/>
+        <w:rPr>
+          <w:rFonts w:ascii="Arial" w:hAnsi="Arial" w:cs="Arial"/>
+          <w:sz w:val="24"/>
+          <w:lang w:val="en-US"/>
+        </w:rPr>
+      </w:pPr>
+      <w:r>
+        <w:rPr>
+          <w:rFonts w:ascii="Arial" w:hAnsi="Arial" w:cs="Arial"/>
+          <w:sz w:val="24"/>
+          <w:lang w:val="en-US"/>
+        </w:rPr>
+        <w:t xml:space="preserve">$ </w:t>
+      </w:r>
+      <w:r>
+        <w:rPr>
+          <w:rFonts w:ascii="Arial" w:hAnsi="Arial" w:cs="Arial"/>
+          <w:sz w:val="24"/>
+          <w:lang w:val="en-US"/>
+        </w:rPr>
+        <w:t xml:space="preserve">git rm </w:t>
+      </w:r>
+      <w:r>
+        <w:rPr>
+          <w:rFonts w:ascii="Arial" w:hAnsi="Arial" w:cs="Arial"/>
+          <w:sz w:val="24"/>
+          <w:lang w:val="en-US"/>
+        </w:rPr>
+        <w:t>&lt;file&gt;</w:t>
+      </w:r>
+    </w:p>
+    <w:p>
+      <w:pPr>
+        <w:jc w:val="both"/>
+        <w:rPr>
+          <w:rFonts w:ascii="Arial" w:hAnsi="Arial" w:cs="Arial"/>
+          <w:sz w:val="24"/>
+          <w:lang w:val="en-US"/>
+        </w:rPr>
+      </w:pPr>
+    </w:p>
+    <w:p>
+      <w:pPr>
+        <w:pStyle w:val="Prrafodelista"/>
+        <w:numPr>
+          <w:ilvl w:val="0"/>
+          <w:numId w:val="4"/>
+        </w:numPr>
+        <w:jc w:val="both"/>
+        <w:rPr>
+          <w:rFonts w:ascii="Arial" w:hAnsi="Arial" w:cs="Arial"/>
+          <w:sz w:val="24"/>
+          <w:lang w:val="en-US"/>
+        </w:rPr>
+      </w:pPr>
+      <w:r>
+        <w:rPr>
+          <w:rFonts w:ascii="Arial" w:hAnsi="Arial" w:cs="Arial"/>
+          <w:sz w:val="24"/>
+          <w:lang w:val="en-US"/>
+        </w:rPr>
+        <w:t>Para eliminar carpetas</w:t>
+      </w:r>
+    </w:p>
+    <w:p>
+      <w:pPr>
+        <w:jc w:val="both"/>
+        <w:rPr>
+          <w:rFonts w:ascii="Arial" w:hAnsi="Arial" w:cs="Arial"/>
+          <w:sz w:val="24"/>
+          <w:lang w:val="en-US"/>
+        </w:rPr>
+      </w:pPr>
+      <w:r>
+        <w:rPr>
+          <w:rFonts w:ascii="Arial" w:hAnsi="Arial" w:cs="Arial"/>
+          <w:sz w:val="24"/>
+          <w:lang w:val="en-US"/>
+        </w:rPr>
+        <w:t xml:space="preserve">$ </w:t>
+      </w:r>
+      <w:r>
+        <w:rPr>
+          <w:rFonts w:ascii="Arial" w:hAnsi="Arial" w:cs="Arial"/>
+          <w:sz w:val="24"/>
+          <w:lang w:val="en-US"/>
+        </w:rPr>
+        <w:t xml:space="preserve">git rm -r </w:t>
+      </w:r>
+      <w:r>
+        <w:rPr>
+          <w:rFonts w:ascii="Arial" w:hAnsi="Arial" w:cs="Arial"/>
+          <w:sz w:val="24"/>
+          <w:lang w:val="en-US"/>
+        </w:rPr>
+        <w:t>&lt;folder</w:t>
       </w:r>
       <w:bookmarkStart w:id="0" w:name="_GoBack"/>
       <w:bookmarkEnd w:id="0"/>
+      <w:r>
+        <w:rPr>
+          <w:rFonts w:ascii="Arial" w:hAnsi="Arial" w:cs="Arial"/>
+          <w:sz w:val="24"/>
+          <w:lang w:val="en-US"/>
+        </w:rPr>
+        <w:t>&gt;</w:t>
+      </w:r>
+    </w:p>
+    <w:p>
+      <w:pPr>
+        <w:jc w:val="both"/>
+        <w:rPr>
+          <w:rFonts w:ascii="Arial" w:hAnsi="Arial" w:cs="Arial"/>
+          <w:sz w:val="24"/>
+          <w:lang w:val="en-US"/>
+        </w:rPr>
+      </w:pPr>
     </w:p>
     <w:sectPr>
       <w:pgSz w:w="12240" w:h="15840"/>
@@ -3099,6 +2621,119 @@
       </w:rPr>
     </w:lvl>
   </w:abstractNum>
+  <w:abstractNum w:abstractNumId="3">
+    <w:nsid w:val="752C5D41"/>
+    <w:multiLevelType w:val="hybridMultilevel"/>
+    <w:tmpl w:val="E384BD98"/>
+    <w:lvl w:ilvl="0" w:tplc="240A0001">
+      <w:start w:val="1"/>
+      <w:numFmt w:val="bullet"/>
+      <w:lvlText w:val=""/>
+      <w:lvlJc w:val="left"/>
+      <w:pPr>
+        <w:ind w:left="720" w:hanging="360"/>
+      </w:pPr>
+      <w:rPr>
+        <w:rFonts w:ascii="Symbol" w:hAnsi="Symbol" w:hint="default"/>
+      </w:rPr>
+    </w:lvl>
+    <w:lvl w:ilvl="1" w:tplc="240A0003" w:tentative="1">
+      <w:start w:val="1"/>
+      <w:numFmt w:val="bullet"/>
+      <w:lvlText w:val="o"/>
+      <w:lvlJc w:val="left"/>
+      <w:pPr>
+        <w:ind w:left="1440" w:hanging="360"/>
+      </w:pPr>
+      <w:rPr>
+        <w:rFonts w:ascii="Courier New" w:hAnsi="Courier New" w:cs="Courier New" w:hint="default"/>
+      </w:rPr>
+    </w:lvl>
+    <w:lvl w:ilvl="2" w:tplc="240A0005" w:tentative="1">
+      <w:start w:val="1"/>
+      <w:numFmt w:val="bullet"/>
+      <w:lvlText w:val=""/>
+      <w:lvlJc w:val="left"/>
+      <w:pPr>
+        <w:ind w:left="2160" w:hanging="360"/>
+      </w:pPr>
+      <w:rPr>
+        <w:rFonts w:ascii="Wingdings" w:hAnsi="Wingdings" w:hint="default"/>
+      </w:rPr>
+    </w:lvl>
+    <w:lvl w:ilvl="3" w:tplc="240A0001" w:tentative="1">
+      <w:start w:val="1"/>
+      <w:numFmt w:val="bullet"/>
+      <w:lvlText w:val=""/>
+      <w:lvlJc w:val="left"/>
+      <w:pPr>
+        <w:ind w:left="2880" w:hanging="360"/>
+      </w:pPr>
+      <w:rPr>
+        <w:rFonts w:ascii="Symbol" w:hAnsi="Symbol" w:hint="default"/>
+      </w:rPr>
+    </w:lvl>
+    <w:lvl w:ilvl="4" w:tplc="240A0003" w:tentative="1">
+      <w:start w:val="1"/>
+      <w:numFmt w:val="bullet"/>
+      <w:lvlText w:val="o"/>
+      <w:lvlJc w:val="left"/>
+      <w:pPr>
+        <w:ind w:left="3600" w:hanging="360"/>
+      </w:pPr>
+      <w:rPr>
+        <w:rFonts w:ascii="Courier New" w:hAnsi="Courier New" w:cs="Courier New" w:hint="default"/>
+      </w:rPr>
+    </w:lvl>
+    <w:lvl w:ilvl="5" w:tplc="240A0005" w:tentative="1">
+      <w:start w:val="1"/>
+      <w:numFmt w:val="bullet"/>
+      <w:lvlText w:val=""/>
+      <w:lvlJc w:val="left"/>
+      <w:pPr>
+        <w:ind w:left="4320" w:hanging="360"/>
+      </w:pPr>
+      <w:rPr>
+        <w:rFonts w:ascii="Wingdings" w:hAnsi="Wingdings" w:hint="default"/>
+      </w:rPr>
+    </w:lvl>
+    <w:lvl w:ilvl="6" w:tplc="240A0001" w:tentative="1">
+      <w:start w:val="1"/>
+      <w:numFmt w:val="bullet"/>
+      <w:lvlText w:val=""/>
+      <w:lvlJc w:val="left"/>
+      <w:pPr>
+        <w:ind w:left="5040" w:hanging="360"/>
+      </w:pPr>
+      <w:rPr>
+        <w:rFonts w:ascii="Symbol" w:hAnsi="Symbol" w:hint="default"/>
+      </w:rPr>
+    </w:lvl>
+    <w:lvl w:ilvl="7" w:tplc="240A0003" w:tentative="1">
+      <w:start w:val="1"/>
+      <w:numFmt w:val="bullet"/>
+      <w:lvlText w:val="o"/>
+      <w:lvlJc w:val="left"/>
+      <w:pPr>
+        <w:ind w:left="5760" w:hanging="360"/>
+      </w:pPr>
+      <w:rPr>
+        <w:rFonts w:ascii="Courier New" w:hAnsi="Courier New" w:cs="Courier New" w:hint="default"/>
+      </w:rPr>
+    </w:lvl>
+    <w:lvl w:ilvl="8" w:tplc="240A0005" w:tentative="1">
+      <w:start w:val="1"/>
+      <w:numFmt w:val="bullet"/>
+      <w:lvlText w:val=""/>
+      <w:lvlJc w:val="left"/>
+      <w:pPr>
+        <w:ind w:left="6480" w:hanging="360"/>
+      </w:pPr>
+      <w:rPr>
+        <w:rFonts w:ascii="Wingdings" w:hAnsi="Wingdings" w:hint="default"/>
+      </w:rPr>
+    </w:lvl>
+  </w:abstractNum>
   <w:num w:numId="1">
     <w:abstractNumId w:val="1"/>
   </w:num>
@@ -3107,6 +2742,9 @@
   </w:num>
   <w:num w:numId="3">
     <w:abstractNumId w:val="2"/>
+  </w:num>
+  <w:num w:numId="4">
+    <w:abstractNumId w:val="3"/>
   </w:num>
 </w:numbering>
 </file>

</xml_diff>

<commit_message>
Modificacion en el documento de word
Se han realizado modificaciones al archivo de word
</commit_message>
<xml_diff>
--- a/Git y GitHub.docx
+++ b/Git y GitHub.docx
@@ -4,6 +4,7 @@
   <w:body>
     <w:p>
       <w:pPr>
+        <w:spacing w:line="360" w:lineRule="auto"/>
         <w:jc w:val="center"/>
         <w:rPr>
           <w:rFonts w:ascii="Arial" w:hAnsi="Arial" w:cs="Arial"/>
@@ -22,15 +23,17 @@
     </w:p>
     <w:p>
       <w:pPr>
-        <w:jc w:val="both"/>
-        <w:rPr>
-          <w:rFonts w:ascii="Arial" w:hAnsi="Arial" w:cs="Arial"/>
-          <w:sz w:val="24"/>
-        </w:rPr>
-      </w:pPr>
-    </w:p>
-    <w:p>
-      <w:pPr>
+        <w:spacing w:line="360" w:lineRule="auto"/>
+        <w:jc w:val="both"/>
+        <w:rPr>
+          <w:rFonts w:ascii="Arial" w:hAnsi="Arial" w:cs="Arial"/>
+          <w:sz w:val="24"/>
+        </w:rPr>
+      </w:pPr>
+    </w:p>
+    <w:p>
+      <w:pPr>
+        <w:spacing w:line="360" w:lineRule="auto"/>
         <w:jc w:val="both"/>
         <w:rPr>
           <w:rFonts w:ascii="Arial" w:hAnsi="Arial" w:cs="Arial"/>
@@ -59,15 +62,18 @@
           <w:ilvl w:val="0"/>
           <w:numId w:val="2"/>
         </w:numPr>
-        <w:jc w:val="both"/>
-        <w:rPr>
-          <w:rFonts w:ascii="Arial" w:hAnsi="Arial" w:cs="Arial"/>
-          <w:sz w:val="24"/>
-        </w:rPr>
-      </w:pPr>
-      <w:r>
-        <w:rPr>
-          <w:rFonts w:ascii="Arial" w:hAnsi="Arial" w:cs="Arial"/>
+        <w:spacing w:line="360" w:lineRule="auto"/>
+        <w:jc w:val="both"/>
+        <w:rPr>
+          <w:rFonts w:ascii="Arial" w:hAnsi="Arial" w:cs="Arial"/>
+          <w:b/>
+          <w:sz w:val="24"/>
+        </w:rPr>
+      </w:pPr>
+      <w:r>
+        <w:rPr>
+          <w:rFonts w:ascii="Arial" w:hAnsi="Arial" w:cs="Arial"/>
+          <w:b/>
           <w:sz w:val="24"/>
         </w:rPr>
         <w:t>g</w:t>
@@ -75,6 +81,7 @@
       <w:r>
         <w:rPr>
           <w:rFonts w:ascii="Arial" w:hAnsi="Arial" w:cs="Arial"/>
+          <w:b/>
           <w:sz w:val="24"/>
         </w:rPr>
         <w:t xml:space="preserve">it status: </w:t>
@@ -83,6 +90,7 @@
     <w:p>
       <w:pPr>
         <w:pStyle w:val="Prrafodelista"/>
+        <w:spacing w:line="360" w:lineRule="auto"/>
         <w:jc w:val="both"/>
         <w:rPr>
           <w:rFonts w:ascii="Arial" w:hAnsi="Arial" w:cs="Arial"/>
@@ -100,6 +108,7 @@
     <w:p>
       <w:pPr>
         <w:pStyle w:val="Prrafodelista"/>
+        <w:spacing w:line="360" w:lineRule="auto"/>
         <w:jc w:val="both"/>
         <w:rPr>
           <w:rFonts w:ascii="Arial" w:hAnsi="Arial" w:cs="Arial"/>
@@ -115,15 +124,18 @@
           <w:ilvl w:val="0"/>
           <w:numId w:val="2"/>
         </w:numPr>
-        <w:jc w:val="both"/>
-        <w:rPr>
-          <w:rFonts w:ascii="Arial" w:hAnsi="Arial" w:cs="Arial"/>
-          <w:sz w:val="24"/>
-        </w:rPr>
-      </w:pPr>
-      <w:r>
-        <w:rPr>
-          <w:rFonts w:ascii="Arial" w:hAnsi="Arial" w:cs="Arial"/>
+        <w:spacing w:line="360" w:lineRule="auto"/>
+        <w:jc w:val="both"/>
+        <w:rPr>
+          <w:rFonts w:ascii="Arial" w:hAnsi="Arial" w:cs="Arial"/>
+          <w:b/>
+          <w:sz w:val="24"/>
+        </w:rPr>
+      </w:pPr>
+      <w:r>
+        <w:rPr>
+          <w:rFonts w:ascii="Arial" w:hAnsi="Arial" w:cs="Arial"/>
+          <w:b/>
           <w:sz w:val="24"/>
         </w:rPr>
         <w:t>git add &lt;archive&gt;</w:t>
@@ -132,6 +144,7 @@
     <w:p>
       <w:pPr>
         <w:pStyle w:val="Prrafodelista"/>
+        <w:spacing w:line="360" w:lineRule="auto"/>
         <w:jc w:val="both"/>
         <w:rPr>
           <w:rFonts w:ascii="Arial" w:hAnsi="Arial" w:cs="Arial"/>
@@ -153,15 +166,18 @@
           <w:ilvl w:val="0"/>
           <w:numId w:val="2"/>
         </w:numPr>
-        <w:jc w:val="both"/>
-        <w:rPr>
-          <w:rFonts w:ascii="Arial" w:hAnsi="Arial" w:cs="Arial"/>
-          <w:sz w:val="24"/>
-        </w:rPr>
-      </w:pPr>
-      <w:r>
-        <w:rPr>
-          <w:rFonts w:ascii="Arial" w:hAnsi="Arial" w:cs="Arial"/>
+        <w:spacing w:line="360" w:lineRule="auto"/>
+        <w:jc w:val="both"/>
+        <w:rPr>
+          <w:rFonts w:ascii="Arial" w:hAnsi="Arial" w:cs="Arial"/>
+          <w:b/>
+          <w:sz w:val="24"/>
+        </w:rPr>
+      </w:pPr>
+      <w:r>
+        <w:rPr>
+          <w:rFonts w:ascii="Arial" w:hAnsi="Arial" w:cs="Arial"/>
+          <w:b/>
           <w:sz w:val="24"/>
         </w:rPr>
         <w:t>git commit</w:t>
@@ -170,6 +186,7 @@
     <w:p>
       <w:pPr>
         <w:pStyle w:val="Prrafodelista"/>
+        <w:spacing w:line="360" w:lineRule="auto"/>
         <w:jc w:val="both"/>
         <w:rPr>
           <w:rFonts w:ascii="Arial" w:hAnsi="Arial" w:cs="Arial"/>
@@ -191,15 +208,18 @@
           <w:ilvl w:val="0"/>
           <w:numId w:val="2"/>
         </w:numPr>
-        <w:jc w:val="both"/>
-        <w:rPr>
-          <w:rFonts w:ascii="Arial" w:hAnsi="Arial" w:cs="Arial"/>
-          <w:sz w:val="24"/>
-        </w:rPr>
-      </w:pPr>
-      <w:r>
-        <w:rPr>
-          <w:rFonts w:ascii="Arial" w:hAnsi="Arial" w:cs="Arial"/>
+        <w:spacing w:line="360" w:lineRule="auto"/>
+        <w:jc w:val="both"/>
+        <w:rPr>
+          <w:rFonts w:ascii="Arial" w:hAnsi="Arial" w:cs="Arial"/>
+          <w:b/>
+          <w:sz w:val="24"/>
+        </w:rPr>
+      </w:pPr>
+      <w:r>
+        <w:rPr>
+          <w:rFonts w:ascii="Arial" w:hAnsi="Arial" w:cs="Arial"/>
+          <w:b/>
           <w:sz w:val="24"/>
         </w:rPr>
         <w:t>git commit –m “message”</w:t>
@@ -208,6 +228,7 @@
     <w:p>
       <w:pPr>
         <w:pStyle w:val="Prrafodelista"/>
+        <w:spacing w:line="360" w:lineRule="auto"/>
         <w:jc w:val="both"/>
         <w:rPr>
           <w:rFonts w:ascii="Arial" w:hAnsi="Arial" w:cs="Arial"/>
@@ -229,15 +250,18 @@
           <w:ilvl w:val="0"/>
           <w:numId w:val="2"/>
         </w:numPr>
-        <w:jc w:val="both"/>
-        <w:rPr>
-          <w:rFonts w:ascii="Arial" w:hAnsi="Arial" w:cs="Arial"/>
-          <w:sz w:val="24"/>
-        </w:rPr>
-      </w:pPr>
-      <w:r>
-        <w:rPr>
-          <w:rFonts w:ascii="Arial" w:hAnsi="Arial" w:cs="Arial"/>
+        <w:spacing w:line="360" w:lineRule="auto"/>
+        <w:jc w:val="both"/>
+        <w:rPr>
+          <w:rFonts w:ascii="Arial" w:hAnsi="Arial" w:cs="Arial"/>
+          <w:b/>
+          <w:sz w:val="24"/>
+        </w:rPr>
+      </w:pPr>
+      <w:r>
+        <w:rPr>
+          <w:rFonts w:ascii="Arial" w:hAnsi="Arial" w:cs="Arial"/>
+          <w:b/>
           <w:sz w:val="24"/>
         </w:rPr>
         <w:t>git reset --soft HEAD</w:t>
@@ -245,6 +269,7 @@
       <w:r>
         <w:rPr>
           <w:rFonts w:ascii="Arial" w:hAnsi="Arial" w:cs="Arial"/>
+          <w:b/>
           <w:sz w:val="24"/>
           <w:vertAlign w:val="superscript"/>
         </w:rPr>
@@ -253,6 +278,7 @@
       <w:r>
         <w:rPr>
           <w:rFonts w:ascii="Arial" w:hAnsi="Arial" w:cs="Arial"/>
+          <w:b/>
           <w:sz w:val="24"/>
           <w:vertAlign w:val="superscript"/>
         </w:rPr>
@@ -261,6 +287,7 @@
       <w:r>
         <w:rPr>
           <w:rFonts w:ascii="Arial" w:hAnsi="Arial" w:cs="Arial"/>
+          <w:b/>
           <w:sz w:val="24"/>
           <w:vertAlign w:val="superscript"/>
         </w:rPr>
@@ -269,6 +296,7 @@
       <w:r>
         <w:rPr>
           <w:rFonts w:ascii="Arial" w:hAnsi="Arial" w:cs="Arial"/>
+          <w:b/>
           <w:sz w:val="24"/>
         </w:rPr>
         <w:t>~1</w:t>
@@ -277,6 +305,7 @@
     <w:p>
       <w:pPr>
         <w:pStyle w:val="Prrafodelista"/>
+        <w:spacing w:line="360" w:lineRule="auto"/>
         <w:jc w:val="both"/>
         <w:rPr>
           <w:rFonts w:ascii="Arial" w:hAnsi="Arial" w:cs="Arial"/>
@@ -298,15 +327,18 @@
           <w:ilvl w:val="0"/>
           <w:numId w:val="2"/>
         </w:numPr>
-        <w:jc w:val="both"/>
-        <w:rPr>
-          <w:rFonts w:ascii="Arial" w:hAnsi="Arial" w:cs="Arial"/>
-          <w:sz w:val="24"/>
-        </w:rPr>
-      </w:pPr>
-      <w:r>
-        <w:rPr>
-          <w:rFonts w:ascii="Arial" w:hAnsi="Arial" w:cs="Arial"/>
+        <w:spacing w:line="360" w:lineRule="auto"/>
+        <w:jc w:val="both"/>
+        <w:rPr>
+          <w:rFonts w:ascii="Arial" w:hAnsi="Arial" w:cs="Arial"/>
+          <w:b/>
+          <w:sz w:val="24"/>
+        </w:rPr>
+      </w:pPr>
+      <w:r>
+        <w:rPr>
+          <w:rFonts w:ascii="Arial" w:hAnsi="Arial" w:cs="Arial"/>
+          <w:b/>
           <w:sz w:val="24"/>
         </w:rPr>
         <w:t>git push</w:t>
@@ -315,6 +347,7 @@
     <w:p>
       <w:pPr>
         <w:pStyle w:val="Prrafodelista"/>
+        <w:spacing w:line="360" w:lineRule="auto"/>
         <w:jc w:val="both"/>
         <w:rPr>
           <w:rFonts w:ascii="Arial" w:hAnsi="Arial" w:cs="Arial"/>
@@ -336,15 +369,18 @@
           <w:ilvl w:val="0"/>
           <w:numId w:val="2"/>
         </w:numPr>
-        <w:jc w:val="both"/>
-        <w:rPr>
-          <w:rFonts w:ascii="Arial" w:hAnsi="Arial" w:cs="Arial"/>
-          <w:sz w:val="24"/>
-        </w:rPr>
-      </w:pPr>
-      <w:r>
-        <w:rPr>
-          <w:rFonts w:ascii="Arial" w:hAnsi="Arial" w:cs="Arial"/>
+        <w:spacing w:line="360" w:lineRule="auto"/>
+        <w:jc w:val="both"/>
+        <w:rPr>
+          <w:rFonts w:ascii="Arial" w:hAnsi="Arial" w:cs="Arial"/>
+          <w:b/>
+          <w:sz w:val="24"/>
+        </w:rPr>
+      </w:pPr>
+      <w:r>
+        <w:rPr>
+          <w:rFonts w:ascii="Arial" w:hAnsi="Arial" w:cs="Arial"/>
+          <w:b/>
           <w:sz w:val="24"/>
         </w:rPr>
         <w:t>git remote</w:t>
@@ -353,6 +389,7 @@
     <w:p>
       <w:pPr>
         <w:pStyle w:val="Prrafodelista"/>
+        <w:spacing w:line="360" w:lineRule="auto"/>
         <w:jc w:val="both"/>
         <w:rPr>
           <w:rFonts w:ascii="Arial" w:hAnsi="Arial" w:cs="Arial"/>
@@ -374,15 +411,18 @@
           <w:ilvl w:val="0"/>
           <w:numId w:val="2"/>
         </w:numPr>
-        <w:jc w:val="both"/>
-        <w:rPr>
-          <w:rFonts w:ascii="Arial" w:hAnsi="Arial" w:cs="Arial"/>
-          <w:sz w:val="24"/>
-        </w:rPr>
-      </w:pPr>
-      <w:r>
-        <w:rPr>
-          <w:rFonts w:ascii="Arial" w:hAnsi="Arial" w:cs="Arial"/>
+        <w:spacing w:line="360" w:lineRule="auto"/>
+        <w:jc w:val="both"/>
+        <w:rPr>
+          <w:rFonts w:ascii="Arial" w:hAnsi="Arial" w:cs="Arial"/>
+          <w:b/>
+          <w:sz w:val="24"/>
+        </w:rPr>
+      </w:pPr>
+      <w:r>
+        <w:rPr>
+          <w:rFonts w:ascii="Arial" w:hAnsi="Arial" w:cs="Arial"/>
+          <w:b/>
           <w:sz w:val="24"/>
         </w:rPr>
         <w:t>git remote –v</w:t>
@@ -391,6 +431,7 @@
     <w:p>
       <w:pPr>
         <w:pStyle w:val="Prrafodelista"/>
+        <w:spacing w:line="360" w:lineRule="auto"/>
         <w:jc w:val="both"/>
         <w:rPr>
           <w:rFonts w:ascii="Arial" w:hAnsi="Arial" w:cs="Arial"/>
@@ -412,15 +453,18 @@
           <w:ilvl w:val="0"/>
           <w:numId w:val="2"/>
         </w:numPr>
-        <w:jc w:val="both"/>
-        <w:rPr>
-          <w:rFonts w:ascii="Arial" w:hAnsi="Arial" w:cs="Arial"/>
-          <w:sz w:val="24"/>
-        </w:rPr>
-      </w:pPr>
-      <w:r>
-        <w:rPr>
-          <w:rFonts w:ascii="Arial" w:hAnsi="Arial" w:cs="Arial"/>
+        <w:spacing w:line="360" w:lineRule="auto"/>
+        <w:jc w:val="both"/>
+        <w:rPr>
+          <w:rFonts w:ascii="Arial" w:hAnsi="Arial" w:cs="Arial"/>
+          <w:b/>
+          <w:sz w:val="24"/>
+        </w:rPr>
+      </w:pPr>
+      <w:r>
+        <w:rPr>
+          <w:rFonts w:ascii="Arial" w:hAnsi="Arial" w:cs="Arial"/>
+          <w:b/>
           <w:sz w:val="24"/>
         </w:rPr>
         <w:t>git push origin master</w:t>
@@ -429,6 +473,7 @@
     <w:p>
       <w:pPr>
         <w:pStyle w:val="Prrafodelista"/>
+        <w:spacing w:line="360" w:lineRule="auto"/>
         <w:jc w:val="both"/>
         <w:rPr>
           <w:rFonts w:ascii="Arial" w:hAnsi="Arial" w:cs="Arial"/>
@@ -478,15 +523,18 @@
           <w:ilvl w:val="0"/>
           <w:numId w:val="2"/>
         </w:numPr>
-        <w:jc w:val="both"/>
-        <w:rPr>
-          <w:rFonts w:ascii="Arial" w:hAnsi="Arial" w:cs="Arial"/>
-          <w:sz w:val="24"/>
-        </w:rPr>
-      </w:pPr>
-      <w:r>
-        <w:rPr>
-          <w:rFonts w:ascii="Arial" w:hAnsi="Arial" w:cs="Arial"/>
+        <w:spacing w:line="360" w:lineRule="auto"/>
+        <w:jc w:val="both"/>
+        <w:rPr>
+          <w:rFonts w:ascii="Arial" w:hAnsi="Arial" w:cs="Arial"/>
+          <w:b/>
+          <w:sz w:val="24"/>
+        </w:rPr>
+      </w:pPr>
+      <w:r>
+        <w:rPr>
+          <w:rFonts w:ascii="Arial" w:hAnsi="Arial" w:cs="Arial"/>
+          <w:b/>
           <w:sz w:val="24"/>
         </w:rPr>
         <w:t>git pull</w:t>
@@ -495,6 +543,7 @@
     <w:p>
       <w:pPr>
         <w:pStyle w:val="Prrafodelista"/>
+        <w:spacing w:line="360" w:lineRule="auto"/>
         <w:jc w:val="both"/>
         <w:rPr>
           <w:rFonts w:ascii="Arial" w:hAnsi="Arial" w:cs="Arial"/>
@@ -516,15 +565,18 @@
           <w:ilvl w:val="0"/>
           <w:numId w:val="2"/>
         </w:numPr>
-        <w:jc w:val="both"/>
-        <w:rPr>
-          <w:rFonts w:ascii="Arial" w:hAnsi="Arial" w:cs="Arial"/>
-          <w:sz w:val="24"/>
-        </w:rPr>
-      </w:pPr>
-      <w:r>
-        <w:rPr>
-          <w:rFonts w:ascii="Arial" w:hAnsi="Arial" w:cs="Arial"/>
+        <w:spacing w:line="360" w:lineRule="auto"/>
+        <w:jc w:val="both"/>
+        <w:rPr>
+          <w:rFonts w:ascii="Arial" w:hAnsi="Arial" w:cs="Arial"/>
+          <w:b/>
+          <w:sz w:val="24"/>
+        </w:rPr>
+      </w:pPr>
+      <w:r>
+        <w:rPr>
+          <w:rFonts w:ascii="Arial" w:hAnsi="Arial" w:cs="Arial"/>
+          <w:b/>
           <w:sz w:val="24"/>
         </w:rPr>
         <w:t>git pull origin master</w:t>
@@ -533,6 +585,7 @@
     <w:p>
       <w:pPr>
         <w:pStyle w:val="Prrafodelista"/>
+        <w:spacing w:line="360" w:lineRule="auto"/>
         <w:jc w:val="both"/>
         <w:rPr>
           <w:rFonts w:ascii="Arial" w:hAnsi="Arial" w:cs="Arial"/>
@@ -554,23 +607,28 @@
           <w:ilvl w:val="0"/>
           <w:numId w:val="2"/>
         </w:numPr>
-        <w:jc w:val="both"/>
-        <w:rPr>
-          <w:rFonts w:ascii="Arial" w:hAnsi="Arial" w:cs="Arial"/>
-          <w:sz w:val="24"/>
-        </w:rPr>
-      </w:pPr>
-      <w:r>
-        <w:rPr>
-          <w:rFonts w:ascii="Arial" w:hAnsi="Arial" w:cs="Arial"/>
-          <w:sz w:val="24"/>
-        </w:rPr>
+        <w:spacing w:line="360" w:lineRule="auto"/>
+        <w:jc w:val="both"/>
+        <w:rPr>
+          <w:rFonts w:ascii="Arial" w:hAnsi="Arial" w:cs="Arial"/>
+          <w:b/>
+          <w:sz w:val="24"/>
+        </w:rPr>
+      </w:pPr>
+      <w:r>
+        <w:rPr>
+          <w:rFonts w:ascii="Arial" w:hAnsi="Arial" w:cs="Arial"/>
+          <w:b/>
+          <w:sz w:val="24"/>
+        </w:rPr>
+        <w:lastRenderedPageBreak/>
         <w:t>git commit .am “message”</w:t>
       </w:r>
     </w:p>
     <w:p>
       <w:pPr>
         <w:pStyle w:val="Prrafodelista"/>
+        <w:spacing w:line="360" w:lineRule="auto"/>
         <w:jc w:val="both"/>
         <w:rPr>
           <w:rFonts w:ascii="Arial" w:hAnsi="Arial" w:cs="Arial"/>
@@ -592,15 +650,18 @@
           <w:ilvl w:val="0"/>
           <w:numId w:val="2"/>
         </w:numPr>
-        <w:jc w:val="both"/>
-        <w:rPr>
-          <w:rFonts w:ascii="Arial" w:hAnsi="Arial" w:cs="Arial"/>
-          <w:sz w:val="24"/>
-        </w:rPr>
-      </w:pPr>
-      <w:r>
-        <w:rPr>
-          <w:rFonts w:ascii="Arial" w:hAnsi="Arial" w:cs="Arial"/>
+        <w:spacing w:line="360" w:lineRule="auto"/>
+        <w:jc w:val="both"/>
+        <w:rPr>
+          <w:rFonts w:ascii="Arial" w:hAnsi="Arial" w:cs="Arial"/>
+          <w:b/>
+          <w:sz w:val="24"/>
+        </w:rPr>
+      </w:pPr>
+      <w:r>
+        <w:rPr>
+          <w:rFonts w:ascii="Arial" w:hAnsi="Arial" w:cs="Arial"/>
+          <w:b/>
           <w:sz w:val="24"/>
         </w:rPr>
         <w:t>git branch</w:t>
@@ -609,6 +670,7 @@
     <w:p>
       <w:pPr>
         <w:pStyle w:val="Prrafodelista"/>
+        <w:spacing w:line="360" w:lineRule="auto"/>
         <w:jc w:val="both"/>
         <w:rPr>
           <w:rFonts w:ascii="Arial" w:hAnsi="Arial" w:cs="Arial"/>
@@ -630,15 +692,18 @@
           <w:ilvl w:val="0"/>
           <w:numId w:val="2"/>
         </w:numPr>
-        <w:jc w:val="both"/>
-        <w:rPr>
-          <w:rFonts w:ascii="Arial" w:hAnsi="Arial" w:cs="Arial"/>
-          <w:sz w:val="24"/>
-        </w:rPr>
-      </w:pPr>
-      <w:r>
-        <w:rPr>
-          <w:rFonts w:ascii="Arial" w:hAnsi="Arial" w:cs="Arial"/>
+        <w:spacing w:line="360" w:lineRule="auto"/>
+        <w:jc w:val="both"/>
+        <w:rPr>
+          <w:rFonts w:ascii="Arial" w:hAnsi="Arial" w:cs="Arial"/>
+          <w:b/>
+          <w:sz w:val="24"/>
+        </w:rPr>
+      </w:pPr>
+      <w:r>
+        <w:rPr>
+          <w:rFonts w:ascii="Arial" w:hAnsi="Arial" w:cs="Arial"/>
+          <w:b/>
           <w:sz w:val="24"/>
         </w:rPr>
         <w:t xml:space="preserve">git branch </w:t>
@@ -646,6 +711,7 @@
       <w:r>
         <w:rPr>
           <w:rFonts w:ascii="Leelawadee UI" w:hAnsi="Leelawadee UI" w:cs="Leelawadee UI"/>
+          <w:b/>
           <w:sz w:val="24"/>
         </w:rPr>
         <w:t>&lt;name&gt;</w:t>
@@ -654,6 +720,7 @@
     <w:p>
       <w:pPr>
         <w:pStyle w:val="Prrafodelista"/>
+        <w:spacing w:line="360" w:lineRule="auto"/>
         <w:jc w:val="both"/>
         <w:rPr>
           <w:rFonts w:ascii="Arial" w:hAnsi="Arial" w:cs="Arial"/>
@@ -675,15 +742,18 @@
           <w:ilvl w:val="0"/>
           <w:numId w:val="2"/>
         </w:numPr>
-        <w:jc w:val="both"/>
-        <w:rPr>
-          <w:rFonts w:ascii="Arial" w:hAnsi="Arial" w:cs="Arial"/>
-          <w:sz w:val="24"/>
-        </w:rPr>
-      </w:pPr>
-      <w:r>
-        <w:rPr>
-          <w:rFonts w:ascii="Arial" w:hAnsi="Arial" w:cs="Arial"/>
+        <w:spacing w:line="360" w:lineRule="auto"/>
+        <w:jc w:val="both"/>
+        <w:rPr>
+          <w:rFonts w:ascii="Arial" w:hAnsi="Arial" w:cs="Arial"/>
+          <w:b/>
+          <w:sz w:val="24"/>
+        </w:rPr>
+      </w:pPr>
+      <w:r>
+        <w:rPr>
+          <w:rFonts w:ascii="Arial" w:hAnsi="Arial" w:cs="Arial"/>
+          <w:b/>
           <w:sz w:val="24"/>
         </w:rPr>
         <w:t>git checkout &lt;name&gt;</w:t>
@@ -692,6 +762,7 @@
     <w:p>
       <w:pPr>
         <w:pStyle w:val="Prrafodelista"/>
+        <w:spacing w:line="360" w:lineRule="auto"/>
         <w:jc w:val="both"/>
         <w:rPr>
           <w:rFonts w:ascii="Arial" w:hAnsi="Arial" w:cs="Arial"/>
@@ -713,15 +784,18 @@
           <w:ilvl w:val="0"/>
           <w:numId w:val="2"/>
         </w:numPr>
-        <w:jc w:val="both"/>
-        <w:rPr>
-          <w:rFonts w:ascii="Arial" w:hAnsi="Arial" w:cs="Arial"/>
-          <w:sz w:val="24"/>
-        </w:rPr>
-      </w:pPr>
-      <w:r>
-        <w:rPr>
-          <w:rFonts w:ascii="Arial" w:hAnsi="Arial" w:cs="Arial"/>
+        <w:spacing w:line="360" w:lineRule="auto"/>
+        <w:jc w:val="both"/>
+        <w:rPr>
+          <w:rFonts w:ascii="Arial" w:hAnsi="Arial" w:cs="Arial"/>
+          <w:b/>
+          <w:sz w:val="24"/>
+        </w:rPr>
+      </w:pPr>
+      <w:r>
+        <w:rPr>
+          <w:rFonts w:ascii="Arial" w:hAnsi="Arial" w:cs="Arial"/>
+          <w:b/>
           <w:sz w:val="24"/>
         </w:rPr>
         <w:t>git checkout –b &lt;name&gt;</w:t>
@@ -730,6 +804,7 @@
     <w:p>
       <w:pPr>
         <w:pStyle w:val="Prrafodelista"/>
+        <w:spacing w:line="360" w:lineRule="auto"/>
         <w:jc w:val="both"/>
         <w:rPr>
           <w:rFonts w:ascii="Arial" w:hAnsi="Arial" w:cs="Arial"/>
@@ -751,9 +826,11 @@
           <w:ilvl w:val="0"/>
           <w:numId w:val="2"/>
         </w:numPr>
-        <w:jc w:val="both"/>
-        <w:rPr>
-          <w:rFonts w:ascii="Arial" w:hAnsi="Arial" w:cs="Arial"/>
+        <w:spacing w:line="360" w:lineRule="auto"/>
+        <w:jc w:val="both"/>
+        <w:rPr>
+          <w:rFonts w:ascii="Arial" w:hAnsi="Arial" w:cs="Arial"/>
+          <w:b/>
           <w:sz w:val="24"/>
           <w:lang w:val="en-US"/>
         </w:rPr>
@@ -761,15 +838,16 @@
       <w:r>
         <w:rPr>
           <w:rFonts w:ascii="Arial" w:hAnsi="Arial" w:cs="Arial"/>
+          <w:b/>
           <w:sz w:val="24"/>
           <w:lang w:val="en-US"/>
         </w:rPr>
-        <w:lastRenderedPageBreak/>
         <w:t xml:space="preserve">git log –-graph –-decorate  --oneline </w:t>
       </w:r>
       <w:r>
         <w:rPr>
           <w:rFonts w:ascii="Arial" w:hAnsi="Arial" w:cs="Arial"/>
+          <w:b/>
           <w:sz w:val="24"/>
           <w:lang w:val="en-US"/>
         </w:rPr>
@@ -778,6 +856,7 @@
       <w:r>
         <w:rPr>
           <w:rFonts w:ascii="Arial" w:hAnsi="Arial" w:cs="Arial"/>
+          <w:b/>
           <w:sz w:val="24"/>
           <w:lang w:val="en-US"/>
         </w:rPr>
@@ -787,6 +866,7 @@
     <w:p>
       <w:pPr>
         <w:pStyle w:val="Prrafodelista"/>
+        <w:spacing w:line="360" w:lineRule="auto"/>
         <w:jc w:val="both"/>
         <w:rPr>
           <w:rFonts w:ascii="Arial" w:hAnsi="Arial" w:cs="Arial"/>
@@ -806,6 +886,163 @@
           <w:sz w:val="24"/>
         </w:rPr>
         <w:t>ón extra, solo con el texto.</w:t>
+      </w:r>
+    </w:p>
+    <w:p>
+      <w:pPr>
+        <w:pStyle w:val="Prrafodelista"/>
+        <w:numPr>
+          <w:ilvl w:val="0"/>
+          <w:numId w:val="5"/>
+        </w:numPr>
+        <w:spacing w:line="360" w:lineRule="auto"/>
+        <w:jc w:val="both"/>
+        <w:rPr>
+          <w:rFonts w:ascii="Arial" w:hAnsi="Arial" w:cs="Arial"/>
+          <w:sz w:val="24"/>
+        </w:rPr>
+      </w:pPr>
+      <w:r>
+        <w:rPr>
+          <w:rFonts w:ascii="Arial" w:hAnsi="Arial" w:cs="Arial"/>
+          <w:b/>
+          <w:sz w:val="24"/>
+        </w:rPr>
+        <w:t xml:space="preserve">git log </w:t>
+      </w:r>
+    </w:p>
+    <w:p>
+      <w:pPr>
+        <w:pStyle w:val="Prrafodelista"/>
+        <w:spacing w:line="360" w:lineRule="auto"/>
+        <w:jc w:val="both"/>
+        <w:rPr>
+          <w:rFonts w:ascii="Arial" w:hAnsi="Arial" w:cs="Arial"/>
+          <w:sz w:val="24"/>
+        </w:rPr>
+      </w:pPr>
+      <w:r>
+        <w:rPr>
+          <w:rFonts w:ascii="Arial" w:hAnsi="Arial" w:cs="Arial"/>
+          <w:sz w:val="24"/>
+        </w:rPr>
+        <w:t>Muestra el historial completo de commits realizados</w:t>
+      </w:r>
+    </w:p>
+    <w:p>
+      <w:pPr>
+        <w:pStyle w:val="Prrafodelista"/>
+        <w:numPr>
+          <w:ilvl w:val="0"/>
+          <w:numId w:val="5"/>
+        </w:numPr>
+        <w:spacing w:line="360" w:lineRule="auto"/>
+        <w:jc w:val="both"/>
+        <w:rPr>
+          <w:rFonts w:ascii="Arial" w:hAnsi="Arial" w:cs="Arial"/>
+          <w:b/>
+          <w:sz w:val="24"/>
+        </w:rPr>
+      </w:pPr>
+      <w:r>
+        <w:rPr>
+          <w:rFonts w:ascii="Arial" w:hAnsi="Arial" w:cs="Arial"/>
+          <w:b/>
+          <w:sz w:val="24"/>
+        </w:rPr>
+        <w:t xml:space="preserve">git log </w:t>
+      </w:r>
+      <w:r>
+        <w:rPr>
+          <w:rFonts w:ascii="Arial" w:hAnsi="Arial" w:cs="Arial"/>
+          <w:b/>
+          <w:sz w:val="24"/>
+        </w:rPr>
+        <w:t>--</w:t>
+      </w:r>
+      <w:r>
+        <w:rPr>
+          <w:rFonts w:ascii="Arial" w:hAnsi="Arial" w:cs="Arial"/>
+          <w:b/>
+          <w:sz w:val="24"/>
+        </w:rPr>
+        <w:t>oneline</w:t>
+      </w:r>
+    </w:p>
+    <w:p>
+      <w:pPr>
+        <w:pStyle w:val="Prrafodelista"/>
+        <w:spacing w:line="360" w:lineRule="auto"/>
+        <w:jc w:val="both"/>
+        <w:rPr>
+          <w:rFonts w:ascii="Arial" w:hAnsi="Arial" w:cs="Arial"/>
+          <w:sz w:val="24"/>
+        </w:rPr>
+      </w:pPr>
+      <w:r>
+        <w:rPr>
+          <w:rFonts w:ascii="Arial" w:hAnsi="Arial" w:cs="Arial"/>
+          <w:sz w:val="24"/>
+        </w:rPr>
+        <w:t>Muestra el historial con el código del commit y el nombre</w:t>
+      </w:r>
+    </w:p>
+    <w:p>
+      <w:pPr>
+        <w:pStyle w:val="Prrafodelista"/>
+        <w:numPr>
+          <w:ilvl w:val="0"/>
+          <w:numId w:val="5"/>
+        </w:numPr>
+        <w:spacing w:line="360" w:lineRule="auto"/>
+        <w:jc w:val="both"/>
+        <w:rPr>
+          <w:rFonts w:ascii="Arial" w:hAnsi="Arial" w:cs="Arial"/>
+          <w:b/>
+          <w:sz w:val="24"/>
+        </w:rPr>
+      </w:pPr>
+      <w:r>
+        <w:rPr>
+          <w:rFonts w:ascii="Arial" w:hAnsi="Arial" w:cs="Arial"/>
+          <w:b/>
+          <w:sz w:val="24"/>
+        </w:rPr>
+        <w:t xml:space="preserve">git log </w:t>
+      </w:r>
+      <w:r>
+        <w:rPr>
+          <w:rFonts w:ascii="Arial" w:hAnsi="Arial" w:cs="Arial"/>
+          <w:b/>
+          <w:sz w:val="24"/>
+        </w:rPr>
+        <w:t>--</w:t>
+      </w:r>
+      <w:r>
+        <w:rPr>
+          <w:rFonts w:ascii="Arial" w:hAnsi="Arial" w:cs="Arial"/>
+          <w:b/>
+          <w:sz w:val="24"/>
+        </w:rPr>
+        <w:t>oneline –decorate</w:t>
+      </w:r>
+    </w:p>
+    <w:p>
+      <w:pPr>
+        <w:pStyle w:val="Prrafodelista"/>
+        <w:spacing w:line="360" w:lineRule="auto"/>
+        <w:jc w:val="both"/>
+        <w:rPr>
+          <w:rFonts w:ascii="Arial" w:hAnsi="Arial" w:cs="Arial"/>
+          <w:sz w:val="24"/>
+        </w:rPr>
+      </w:pPr>
+      <w:r>
+        <w:rPr>
+          <w:rFonts w:ascii="Arial" w:hAnsi="Arial" w:cs="Arial"/>
+          <w:sz w:val="24"/>
+        </w:rPr>
+        <w:t>Muestra el historial con el código corto y el nombre clasificados por la rama</w:t>
       </w:r>
     </w:p>
     <w:p>
@@ -815,35 +1052,53 @@
           <w:ilvl w:val="0"/>
           <w:numId w:val="2"/>
         </w:numPr>
-        <w:jc w:val="both"/>
-        <w:rPr>
-          <w:rFonts w:ascii="Arial" w:hAnsi="Arial" w:cs="Arial"/>
-          <w:sz w:val="24"/>
-        </w:rPr>
-      </w:pPr>
-      <w:r>
-        <w:rPr>
-          <w:rFonts w:ascii="Arial" w:hAnsi="Arial" w:cs="Arial"/>
-          <w:sz w:val="24"/>
-        </w:rPr>
-        <w:t xml:space="preserve">git merge </w:t>
-      </w:r>
-    </w:p>
-    <w:p>
-      <w:pPr>
-        <w:pStyle w:val="Prrafodelista"/>
-        <w:jc w:val="both"/>
-        <w:rPr>
-          <w:rFonts w:ascii="Arial" w:hAnsi="Arial" w:cs="Arial"/>
-          <w:sz w:val="24"/>
-        </w:rPr>
-      </w:pPr>
-      <w:r>
-        <w:rPr>
-          <w:rFonts w:ascii="Arial" w:hAnsi="Arial" w:cs="Arial"/>
-          <w:sz w:val="24"/>
-        </w:rPr>
-        <w:t>Trae los cambios realizados de una rama a otra.</w:t>
+        <w:spacing w:line="360" w:lineRule="auto"/>
+        <w:jc w:val="both"/>
+        <w:rPr>
+          <w:rFonts w:ascii="Arial" w:hAnsi="Arial" w:cs="Arial"/>
+          <w:b/>
+          <w:sz w:val="24"/>
+        </w:rPr>
+      </w:pPr>
+      <w:r>
+        <w:rPr>
+          <w:rFonts w:ascii="Arial" w:hAnsi="Arial" w:cs="Arial"/>
+          <w:b/>
+          <w:sz w:val="24"/>
+        </w:rPr>
+        <w:t>git merge &lt;name-rama&gt;</w:t>
+      </w:r>
+    </w:p>
+    <w:p>
+      <w:pPr>
+        <w:pStyle w:val="Prrafodelista"/>
+        <w:spacing w:line="360" w:lineRule="auto"/>
+        <w:jc w:val="both"/>
+        <w:rPr>
+          <w:rFonts w:ascii="Arial" w:hAnsi="Arial" w:cs="Arial"/>
+          <w:sz w:val="24"/>
+        </w:rPr>
+      </w:pPr>
+      <w:r>
+        <w:rPr>
+          <w:rFonts w:ascii="Arial" w:hAnsi="Arial" w:cs="Arial"/>
+          <w:sz w:val="24"/>
+        </w:rPr>
+        <w:t>Trae los datos de la rama con el nombre que le he dado a la rama actual en la que esté, creando una nueva mez</w:t>
+      </w:r>
+      <w:r>
+        <w:rPr>
+          <w:rFonts w:ascii="Arial" w:hAnsi="Arial" w:cs="Arial"/>
+          <w:sz w:val="24"/>
+        </w:rPr>
+        <w:t>c</w:t>
+      </w:r>
+      <w:r>
+        <w:rPr>
+          <w:rFonts w:ascii="Arial" w:hAnsi="Arial" w:cs="Arial"/>
+          <w:sz w:val="24"/>
+        </w:rPr>
+        <w:t>la</w:t>
       </w:r>
     </w:p>
     <w:p>
@@ -853,60 +1108,94 @@
           <w:ilvl w:val="0"/>
           <w:numId w:val="2"/>
         </w:numPr>
-        <w:jc w:val="both"/>
-        <w:rPr>
-          <w:rFonts w:ascii="Arial" w:hAnsi="Arial" w:cs="Arial"/>
-          <w:sz w:val="24"/>
-        </w:rPr>
-      </w:pPr>
-      <w:r>
-        <w:rPr>
-          <w:rFonts w:ascii="Arial" w:hAnsi="Arial" w:cs="Arial"/>
-          <w:sz w:val="24"/>
-        </w:rPr>
-        <w:t>git merge &lt;name-rama&gt;</w:t>
-      </w:r>
-    </w:p>
-    <w:p>
-      <w:pPr>
-        <w:pStyle w:val="Prrafodelista"/>
-        <w:jc w:val="both"/>
-        <w:rPr>
-          <w:rFonts w:ascii="Arial" w:hAnsi="Arial" w:cs="Arial"/>
-          <w:sz w:val="24"/>
-        </w:rPr>
-      </w:pPr>
-      <w:r>
-        <w:rPr>
-          <w:rFonts w:ascii="Arial" w:hAnsi="Arial" w:cs="Arial"/>
-          <w:sz w:val="24"/>
-        </w:rPr>
-        <w:t>Trae los datos de la rama con el nombre que le he dado a la rama actual en la que esté, creando una nueva mez</w:t>
-      </w:r>
-      <w:r>
-        <w:rPr>
-          <w:rFonts w:ascii="Arial" w:hAnsi="Arial" w:cs="Arial"/>
-          <w:sz w:val="24"/>
-        </w:rPr>
-        <w:t>c</w:t>
-      </w:r>
-      <w:r>
-        <w:rPr>
-          <w:rFonts w:ascii="Arial" w:hAnsi="Arial" w:cs="Arial"/>
-          <w:sz w:val="24"/>
-        </w:rPr>
-        <w:t>la</w:t>
-      </w:r>
-    </w:p>
-    <w:p>
-      <w:pPr>
-        <w:pStyle w:val="Prrafodelista"/>
-        <w:jc w:val="both"/>
-        <w:rPr>
-          <w:rFonts w:ascii="Arial" w:hAnsi="Arial" w:cs="Arial"/>
-          <w:sz w:val="24"/>
-        </w:rPr>
-      </w:pPr>
+        <w:spacing w:line="360" w:lineRule="auto"/>
+        <w:jc w:val="both"/>
+        <w:rPr>
+          <w:rFonts w:ascii="Arial" w:hAnsi="Arial" w:cs="Arial"/>
+          <w:b/>
+          <w:sz w:val="24"/>
+          <w:lang w:val="en-US"/>
+        </w:rPr>
+      </w:pPr>
+      <w:r>
+        <w:rPr>
+          <w:rFonts w:ascii="Arial" w:hAnsi="Arial" w:cs="Arial"/>
+          <w:b/>
+          <w:sz w:val="24"/>
+          <w:lang w:val="en-US"/>
+        </w:rPr>
+        <w:t>git branch –d &lt;name-branch&gt;</w:t>
+      </w:r>
+    </w:p>
+    <w:p>
+      <w:pPr>
+        <w:pStyle w:val="Prrafodelista"/>
+        <w:spacing w:line="360" w:lineRule="auto"/>
+        <w:jc w:val="both"/>
+        <w:rPr>
+          <w:rFonts w:ascii="Arial" w:hAnsi="Arial" w:cs="Arial"/>
+          <w:sz w:val="24"/>
+        </w:rPr>
+      </w:pPr>
+      <w:r>
+        <w:rPr>
+          <w:rFonts w:ascii="Arial" w:hAnsi="Arial" w:cs="Arial"/>
+          <w:sz w:val="24"/>
+        </w:rPr>
+        <w:t>Elimina una rama que no vaya a utilizar</w:t>
+      </w:r>
+    </w:p>
+    <w:p>
+      <w:pPr>
+        <w:pStyle w:val="Prrafodelista"/>
+        <w:spacing w:line="360" w:lineRule="auto"/>
+        <w:jc w:val="both"/>
+        <w:rPr>
+          <w:rFonts w:ascii="Arial" w:hAnsi="Arial" w:cs="Arial"/>
+          <w:sz w:val="24"/>
+        </w:rPr>
+      </w:pPr>
+      <w:r>
+        <w:rPr>
+          <w:rFonts w:ascii="Arial" w:hAnsi="Arial" w:cs="Arial"/>
+          <w:b/>
+          <w:sz w:val="24"/>
+        </w:rPr>
+        <w:t>-d</w:t>
+      </w:r>
+      <w:r>
+        <w:rPr>
+          <w:rFonts w:ascii="Arial" w:hAnsi="Arial" w:cs="Arial"/>
+          <w:sz w:val="24"/>
+        </w:rPr>
+        <w:t xml:space="preserve"> comprueba que no vayas a perder el trabajo</w:t>
+      </w:r>
+    </w:p>
+    <w:p>
+      <w:pPr>
+        <w:pStyle w:val="Prrafodelista"/>
+        <w:spacing w:line="360" w:lineRule="auto"/>
+        <w:jc w:val="both"/>
+        <w:rPr>
+          <w:rFonts w:ascii="Arial" w:hAnsi="Arial" w:cs="Arial"/>
+          <w:sz w:val="24"/>
+        </w:rPr>
+      </w:pPr>
+      <w:r>
+        <w:rPr>
+          <w:rFonts w:ascii="Arial" w:hAnsi="Arial" w:cs="Arial"/>
+          <w:b/>
+          <w:sz w:val="24"/>
+        </w:rPr>
+        <w:t>-D</w:t>
+      </w:r>
+      <w:r>
+        <w:rPr>
+          <w:rFonts w:ascii="Arial" w:hAnsi="Arial" w:cs="Arial"/>
+          <w:sz w:val="24"/>
+        </w:rPr>
+        <w:t xml:space="preserve"> git no comprueba las ramas a eliminar, no comprueba la mezcla que haya entre una rama secundaria y la rama principal</w:t>
+      </w:r>
     </w:p>
     <w:p>
       <w:pPr>
@@ -915,9 +1204,252 @@
           <w:ilvl w:val="0"/>
           <w:numId w:val="2"/>
         </w:numPr>
-        <w:jc w:val="both"/>
-        <w:rPr>
-          <w:rFonts w:ascii="Arial" w:hAnsi="Arial" w:cs="Arial"/>
+        <w:spacing w:line="360" w:lineRule="auto"/>
+        <w:jc w:val="both"/>
+        <w:rPr>
+          <w:rFonts w:ascii="Arial" w:hAnsi="Arial" w:cs="Arial"/>
+          <w:b/>
+          <w:sz w:val="24"/>
+        </w:rPr>
+      </w:pPr>
+      <w:r>
+        <w:rPr>
+          <w:rFonts w:ascii="Arial" w:hAnsi="Arial" w:cs="Arial"/>
+          <w:b/>
+          <w:sz w:val="24"/>
+        </w:rPr>
+        <w:t>git gc</w:t>
+      </w:r>
+    </w:p>
+    <w:p>
+      <w:pPr>
+        <w:pStyle w:val="Prrafodelista"/>
+        <w:spacing w:line="360" w:lineRule="auto"/>
+        <w:jc w:val="both"/>
+        <w:rPr>
+          <w:rFonts w:ascii="Arial" w:hAnsi="Arial" w:cs="Arial"/>
+          <w:sz w:val="24"/>
+        </w:rPr>
+      </w:pPr>
+      <w:r>
+        <w:rPr>
+          <w:rFonts w:ascii="Arial" w:hAnsi="Arial" w:cs="Arial"/>
+          <w:sz w:val="24"/>
+        </w:rPr>
+        <w:t>Elimina todos los archivos basura, para liberar espacio en el disco.</w:t>
+      </w:r>
+    </w:p>
+    <w:p>
+      <w:pPr>
+        <w:pStyle w:val="Prrafodelista"/>
+        <w:numPr>
+          <w:ilvl w:val="0"/>
+          <w:numId w:val="5"/>
+        </w:numPr>
+        <w:spacing w:line="360" w:lineRule="auto"/>
+        <w:jc w:val="both"/>
+        <w:rPr>
+          <w:rFonts w:ascii="Arial" w:hAnsi="Arial" w:cs="Arial"/>
+          <w:b/>
+          <w:sz w:val="24"/>
+        </w:rPr>
+      </w:pPr>
+      <w:r>
+        <w:rPr>
+          <w:rFonts w:ascii="Arial" w:hAnsi="Arial" w:cs="Arial"/>
+          <w:b/>
+          <w:sz w:val="24"/>
+        </w:rPr>
+        <w:t>git checkout &lt;code</w:t>
+      </w:r>
+      <w:r>
+        <w:rPr>
+          <w:rFonts w:ascii="Arial" w:hAnsi="Arial" w:cs="Arial"/>
+          <w:b/>
+          <w:sz w:val="24"/>
+        </w:rPr>
+        <w:t>-commit</w:t>
+      </w:r>
+      <w:r>
+        <w:rPr>
+          <w:rFonts w:ascii="Arial" w:hAnsi="Arial" w:cs="Arial"/>
+          <w:b/>
+          <w:sz w:val="24"/>
+        </w:rPr>
+        <w:t>&gt;</w:t>
+      </w:r>
+    </w:p>
+    <w:p>
+      <w:pPr>
+        <w:spacing w:line="360" w:lineRule="auto"/>
+        <w:ind w:left="708" w:firstLine="12"/>
+        <w:jc w:val="both"/>
+        <w:rPr>
+          <w:rFonts w:ascii="Arial" w:hAnsi="Arial" w:cs="Arial"/>
+          <w:sz w:val="24"/>
+        </w:rPr>
+      </w:pPr>
+      <w:r>
+        <w:rPr>
+          <w:rFonts w:ascii="Arial" w:hAnsi="Arial" w:cs="Arial"/>
+          <w:sz w:val="24"/>
+        </w:rPr>
+        <w:lastRenderedPageBreak/>
+        <w:t>Lleva a un commit atrás en el tiempo (detached HEAD)</w:t>
+      </w:r>
+      <w:r>
+        <w:rPr>
+          <w:rFonts w:ascii="Arial" w:hAnsi="Arial" w:cs="Arial"/>
+          <w:sz w:val="24"/>
+        </w:rPr>
+        <w:t>, muestra los archivos que estaban en ese commit</w:t>
+      </w:r>
+    </w:p>
+    <w:p>
+      <w:pPr>
+        <w:pStyle w:val="Prrafodelista"/>
+        <w:numPr>
+          <w:ilvl w:val="0"/>
+          <w:numId w:val="5"/>
+        </w:numPr>
+        <w:spacing w:line="360" w:lineRule="auto"/>
+        <w:jc w:val="both"/>
+        <w:rPr>
+          <w:rFonts w:ascii="Arial" w:hAnsi="Arial" w:cs="Arial"/>
+          <w:b/>
+          <w:sz w:val="24"/>
+        </w:rPr>
+      </w:pPr>
+      <w:r>
+        <w:rPr>
+          <w:rFonts w:ascii="Arial" w:hAnsi="Arial" w:cs="Arial"/>
+          <w:b/>
+          <w:sz w:val="24"/>
+        </w:rPr>
+        <w:t>git checkout master</w:t>
+      </w:r>
+    </w:p>
+    <w:p>
+      <w:pPr>
+        <w:pStyle w:val="Prrafodelista"/>
+        <w:spacing w:line="360" w:lineRule="auto"/>
+        <w:jc w:val="both"/>
+        <w:rPr>
+          <w:rFonts w:ascii="Arial" w:hAnsi="Arial" w:cs="Arial"/>
+          <w:sz w:val="24"/>
+        </w:rPr>
+      </w:pPr>
+      <w:r>
+        <w:rPr>
+          <w:rFonts w:ascii="Arial" w:hAnsi="Arial" w:cs="Arial"/>
+          <w:sz w:val="24"/>
+        </w:rPr>
+        <w:t>Vuelve a la rama principal apuntando al último commit.</w:t>
+      </w:r>
+    </w:p>
+    <w:p>
+      <w:pPr>
+        <w:pStyle w:val="Prrafodelista"/>
+        <w:spacing w:line="360" w:lineRule="auto"/>
+        <w:jc w:val="both"/>
+        <w:rPr>
+          <w:rFonts w:ascii="Arial" w:hAnsi="Arial" w:cs="Arial"/>
+          <w:sz w:val="24"/>
+        </w:rPr>
+      </w:pPr>
+    </w:p>
+    <w:p>
+      <w:pPr>
+        <w:pStyle w:val="Prrafodelista"/>
+        <w:spacing w:line="360" w:lineRule="auto"/>
+        <w:jc w:val="both"/>
+        <w:rPr>
+          <w:rFonts w:ascii="Arial" w:hAnsi="Arial" w:cs="Arial"/>
+          <w:b/>
+          <w:sz w:val="28"/>
+        </w:rPr>
+      </w:pPr>
+      <w:r>
+        <w:rPr>
+          <w:rFonts w:ascii="Arial" w:hAnsi="Arial" w:cs="Arial"/>
+          <w:b/>
+          <w:sz w:val="28"/>
+        </w:rPr>
+        <w:t>Tags</w:t>
+      </w:r>
+    </w:p>
+    <w:p>
+      <w:pPr>
+        <w:pStyle w:val="Prrafodelista"/>
+        <w:spacing w:line="360" w:lineRule="auto"/>
+        <w:jc w:val="both"/>
+        <w:rPr>
+          <w:rFonts w:ascii="Arial" w:hAnsi="Arial" w:cs="Arial"/>
+          <w:sz w:val="24"/>
+        </w:rPr>
+      </w:pPr>
+      <w:r>
+        <w:rPr>
+          <w:rFonts w:ascii="Arial" w:hAnsi="Arial" w:cs="Arial"/>
+          <w:sz w:val="24"/>
+        </w:rPr>
+        <w:t>Sirven para colocar un alias al commit, y así poder buscarlo por ese nombre</w:t>
+      </w:r>
+    </w:p>
+    <w:p>
+      <w:pPr>
+        <w:pStyle w:val="Prrafodelista"/>
+        <w:numPr>
+          <w:ilvl w:val="0"/>
+          <w:numId w:val="5"/>
+        </w:numPr>
+        <w:spacing w:line="360" w:lineRule="auto"/>
+        <w:jc w:val="both"/>
+        <w:rPr>
+          <w:rFonts w:ascii="Arial" w:hAnsi="Arial" w:cs="Arial"/>
+          <w:b/>
+          <w:sz w:val="24"/>
+        </w:rPr>
+      </w:pPr>
+      <w:r>
+        <w:rPr>
+          <w:rFonts w:ascii="Arial" w:hAnsi="Arial" w:cs="Arial"/>
+          <w:b/>
+          <w:sz w:val="24"/>
+        </w:rPr>
+        <w:t>git tag &lt;version-name&gt;</w:t>
+      </w:r>
+    </w:p>
+    <w:p>
+      <w:pPr>
+        <w:pStyle w:val="Prrafodelista"/>
+        <w:spacing w:line="360" w:lineRule="auto"/>
+        <w:jc w:val="both"/>
+        <w:rPr>
+          <w:rFonts w:ascii="Arial" w:hAnsi="Arial" w:cs="Arial"/>
+          <w:sz w:val="24"/>
+        </w:rPr>
+      </w:pPr>
+      <w:r>
+        <w:rPr>
+          <w:rFonts w:ascii="Arial" w:hAnsi="Arial" w:cs="Arial"/>
+          <w:sz w:val="24"/>
+        </w:rPr>
+        <w:t>Crea una etiqueta para el último commit de la rama</w:t>
+      </w:r>
+    </w:p>
+    <w:p>
+      <w:pPr>
+        <w:pStyle w:val="Prrafodelista"/>
+        <w:numPr>
+          <w:ilvl w:val="0"/>
+          <w:numId w:val="5"/>
+        </w:numPr>
+        <w:spacing w:line="360" w:lineRule="auto"/>
+        <w:jc w:val="both"/>
+        <w:rPr>
+          <w:rFonts w:ascii="Arial" w:hAnsi="Arial" w:cs="Arial"/>
+          <w:b/>
           <w:sz w:val="24"/>
           <w:lang w:val="en-US"/>
         </w:rPr>
@@ -925,72 +1457,565 @@
       <w:r>
         <w:rPr>
           <w:rFonts w:ascii="Arial" w:hAnsi="Arial" w:cs="Arial"/>
+          <w:b/>
           <w:sz w:val="24"/>
           <w:lang w:val="en-US"/>
         </w:rPr>
-        <w:t>git branch –d &lt;name-branch&gt;</w:t>
-      </w:r>
-    </w:p>
-    <w:p>
-      <w:pPr>
-        <w:pStyle w:val="Prrafodelista"/>
-        <w:jc w:val="both"/>
-        <w:rPr>
-          <w:rFonts w:ascii="Arial" w:hAnsi="Arial" w:cs="Arial"/>
-          <w:sz w:val="24"/>
-        </w:rPr>
-      </w:pPr>
-      <w:r>
-        <w:rPr>
-          <w:rFonts w:ascii="Arial" w:hAnsi="Arial" w:cs="Arial"/>
-          <w:sz w:val="24"/>
-        </w:rPr>
-        <w:t>Elimina una rama que no vaya a utilizar</w:t>
-      </w:r>
-    </w:p>
-    <w:p>
-      <w:pPr>
-        <w:pStyle w:val="Prrafodelista"/>
-        <w:jc w:val="both"/>
-        <w:rPr>
-          <w:rFonts w:ascii="Arial" w:hAnsi="Arial" w:cs="Arial"/>
-          <w:sz w:val="24"/>
-        </w:rPr>
-      </w:pPr>
-      <w:r>
-        <w:rPr>
-          <w:rFonts w:ascii="Arial" w:hAnsi="Arial" w:cs="Arial"/>
-          <w:sz w:val="24"/>
-        </w:rPr>
-        <w:t>-d comprueba que no vayas a perder el trabajo</w:t>
-      </w:r>
-    </w:p>
-    <w:p>
-      <w:pPr>
-        <w:pStyle w:val="Prrafodelista"/>
-        <w:jc w:val="both"/>
-        <w:rPr>
-          <w:rFonts w:ascii="Arial" w:hAnsi="Arial" w:cs="Arial"/>
-          <w:sz w:val="24"/>
-        </w:rPr>
-      </w:pPr>
-      <w:r>
-        <w:rPr>
-          <w:rFonts w:ascii="Arial" w:hAnsi="Arial" w:cs="Arial"/>
-          <w:sz w:val="24"/>
-        </w:rPr>
-        <w:t>-D git no comprueba las ramas a eliminar, no comprueba la mezcla que haya entre una rama secundaria y la rama principal</w:t>
-      </w:r>
-    </w:p>
-    <w:p>
-      <w:pPr>
-        <w:pStyle w:val="Prrafodelista"/>
-        <w:jc w:val="both"/>
-        <w:rPr>
-          <w:rFonts w:ascii="Arial" w:hAnsi="Arial" w:cs="Arial"/>
-          <w:sz w:val="24"/>
-        </w:rPr>
-      </w:pPr>
+        <w:t>git tag &lt;version-name&gt; &lt;commit-code&gt;</w:t>
+      </w:r>
+    </w:p>
+    <w:p>
+      <w:pPr>
+        <w:pStyle w:val="Prrafodelista"/>
+        <w:spacing w:line="360" w:lineRule="auto"/>
+        <w:jc w:val="both"/>
+        <w:rPr>
+          <w:rFonts w:ascii="Arial" w:hAnsi="Arial" w:cs="Arial"/>
+          <w:sz w:val="24"/>
+          <w:lang w:val="es-ES"/>
+        </w:rPr>
+      </w:pPr>
+      <w:r>
+        <w:rPr>
+          <w:rFonts w:ascii="Arial" w:hAnsi="Arial" w:cs="Arial"/>
+          <w:sz w:val="24"/>
+          <w:lang w:val="es-ES"/>
+        </w:rPr>
+        <w:t>Crea una etiqueta para ese commit en espec</w:t>
+      </w:r>
+      <w:r>
+        <w:rPr>
+          <w:rFonts w:ascii="Arial" w:hAnsi="Arial" w:cs="Arial"/>
+          <w:sz w:val="24"/>
+          <w:lang w:val="es-ES"/>
+        </w:rPr>
+        <w:t xml:space="preserve">ífico </w:t>
+      </w:r>
+    </w:p>
+    <w:p>
+      <w:pPr>
+        <w:pStyle w:val="Prrafodelista"/>
+        <w:numPr>
+          <w:ilvl w:val="0"/>
+          <w:numId w:val="5"/>
+        </w:numPr>
+        <w:spacing w:line="360" w:lineRule="auto"/>
+        <w:jc w:val="both"/>
+        <w:rPr>
+          <w:rFonts w:ascii="Arial" w:hAnsi="Arial" w:cs="Arial"/>
+          <w:b/>
+          <w:sz w:val="24"/>
+          <w:lang w:val="es-ES"/>
+        </w:rPr>
+      </w:pPr>
+      <w:r>
+        <w:rPr>
+          <w:rFonts w:ascii="Arial" w:hAnsi="Arial" w:cs="Arial"/>
+          <w:b/>
+          <w:sz w:val="24"/>
+          <w:lang w:val="es-ES"/>
+        </w:rPr>
+        <w:t>git tag</w:t>
+      </w:r>
+    </w:p>
+    <w:p>
+      <w:pPr>
+        <w:pStyle w:val="Prrafodelista"/>
+        <w:spacing w:line="360" w:lineRule="auto"/>
+        <w:jc w:val="both"/>
+        <w:rPr>
+          <w:rFonts w:ascii="Arial" w:hAnsi="Arial" w:cs="Arial"/>
+          <w:sz w:val="24"/>
+          <w:lang w:val="es-ES"/>
+        </w:rPr>
+      </w:pPr>
+      <w:r>
+        <w:rPr>
+          <w:rFonts w:ascii="Arial" w:hAnsi="Arial" w:cs="Arial"/>
+          <w:sz w:val="24"/>
+          <w:lang w:val="es-ES"/>
+        </w:rPr>
+        <w:t>Muestra el listado de Tags en el repositorio</w:t>
+      </w:r>
+    </w:p>
+    <w:p>
+      <w:pPr>
+        <w:pStyle w:val="Prrafodelista"/>
+        <w:numPr>
+          <w:ilvl w:val="0"/>
+          <w:numId w:val="5"/>
+        </w:numPr>
+        <w:spacing w:line="360" w:lineRule="auto"/>
+        <w:jc w:val="both"/>
+        <w:rPr>
+          <w:rFonts w:ascii="Arial" w:hAnsi="Arial" w:cs="Arial"/>
+          <w:b/>
+          <w:sz w:val="24"/>
+          <w:lang w:val="es-ES"/>
+        </w:rPr>
+      </w:pPr>
+      <w:r>
+        <w:rPr>
+          <w:rFonts w:ascii="Arial" w:hAnsi="Arial" w:cs="Arial"/>
+          <w:b/>
+          <w:sz w:val="24"/>
+          <w:lang w:val="es-ES"/>
+        </w:rPr>
+        <w:t>git checkout &lt;tag&gt;</w:t>
+      </w:r>
+    </w:p>
+    <w:p>
+      <w:pPr>
+        <w:pStyle w:val="Prrafodelista"/>
+        <w:spacing w:line="360" w:lineRule="auto"/>
+        <w:jc w:val="both"/>
+        <w:rPr>
+          <w:rFonts w:ascii="Arial" w:hAnsi="Arial" w:cs="Arial"/>
+          <w:sz w:val="24"/>
+          <w:lang w:val="es-ES"/>
+        </w:rPr>
+      </w:pPr>
+      <w:r>
+        <w:rPr>
+          <w:rFonts w:ascii="Arial" w:hAnsi="Arial" w:cs="Arial"/>
+          <w:sz w:val="24"/>
+          <w:lang w:val="es-ES"/>
+        </w:rPr>
+        <w:t>Vuelve a un estado anterior del código donde se haya colocado un tag</w:t>
+      </w:r>
+    </w:p>
+    <w:p>
+      <w:pPr>
+        <w:pStyle w:val="Prrafodelista"/>
+        <w:spacing w:line="360" w:lineRule="auto"/>
+        <w:jc w:val="both"/>
+        <w:rPr>
+          <w:rFonts w:ascii="Arial" w:hAnsi="Arial" w:cs="Arial"/>
+          <w:sz w:val="24"/>
+          <w:lang w:val="es-ES"/>
+        </w:rPr>
+      </w:pPr>
+    </w:p>
+    <w:p>
+      <w:pPr>
+        <w:pStyle w:val="Prrafodelista"/>
+        <w:spacing w:line="360" w:lineRule="auto"/>
+        <w:jc w:val="both"/>
+        <w:rPr>
+          <w:rFonts w:ascii="Arial" w:hAnsi="Arial" w:cs="Arial"/>
+          <w:sz w:val="24"/>
+          <w:lang w:val="es-ES"/>
+        </w:rPr>
+      </w:pPr>
+      <w:r>
+        <w:rPr>
+          <w:rFonts w:ascii="Arial" w:hAnsi="Arial" w:cs="Arial"/>
+          <w:b/>
+          <w:sz w:val="24"/>
+          <w:lang w:val="es-ES"/>
+        </w:rPr>
+        <w:t>Nota:</w:t>
+      </w:r>
+      <w:r>
+        <w:rPr>
+          <w:rFonts w:ascii="Arial" w:hAnsi="Arial" w:cs="Arial"/>
+          <w:sz w:val="24"/>
+          <w:lang w:val="es-ES"/>
+        </w:rPr>
+        <w:t xml:space="preserve"> Se pueden agregar como repositorio remoto a un repositorio que esté en el ordenador, y hacerle push a ese repositorio</w:t>
+      </w:r>
+    </w:p>
+    <w:p>
+      <w:pPr>
+        <w:pStyle w:val="Prrafodelista"/>
+        <w:numPr>
+          <w:ilvl w:val="1"/>
+          <w:numId w:val="5"/>
+        </w:numPr>
+        <w:spacing w:line="360" w:lineRule="auto"/>
+        <w:jc w:val="both"/>
+        <w:rPr>
+          <w:rFonts w:ascii="Arial" w:hAnsi="Arial" w:cs="Arial"/>
+          <w:sz w:val="24"/>
+          <w:lang w:val="en-US"/>
+        </w:rPr>
+      </w:pPr>
+      <w:r>
+        <w:rPr>
+          <w:rFonts w:ascii="Arial" w:hAnsi="Arial" w:cs="Arial"/>
+          <w:sz w:val="24"/>
+          <w:lang w:val="en-US"/>
+        </w:rPr>
+        <w:t>git remote add origin -/Dropbox/Repositorio.git</w:t>
+      </w:r>
+    </w:p>
+    <w:p>
+      <w:pPr>
+        <w:pStyle w:val="Prrafodelista"/>
+        <w:numPr>
+          <w:ilvl w:val="1"/>
+          <w:numId w:val="5"/>
+        </w:numPr>
+        <w:spacing w:line="360" w:lineRule="auto"/>
+        <w:jc w:val="both"/>
+        <w:rPr>
+          <w:rFonts w:ascii="Arial" w:hAnsi="Arial" w:cs="Arial"/>
+          <w:sz w:val="24"/>
+          <w:lang w:val="en-US"/>
+        </w:rPr>
+      </w:pPr>
+      <w:r>
+        <w:rPr>
+          <w:rFonts w:ascii="Arial" w:hAnsi="Arial" w:cs="Arial"/>
+          <w:sz w:val="24"/>
+          <w:lang w:val="en-US"/>
+        </w:rPr>
+        <w:t>git push origin master</w:t>
+      </w:r>
+    </w:p>
+    <w:p>
+      <w:pPr>
+        <w:spacing w:line="360" w:lineRule="auto"/>
+        <w:jc w:val="both"/>
+        <w:rPr>
+          <w:rFonts w:ascii="Arial" w:hAnsi="Arial" w:cs="Arial"/>
+          <w:sz w:val="24"/>
+          <w:lang w:val="en-US"/>
+        </w:rPr>
+      </w:pPr>
+    </w:p>
+    <w:p>
+      <w:pPr>
+        <w:pStyle w:val="Prrafodelista"/>
+        <w:numPr>
+          <w:ilvl w:val="0"/>
+          <w:numId w:val="5"/>
+        </w:numPr>
+        <w:spacing w:line="360" w:lineRule="auto"/>
+        <w:jc w:val="both"/>
+        <w:rPr>
+          <w:rFonts w:ascii="Arial" w:hAnsi="Arial" w:cs="Arial"/>
+          <w:b/>
+          <w:sz w:val="24"/>
+          <w:lang w:val="en-US"/>
+        </w:rPr>
+      </w:pPr>
+      <w:r>
+        <w:rPr>
+          <w:rFonts w:ascii="Arial" w:hAnsi="Arial" w:cs="Arial"/>
+          <w:b/>
+          <w:sz w:val="24"/>
+          <w:lang w:val="en-US"/>
+        </w:rPr>
+        <w:t xml:space="preserve">git branch </w:t>
+      </w:r>
+      <w:r>
+        <w:rPr>
+          <w:rFonts w:ascii="Arial" w:hAnsi="Arial" w:cs="Arial"/>
+          <w:b/>
+          <w:sz w:val="24"/>
+          <w:lang w:val="en-US"/>
+        </w:rPr>
+        <w:t>--</w:t>
+      </w:r>
+      <w:r>
+        <w:rPr>
+          <w:rFonts w:ascii="Arial" w:hAnsi="Arial" w:cs="Arial"/>
+          <w:b/>
+          <w:sz w:val="24"/>
+          <w:lang w:val="en-US"/>
+        </w:rPr>
+        <w:t>all</w:t>
+      </w:r>
+    </w:p>
+    <w:p>
+      <w:pPr>
+        <w:pStyle w:val="Prrafodelista"/>
+        <w:spacing w:line="360" w:lineRule="auto"/>
+        <w:jc w:val="both"/>
+        <w:rPr>
+          <w:rFonts w:ascii="Arial" w:hAnsi="Arial" w:cs="Arial"/>
+          <w:sz w:val="24"/>
+          <w:lang w:val="es-ES"/>
+        </w:rPr>
+      </w:pPr>
+      <w:r>
+        <w:rPr>
+          <w:rFonts w:ascii="Arial" w:hAnsi="Arial" w:cs="Arial"/>
+          <w:sz w:val="24"/>
+          <w:lang w:val="es-ES"/>
+        </w:rPr>
+        <w:t>Muestra todas las ramas incluyendo las remotas</w:t>
+      </w:r>
+    </w:p>
+    <w:p>
+      <w:pPr>
+        <w:pStyle w:val="Prrafodelista"/>
+        <w:spacing w:line="360" w:lineRule="auto"/>
+        <w:jc w:val="both"/>
+        <w:rPr>
+          <w:rFonts w:ascii="Arial" w:hAnsi="Arial" w:cs="Arial"/>
+          <w:sz w:val="24"/>
+          <w:lang w:val="es-ES"/>
+        </w:rPr>
+      </w:pPr>
+    </w:p>
+    <w:p>
+      <w:pPr>
+        <w:spacing w:line="360" w:lineRule="auto"/>
+        <w:jc w:val="both"/>
+        <w:rPr>
+          <w:rFonts w:ascii="Arial" w:hAnsi="Arial" w:cs="Arial"/>
+          <w:sz w:val="24"/>
+        </w:rPr>
+      </w:pPr>
+      <w:r>
+        <w:rPr>
+          <w:rFonts w:ascii="Arial" w:hAnsi="Arial" w:cs="Arial"/>
+          <w:sz w:val="24"/>
+        </w:rPr>
+        <w:t>push -&gt; Envía</w:t>
+      </w:r>
+    </w:p>
+    <w:p>
+      <w:pPr>
+        <w:spacing w:line="360" w:lineRule="auto"/>
+        <w:jc w:val="both"/>
+        <w:rPr>
+          <w:rFonts w:ascii="Arial" w:hAnsi="Arial" w:cs="Arial"/>
+          <w:sz w:val="24"/>
+        </w:rPr>
+      </w:pPr>
+      <w:r>
+        <w:rPr>
+          <w:rFonts w:ascii="Arial" w:hAnsi="Arial" w:cs="Arial"/>
+          <w:sz w:val="24"/>
+        </w:rPr>
+        <w:t>pull-&gt;Descarga</w:t>
+      </w:r>
+    </w:p>
+    <w:p>
+      <w:pPr>
+        <w:spacing w:line="360" w:lineRule="auto"/>
+        <w:jc w:val="both"/>
+        <w:rPr>
+          <w:rFonts w:ascii="Arial" w:hAnsi="Arial" w:cs="Arial"/>
+          <w:sz w:val="24"/>
+        </w:rPr>
+      </w:pPr>
+    </w:p>
+    <w:p>
+      <w:pPr>
+        <w:spacing w:line="360" w:lineRule="auto"/>
+        <w:jc w:val="both"/>
+        <w:rPr>
+          <w:rFonts w:ascii="Arial" w:hAnsi="Arial" w:cs="Arial"/>
+          <w:sz w:val="24"/>
+        </w:rPr>
+      </w:pPr>
+      <w:r>
+        <w:rPr>
+          <w:rFonts w:ascii="Arial" w:hAnsi="Arial" w:cs="Arial"/>
+          <w:sz w:val="24"/>
+        </w:rPr>
+        <w:t>commit -&gt; Anotación</w:t>
+      </w:r>
+    </w:p>
+    <w:p>
+      <w:pPr>
+        <w:spacing w:line="360" w:lineRule="auto"/>
+        <w:jc w:val="both"/>
+        <w:rPr>
+          <w:rFonts w:ascii="Arial" w:hAnsi="Arial" w:cs="Arial"/>
+          <w:sz w:val="24"/>
+        </w:rPr>
+      </w:pPr>
+      <w:r>
+        <w:rPr>
+          <w:rFonts w:ascii="Arial" w:hAnsi="Arial" w:cs="Arial"/>
+          <w:sz w:val="24"/>
+        </w:rPr>
+        <w:lastRenderedPageBreak/>
+        <w:t>issue -&gt; Publicación, errores o problemas.</w:t>
+      </w:r>
+    </w:p>
+    <w:p>
+      <w:pPr>
+        <w:spacing w:line="360" w:lineRule="auto"/>
+        <w:jc w:val="both"/>
+        <w:rPr>
+          <w:rFonts w:ascii="Arial" w:hAnsi="Arial" w:cs="Arial"/>
+          <w:sz w:val="24"/>
+        </w:rPr>
+      </w:pPr>
+      <w:r>
+        <w:rPr>
+          <w:rFonts w:ascii="Arial" w:hAnsi="Arial" w:cs="Arial"/>
+          <w:sz w:val="24"/>
+        </w:rPr>
+        <w:t>branch -&gt; Rama  Es una extensión del proyecto principal con sus propios commit y archivos, los puede utilizar para la creación de nuevas características del proyecto sin afectar el original</w:t>
+      </w:r>
+    </w:p>
+    <w:p>
+      <w:pPr>
+        <w:spacing w:line="360" w:lineRule="auto"/>
+        <w:jc w:val="both"/>
+        <w:rPr>
+          <w:rFonts w:ascii="Arial" w:hAnsi="Arial" w:cs="Arial"/>
+          <w:sz w:val="24"/>
+        </w:rPr>
+      </w:pPr>
+      <w:r>
+        <w:rPr>
+          <w:rFonts w:ascii="Arial" w:hAnsi="Arial" w:cs="Arial"/>
+          <w:sz w:val="24"/>
+        </w:rPr>
+        <w:t xml:space="preserve">merge -&gt;  Mezclar, fusionar o Unir, ramas en git. </w:t>
+      </w:r>
+    </w:p>
+    <w:p>
+      <w:pPr>
+        <w:spacing w:line="360" w:lineRule="auto"/>
+        <w:jc w:val="both"/>
+        <w:rPr>
+          <w:rFonts w:ascii="Arial" w:hAnsi="Arial" w:cs="Arial"/>
+          <w:sz w:val="24"/>
+        </w:rPr>
+      </w:pPr>
+      <w:r>
+        <w:rPr>
+          <w:rFonts w:ascii="Arial" w:hAnsi="Arial" w:cs="Arial"/>
+          <w:sz w:val="24"/>
+        </w:rPr>
+        <w:t>pull -&gt; Jalar o traer un repositorio que esta remoto.</w:t>
+      </w:r>
+    </w:p>
+    <w:p>
+      <w:pPr>
+        <w:spacing w:line="360" w:lineRule="auto"/>
+        <w:jc w:val="both"/>
+        <w:rPr>
+          <w:rFonts w:ascii="Arial" w:hAnsi="Arial" w:cs="Arial"/>
+          <w:sz w:val="24"/>
+        </w:rPr>
+      </w:pPr>
+      <w:r>
+        <w:rPr>
+          <w:rFonts w:ascii="Arial" w:hAnsi="Arial" w:cs="Arial"/>
+          <w:sz w:val="24"/>
+        </w:rPr>
+        <w:t>push -&gt; Empujar, presionar o subir un repositorio trabajado localmente a un servidor remoto.</w:t>
+      </w:r>
+    </w:p>
+    <w:p>
+      <w:pPr>
+        <w:spacing w:line="360" w:lineRule="auto"/>
+        <w:jc w:val="both"/>
+        <w:rPr>
+          <w:rFonts w:ascii="Arial" w:hAnsi="Arial" w:cs="Arial"/>
+          <w:sz w:val="24"/>
+        </w:rPr>
+      </w:pPr>
+    </w:p>
+    <w:p>
+      <w:pPr>
+        <w:spacing w:line="360" w:lineRule="auto"/>
+        <w:jc w:val="both"/>
+        <w:rPr>
+          <w:rFonts w:ascii="Arial" w:hAnsi="Arial" w:cs="Arial"/>
+          <w:sz w:val="24"/>
+        </w:rPr>
+      </w:pPr>
+      <w:r>
+        <w:rPr>
+          <w:rFonts w:ascii="Arial" w:hAnsi="Arial" w:cs="Arial"/>
+          <w:sz w:val="24"/>
+        </w:rPr>
+        <w:t>Al realizar commit puedo hacer referencia a issues colocando la almodilla o numeral</w:t>
+      </w:r>
+    </w:p>
+    <w:p>
+      <w:pPr>
+        <w:spacing w:line="360" w:lineRule="auto"/>
+        <w:jc w:val="both"/>
+        <w:rPr>
+          <w:rFonts w:ascii="Arial" w:hAnsi="Arial" w:cs="Arial"/>
+          <w:sz w:val="24"/>
+        </w:rPr>
+      </w:pPr>
+      <w:r>
+        <w:rPr>
+          <w:rFonts w:ascii="Arial" w:hAnsi="Arial" w:cs="Arial"/>
+          <w:sz w:val="24"/>
+        </w:rPr>
+        <w:t>#1  junto con el número que hacer referencia al issue tratado</w:t>
+      </w:r>
+    </w:p>
+    <w:p>
+      <w:pPr>
+        <w:spacing w:line="360" w:lineRule="auto"/>
+        <w:jc w:val="both"/>
+        <w:rPr>
+          <w:rFonts w:ascii="Arial" w:hAnsi="Arial" w:cs="Arial"/>
+          <w:sz w:val="24"/>
+        </w:rPr>
+      </w:pPr>
+      <w:r>
+        <w:rPr>
+          <w:rFonts w:ascii="Arial" w:hAnsi="Arial" w:cs="Arial"/>
+          <w:sz w:val="24"/>
+        </w:rPr>
+        <w:t xml:space="preserve">Para cerrar un issue, se puede hacer desde GitHub o desde la terminal cuando se realiza un commit colocando la palabra </w:t>
+      </w:r>
+      <w:r>
+        <w:rPr>
+          <w:rFonts w:ascii="Arial" w:hAnsi="Arial" w:cs="Arial"/>
+          <w:b/>
+          <w:sz w:val="24"/>
+        </w:rPr>
+        <w:t>Closes #1</w:t>
+      </w:r>
+      <w:r>
+        <w:rPr>
+          <w:rFonts w:ascii="Arial" w:hAnsi="Arial" w:cs="Arial"/>
+          <w:sz w:val="24"/>
+        </w:rPr>
+        <w:t xml:space="preserve"> en la descripción del commit </w:t>
+      </w:r>
+    </w:p>
+    <w:p>
+      <w:pPr>
+        <w:spacing w:line="360" w:lineRule="auto"/>
+        <w:jc w:val="both"/>
+        <w:rPr>
+          <w:rFonts w:ascii="Arial" w:hAnsi="Arial" w:cs="Arial"/>
+          <w:sz w:val="24"/>
+        </w:rPr>
+      </w:pPr>
+    </w:p>
+    <w:p>
+      <w:pPr>
+        <w:spacing w:line="360" w:lineRule="auto"/>
+        <w:jc w:val="both"/>
+        <w:rPr>
+          <w:rFonts w:ascii="Arial" w:hAnsi="Arial" w:cs="Arial"/>
+          <w:sz w:val="24"/>
+        </w:rPr>
+      </w:pPr>
+      <w:r>
+        <w:rPr>
+          <w:rFonts w:ascii="Arial" w:hAnsi="Arial" w:cs="Arial"/>
+          <w:sz w:val="24"/>
+        </w:rPr>
+        <w:t xml:space="preserve">Con Fork, puedo traer un repositorio de otra persona para poder utilizarlo </w:t>
+      </w:r>
+      <w:r>
+        <w:rPr>
+          <w:rFonts w:ascii="Arial" w:hAnsi="Arial" w:cs="Arial"/>
+          <w:sz w:val="24"/>
+        </w:rPr>
+        <w:t>como propia y realizar cambios.</w:t>
+      </w:r>
     </w:p>
     <w:p>
       <w:pPr>
@@ -999,286 +2024,30 @@
           <w:ilvl w:val="0"/>
           <w:numId w:val="2"/>
         </w:numPr>
-        <w:jc w:val="both"/>
-        <w:rPr>
-          <w:rFonts w:ascii="Arial" w:hAnsi="Arial" w:cs="Arial"/>
-          <w:sz w:val="24"/>
-        </w:rPr>
-      </w:pPr>
-      <w:r>
-        <w:rPr>
-          <w:rFonts w:ascii="Arial" w:hAnsi="Arial" w:cs="Arial"/>
-          <w:sz w:val="24"/>
-        </w:rPr>
-        <w:t>git gc</w:t>
-      </w:r>
-    </w:p>
-    <w:p>
-      <w:pPr>
-        <w:pStyle w:val="Prrafodelista"/>
-        <w:jc w:val="both"/>
-        <w:rPr>
-          <w:rFonts w:ascii="Arial" w:hAnsi="Arial" w:cs="Arial"/>
-          <w:sz w:val="24"/>
-        </w:rPr>
-      </w:pPr>
-      <w:r>
-        <w:rPr>
-          <w:rFonts w:ascii="Arial" w:hAnsi="Arial" w:cs="Arial"/>
-          <w:sz w:val="24"/>
-        </w:rPr>
-        <w:t>Elimina todos los archivos basura, para liberar espacio en el disco.</w:t>
-      </w:r>
-    </w:p>
-    <w:p>
-      <w:pPr>
-        <w:jc w:val="both"/>
-        <w:rPr>
-          <w:rFonts w:ascii="Arial" w:hAnsi="Arial" w:cs="Arial"/>
-          <w:sz w:val="24"/>
-        </w:rPr>
-      </w:pPr>
-    </w:p>
-    <w:p>
-      <w:pPr>
-        <w:jc w:val="both"/>
-        <w:rPr>
-          <w:rFonts w:ascii="Arial" w:hAnsi="Arial" w:cs="Arial"/>
-          <w:sz w:val="24"/>
-        </w:rPr>
-      </w:pPr>
-      <w:r>
-        <w:rPr>
-          <w:rFonts w:ascii="Arial" w:hAnsi="Arial" w:cs="Arial"/>
-          <w:sz w:val="24"/>
-        </w:rPr>
-        <w:t>push -&gt; Envía</w:t>
-      </w:r>
-    </w:p>
-    <w:p>
-      <w:pPr>
-        <w:jc w:val="both"/>
-        <w:rPr>
-          <w:rFonts w:ascii="Arial" w:hAnsi="Arial" w:cs="Arial"/>
-          <w:sz w:val="24"/>
-        </w:rPr>
-      </w:pPr>
-      <w:r>
-        <w:rPr>
-          <w:rFonts w:ascii="Arial" w:hAnsi="Arial" w:cs="Arial"/>
-          <w:sz w:val="24"/>
-        </w:rPr>
-        <w:t>pull-&gt;Descarga</w:t>
-      </w:r>
-    </w:p>
-    <w:p>
-      <w:pPr>
-        <w:jc w:val="both"/>
-        <w:rPr>
-          <w:rFonts w:ascii="Arial" w:hAnsi="Arial" w:cs="Arial"/>
-          <w:sz w:val="24"/>
-        </w:rPr>
-      </w:pPr>
-    </w:p>
-    <w:p>
-      <w:pPr>
-        <w:jc w:val="both"/>
-        <w:rPr>
-          <w:rFonts w:ascii="Arial" w:hAnsi="Arial" w:cs="Arial"/>
-          <w:sz w:val="24"/>
-        </w:rPr>
-      </w:pPr>
-      <w:r>
-        <w:rPr>
-          <w:rFonts w:ascii="Arial" w:hAnsi="Arial" w:cs="Arial"/>
-          <w:sz w:val="24"/>
-        </w:rPr>
-        <w:t>commit -&gt; Anotación</w:t>
-      </w:r>
-    </w:p>
-    <w:p>
-      <w:pPr>
-        <w:jc w:val="both"/>
-        <w:rPr>
-          <w:rFonts w:ascii="Arial" w:hAnsi="Arial" w:cs="Arial"/>
-          <w:sz w:val="24"/>
-        </w:rPr>
-      </w:pPr>
-      <w:r>
-        <w:rPr>
-          <w:rFonts w:ascii="Arial" w:hAnsi="Arial" w:cs="Arial"/>
-          <w:sz w:val="24"/>
-        </w:rPr>
-        <w:t>issue -&gt; Publicación, errores o problemas.</w:t>
-      </w:r>
-    </w:p>
-    <w:p>
-      <w:pPr>
-        <w:jc w:val="both"/>
-        <w:rPr>
-          <w:rFonts w:ascii="Arial" w:hAnsi="Arial" w:cs="Arial"/>
-          <w:sz w:val="24"/>
-        </w:rPr>
-      </w:pPr>
-      <w:r>
-        <w:rPr>
-          <w:rFonts w:ascii="Arial" w:hAnsi="Arial" w:cs="Arial"/>
-          <w:sz w:val="24"/>
-        </w:rPr>
-        <w:t>branch -&gt; Rama  Es una extensión del proyecto principal con sus propios commit y archivos, los puede utilizar para la creación de nuevas características del proyecto sin afectar el original</w:t>
-      </w:r>
-    </w:p>
-    <w:p>
-      <w:pPr>
-        <w:jc w:val="both"/>
-        <w:rPr>
-          <w:rFonts w:ascii="Arial" w:hAnsi="Arial" w:cs="Arial"/>
-          <w:sz w:val="24"/>
-        </w:rPr>
-      </w:pPr>
-      <w:r>
-        <w:rPr>
-          <w:rFonts w:ascii="Arial" w:hAnsi="Arial" w:cs="Arial"/>
-          <w:sz w:val="24"/>
-        </w:rPr>
-        <w:t xml:space="preserve">merge -&gt;  Mezclar, fusionar o Unir, ramas en git. </w:t>
-      </w:r>
-    </w:p>
-    <w:p>
-      <w:pPr>
-        <w:jc w:val="both"/>
-        <w:rPr>
-          <w:rFonts w:ascii="Arial" w:hAnsi="Arial" w:cs="Arial"/>
-          <w:sz w:val="24"/>
-        </w:rPr>
-      </w:pPr>
-      <w:r>
-        <w:rPr>
-          <w:rFonts w:ascii="Arial" w:hAnsi="Arial" w:cs="Arial"/>
-          <w:sz w:val="24"/>
-        </w:rPr>
-        <w:t>pull -&gt; Jalar o traer un repositorio que esta remoto.</w:t>
-      </w:r>
-    </w:p>
-    <w:p>
-      <w:pPr>
-        <w:jc w:val="both"/>
-        <w:rPr>
-          <w:rFonts w:ascii="Arial" w:hAnsi="Arial" w:cs="Arial"/>
-          <w:sz w:val="24"/>
-        </w:rPr>
-      </w:pPr>
-      <w:r>
-        <w:rPr>
-          <w:rFonts w:ascii="Arial" w:hAnsi="Arial" w:cs="Arial"/>
-          <w:sz w:val="24"/>
-        </w:rPr>
-        <w:t>push -&gt; Empujar, presionar o subir un repositorio trabajado localmente a un servidor remoto.</w:t>
-      </w:r>
-    </w:p>
-    <w:p>
-      <w:pPr>
-        <w:jc w:val="both"/>
-        <w:rPr>
-          <w:rFonts w:ascii="Arial" w:hAnsi="Arial" w:cs="Arial"/>
-          <w:sz w:val="24"/>
-        </w:rPr>
-      </w:pPr>
-    </w:p>
-    <w:p>
-      <w:pPr>
-        <w:jc w:val="both"/>
-        <w:rPr>
-          <w:rFonts w:ascii="Arial" w:hAnsi="Arial" w:cs="Arial"/>
-          <w:sz w:val="24"/>
-        </w:rPr>
-      </w:pPr>
-      <w:r>
-        <w:rPr>
-          <w:rFonts w:ascii="Arial" w:hAnsi="Arial" w:cs="Arial"/>
-          <w:sz w:val="24"/>
-        </w:rPr>
-        <w:t>Al realizar commit puedo hacer referencia a issues colocando la almodilla o numeral</w:t>
-      </w:r>
-    </w:p>
-    <w:p>
-      <w:pPr>
-        <w:jc w:val="both"/>
-        <w:rPr>
-          <w:rFonts w:ascii="Arial" w:hAnsi="Arial" w:cs="Arial"/>
-          <w:sz w:val="24"/>
-        </w:rPr>
-      </w:pPr>
-      <w:r>
-        <w:rPr>
-          <w:rFonts w:ascii="Arial" w:hAnsi="Arial" w:cs="Arial"/>
-          <w:sz w:val="24"/>
-        </w:rPr>
-        <w:t>#1  junto con el número que hacer referencia al issue tratado</w:t>
-      </w:r>
-    </w:p>
-    <w:p>
-      <w:pPr>
-        <w:jc w:val="both"/>
-        <w:rPr>
-          <w:rFonts w:ascii="Arial" w:hAnsi="Arial" w:cs="Arial"/>
-          <w:sz w:val="24"/>
-        </w:rPr>
-      </w:pPr>
-      <w:r>
-        <w:rPr>
-          <w:rFonts w:ascii="Arial" w:hAnsi="Arial" w:cs="Arial"/>
-          <w:sz w:val="24"/>
-        </w:rPr>
-        <w:t xml:space="preserve">Para cerrar un issue, se puede hacer desde GitHub o desde la terminal cuando se realiza un commit colocando la palabra </w:t>
-      </w:r>
-      <w:r>
-        <w:rPr>
-          <w:rFonts w:ascii="Arial" w:hAnsi="Arial" w:cs="Arial"/>
-          <w:b/>
-          <w:sz w:val="24"/>
-        </w:rPr>
-        <w:t>Closes #1</w:t>
-      </w:r>
-      <w:r>
-        <w:rPr>
-          <w:rFonts w:ascii="Arial" w:hAnsi="Arial" w:cs="Arial"/>
-          <w:sz w:val="24"/>
-        </w:rPr>
-        <w:t xml:space="preserve"> en la descripción del commit </w:t>
-      </w:r>
-    </w:p>
-    <w:p>
-      <w:pPr>
-        <w:jc w:val="both"/>
-        <w:rPr>
-          <w:rFonts w:ascii="Arial" w:hAnsi="Arial" w:cs="Arial"/>
-          <w:sz w:val="24"/>
-        </w:rPr>
-      </w:pPr>
-    </w:p>
-    <w:p>
-      <w:pPr>
-        <w:jc w:val="both"/>
-        <w:rPr>
-          <w:rFonts w:ascii="Arial" w:hAnsi="Arial" w:cs="Arial"/>
-          <w:sz w:val="24"/>
-        </w:rPr>
-      </w:pPr>
-      <w:r>
-        <w:rPr>
-          <w:rFonts w:ascii="Arial" w:hAnsi="Arial" w:cs="Arial"/>
-          <w:sz w:val="24"/>
-        </w:rPr>
-        <w:t xml:space="preserve">Con Fork, puedo traer un repositorio de otra persona para poder utilizarlo </w:t>
-      </w:r>
-      <w:r>
-        <w:rPr>
-          <w:rFonts w:ascii="Arial" w:hAnsi="Arial" w:cs="Arial"/>
-          <w:sz w:val="24"/>
-        </w:rPr>
-        <w:t>como propia y realizar cambios.</w:t>
-      </w:r>
+        <w:spacing w:line="360" w:lineRule="auto"/>
+        <w:jc w:val="both"/>
+        <w:rPr>
+          <w:rFonts w:ascii="Arial" w:hAnsi="Arial" w:cs="Arial"/>
+          <w:sz w:val="24"/>
+        </w:rPr>
+      </w:pPr>
+      <w:r>
+        <w:rPr>
+          <w:rFonts w:ascii="Arial" w:hAnsi="Arial" w:cs="Arial"/>
+          <w:sz w:val="24"/>
+        </w:rPr>
+        <w:t>git clone   -&gt;  clona un reopsitorio en el computador</w:t>
+      </w:r>
+    </w:p>
+    <w:p>
+      <w:pPr>
+        <w:spacing w:line="360" w:lineRule="auto"/>
+        <w:jc w:val="both"/>
+        <w:rPr>
+          <w:rFonts w:ascii="Arial" w:hAnsi="Arial" w:cs="Arial"/>
+          <w:sz w:val="24"/>
+        </w:rPr>
+      </w:pPr>
     </w:p>
     <w:p>
       <w:pPr>
@@ -1287,36 +2056,7 @@
           <w:ilvl w:val="0"/>
           <w:numId w:val="2"/>
         </w:numPr>
-        <w:jc w:val="both"/>
-        <w:rPr>
-          <w:rFonts w:ascii="Arial" w:hAnsi="Arial" w:cs="Arial"/>
-          <w:sz w:val="24"/>
-        </w:rPr>
-      </w:pPr>
-      <w:r>
-        <w:rPr>
-          <w:rFonts w:ascii="Arial" w:hAnsi="Arial" w:cs="Arial"/>
-          <w:sz w:val="24"/>
-        </w:rPr>
-        <w:t>git clone   -&gt;  clona un reopsitorio en el computador</w:t>
-      </w:r>
-    </w:p>
-    <w:p>
-      <w:pPr>
-        <w:jc w:val="both"/>
-        <w:rPr>
-          <w:rFonts w:ascii="Arial" w:hAnsi="Arial" w:cs="Arial"/>
-          <w:sz w:val="24"/>
-        </w:rPr>
-      </w:pPr>
-    </w:p>
-    <w:p>
-      <w:pPr>
-        <w:pStyle w:val="Prrafodelista"/>
-        <w:numPr>
-          <w:ilvl w:val="0"/>
-          <w:numId w:val="2"/>
-        </w:numPr>
+        <w:spacing w:line="360" w:lineRule="auto"/>
         <w:jc w:val="both"/>
         <w:rPr>
           <w:rFonts w:ascii="Arial" w:hAnsi="Arial" w:cs="Arial"/>
@@ -1334,15 +2074,17 @@
     <w:p>
       <w:pPr>
         <w:pStyle w:val="Prrafodelista"/>
-        <w:rPr>
-          <w:rFonts w:ascii="Arial" w:hAnsi="Arial" w:cs="Arial"/>
-          <w:sz w:val="24"/>
-        </w:rPr>
-      </w:pPr>
-    </w:p>
-    <w:p>
-      <w:pPr>
-        <w:pStyle w:val="Prrafodelista"/>
+        <w:spacing w:line="360" w:lineRule="auto"/>
+        <w:rPr>
+          <w:rFonts w:ascii="Arial" w:hAnsi="Arial" w:cs="Arial"/>
+          <w:sz w:val="24"/>
+        </w:rPr>
+      </w:pPr>
+    </w:p>
+    <w:p>
+      <w:pPr>
+        <w:pStyle w:val="Prrafodelista"/>
+        <w:spacing w:line="360" w:lineRule="auto"/>
         <w:jc w:val="both"/>
         <w:rPr>
           <w:rFonts w:ascii="Arial" w:hAnsi="Arial" w:cs="Arial"/>
@@ -1373,58 +2115,65 @@
     </w:p>
     <w:p>
       <w:pPr>
-        <w:jc w:val="both"/>
-        <w:rPr>
-          <w:rFonts w:ascii="Arial" w:hAnsi="Arial" w:cs="Arial"/>
-          <w:sz w:val="24"/>
-        </w:rPr>
-      </w:pPr>
-    </w:p>
-    <w:p>
-      <w:pPr>
-        <w:jc w:val="both"/>
-        <w:rPr>
-          <w:rFonts w:ascii="Arial" w:hAnsi="Arial" w:cs="Arial"/>
-          <w:sz w:val="24"/>
-        </w:rPr>
-      </w:pPr>
-    </w:p>
-    <w:p>
-      <w:pPr>
-        <w:jc w:val="both"/>
-        <w:rPr>
-          <w:rFonts w:ascii="Arial" w:hAnsi="Arial" w:cs="Arial"/>
-          <w:sz w:val="24"/>
-        </w:rPr>
-      </w:pPr>
-    </w:p>
-    <w:p>
-      <w:pPr>
-        <w:jc w:val="both"/>
-        <w:rPr>
-          <w:rFonts w:ascii="Arial" w:hAnsi="Arial" w:cs="Arial"/>
-          <w:sz w:val="24"/>
-        </w:rPr>
-      </w:pPr>
-      <w:r>
-        <w:rPr>
-          <w:rFonts w:ascii="Arial" w:hAnsi="Arial" w:cs="Arial"/>
-          <w:sz w:val="24"/>
-        </w:rPr>
+        <w:spacing w:line="360" w:lineRule="auto"/>
+        <w:jc w:val="both"/>
+        <w:rPr>
+          <w:rFonts w:ascii="Arial" w:hAnsi="Arial" w:cs="Arial"/>
+          <w:sz w:val="24"/>
+        </w:rPr>
+      </w:pPr>
+    </w:p>
+    <w:p>
+      <w:pPr>
+        <w:spacing w:line="360" w:lineRule="auto"/>
+        <w:jc w:val="both"/>
+        <w:rPr>
+          <w:rFonts w:ascii="Arial" w:hAnsi="Arial" w:cs="Arial"/>
+          <w:sz w:val="24"/>
+        </w:rPr>
+      </w:pPr>
+    </w:p>
+    <w:p>
+      <w:pPr>
+        <w:spacing w:line="360" w:lineRule="auto"/>
+        <w:jc w:val="both"/>
+        <w:rPr>
+          <w:rFonts w:ascii="Arial" w:hAnsi="Arial" w:cs="Arial"/>
+          <w:sz w:val="24"/>
+        </w:rPr>
+      </w:pPr>
+    </w:p>
+    <w:p>
+      <w:pPr>
+        <w:spacing w:line="360" w:lineRule="auto"/>
+        <w:jc w:val="both"/>
+        <w:rPr>
+          <w:rFonts w:ascii="Arial" w:hAnsi="Arial" w:cs="Arial"/>
+          <w:sz w:val="24"/>
+        </w:rPr>
+      </w:pPr>
+      <w:r>
+        <w:rPr>
+          <w:rFonts w:ascii="Arial" w:hAnsi="Arial" w:cs="Arial"/>
+          <w:sz w:val="24"/>
+        </w:rPr>
+        <w:lastRenderedPageBreak/>
         <w:t>Los issues y los pull request son importante para la colaboración de proyectos en GitHub</w:t>
       </w:r>
     </w:p>
     <w:p>
       <w:pPr>
-        <w:jc w:val="both"/>
-        <w:rPr>
-          <w:rFonts w:ascii="Arial" w:hAnsi="Arial" w:cs="Arial"/>
-          <w:sz w:val="24"/>
-        </w:rPr>
-      </w:pPr>
-    </w:p>
-    <w:p>
-      <w:pPr>
+        <w:spacing w:line="360" w:lineRule="auto"/>
+        <w:jc w:val="both"/>
+        <w:rPr>
+          <w:rFonts w:ascii="Arial" w:hAnsi="Arial" w:cs="Arial"/>
+          <w:sz w:val="24"/>
+        </w:rPr>
+      </w:pPr>
+    </w:p>
+    <w:p>
+      <w:pPr>
+        <w:spacing w:line="360" w:lineRule="auto"/>
         <w:jc w:val="both"/>
         <w:rPr>
           <w:rFonts w:ascii="Arial" w:hAnsi="Arial" w:cs="Arial"/>
@@ -1441,6 +2190,7 @@
     </w:p>
     <w:p>
       <w:pPr>
+        <w:spacing w:line="360" w:lineRule="auto"/>
         <w:jc w:val="both"/>
         <w:rPr>
           <w:rFonts w:ascii="Arial" w:hAnsi="Arial" w:cs="Arial"/>
@@ -1457,6 +2207,7 @@
     </w:p>
     <w:p>
       <w:pPr>
+        <w:spacing w:line="360" w:lineRule="auto"/>
         <w:jc w:val="both"/>
         <w:rPr>
           <w:rFonts w:ascii="Arial" w:hAnsi="Arial" w:cs="Arial"/>
@@ -1471,6 +2222,7 @@
           <w:ilvl w:val="0"/>
           <w:numId w:val="3"/>
         </w:numPr>
+        <w:spacing w:line="360" w:lineRule="auto"/>
         <w:jc w:val="both"/>
         <w:rPr>
           <w:rFonts w:ascii="Arial" w:hAnsi="Arial" w:cs="Arial"/>
@@ -1488,16 +2240,18 @@
     <w:p>
       <w:pPr>
         <w:pStyle w:val="Prrafodelista"/>
-        <w:jc w:val="both"/>
-        <w:rPr>
-          <w:rFonts w:ascii="Arial" w:hAnsi="Arial" w:cs="Arial"/>
-          <w:sz w:val="24"/>
-        </w:rPr>
-      </w:pPr>
-    </w:p>
-    <w:p>
-      <w:pPr>
-        <w:pStyle w:val="Prrafodelista"/>
+        <w:spacing w:line="360" w:lineRule="auto"/>
+        <w:jc w:val="both"/>
+        <w:rPr>
+          <w:rFonts w:ascii="Arial" w:hAnsi="Arial" w:cs="Arial"/>
+          <w:sz w:val="24"/>
+        </w:rPr>
+      </w:pPr>
+    </w:p>
+    <w:p>
+      <w:pPr>
+        <w:pStyle w:val="Prrafodelista"/>
+        <w:spacing w:line="360" w:lineRule="auto"/>
         <w:jc w:val="both"/>
         <w:rPr>
           <w:rFonts w:ascii="Arial" w:hAnsi="Arial" w:cs="Arial"/>
@@ -1515,16 +2269,18 @@
     <w:p>
       <w:pPr>
         <w:pStyle w:val="Prrafodelista"/>
-        <w:jc w:val="both"/>
-        <w:rPr>
-          <w:rFonts w:ascii="Arial" w:hAnsi="Arial" w:cs="Arial"/>
-          <w:sz w:val="24"/>
-        </w:rPr>
-      </w:pPr>
-    </w:p>
-    <w:p>
-      <w:pPr>
-        <w:pStyle w:val="Prrafodelista"/>
+        <w:spacing w:line="360" w:lineRule="auto"/>
+        <w:jc w:val="both"/>
+        <w:rPr>
+          <w:rFonts w:ascii="Arial" w:hAnsi="Arial" w:cs="Arial"/>
+          <w:sz w:val="24"/>
+        </w:rPr>
+      </w:pPr>
+    </w:p>
+    <w:p>
+      <w:pPr>
+        <w:pStyle w:val="Prrafodelista"/>
+        <w:spacing w:line="360" w:lineRule="auto"/>
         <w:jc w:val="both"/>
         <w:rPr>
           <w:rFonts w:ascii="Arial" w:hAnsi="Arial" w:cs="Arial"/>
@@ -1541,15 +2297,17 @@
     </w:p>
     <w:p>
       <w:pPr>
-        <w:jc w:val="both"/>
-        <w:rPr>
-          <w:rFonts w:ascii="Arial" w:hAnsi="Arial" w:cs="Arial"/>
-          <w:sz w:val="24"/>
-        </w:rPr>
-      </w:pPr>
-    </w:p>
-    <w:p>
-      <w:pPr>
+        <w:spacing w:line="360" w:lineRule="auto"/>
+        <w:jc w:val="both"/>
+        <w:rPr>
+          <w:rFonts w:ascii="Arial" w:hAnsi="Arial" w:cs="Arial"/>
+          <w:sz w:val="24"/>
+        </w:rPr>
+      </w:pPr>
+    </w:p>
+    <w:p>
+      <w:pPr>
+        <w:spacing w:line="360" w:lineRule="auto"/>
         <w:jc w:val="both"/>
         <w:rPr>
           <w:rFonts w:ascii="Arial" w:hAnsi="Arial" w:cs="Arial"/>
@@ -1568,6 +2326,7 @@
     </w:p>
     <w:p>
       <w:pPr>
+        <w:spacing w:line="360" w:lineRule="auto"/>
         <w:jc w:val="both"/>
         <w:rPr>
           <w:rFonts w:ascii="Arial" w:hAnsi="Arial" w:cs="Arial"/>
@@ -1584,15 +2343,17 @@
     </w:p>
     <w:p>
       <w:pPr>
-        <w:jc w:val="both"/>
-        <w:rPr>
-          <w:rFonts w:ascii="Arial" w:hAnsi="Arial" w:cs="Arial"/>
-          <w:sz w:val="24"/>
-        </w:rPr>
-      </w:pPr>
-    </w:p>
-    <w:p>
-      <w:pPr>
+        <w:spacing w:line="360" w:lineRule="auto"/>
+        <w:jc w:val="both"/>
+        <w:rPr>
+          <w:rFonts w:ascii="Arial" w:hAnsi="Arial" w:cs="Arial"/>
+          <w:sz w:val="24"/>
+        </w:rPr>
+      </w:pPr>
+    </w:p>
+    <w:p>
+      <w:pPr>
+        <w:spacing w:line="360" w:lineRule="auto"/>
         <w:jc w:val="both"/>
         <w:rPr>
           <w:rFonts w:ascii="Arial" w:hAnsi="Arial" w:cs="Arial"/>
@@ -1611,6 +2372,7 @@
     </w:p>
     <w:p>
       <w:pPr>
+        <w:spacing w:line="360" w:lineRule="auto"/>
         <w:jc w:val="both"/>
         <w:rPr>
           <w:rFonts w:ascii="Arial" w:hAnsi="Arial" w:cs="Arial"/>
@@ -1634,23 +2396,24 @@
     </w:p>
     <w:p>
       <w:pPr>
-        <w:jc w:val="both"/>
-        <w:rPr>
-          <w:rFonts w:ascii="Arial" w:hAnsi="Arial" w:cs="Arial"/>
-          <w:sz w:val="24"/>
-        </w:rPr>
-      </w:pPr>
-      <w:r>
-        <w:rPr>
-          <w:rFonts w:ascii="Arial" w:hAnsi="Arial" w:cs="Arial"/>
-          <w:sz w:val="24"/>
-        </w:rPr>
-        <w:lastRenderedPageBreak/>
+        <w:spacing w:line="360" w:lineRule="auto"/>
+        <w:jc w:val="both"/>
+        <w:rPr>
+          <w:rFonts w:ascii="Arial" w:hAnsi="Arial" w:cs="Arial"/>
+          <w:sz w:val="24"/>
+        </w:rPr>
+      </w:pPr>
+      <w:r>
+        <w:rPr>
+          <w:rFonts w:ascii="Arial" w:hAnsi="Arial" w:cs="Arial"/>
+          <w:sz w:val="24"/>
+        </w:rPr>
         <w:t>Se puede crear una página personal también.</w:t>
       </w:r>
     </w:p>
     <w:p>
       <w:pPr>
+        <w:spacing w:line="360" w:lineRule="auto"/>
         <w:jc w:val="both"/>
         <w:rPr>
           <w:rFonts w:ascii="Arial" w:hAnsi="Arial" w:cs="Arial"/>
@@ -1669,6 +2432,7 @@
     </w:p>
     <w:p>
       <w:pPr>
+        <w:spacing w:line="360" w:lineRule="auto"/>
         <w:jc w:val="both"/>
         <w:rPr>
           <w:rFonts w:ascii="Arial" w:hAnsi="Arial" w:cs="Arial"/>
@@ -1690,6 +2454,7 @@
           <w:ilvl w:val="0"/>
           <w:numId w:val="3"/>
         </w:numPr>
+        <w:spacing w:line="360" w:lineRule="auto"/>
         <w:jc w:val="both"/>
         <w:rPr>
           <w:rFonts w:ascii="Arial" w:hAnsi="Arial" w:cs="Arial"/>
@@ -1706,31 +2471,35 @@
     </w:p>
     <w:p>
       <w:pPr>
-        <w:jc w:val="both"/>
-        <w:rPr>
-          <w:rFonts w:ascii="Arial" w:hAnsi="Arial" w:cs="Arial"/>
-          <w:sz w:val="24"/>
-        </w:rPr>
-      </w:pPr>
-      <w:r>
-        <w:rPr>
-          <w:rFonts w:ascii="Arial" w:hAnsi="Arial" w:cs="Arial"/>
-          <w:sz w:val="24"/>
-        </w:rPr>
+        <w:spacing w:line="360" w:lineRule="auto"/>
+        <w:jc w:val="both"/>
+        <w:rPr>
+          <w:rFonts w:ascii="Arial" w:hAnsi="Arial" w:cs="Arial"/>
+          <w:sz w:val="24"/>
+        </w:rPr>
+      </w:pPr>
+      <w:r>
+        <w:rPr>
+          <w:rFonts w:ascii="Arial" w:hAnsi="Arial" w:cs="Arial"/>
+          <w:sz w:val="24"/>
+        </w:rPr>
+        <w:lastRenderedPageBreak/>
         <w:t>De esta manera el sistema lo reconoce como página web personal</w:t>
       </w:r>
     </w:p>
     <w:p>
       <w:pPr>
-        <w:jc w:val="both"/>
-        <w:rPr>
-          <w:rFonts w:ascii="Arial" w:hAnsi="Arial" w:cs="Arial"/>
-          <w:sz w:val="24"/>
-        </w:rPr>
-      </w:pPr>
-    </w:p>
-    <w:p>
-      <w:pPr>
+        <w:spacing w:line="360" w:lineRule="auto"/>
+        <w:jc w:val="both"/>
+        <w:rPr>
+          <w:rFonts w:ascii="Arial" w:hAnsi="Arial" w:cs="Arial"/>
+          <w:sz w:val="24"/>
+        </w:rPr>
+      </w:pPr>
+    </w:p>
+    <w:p>
+      <w:pPr>
+        <w:spacing w:line="360" w:lineRule="auto"/>
         <w:jc w:val="both"/>
         <w:rPr>
           <w:rFonts w:ascii="Arial" w:hAnsi="Arial" w:cs="Arial"/>
@@ -1747,6 +2516,7 @@
     </w:p>
     <w:p>
       <w:pPr>
+        <w:spacing w:line="360" w:lineRule="auto"/>
         <w:jc w:val="both"/>
         <w:rPr>
           <w:rFonts w:ascii="Arial" w:hAnsi="Arial" w:cs="Arial"/>
@@ -1763,6 +2533,7 @@
     </w:p>
     <w:p>
       <w:pPr>
+        <w:spacing w:line="360" w:lineRule="auto"/>
         <w:jc w:val="both"/>
         <w:rPr>
           <w:rFonts w:ascii="Arial" w:hAnsi="Arial" w:cs="Arial"/>
@@ -1779,6 +2550,7 @@
     </w:p>
     <w:p>
       <w:pPr>
+        <w:spacing w:line="360" w:lineRule="auto"/>
         <w:jc w:val="both"/>
         <w:rPr>
           <w:rFonts w:ascii="Arial" w:hAnsi="Arial" w:cs="Arial"/>
@@ -1795,6 +2567,7 @@
     </w:p>
     <w:p>
       <w:pPr>
+        <w:spacing w:line="360" w:lineRule="auto"/>
         <w:jc w:val="both"/>
         <w:rPr>
           <w:rFonts w:ascii="Arial" w:hAnsi="Arial" w:cs="Arial"/>
@@ -1818,6 +2591,7 @@
     </w:p>
     <w:p>
       <w:pPr>
+        <w:spacing w:line="360" w:lineRule="auto"/>
         <w:jc w:val="both"/>
         <w:rPr>
           <w:rFonts w:ascii="Arial" w:hAnsi="Arial" w:cs="Arial"/>
@@ -1844,15 +2618,17 @@
     </w:p>
     <w:p>
       <w:pPr>
-        <w:jc w:val="both"/>
-        <w:rPr>
-          <w:rFonts w:ascii="Arial" w:hAnsi="Arial" w:cs="Arial"/>
-          <w:sz w:val="24"/>
-        </w:rPr>
-      </w:pPr>
-    </w:p>
-    <w:p>
-      <w:pPr>
+        <w:spacing w:line="360" w:lineRule="auto"/>
+        <w:jc w:val="both"/>
+        <w:rPr>
+          <w:rFonts w:ascii="Arial" w:hAnsi="Arial" w:cs="Arial"/>
+          <w:sz w:val="24"/>
+        </w:rPr>
+      </w:pPr>
+    </w:p>
+    <w:p>
+      <w:pPr>
+        <w:spacing w:line="360" w:lineRule="auto"/>
         <w:jc w:val="both"/>
         <w:rPr>
           <w:rFonts w:ascii="Arial" w:hAnsi="Arial" w:cs="Arial"/>
@@ -1871,6 +2647,7 @@
     </w:p>
     <w:p>
       <w:pPr>
+        <w:spacing w:line="360" w:lineRule="auto"/>
         <w:jc w:val="both"/>
         <w:rPr>
           <w:rFonts w:ascii="Arial" w:hAnsi="Arial" w:cs="Arial"/>
@@ -1887,15 +2664,17 @@
     </w:p>
     <w:p>
       <w:pPr>
-        <w:jc w:val="both"/>
-        <w:rPr>
-          <w:rFonts w:ascii="Arial" w:hAnsi="Arial" w:cs="Arial"/>
-          <w:sz w:val="24"/>
-        </w:rPr>
-      </w:pPr>
-    </w:p>
-    <w:p>
-      <w:pPr>
+        <w:spacing w:line="360" w:lineRule="auto"/>
+        <w:jc w:val="both"/>
+        <w:rPr>
+          <w:rFonts w:ascii="Arial" w:hAnsi="Arial" w:cs="Arial"/>
+          <w:sz w:val="24"/>
+        </w:rPr>
+      </w:pPr>
+    </w:p>
+    <w:p>
+      <w:pPr>
+        <w:spacing w:line="360" w:lineRule="auto"/>
         <w:jc w:val="both"/>
         <w:rPr>
           <w:rFonts w:ascii="Arial" w:hAnsi="Arial" w:cs="Arial"/>
@@ -1914,6 +2693,7 @@
     </w:p>
     <w:p>
       <w:pPr>
+        <w:spacing w:line="360" w:lineRule="auto"/>
         <w:jc w:val="both"/>
         <w:rPr>
           <w:rFonts w:ascii="Arial" w:hAnsi="Arial" w:cs="Arial"/>
@@ -1930,15 +2710,17 @@
     </w:p>
     <w:p>
       <w:pPr>
-        <w:jc w:val="both"/>
-        <w:rPr>
-          <w:rFonts w:ascii="Arial" w:hAnsi="Arial" w:cs="Arial"/>
-          <w:sz w:val="24"/>
-        </w:rPr>
-      </w:pPr>
-    </w:p>
-    <w:p>
-      <w:pPr>
+        <w:spacing w:line="360" w:lineRule="auto"/>
+        <w:jc w:val="both"/>
+        <w:rPr>
+          <w:rFonts w:ascii="Arial" w:hAnsi="Arial" w:cs="Arial"/>
+          <w:sz w:val="24"/>
+        </w:rPr>
+      </w:pPr>
+    </w:p>
+    <w:p>
+      <w:pPr>
+        <w:spacing w:line="360" w:lineRule="auto"/>
         <w:jc w:val="both"/>
         <w:rPr>
           <w:rFonts w:ascii="Arial" w:hAnsi="Arial" w:cs="Arial"/>
@@ -1962,6 +2744,7 @@
           <w:ilvl w:val="0"/>
           <w:numId w:val="3"/>
         </w:numPr>
+        <w:spacing w:line="360" w:lineRule="auto"/>
         <w:jc w:val="both"/>
         <w:rPr>
           <w:rFonts w:ascii="Arial" w:hAnsi="Arial" w:cs="Arial"/>
@@ -1983,6 +2766,7 @@
           <w:ilvl w:val="0"/>
           <w:numId w:val="3"/>
         </w:numPr>
+        <w:spacing w:line="360" w:lineRule="auto"/>
         <w:jc w:val="both"/>
         <w:rPr>
           <w:rFonts w:ascii="Arial" w:hAnsi="Arial" w:cs="Arial"/>
@@ -1999,24 +2783,17 @@
     </w:p>
     <w:p>
       <w:pPr>
-        <w:jc w:val="both"/>
-        <w:rPr>
-          <w:rFonts w:ascii="Arial" w:hAnsi="Arial" w:cs="Arial"/>
-          <w:sz w:val="24"/>
-        </w:rPr>
-      </w:pPr>
-    </w:p>
-    <w:p>
-      <w:pPr>
-        <w:jc w:val="both"/>
-        <w:rPr>
-          <w:rFonts w:ascii="Arial" w:hAnsi="Arial" w:cs="Arial"/>
-          <w:sz w:val="24"/>
-        </w:rPr>
-      </w:pPr>
-    </w:p>
-    <w:p>
-      <w:pPr>
+        <w:spacing w:line="360" w:lineRule="auto"/>
+        <w:jc w:val="both"/>
+        <w:rPr>
+          <w:rFonts w:ascii="Arial" w:hAnsi="Arial" w:cs="Arial"/>
+          <w:sz w:val="24"/>
+        </w:rPr>
+      </w:pPr>
+    </w:p>
+    <w:p>
+      <w:pPr>
+        <w:spacing w:line="360" w:lineRule="auto"/>
         <w:jc w:val="both"/>
         <w:rPr>
           <w:rFonts w:ascii="Arial" w:hAnsi="Arial" w:cs="Arial"/>
@@ -2067,7 +2844,25 @@
           <w:sz w:val="24"/>
           <w:lang w:val="en-US"/>
         </w:rPr>
-        <w:t>$ mkdir &lt;folder name&gt;  -&gt; This comand créate a new folder</w:t>
+        <w:t xml:space="preserve">$ mkdir &lt;folder name&gt;  -&gt; This comand </w:t>
+      </w:r>
+      <w:r>
+        <w:rPr>
+          <w:rFonts w:ascii="Arial" w:hAnsi="Arial" w:cs="Arial"/>
+          <w:sz w:val="24"/>
+          <w:lang w:val="en-US"/>
+        </w:rPr>
+        <w:t>create</w:t>
+      </w:r>
+      <w:bookmarkStart w:id="0" w:name="_GoBack"/>
+      <w:bookmarkEnd w:id="0"/>
+      <w:r>
+        <w:rPr>
+          <w:rFonts w:ascii="Arial" w:hAnsi="Arial" w:cs="Arial"/>
+          <w:sz w:val="24"/>
+          <w:lang w:val="en-US"/>
+        </w:rPr>
+        <w:t xml:space="preserve"> a new folder</w:t>
       </w:r>
     </w:p>
     <w:p>
@@ -2131,11 +2926,13 @@
         <w:pStyle w:val="Prrafodelista"/>
         <w:numPr>
           <w:ilvl w:val="0"/>
-          <w:numId w:val="4"/>
+          <w:numId w:val="6"/>
         </w:numPr>
-        <w:jc w:val="both"/>
-        <w:rPr>
-          <w:rFonts w:ascii="Arial" w:hAnsi="Arial" w:cs="Arial"/>
+        <w:spacing w:line="256" w:lineRule="auto"/>
+        <w:jc w:val="both"/>
+        <w:rPr>
+          <w:rFonts w:ascii="Arial" w:hAnsi="Arial" w:cs="Arial"/>
+          <w:b/>
           <w:sz w:val="24"/>
           <w:lang w:val="en-US"/>
         </w:rPr>
@@ -2143,6 +2940,7 @@
       <w:r>
         <w:rPr>
           <w:rFonts w:ascii="Arial" w:hAnsi="Arial" w:cs="Arial"/>
+          <w:b/>
           <w:sz w:val="24"/>
           <w:lang w:val="en-US"/>
         </w:rPr>
@@ -2164,23 +2962,7 @@
           <w:sz w:val="24"/>
           <w:lang w:val="en-US"/>
         </w:rPr>
-        <w:t xml:space="preserve">$ </w:t>
-      </w:r>
-      <w:r>
-        <w:rPr>
-          <w:rFonts w:ascii="Arial" w:hAnsi="Arial" w:cs="Arial"/>
-          <w:sz w:val="24"/>
-          <w:lang w:val="en-US"/>
-        </w:rPr>
-        <w:t xml:space="preserve">git rm </w:t>
-      </w:r>
-      <w:r>
-        <w:rPr>
-          <w:rFonts w:ascii="Arial" w:hAnsi="Arial" w:cs="Arial"/>
-          <w:sz w:val="24"/>
-          <w:lang w:val="en-US"/>
-        </w:rPr>
-        <w:t>&lt;file&gt;</w:t>
+        <w:t>$ git rm &lt;file&gt;</w:t>
       </w:r>
     </w:p>
     <w:p>
@@ -2198,11 +2980,13 @@
         <w:pStyle w:val="Prrafodelista"/>
         <w:numPr>
           <w:ilvl w:val="0"/>
-          <w:numId w:val="4"/>
+          <w:numId w:val="6"/>
         </w:numPr>
-        <w:jc w:val="both"/>
-        <w:rPr>
-          <w:rFonts w:ascii="Arial" w:hAnsi="Arial" w:cs="Arial"/>
+        <w:spacing w:line="256" w:lineRule="auto"/>
+        <w:jc w:val="both"/>
+        <w:rPr>
+          <w:rFonts w:ascii="Arial" w:hAnsi="Arial" w:cs="Arial"/>
+          <w:b/>
           <w:sz w:val="24"/>
           <w:lang w:val="en-US"/>
         </w:rPr>
@@ -2210,6 +2994,7 @@
       <w:r>
         <w:rPr>
           <w:rFonts w:ascii="Arial" w:hAnsi="Arial" w:cs="Arial"/>
+          <w:b/>
           <w:sz w:val="24"/>
           <w:lang w:val="en-US"/>
         </w:rPr>
@@ -2231,42 +3016,16 @@
           <w:sz w:val="24"/>
           <w:lang w:val="en-US"/>
         </w:rPr>
-        <w:t xml:space="preserve">$ </w:t>
-      </w:r>
-      <w:r>
-        <w:rPr>
-          <w:rFonts w:ascii="Arial" w:hAnsi="Arial" w:cs="Arial"/>
-          <w:sz w:val="24"/>
-          <w:lang w:val="en-US"/>
-        </w:rPr>
-        <w:t xml:space="preserve">git rm -r </w:t>
-      </w:r>
-      <w:r>
-        <w:rPr>
-          <w:rFonts w:ascii="Arial" w:hAnsi="Arial" w:cs="Arial"/>
-          <w:sz w:val="24"/>
-          <w:lang w:val="en-US"/>
-        </w:rPr>
-        <w:t>&lt;folder</w:t>
-      </w:r>
-      <w:bookmarkStart w:id="0" w:name="_GoBack"/>
-      <w:bookmarkEnd w:id="0"/>
-      <w:r>
-        <w:rPr>
-          <w:rFonts w:ascii="Arial" w:hAnsi="Arial" w:cs="Arial"/>
-          <w:sz w:val="24"/>
-          <w:lang w:val="en-US"/>
-        </w:rPr>
-        <w:t>&gt;</w:t>
-      </w:r>
-    </w:p>
-    <w:p>
-      <w:pPr>
-        <w:jc w:val="both"/>
-        <w:rPr>
-          <w:rFonts w:ascii="Arial" w:hAnsi="Arial" w:cs="Arial"/>
-          <w:sz w:val="24"/>
-          <w:lang w:val="en-US"/>
+        <w:t>$ git rm -r &lt;folder&gt;</w:t>
+      </w:r>
+    </w:p>
+    <w:p>
+      <w:pPr>
+        <w:spacing w:line="360" w:lineRule="auto"/>
+        <w:jc w:val="both"/>
+        <w:rPr>
+          <w:rFonts w:ascii="Arial" w:hAnsi="Arial" w:cs="Arial"/>
+          <w:sz w:val="24"/>
         </w:rPr>
       </w:pPr>
     </w:p>
@@ -2509,6 +3268,119 @@
     </w:lvl>
   </w:abstractNum>
   <w:abstractNum w:abstractNumId="2">
+    <w:nsid w:val="668E2E16"/>
+    <w:multiLevelType w:val="hybridMultilevel"/>
+    <w:tmpl w:val="5C84D028"/>
+    <w:lvl w:ilvl="0" w:tplc="0C0A0001">
+      <w:start w:val="1"/>
+      <w:numFmt w:val="bullet"/>
+      <w:lvlText w:val=""/>
+      <w:lvlJc w:val="left"/>
+      <w:pPr>
+        <w:ind w:left="1440" w:hanging="360"/>
+      </w:pPr>
+      <w:rPr>
+        <w:rFonts w:ascii="Symbol" w:hAnsi="Symbol" w:hint="default"/>
+      </w:rPr>
+    </w:lvl>
+    <w:lvl w:ilvl="1" w:tplc="0C0A0003" w:tentative="1">
+      <w:start w:val="1"/>
+      <w:numFmt w:val="bullet"/>
+      <w:lvlText w:val="o"/>
+      <w:lvlJc w:val="left"/>
+      <w:pPr>
+        <w:ind w:left="2160" w:hanging="360"/>
+      </w:pPr>
+      <w:rPr>
+        <w:rFonts w:ascii="Courier New" w:hAnsi="Courier New" w:cs="Courier New" w:hint="default"/>
+      </w:rPr>
+    </w:lvl>
+    <w:lvl w:ilvl="2" w:tplc="0C0A0005" w:tentative="1">
+      <w:start w:val="1"/>
+      <w:numFmt w:val="bullet"/>
+      <w:lvlText w:val=""/>
+      <w:lvlJc w:val="left"/>
+      <w:pPr>
+        <w:ind w:left="2880" w:hanging="360"/>
+      </w:pPr>
+      <w:rPr>
+        <w:rFonts w:ascii="Wingdings" w:hAnsi="Wingdings" w:hint="default"/>
+      </w:rPr>
+    </w:lvl>
+    <w:lvl w:ilvl="3" w:tplc="0C0A0001" w:tentative="1">
+      <w:start w:val="1"/>
+      <w:numFmt w:val="bullet"/>
+      <w:lvlText w:val=""/>
+      <w:lvlJc w:val="left"/>
+      <w:pPr>
+        <w:ind w:left="3600" w:hanging="360"/>
+      </w:pPr>
+      <w:rPr>
+        <w:rFonts w:ascii="Symbol" w:hAnsi="Symbol" w:hint="default"/>
+      </w:rPr>
+    </w:lvl>
+    <w:lvl w:ilvl="4" w:tplc="0C0A0003" w:tentative="1">
+      <w:start w:val="1"/>
+      <w:numFmt w:val="bullet"/>
+      <w:lvlText w:val="o"/>
+      <w:lvlJc w:val="left"/>
+      <w:pPr>
+        <w:ind w:left="4320" w:hanging="360"/>
+      </w:pPr>
+      <w:rPr>
+        <w:rFonts w:ascii="Courier New" w:hAnsi="Courier New" w:cs="Courier New" w:hint="default"/>
+      </w:rPr>
+    </w:lvl>
+    <w:lvl w:ilvl="5" w:tplc="0C0A0005" w:tentative="1">
+      <w:start w:val="1"/>
+      <w:numFmt w:val="bullet"/>
+      <w:lvlText w:val=""/>
+      <w:lvlJc w:val="left"/>
+      <w:pPr>
+        <w:ind w:left="5040" w:hanging="360"/>
+      </w:pPr>
+      <w:rPr>
+        <w:rFonts w:ascii="Wingdings" w:hAnsi="Wingdings" w:hint="default"/>
+      </w:rPr>
+    </w:lvl>
+    <w:lvl w:ilvl="6" w:tplc="0C0A0001" w:tentative="1">
+      <w:start w:val="1"/>
+      <w:numFmt w:val="bullet"/>
+      <w:lvlText w:val=""/>
+      <w:lvlJc w:val="left"/>
+      <w:pPr>
+        <w:ind w:left="5760" w:hanging="360"/>
+      </w:pPr>
+      <w:rPr>
+        <w:rFonts w:ascii="Symbol" w:hAnsi="Symbol" w:hint="default"/>
+      </w:rPr>
+    </w:lvl>
+    <w:lvl w:ilvl="7" w:tplc="0C0A0003" w:tentative="1">
+      <w:start w:val="1"/>
+      <w:numFmt w:val="bullet"/>
+      <w:lvlText w:val="o"/>
+      <w:lvlJc w:val="left"/>
+      <w:pPr>
+        <w:ind w:left="6480" w:hanging="360"/>
+      </w:pPr>
+      <w:rPr>
+        <w:rFonts w:ascii="Courier New" w:hAnsi="Courier New" w:cs="Courier New" w:hint="default"/>
+      </w:rPr>
+    </w:lvl>
+    <w:lvl w:ilvl="8" w:tplc="0C0A0005" w:tentative="1">
+      <w:start w:val="1"/>
+      <w:numFmt w:val="bullet"/>
+      <w:lvlText w:val=""/>
+      <w:lvlJc w:val="left"/>
+      <w:pPr>
+        <w:ind w:left="7200" w:hanging="360"/>
+      </w:pPr>
+      <w:rPr>
+        <w:rFonts w:ascii="Wingdings" w:hAnsi="Wingdings" w:hint="default"/>
+      </w:rPr>
+    </w:lvl>
+  </w:abstractNum>
+  <w:abstractNum w:abstractNumId="3">
     <w:nsid w:val="69140249"/>
     <w:multiLevelType w:val="hybridMultilevel"/>
     <w:tmpl w:val="5ACCA5B4"/>
@@ -2621,7 +3493,120 @@
       </w:rPr>
     </w:lvl>
   </w:abstractNum>
-  <w:abstractNum w:abstractNumId="3">
+  <w:abstractNum w:abstractNumId="4">
+    <w:nsid w:val="724B6EFC"/>
+    <w:multiLevelType w:val="hybridMultilevel"/>
+    <w:tmpl w:val="5A42113A"/>
+    <w:lvl w:ilvl="0" w:tplc="0C0A0001">
+      <w:start w:val="1"/>
+      <w:numFmt w:val="bullet"/>
+      <w:lvlText w:val=""/>
+      <w:lvlJc w:val="left"/>
+      <w:pPr>
+        <w:ind w:left="720" w:hanging="360"/>
+      </w:pPr>
+      <w:rPr>
+        <w:rFonts w:ascii="Symbol" w:hAnsi="Symbol" w:hint="default"/>
+      </w:rPr>
+    </w:lvl>
+    <w:lvl w:ilvl="1" w:tplc="0C0A000D">
+      <w:start w:val="1"/>
+      <w:numFmt w:val="bullet"/>
+      <w:lvlText w:val=""/>
+      <w:lvlJc w:val="left"/>
+      <w:pPr>
+        <w:ind w:left="1440" w:hanging="360"/>
+      </w:pPr>
+      <w:rPr>
+        <w:rFonts w:ascii="Wingdings" w:hAnsi="Wingdings" w:hint="default"/>
+      </w:rPr>
+    </w:lvl>
+    <w:lvl w:ilvl="2" w:tplc="0C0A0005" w:tentative="1">
+      <w:start w:val="1"/>
+      <w:numFmt w:val="bullet"/>
+      <w:lvlText w:val=""/>
+      <w:lvlJc w:val="left"/>
+      <w:pPr>
+        <w:ind w:left="2160" w:hanging="360"/>
+      </w:pPr>
+      <w:rPr>
+        <w:rFonts w:ascii="Wingdings" w:hAnsi="Wingdings" w:hint="default"/>
+      </w:rPr>
+    </w:lvl>
+    <w:lvl w:ilvl="3" w:tplc="0C0A0001" w:tentative="1">
+      <w:start w:val="1"/>
+      <w:numFmt w:val="bullet"/>
+      <w:lvlText w:val=""/>
+      <w:lvlJc w:val="left"/>
+      <w:pPr>
+        <w:ind w:left="2880" w:hanging="360"/>
+      </w:pPr>
+      <w:rPr>
+        <w:rFonts w:ascii="Symbol" w:hAnsi="Symbol" w:hint="default"/>
+      </w:rPr>
+    </w:lvl>
+    <w:lvl w:ilvl="4" w:tplc="0C0A0003" w:tentative="1">
+      <w:start w:val="1"/>
+      <w:numFmt w:val="bullet"/>
+      <w:lvlText w:val="o"/>
+      <w:lvlJc w:val="left"/>
+      <w:pPr>
+        <w:ind w:left="3600" w:hanging="360"/>
+      </w:pPr>
+      <w:rPr>
+        <w:rFonts w:ascii="Courier New" w:hAnsi="Courier New" w:cs="Courier New" w:hint="default"/>
+      </w:rPr>
+    </w:lvl>
+    <w:lvl w:ilvl="5" w:tplc="0C0A0005" w:tentative="1">
+      <w:start w:val="1"/>
+      <w:numFmt w:val="bullet"/>
+      <w:lvlText w:val=""/>
+      <w:lvlJc w:val="left"/>
+      <w:pPr>
+        <w:ind w:left="4320" w:hanging="360"/>
+      </w:pPr>
+      <w:rPr>
+        <w:rFonts w:ascii="Wingdings" w:hAnsi="Wingdings" w:hint="default"/>
+      </w:rPr>
+    </w:lvl>
+    <w:lvl w:ilvl="6" w:tplc="0C0A0001" w:tentative="1">
+      <w:start w:val="1"/>
+      <w:numFmt w:val="bullet"/>
+      <w:lvlText w:val=""/>
+      <w:lvlJc w:val="left"/>
+      <w:pPr>
+        <w:ind w:left="5040" w:hanging="360"/>
+      </w:pPr>
+      <w:rPr>
+        <w:rFonts w:ascii="Symbol" w:hAnsi="Symbol" w:hint="default"/>
+      </w:rPr>
+    </w:lvl>
+    <w:lvl w:ilvl="7" w:tplc="0C0A0003" w:tentative="1">
+      <w:start w:val="1"/>
+      <w:numFmt w:val="bullet"/>
+      <w:lvlText w:val="o"/>
+      <w:lvlJc w:val="left"/>
+      <w:pPr>
+        <w:ind w:left="5760" w:hanging="360"/>
+      </w:pPr>
+      <w:rPr>
+        <w:rFonts w:ascii="Courier New" w:hAnsi="Courier New" w:cs="Courier New" w:hint="default"/>
+      </w:rPr>
+    </w:lvl>
+    <w:lvl w:ilvl="8" w:tplc="0C0A0005" w:tentative="1">
+      <w:start w:val="1"/>
+      <w:numFmt w:val="bullet"/>
+      <w:lvlText w:val=""/>
+      <w:lvlJc w:val="left"/>
+      <w:pPr>
+        <w:ind w:left="6480" w:hanging="360"/>
+      </w:pPr>
+      <w:rPr>
+        <w:rFonts w:ascii="Wingdings" w:hAnsi="Wingdings" w:hint="default"/>
+      </w:rPr>
+    </w:lvl>
+  </w:abstractNum>
+  <w:abstractNum w:abstractNumId="5">
     <w:nsid w:val="752C5D41"/>
     <w:multiLevelType w:val="hybridMultilevel"/>
     <w:tmpl w:val="E384BD98"/>
@@ -2637,7 +3622,7 @@
         <w:rFonts w:ascii="Symbol" w:hAnsi="Symbol" w:hint="default"/>
       </w:rPr>
     </w:lvl>
-    <w:lvl w:ilvl="1" w:tplc="240A0003" w:tentative="1">
+    <w:lvl w:ilvl="1" w:tplc="240A0003">
       <w:start w:val="1"/>
       <w:numFmt w:val="bullet"/>
       <w:lvlText w:val="o"/>
@@ -2649,7 +3634,7 @@
         <w:rFonts w:ascii="Courier New" w:hAnsi="Courier New" w:cs="Courier New" w:hint="default"/>
       </w:rPr>
     </w:lvl>
-    <w:lvl w:ilvl="2" w:tplc="240A0005" w:tentative="1">
+    <w:lvl w:ilvl="2" w:tplc="240A0005">
       <w:start w:val="1"/>
       <w:numFmt w:val="bullet"/>
       <w:lvlText w:val=""/>
@@ -2661,7 +3646,7 @@
         <w:rFonts w:ascii="Wingdings" w:hAnsi="Wingdings" w:hint="default"/>
       </w:rPr>
     </w:lvl>
-    <w:lvl w:ilvl="3" w:tplc="240A0001" w:tentative="1">
+    <w:lvl w:ilvl="3" w:tplc="240A0001">
       <w:start w:val="1"/>
       <w:numFmt w:val="bullet"/>
       <w:lvlText w:val=""/>
@@ -2673,7 +3658,7 @@
         <w:rFonts w:ascii="Symbol" w:hAnsi="Symbol" w:hint="default"/>
       </w:rPr>
     </w:lvl>
-    <w:lvl w:ilvl="4" w:tplc="240A0003" w:tentative="1">
+    <w:lvl w:ilvl="4" w:tplc="240A0003">
       <w:start w:val="1"/>
       <w:numFmt w:val="bullet"/>
       <w:lvlText w:val="o"/>
@@ -2685,7 +3670,7 @@
         <w:rFonts w:ascii="Courier New" w:hAnsi="Courier New" w:cs="Courier New" w:hint="default"/>
       </w:rPr>
     </w:lvl>
-    <w:lvl w:ilvl="5" w:tplc="240A0005" w:tentative="1">
+    <w:lvl w:ilvl="5" w:tplc="240A0005">
       <w:start w:val="1"/>
       <w:numFmt w:val="bullet"/>
       <w:lvlText w:val=""/>
@@ -2697,7 +3682,7 @@
         <w:rFonts w:ascii="Wingdings" w:hAnsi="Wingdings" w:hint="default"/>
       </w:rPr>
     </w:lvl>
-    <w:lvl w:ilvl="6" w:tplc="240A0001" w:tentative="1">
+    <w:lvl w:ilvl="6" w:tplc="240A0001">
       <w:start w:val="1"/>
       <w:numFmt w:val="bullet"/>
       <w:lvlText w:val=""/>
@@ -2709,7 +3694,7 @@
         <w:rFonts w:ascii="Symbol" w:hAnsi="Symbol" w:hint="default"/>
       </w:rPr>
     </w:lvl>
-    <w:lvl w:ilvl="7" w:tplc="240A0003" w:tentative="1">
+    <w:lvl w:ilvl="7" w:tplc="240A0003">
       <w:start w:val="1"/>
       <w:numFmt w:val="bullet"/>
       <w:lvlText w:val="o"/>
@@ -2721,7 +3706,7 @@
         <w:rFonts w:ascii="Courier New" w:hAnsi="Courier New" w:cs="Courier New" w:hint="default"/>
       </w:rPr>
     </w:lvl>
-    <w:lvl w:ilvl="8" w:tplc="240A0005" w:tentative="1">
+    <w:lvl w:ilvl="8" w:tplc="240A0005">
       <w:start w:val="1"/>
       <w:numFmt w:val="bullet"/>
       <w:lvlText w:val=""/>
@@ -2741,10 +3726,25 @@
     <w:abstractNumId w:val="0"/>
   </w:num>
   <w:num w:numId="3">
+    <w:abstractNumId w:val="3"/>
+  </w:num>
+  <w:num w:numId="4">
     <w:abstractNumId w:val="2"/>
   </w:num>
-  <w:num w:numId="4">
-    <w:abstractNumId w:val="3"/>
+  <w:num w:numId="5">
+    <w:abstractNumId w:val="4"/>
+  </w:num>
+  <w:num w:numId="6">
+    <w:abstractNumId w:val="5"/>
+    <w:lvlOverride w:ilvl="0"/>
+    <w:lvlOverride w:ilvl="1"/>
+    <w:lvlOverride w:ilvl="2"/>
+    <w:lvlOverride w:ilvl="3"/>
+    <w:lvlOverride w:ilvl="4"/>
+    <w:lvlOverride w:ilvl="5"/>
+    <w:lvlOverride w:ilvl="6"/>
+    <w:lvlOverride w:ilvl="7"/>
+    <w:lvlOverride w:ilvl="8"/>
   </w:num>
 </w:numbering>
 </file>

</xml_diff>

<commit_message>
He eliminado la rama styles
</commit_message>
<xml_diff>
--- a/Git y GitHub.docx
+++ b/Git y GitHub.docx
@@ -138,7 +138,25 @@
           <w:b/>
           <w:sz w:val="24"/>
         </w:rPr>
-        <w:t>git add &lt;archive&gt;</w:t>
+        <w:t xml:space="preserve">git </w:t>
+      </w:r>
+      <w:proofErr w:type="spellStart"/>
+      <w:r>
+        <w:rPr>
+          <w:rFonts w:ascii="Arial" w:hAnsi="Arial" w:cs="Arial"/>
+          <w:b/>
+          <w:sz w:val="24"/>
+        </w:rPr>
+        <w:t>add</w:t>
+      </w:r>
+      <w:proofErr w:type="spellEnd"/>
+      <w:r>
+        <w:rPr>
+          <w:rFonts w:ascii="Arial" w:hAnsi="Arial" w:cs="Arial"/>
+          <w:b/>
+          <w:sz w:val="24"/>
+        </w:rPr>
+        <w:t xml:space="preserve"> &lt;archive&gt;</w:t>
       </w:r>
     </w:p>
     <w:p>
@@ -222,7 +240,25 @@
           <w:b/>
           <w:sz w:val="24"/>
         </w:rPr>
-        <w:t>git commit –m “message”</w:t>
+        <w:t>git commit –m “</w:t>
+      </w:r>
+      <w:proofErr w:type="spellStart"/>
+      <w:r>
+        <w:rPr>
+          <w:rFonts w:ascii="Arial" w:hAnsi="Arial" w:cs="Arial"/>
+          <w:b/>
+          <w:sz w:val="24"/>
+        </w:rPr>
+        <w:t>message</w:t>
+      </w:r>
+      <w:proofErr w:type="spellEnd"/>
+      <w:r>
+        <w:rPr>
+          <w:rFonts w:ascii="Arial" w:hAnsi="Arial" w:cs="Arial"/>
+          <w:b/>
+          <w:sz w:val="24"/>
+        </w:rPr>
+        <w:t>”</w:t>
       </w:r>
     </w:p>
     <w:p>
@@ -383,8 +419,18 @@
           <w:b/>
           <w:sz w:val="24"/>
         </w:rPr>
-        <w:t>git remote</w:t>
-      </w:r>
+        <w:t xml:space="preserve">git </w:t>
+      </w:r>
+      <w:proofErr w:type="spellStart"/>
+      <w:r>
+        <w:rPr>
+          <w:rFonts w:ascii="Arial" w:hAnsi="Arial" w:cs="Arial"/>
+          <w:b/>
+          <w:sz w:val="24"/>
+        </w:rPr>
+        <w:t>remote</w:t>
+      </w:r>
+      <w:proofErr w:type="spellEnd"/>
     </w:p>
     <w:p>
       <w:pPr>
@@ -425,7 +471,25 @@
           <w:b/>
           <w:sz w:val="24"/>
         </w:rPr>
-        <w:t>git remote –v</w:t>
+        <w:t xml:space="preserve">git </w:t>
+      </w:r>
+      <w:proofErr w:type="spellStart"/>
+      <w:r>
+        <w:rPr>
+          <w:rFonts w:ascii="Arial" w:hAnsi="Arial" w:cs="Arial"/>
+          <w:b/>
+          <w:sz w:val="24"/>
+        </w:rPr>
+        <w:t>remote</w:t>
+      </w:r>
+      <w:proofErr w:type="spellEnd"/>
+      <w:r>
+        <w:rPr>
+          <w:rFonts w:ascii="Arial" w:hAnsi="Arial" w:cs="Arial"/>
+          <w:b/>
+          <w:sz w:val="24"/>
+        </w:rPr>
+        <w:t xml:space="preserve"> –v</w:t>
       </w:r>
     </w:p>
     <w:p>
@@ -467,7 +531,25 @@
           <w:b/>
           <w:sz w:val="24"/>
         </w:rPr>
-        <w:t>git push origin master</w:t>
+        <w:t xml:space="preserve">git push </w:t>
+      </w:r>
+      <w:proofErr w:type="spellStart"/>
+      <w:r>
+        <w:rPr>
+          <w:rFonts w:ascii="Arial" w:hAnsi="Arial" w:cs="Arial"/>
+          <w:b/>
+          <w:sz w:val="24"/>
+        </w:rPr>
+        <w:t>origin</w:t>
+      </w:r>
+      <w:proofErr w:type="spellEnd"/>
+      <w:r>
+        <w:rPr>
+          <w:rFonts w:ascii="Arial" w:hAnsi="Arial" w:cs="Arial"/>
+          <w:b/>
+          <w:sz w:val="24"/>
+        </w:rPr>
+        <w:t xml:space="preserve"> master</w:t>
       </w:r>
     </w:p>
     <w:p>
@@ -499,7 +581,23 @@
           <w:rFonts w:ascii="Arial" w:hAnsi="Arial" w:cs="Arial"/>
           <w:sz w:val="24"/>
         </w:rPr>
-        <w:t xml:space="preserve">=origin y el </w:t>
+        <w:t>=</w:t>
+      </w:r>
+      <w:proofErr w:type="spellStart"/>
+      <w:r>
+        <w:rPr>
+          <w:rFonts w:ascii="Arial" w:hAnsi="Arial" w:cs="Arial"/>
+          <w:sz w:val="24"/>
+        </w:rPr>
+        <w:t>origin</w:t>
+      </w:r>
+      <w:proofErr w:type="spellEnd"/>
+      <w:r>
+        <w:rPr>
+          <w:rFonts w:ascii="Arial" w:hAnsi="Arial" w:cs="Arial"/>
+          <w:sz w:val="24"/>
+        </w:rPr>
+        <w:t xml:space="preserve"> y el </w:t>
       </w:r>
       <w:r>
         <w:rPr>
@@ -537,8 +635,18 @@
           <w:b/>
           <w:sz w:val="24"/>
         </w:rPr>
-        <w:t>git pull</w:t>
-      </w:r>
+        <w:t xml:space="preserve">git </w:t>
+      </w:r>
+      <w:proofErr w:type="spellStart"/>
+      <w:r>
+        <w:rPr>
+          <w:rFonts w:ascii="Arial" w:hAnsi="Arial" w:cs="Arial"/>
+          <w:b/>
+          <w:sz w:val="24"/>
+        </w:rPr>
+        <w:t>pull</w:t>
+      </w:r>
+      <w:proofErr w:type="spellEnd"/>
     </w:p>
     <w:p>
       <w:pPr>
@@ -579,7 +687,43 @@
           <w:b/>
           <w:sz w:val="24"/>
         </w:rPr>
-        <w:t>git pull origin master</w:t>
+        <w:t xml:space="preserve">git </w:t>
+      </w:r>
+      <w:proofErr w:type="spellStart"/>
+      <w:r>
+        <w:rPr>
+          <w:rFonts w:ascii="Arial" w:hAnsi="Arial" w:cs="Arial"/>
+          <w:b/>
+          <w:sz w:val="24"/>
+        </w:rPr>
+        <w:t>pull</w:t>
+      </w:r>
+      <w:proofErr w:type="spellEnd"/>
+      <w:r>
+        <w:rPr>
+          <w:rFonts w:ascii="Arial" w:hAnsi="Arial" w:cs="Arial"/>
+          <w:b/>
+          <w:sz w:val="24"/>
+        </w:rPr>
+        <w:t xml:space="preserve"> </w:t>
+      </w:r>
+      <w:proofErr w:type="spellStart"/>
+      <w:r>
+        <w:rPr>
+          <w:rFonts w:ascii="Arial" w:hAnsi="Arial" w:cs="Arial"/>
+          <w:b/>
+          <w:sz w:val="24"/>
+        </w:rPr>
+        <w:t>origin</w:t>
+      </w:r>
+      <w:proofErr w:type="spellEnd"/>
+      <w:r>
+        <w:rPr>
+          <w:rFonts w:ascii="Arial" w:hAnsi="Arial" w:cs="Arial"/>
+          <w:b/>
+          <w:sz w:val="24"/>
+        </w:rPr>
+        <w:t xml:space="preserve"> master</w:t>
       </w:r>
     </w:p>
     <w:p>
@@ -622,7 +766,35 @@
           <w:sz w:val="24"/>
         </w:rPr>
         <w:lastRenderedPageBreak/>
-        <w:t>git commit .am “message”</w:t>
+        <w:t>git commit -</w:t>
+      </w:r>
+      <w:bookmarkStart w:id="0" w:name="_GoBack"/>
+      <w:bookmarkEnd w:id="0"/>
+      <w:r>
+        <w:rPr>
+          <w:rFonts w:ascii="Arial" w:hAnsi="Arial" w:cs="Arial"/>
+          <w:b/>
+          <w:sz w:val="24"/>
+        </w:rPr>
+        <w:t>am “</w:t>
+      </w:r>
+      <w:proofErr w:type="spellStart"/>
+      <w:r>
+        <w:rPr>
+          <w:rFonts w:ascii="Arial" w:hAnsi="Arial" w:cs="Arial"/>
+          <w:b/>
+          <w:sz w:val="24"/>
+        </w:rPr>
+        <w:t>message</w:t>
+      </w:r>
+      <w:proofErr w:type="spellEnd"/>
+      <w:r>
+        <w:rPr>
+          <w:rFonts w:ascii="Arial" w:hAnsi="Arial" w:cs="Arial"/>
+          <w:b/>
+          <w:sz w:val="24"/>
+        </w:rPr>
+        <w:t>”</w:t>
       </w:r>
     </w:p>
     <w:p>
@@ -664,8 +836,18 @@
           <w:b/>
           <w:sz w:val="24"/>
         </w:rPr>
-        <w:t>git branch</w:t>
-      </w:r>
+        <w:t xml:space="preserve">git </w:t>
+      </w:r>
+      <w:proofErr w:type="spellStart"/>
+      <w:r>
+        <w:rPr>
+          <w:rFonts w:ascii="Arial" w:hAnsi="Arial" w:cs="Arial"/>
+          <w:b/>
+          <w:sz w:val="24"/>
+        </w:rPr>
+        <w:t>branch</w:t>
+      </w:r>
+      <w:proofErr w:type="spellEnd"/>
     </w:p>
     <w:p>
       <w:pPr>
@@ -706,7 +888,25 @@
           <w:b/>
           <w:sz w:val="24"/>
         </w:rPr>
-        <w:t xml:space="preserve">git branch </w:t>
+        <w:t xml:space="preserve">git </w:t>
+      </w:r>
+      <w:proofErr w:type="spellStart"/>
+      <w:r>
+        <w:rPr>
+          <w:rFonts w:ascii="Arial" w:hAnsi="Arial" w:cs="Arial"/>
+          <w:b/>
+          <w:sz w:val="24"/>
+        </w:rPr>
+        <w:t>branch</w:t>
+      </w:r>
+      <w:proofErr w:type="spellEnd"/>
+      <w:r>
+        <w:rPr>
+          <w:rFonts w:ascii="Arial" w:hAnsi="Arial" w:cs="Arial"/>
+          <w:b/>
+          <w:sz w:val="24"/>
+        </w:rPr>
+        <w:t xml:space="preserve"> </w:t>
       </w:r>
       <w:r>
         <w:rPr>
@@ -714,7 +914,25 @@
           <w:b/>
           <w:sz w:val="24"/>
         </w:rPr>
-        <w:t>&lt;name&gt;</w:t>
+        <w:t>&lt;</w:t>
+      </w:r>
+      <w:proofErr w:type="spellStart"/>
+      <w:r>
+        <w:rPr>
+          <w:rFonts w:ascii="Leelawadee UI" w:hAnsi="Leelawadee UI" w:cs="Leelawadee UI"/>
+          <w:b/>
+          <w:sz w:val="24"/>
+        </w:rPr>
+        <w:t>name</w:t>
+      </w:r>
+      <w:proofErr w:type="spellEnd"/>
+      <w:r>
+        <w:rPr>
+          <w:rFonts w:ascii="Leelawadee UI" w:hAnsi="Leelawadee UI" w:cs="Leelawadee UI"/>
+          <w:b/>
+          <w:sz w:val="24"/>
+        </w:rPr>
+        <w:t>&gt;</w:t>
       </w:r>
     </w:p>
     <w:p>
@@ -756,7 +974,43 @@
           <w:b/>
           <w:sz w:val="24"/>
         </w:rPr>
-        <w:t>git checkout &lt;name&gt;</w:t>
+        <w:t xml:space="preserve">git </w:t>
+      </w:r>
+      <w:proofErr w:type="spellStart"/>
+      <w:r>
+        <w:rPr>
+          <w:rFonts w:ascii="Arial" w:hAnsi="Arial" w:cs="Arial"/>
+          <w:b/>
+          <w:sz w:val="24"/>
+        </w:rPr>
+        <w:t>checkout</w:t>
+      </w:r>
+      <w:proofErr w:type="spellEnd"/>
+      <w:r>
+        <w:rPr>
+          <w:rFonts w:ascii="Arial" w:hAnsi="Arial" w:cs="Arial"/>
+          <w:b/>
+          <w:sz w:val="24"/>
+        </w:rPr>
+        <w:t xml:space="preserve"> &lt;</w:t>
+      </w:r>
+      <w:proofErr w:type="spellStart"/>
+      <w:r>
+        <w:rPr>
+          <w:rFonts w:ascii="Arial" w:hAnsi="Arial" w:cs="Arial"/>
+          <w:b/>
+          <w:sz w:val="24"/>
+        </w:rPr>
+        <w:t>name</w:t>
+      </w:r>
+      <w:proofErr w:type="spellEnd"/>
+      <w:r>
+        <w:rPr>
+          <w:rFonts w:ascii="Arial" w:hAnsi="Arial" w:cs="Arial"/>
+          <w:b/>
+          <w:sz w:val="24"/>
+        </w:rPr>
+        <w:t>&gt;</w:t>
       </w:r>
     </w:p>
     <w:p>
@@ -798,7 +1052,43 @@
           <w:b/>
           <w:sz w:val="24"/>
         </w:rPr>
-        <w:t>git checkout –b &lt;name&gt;</w:t>
+        <w:t xml:space="preserve">git </w:t>
+      </w:r>
+      <w:proofErr w:type="spellStart"/>
+      <w:r>
+        <w:rPr>
+          <w:rFonts w:ascii="Arial" w:hAnsi="Arial" w:cs="Arial"/>
+          <w:b/>
+          <w:sz w:val="24"/>
+        </w:rPr>
+        <w:t>checkout</w:t>
+      </w:r>
+      <w:proofErr w:type="spellEnd"/>
+      <w:r>
+        <w:rPr>
+          <w:rFonts w:ascii="Arial" w:hAnsi="Arial" w:cs="Arial"/>
+          <w:b/>
+          <w:sz w:val="24"/>
+        </w:rPr>
+        <w:t xml:space="preserve"> –b &lt;</w:t>
+      </w:r>
+      <w:proofErr w:type="spellStart"/>
+      <w:r>
+        <w:rPr>
+          <w:rFonts w:ascii="Arial" w:hAnsi="Arial" w:cs="Arial"/>
+          <w:b/>
+          <w:sz w:val="24"/>
+        </w:rPr>
+        <w:t>name</w:t>
+      </w:r>
+      <w:proofErr w:type="spellEnd"/>
+      <w:r>
+        <w:rPr>
+          <w:rFonts w:ascii="Arial" w:hAnsi="Arial" w:cs="Arial"/>
+          <w:b/>
+          <w:sz w:val="24"/>
+        </w:rPr>
+        <w:t>&gt;</w:t>
       </w:r>
     </w:p>
     <w:p>
@@ -842,8 +1132,9 @@
           <w:sz w:val="24"/>
           <w:lang w:val="en-US"/>
         </w:rPr>
-        <w:t xml:space="preserve">git log –-graph –-decorate  --oneline </w:t>
-      </w:r>
+        <w:t>git log –-graph –-decorate  --</w:t>
+      </w:r>
+      <w:proofErr w:type="spellStart"/>
       <w:r>
         <w:rPr>
           <w:rFonts w:ascii="Arial" w:hAnsi="Arial" w:cs="Arial"/>
@@ -851,6 +1142,25 @@
           <w:sz w:val="24"/>
           <w:lang w:val="en-US"/>
         </w:rPr>
+        <w:t>oneline</w:t>
+      </w:r>
+      <w:proofErr w:type="spellEnd"/>
+      <w:r>
+        <w:rPr>
+          <w:rFonts w:ascii="Arial" w:hAnsi="Arial" w:cs="Arial"/>
+          <w:b/>
+          <w:sz w:val="24"/>
+          <w:lang w:val="en-US"/>
+        </w:rPr>
+        <w:t xml:space="preserve"> </w:t>
+      </w:r>
+      <w:r>
+        <w:rPr>
+          <w:rFonts w:ascii="Arial" w:hAnsi="Arial" w:cs="Arial"/>
+          <w:b/>
+          <w:sz w:val="24"/>
+          <w:lang w:val="en-US"/>
+        </w:rPr>
         <w:t>–</w:t>
       </w:r>
       <w:r>
@@ -878,7 +1188,23 @@
           <w:rFonts w:ascii="Arial" w:hAnsi="Arial" w:cs="Arial"/>
           <w:sz w:val="24"/>
         </w:rPr>
-        <w:t>Muestra de forma clara los commits realizados en cada rama, sin informaci</w:t>
+        <w:t xml:space="preserve">Muestra de forma clara los </w:t>
+      </w:r>
+      <w:proofErr w:type="spellStart"/>
+      <w:r>
+        <w:rPr>
+          <w:rFonts w:ascii="Arial" w:hAnsi="Arial" w:cs="Arial"/>
+          <w:sz w:val="24"/>
+        </w:rPr>
+        <w:t>commits</w:t>
+      </w:r>
+      <w:proofErr w:type="spellEnd"/>
+      <w:r>
+        <w:rPr>
+          <w:rFonts w:ascii="Arial" w:hAnsi="Arial" w:cs="Arial"/>
+          <w:sz w:val="24"/>
+        </w:rPr>
+        <w:t xml:space="preserve"> realizados en cada rama, sin informaci</w:t>
       </w:r>
       <w:r>
         <w:rPr>
@@ -926,7 +1252,23 @@
           <w:rFonts w:ascii="Arial" w:hAnsi="Arial" w:cs="Arial"/>
           <w:sz w:val="24"/>
         </w:rPr>
-        <w:t>Muestra el historial completo de commits realizados</w:t>
+        <w:t xml:space="preserve">Muestra el historial completo de </w:t>
+      </w:r>
+      <w:proofErr w:type="spellStart"/>
+      <w:r>
+        <w:rPr>
+          <w:rFonts w:ascii="Arial" w:hAnsi="Arial" w:cs="Arial"/>
+          <w:sz w:val="24"/>
+        </w:rPr>
+        <w:t>commits</w:t>
+      </w:r>
+      <w:proofErr w:type="spellEnd"/>
+      <w:r>
+        <w:rPr>
+          <w:rFonts w:ascii="Arial" w:hAnsi="Arial" w:cs="Arial"/>
+          <w:sz w:val="24"/>
+        </w:rPr>
+        <w:t xml:space="preserve"> realizados</w:t>
       </w:r>
     </w:p>
     <w:p>
@@ -960,6 +1302,7 @@
         </w:rPr>
         <w:t>--</w:t>
       </w:r>
+      <w:proofErr w:type="spellStart"/>
       <w:r>
         <w:rPr>
           <w:rFonts w:ascii="Arial" w:hAnsi="Arial" w:cs="Arial"/>
@@ -968,6 +1311,7 @@
         </w:rPr>
         <w:t>oneline</w:t>
       </w:r>
+      <w:proofErr w:type="spellEnd"/>
     </w:p>
     <w:p>
       <w:pPr>
@@ -1018,14 +1362,34 @@
         </w:rPr>
         <w:t>--</w:t>
       </w:r>
-      <w:r>
-        <w:rPr>
-          <w:rFonts w:ascii="Arial" w:hAnsi="Arial" w:cs="Arial"/>
-          <w:b/>
-          <w:sz w:val="24"/>
-        </w:rPr>
-        <w:t>oneline –decorate</w:t>
-      </w:r>
+      <w:proofErr w:type="spellStart"/>
+      <w:r>
+        <w:rPr>
+          <w:rFonts w:ascii="Arial" w:hAnsi="Arial" w:cs="Arial"/>
+          <w:b/>
+          <w:sz w:val="24"/>
+        </w:rPr>
+        <w:t>oneline</w:t>
+      </w:r>
+      <w:proofErr w:type="spellEnd"/>
+      <w:r>
+        <w:rPr>
+          <w:rFonts w:ascii="Arial" w:hAnsi="Arial" w:cs="Arial"/>
+          <w:b/>
+          <w:sz w:val="24"/>
+        </w:rPr>
+        <w:t xml:space="preserve"> –</w:t>
+      </w:r>
+      <w:proofErr w:type="spellStart"/>
+      <w:r>
+        <w:rPr>
+          <w:rFonts w:ascii="Arial" w:hAnsi="Arial" w:cs="Arial"/>
+          <w:b/>
+          <w:sz w:val="24"/>
+        </w:rPr>
+        <w:t>decorate</w:t>
+      </w:r>
+      <w:proofErr w:type="spellEnd"/>
     </w:p>
     <w:p>
       <w:pPr>
@@ -1066,7 +1430,43 @@
           <w:b/>
           <w:sz w:val="24"/>
         </w:rPr>
-        <w:t>git merge &lt;name-rama&gt;</w:t>
+        <w:t xml:space="preserve">git </w:t>
+      </w:r>
+      <w:proofErr w:type="spellStart"/>
+      <w:r>
+        <w:rPr>
+          <w:rFonts w:ascii="Arial" w:hAnsi="Arial" w:cs="Arial"/>
+          <w:b/>
+          <w:sz w:val="24"/>
+        </w:rPr>
+        <w:t>merge</w:t>
+      </w:r>
+      <w:proofErr w:type="spellEnd"/>
+      <w:r>
+        <w:rPr>
+          <w:rFonts w:ascii="Arial" w:hAnsi="Arial" w:cs="Arial"/>
+          <w:b/>
+          <w:sz w:val="24"/>
+        </w:rPr>
+        <w:t xml:space="preserve"> &lt;</w:t>
+      </w:r>
+      <w:proofErr w:type="spellStart"/>
+      <w:r>
+        <w:rPr>
+          <w:rFonts w:ascii="Arial" w:hAnsi="Arial" w:cs="Arial"/>
+          <w:b/>
+          <w:sz w:val="24"/>
+        </w:rPr>
+        <w:t>name</w:t>
+      </w:r>
+      <w:proofErr w:type="spellEnd"/>
+      <w:r>
+        <w:rPr>
+          <w:rFonts w:ascii="Arial" w:hAnsi="Arial" w:cs="Arial"/>
+          <w:b/>
+          <w:sz w:val="24"/>
+        </w:rPr>
+        <w:t>-rama&gt;</w:t>
       </w:r>
     </w:p>
     <w:p>
@@ -1194,7 +1594,23 @@
           <w:rFonts w:ascii="Arial" w:hAnsi="Arial" w:cs="Arial"/>
           <w:sz w:val="24"/>
         </w:rPr>
-        <w:t xml:space="preserve"> git no comprueba las ramas a eliminar, no comprueba la mezcla que haya entre una rama secundaria y la rama principal</w:t>
+        <w:t xml:space="preserve"> git no comprueba las ramas a eliminar, no comprueba la mezcla que haya </w:t>
+      </w:r>
+      <w:proofErr w:type="gramStart"/>
+      <w:r>
+        <w:rPr>
+          <w:rFonts w:ascii="Arial" w:hAnsi="Arial" w:cs="Arial"/>
+          <w:sz w:val="24"/>
+        </w:rPr>
+        <w:t>entre</w:t>
+      </w:r>
+      <w:proofErr w:type="gramEnd"/>
+      <w:r>
+        <w:rPr>
+          <w:rFonts w:ascii="Arial" w:hAnsi="Arial" w:cs="Arial"/>
+          <w:sz w:val="24"/>
+        </w:rPr>
+        <w:t xml:space="preserve"> una rama secundaria y la rama principal</w:t>
       </w:r>
     </w:p>
     <w:p>
@@ -1218,8 +1634,18 @@
           <w:b/>
           <w:sz w:val="24"/>
         </w:rPr>
-        <w:t>git gc</w:t>
-      </w:r>
+        <w:t xml:space="preserve">git </w:t>
+      </w:r>
+      <w:proofErr w:type="spellStart"/>
+      <w:r>
+        <w:rPr>
+          <w:rFonts w:ascii="Arial" w:hAnsi="Arial" w:cs="Arial"/>
+          <w:b/>
+          <w:sz w:val="24"/>
+        </w:rPr>
+        <w:t>gc</w:t>
+      </w:r>
+      <w:proofErr w:type="spellEnd"/>
     </w:p>
     <w:p>
       <w:pPr>
@@ -1260,8 +1686,36 @@
           <w:b/>
           <w:sz w:val="24"/>
         </w:rPr>
-        <w:t>git checkout &lt;code</w:t>
-      </w:r>
+        <w:t xml:space="preserve">git </w:t>
+      </w:r>
+      <w:proofErr w:type="spellStart"/>
+      <w:r>
+        <w:rPr>
+          <w:rFonts w:ascii="Arial" w:hAnsi="Arial" w:cs="Arial"/>
+          <w:b/>
+          <w:sz w:val="24"/>
+        </w:rPr>
+        <w:t>checkout</w:t>
+      </w:r>
+      <w:proofErr w:type="spellEnd"/>
+      <w:r>
+        <w:rPr>
+          <w:rFonts w:ascii="Arial" w:hAnsi="Arial" w:cs="Arial"/>
+          <w:b/>
+          <w:sz w:val="24"/>
+        </w:rPr>
+        <w:t xml:space="preserve"> &lt;</w:t>
+      </w:r>
+      <w:proofErr w:type="spellStart"/>
+      <w:r>
+        <w:rPr>
+          <w:rFonts w:ascii="Arial" w:hAnsi="Arial" w:cs="Arial"/>
+          <w:b/>
+          <w:sz w:val="24"/>
+        </w:rPr>
+        <w:t>code</w:t>
+      </w:r>
+      <w:proofErr w:type="spellEnd"/>
       <w:r>
         <w:rPr>
           <w:rFonts w:ascii="Arial" w:hAnsi="Arial" w:cs="Arial"/>
@@ -1295,7 +1749,23 @@
           <w:sz w:val="24"/>
         </w:rPr>
         <w:lastRenderedPageBreak/>
-        <w:t>Lleva a un commit atrás en el tiempo (detached HEAD)</w:t>
+        <w:t>Lleva a un commit atrás en el tiempo (</w:t>
+      </w:r>
+      <w:proofErr w:type="spellStart"/>
+      <w:r>
+        <w:rPr>
+          <w:rFonts w:ascii="Arial" w:hAnsi="Arial" w:cs="Arial"/>
+          <w:sz w:val="24"/>
+        </w:rPr>
+        <w:t>detached</w:t>
+      </w:r>
+      <w:proofErr w:type="spellEnd"/>
+      <w:r>
+        <w:rPr>
+          <w:rFonts w:ascii="Arial" w:hAnsi="Arial" w:cs="Arial"/>
+          <w:sz w:val="24"/>
+        </w:rPr>
+        <w:t xml:space="preserve"> HEAD)</w:t>
       </w:r>
       <w:r>
         <w:rPr>
@@ -1326,7 +1796,25 @@
           <w:b/>
           <w:sz w:val="24"/>
         </w:rPr>
-        <w:t>git checkout master</w:t>
+        <w:t xml:space="preserve">git </w:t>
+      </w:r>
+      <w:proofErr w:type="spellStart"/>
+      <w:r>
+        <w:rPr>
+          <w:rFonts w:ascii="Arial" w:hAnsi="Arial" w:cs="Arial"/>
+          <w:b/>
+          <w:sz w:val="24"/>
+        </w:rPr>
+        <w:t>checkout</w:t>
+      </w:r>
+      <w:proofErr w:type="spellEnd"/>
+      <w:r>
+        <w:rPr>
+          <w:rFonts w:ascii="Arial" w:hAnsi="Arial" w:cs="Arial"/>
+          <w:b/>
+          <w:sz w:val="24"/>
+        </w:rPr>
+        <w:t xml:space="preserve"> master</w:t>
       </w:r>
     </w:p>
     <w:p>
@@ -1369,6 +1857,7 @@
           <w:sz w:val="28"/>
         </w:rPr>
       </w:pPr>
+      <w:proofErr w:type="spellStart"/>
       <w:r>
         <w:rPr>
           <w:rFonts w:ascii="Arial" w:hAnsi="Arial" w:cs="Arial"/>
@@ -1377,6 +1866,7 @@
         </w:rPr>
         <w:t>Tags</w:t>
       </w:r>
+      <w:proofErr w:type="spellEnd"/>
     </w:p>
     <w:p>
       <w:pPr>
@@ -1417,7 +1907,43 @@
           <w:b/>
           <w:sz w:val="24"/>
         </w:rPr>
-        <w:t>git tag &lt;version-name&gt;</w:t>
+        <w:t xml:space="preserve">git </w:t>
+      </w:r>
+      <w:proofErr w:type="spellStart"/>
+      <w:r>
+        <w:rPr>
+          <w:rFonts w:ascii="Arial" w:hAnsi="Arial" w:cs="Arial"/>
+          <w:b/>
+          <w:sz w:val="24"/>
+        </w:rPr>
+        <w:t>tag</w:t>
+      </w:r>
+      <w:proofErr w:type="spellEnd"/>
+      <w:r>
+        <w:rPr>
+          <w:rFonts w:ascii="Arial" w:hAnsi="Arial" w:cs="Arial"/>
+          <w:b/>
+          <w:sz w:val="24"/>
+        </w:rPr>
+        <w:t xml:space="preserve"> &lt;</w:t>
+      </w:r>
+      <w:proofErr w:type="spellStart"/>
+      <w:r>
+        <w:rPr>
+          <w:rFonts w:ascii="Arial" w:hAnsi="Arial" w:cs="Arial"/>
+          <w:b/>
+          <w:sz w:val="24"/>
+        </w:rPr>
+        <w:t>version-name</w:t>
+      </w:r>
+      <w:proofErr w:type="spellEnd"/>
+      <w:r>
+        <w:rPr>
+          <w:rFonts w:ascii="Arial" w:hAnsi="Arial" w:cs="Arial"/>
+          <w:b/>
+          <w:sz w:val="24"/>
+        </w:rPr>
+        <w:t>&gt;</w:t>
       </w:r>
     </w:p>
     <w:p>
@@ -1515,27 +2041,56 @@
           <w:sz w:val="24"/>
           <w:lang w:val="es-ES"/>
         </w:rPr>
-        <w:t>git tag</w:t>
-      </w:r>
-    </w:p>
-    <w:p>
-      <w:pPr>
-        <w:pStyle w:val="Prrafodelista"/>
-        <w:spacing w:line="360" w:lineRule="auto"/>
-        <w:jc w:val="both"/>
-        <w:rPr>
-          <w:rFonts w:ascii="Arial" w:hAnsi="Arial" w:cs="Arial"/>
+        <w:t xml:space="preserve">git </w:t>
+      </w:r>
+      <w:proofErr w:type="spellStart"/>
+      <w:r>
+        <w:rPr>
+          <w:rFonts w:ascii="Arial" w:hAnsi="Arial" w:cs="Arial"/>
+          <w:b/>
           <w:sz w:val="24"/>
           <w:lang w:val="es-ES"/>
         </w:rPr>
-      </w:pPr>
-      <w:r>
+        <w:t>tag</w:t>
+      </w:r>
+      <w:proofErr w:type="spellEnd"/>
+    </w:p>
+    <w:p>
+      <w:pPr>
+        <w:pStyle w:val="Prrafodelista"/>
+        <w:spacing w:line="360" w:lineRule="auto"/>
+        <w:jc w:val="both"/>
         <w:rPr>
           <w:rFonts w:ascii="Arial" w:hAnsi="Arial" w:cs="Arial"/>
           <w:sz w:val="24"/>
           <w:lang w:val="es-ES"/>
         </w:rPr>
-        <w:t>Muestra el listado de Tags en el repositorio</w:t>
+      </w:pPr>
+      <w:r>
+        <w:rPr>
+          <w:rFonts w:ascii="Arial" w:hAnsi="Arial" w:cs="Arial"/>
+          <w:sz w:val="24"/>
+          <w:lang w:val="es-ES"/>
+        </w:rPr>
+        <w:t xml:space="preserve">Muestra el listado de </w:t>
+      </w:r>
+      <w:proofErr w:type="spellStart"/>
+      <w:r>
+        <w:rPr>
+          <w:rFonts w:ascii="Arial" w:hAnsi="Arial" w:cs="Arial"/>
+          <w:sz w:val="24"/>
+          <w:lang w:val="es-ES"/>
+        </w:rPr>
+        <w:t>Tags</w:t>
+      </w:r>
+      <w:proofErr w:type="spellEnd"/>
+      <w:r>
+        <w:rPr>
+          <w:rFonts w:ascii="Arial" w:hAnsi="Arial" w:cs="Arial"/>
+          <w:sz w:val="24"/>
+          <w:lang w:val="es-ES"/>
+        </w:rPr>
+        <w:t xml:space="preserve"> en el repositorio</w:t>
       </w:r>
     </w:p>
     <w:p>
@@ -1561,28 +2116,78 @@
           <w:sz w:val="24"/>
           <w:lang w:val="es-ES"/>
         </w:rPr>
-        <w:t>git checkout &lt;tag&gt;</w:t>
-      </w:r>
-    </w:p>
-    <w:p>
-      <w:pPr>
-        <w:pStyle w:val="Prrafodelista"/>
-        <w:spacing w:line="360" w:lineRule="auto"/>
-        <w:jc w:val="both"/>
-        <w:rPr>
-          <w:rFonts w:ascii="Arial" w:hAnsi="Arial" w:cs="Arial"/>
+        <w:t xml:space="preserve">git </w:t>
+      </w:r>
+      <w:proofErr w:type="spellStart"/>
+      <w:r>
+        <w:rPr>
+          <w:rFonts w:ascii="Arial" w:hAnsi="Arial" w:cs="Arial"/>
+          <w:b/>
           <w:sz w:val="24"/>
           <w:lang w:val="es-ES"/>
         </w:rPr>
-      </w:pPr>
-      <w:r>
-        <w:rPr>
-          <w:rFonts w:ascii="Arial" w:hAnsi="Arial" w:cs="Arial"/>
+        <w:t>checkout</w:t>
+      </w:r>
+      <w:proofErr w:type="spellEnd"/>
+      <w:r>
+        <w:rPr>
+          <w:rFonts w:ascii="Arial" w:hAnsi="Arial" w:cs="Arial"/>
+          <w:b/>
           <w:sz w:val="24"/>
           <w:lang w:val="es-ES"/>
         </w:rPr>
-        <w:t>Vuelve a un estado anterior del código donde se haya colocado un tag</w:t>
-      </w:r>
+        <w:t xml:space="preserve"> &lt;</w:t>
+      </w:r>
+      <w:proofErr w:type="spellStart"/>
+      <w:r>
+        <w:rPr>
+          <w:rFonts w:ascii="Arial" w:hAnsi="Arial" w:cs="Arial"/>
+          <w:b/>
+          <w:sz w:val="24"/>
+          <w:lang w:val="es-ES"/>
+        </w:rPr>
+        <w:t>tag</w:t>
+      </w:r>
+      <w:proofErr w:type="spellEnd"/>
+      <w:r>
+        <w:rPr>
+          <w:rFonts w:ascii="Arial" w:hAnsi="Arial" w:cs="Arial"/>
+          <w:b/>
+          <w:sz w:val="24"/>
+          <w:lang w:val="es-ES"/>
+        </w:rPr>
+        <w:t>&gt;</w:t>
+      </w:r>
+    </w:p>
+    <w:p>
+      <w:pPr>
+        <w:pStyle w:val="Prrafodelista"/>
+        <w:spacing w:line="360" w:lineRule="auto"/>
+        <w:jc w:val="both"/>
+        <w:rPr>
+          <w:rFonts w:ascii="Arial" w:hAnsi="Arial" w:cs="Arial"/>
+          <w:sz w:val="24"/>
+          <w:lang w:val="es-ES"/>
+        </w:rPr>
+      </w:pPr>
+      <w:r>
+        <w:rPr>
+          <w:rFonts w:ascii="Arial" w:hAnsi="Arial" w:cs="Arial"/>
+          <w:sz w:val="24"/>
+          <w:lang w:val="es-ES"/>
+        </w:rPr>
+        <w:t xml:space="preserve">Vuelve a un estado anterior del código donde se haya colocado un </w:t>
+      </w:r>
+      <w:proofErr w:type="spellStart"/>
+      <w:r>
+        <w:rPr>
+          <w:rFonts w:ascii="Arial" w:hAnsi="Arial" w:cs="Arial"/>
+          <w:sz w:val="24"/>
+          <w:lang w:val="es-ES"/>
+        </w:rPr>
+        <w:t>tag</w:t>
+      </w:r>
+      <w:proofErr w:type="spellEnd"/>
     </w:p>
     <w:p>
       <w:pPr>
@@ -1646,8 +2251,18 @@
           <w:sz w:val="24"/>
           <w:lang w:val="en-US"/>
         </w:rPr>
-        <w:t>git remote add origin -/Dropbox/Repositorio.git</w:t>
-      </w:r>
+        <w:t>git remote add origin -/Dropbox/</w:t>
+      </w:r>
+      <w:proofErr w:type="spellStart"/>
+      <w:r>
+        <w:rPr>
+          <w:rFonts w:ascii="Arial" w:hAnsi="Arial" w:cs="Arial"/>
+          <w:sz w:val="24"/>
+          <w:lang w:val="en-US"/>
+        </w:rPr>
+        <w:t>Repositorio.git</w:t>
+      </w:r>
+      <w:proofErr w:type="spellEnd"/>
     </w:p>
     <w:p>
       <w:pPr>
@@ -1769,211 +2384,367 @@
           <w:sz w:val="24"/>
         </w:rPr>
       </w:pPr>
-      <w:r>
-        <w:rPr>
-          <w:rFonts w:ascii="Arial" w:hAnsi="Arial" w:cs="Arial"/>
-          <w:sz w:val="24"/>
-        </w:rPr>
-        <w:t>push -&gt; Envía</w:t>
-      </w:r>
-    </w:p>
-    <w:p>
-      <w:pPr>
-        <w:spacing w:line="360" w:lineRule="auto"/>
-        <w:jc w:val="both"/>
-        <w:rPr>
-          <w:rFonts w:ascii="Arial" w:hAnsi="Arial" w:cs="Arial"/>
-          <w:sz w:val="24"/>
-        </w:rPr>
-      </w:pPr>
-      <w:r>
-        <w:rPr>
-          <w:rFonts w:ascii="Arial" w:hAnsi="Arial" w:cs="Arial"/>
-          <w:sz w:val="24"/>
-        </w:rPr>
-        <w:t>pull-&gt;Descarga</w:t>
-      </w:r>
-    </w:p>
-    <w:p>
-      <w:pPr>
-        <w:spacing w:line="360" w:lineRule="auto"/>
-        <w:jc w:val="both"/>
-        <w:rPr>
-          <w:rFonts w:ascii="Arial" w:hAnsi="Arial" w:cs="Arial"/>
-          <w:sz w:val="24"/>
-        </w:rPr>
-      </w:pPr>
-    </w:p>
-    <w:p>
-      <w:pPr>
-        <w:spacing w:line="360" w:lineRule="auto"/>
-        <w:jc w:val="both"/>
-        <w:rPr>
-          <w:rFonts w:ascii="Arial" w:hAnsi="Arial" w:cs="Arial"/>
-          <w:sz w:val="24"/>
-        </w:rPr>
-      </w:pPr>
-      <w:r>
-        <w:rPr>
-          <w:rFonts w:ascii="Arial" w:hAnsi="Arial" w:cs="Arial"/>
-          <w:sz w:val="24"/>
-        </w:rPr>
-        <w:t>commit -&gt; Anotación</w:t>
-      </w:r>
-    </w:p>
-    <w:p>
-      <w:pPr>
-        <w:spacing w:line="360" w:lineRule="auto"/>
-        <w:jc w:val="both"/>
-        <w:rPr>
-          <w:rFonts w:ascii="Arial" w:hAnsi="Arial" w:cs="Arial"/>
-          <w:sz w:val="24"/>
-        </w:rPr>
-      </w:pPr>
+      <w:proofErr w:type="gramStart"/>
+      <w:r>
+        <w:rPr>
+          <w:rFonts w:ascii="Arial" w:hAnsi="Arial" w:cs="Arial"/>
+          <w:sz w:val="24"/>
+        </w:rPr>
+        <w:t>push</w:t>
+      </w:r>
+      <w:proofErr w:type="gramEnd"/>
+      <w:r>
+        <w:rPr>
+          <w:rFonts w:ascii="Arial" w:hAnsi="Arial" w:cs="Arial"/>
+          <w:sz w:val="24"/>
+        </w:rPr>
+        <w:t xml:space="preserve"> -&gt; Envía</w:t>
+      </w:r>
+    </w:p>
+    <w:p>
+      <w:pPr>
+        <w:spacing w:line="360" w:lineRule="auto"/>
+        <w:jc w:val="both"/>
+        <w:rPr>
+          <w:rFonts w:ascii="Arial" w:hAnsi="Arial" w:cs="Arial"/>
+          <w:sz w:val="24"/>
+        </w:rPr>
+      </w:pPr>
+      <w:proofErr w:type="spellStart"/>
+      <w:proofErr w:type="gramStart"/>
+      <w:r>
+        <w:rPr>
+          <w:rFonts w:ascii="Arial" w:hAnsi="Arial" w:cs="Arial"/>
+          <w:sz w:val="24"/>
+        </w:rPr>
+        <w:t>pull</w:t>
+      </w:r>
+      <w:proofErr w:type="spellEnd"/>
+      <w:proofErr w:type="gramEnd"/>
+      <w:r>
+        <w:rPr>
+          <w:rFonts w:ascii="Arial" w:hAnsi="Arial" w:cs="Arial"/>
+          <w:sz w:val="24"/>
+        </w:rPr>
+        <w:t>-&gt;Descarga</w:t>
+      </w:r>
+    </w:p>
+    <w:p>
+      <w:pPr>
+        <w:spacing w:line="360" w:lineRule="auto"/>
+        <w:jc w:val="both"/>
+        <w:rPr>
+          <w:rFonts w:ascii="Arial" w:hAnsi="Arial" w:cs="Arial"/>
+          <w:sz w:val="24"/>
+        </w:rPr>
+      </w:pPr>
+    </w:p>
+    <w:p>
+      <w:pPr>
+        <w:spacing w:line="360" w:lineRule="auto"/>
+        <w:jc w:val="both"/>
+        <w:rPr>
+          <w:rFonts w:ascii="Arial" w:hAnsi="Arial" w:cs="Arial"/>
+          <w:sz w:val="24"/>
+        </w:rPr>
+      </w:pPr>
+      <w:proofErr w:type="gramStart"/>
+      <w:r>
+        <w:rPr>
+          <w:rFonts w:ascii="Arial" w:hAnsi="Arial" w:cs="Arial"/>
+          <w:sz w:val="24"/>
+        </w:rPr>
+        <w:t>commit</w:t>
+      </w:r>
+      <w:proofErr w:type="gramEnd"/>
+      <w:r>
+        <w:rPr>
+          <w:rFonts w:ascii="Arial" w:hAnsi="Arial" w:cs="Arial"/>
+          <w:sz w:val="24"/>
+        </w:rPr>
+        <w:t xml:space="preserve"> -&gt; Anotación</w:t>
+      </w:r>
+    </w:p>
+    <w:p>
+      <w:pPr>
+        <w:spacing w:line="360" w:lineRule="auto"/>
+        <w:jc w:val="both"/>
+        <w:rPr>
+          <w:rFonts w:ascii="Arial" w:hAnsi="Arial" w:cs="Arial"/>
+          <w:sz w:val="24"/>
+        </w:rPr>
+      </w:pPr>
+      <w:proofErr w:type="spellStart"/>
+      <w:proofErr w:type="gramStart"/>
       <w:r>
         <w:rPr>
           <w:rFonts w:ascii="Arial" w:hAnsi="Arial" w:cs="Arial"/>
           <w:sz w:val="24"/>
         </w:rPr>
         <w:lastRenderedPageBreak/>
-        <w:t>issue -&gt; Publicación, errores o problemas.</w:t>
-      </w:r>
-    </w:p>
-    <w:p>
-      <w:pPr>
-        <w:spacing w:line="360" w:lineRule="auto"/>
-        <w:jc w:val="both"/>
-        <w:rPr>
-          <w:rFonts w:ascii="Arial" w:hAnsi="Arial" w:cs="Arial"/>
-          <w:sz w:val="24"/>
-        </w:rPr>
-      </w:pPr>
-      <w:r>
-        <w:rPr>
-          <w:rFonts w:ascii="Arial" w:hAnsi="Arial" w:cs="Arial"/>
-          <w:sz w:val="24"/>
-        </w:rPr>
-        <w:t>branch -&gt; Rama  Es una extensión del proyecto principal con sus propios commit y archivos, los puede utilizar para la creación de nuevas características del proyecto sin afectar el original</w:t>
-      </w:r>
-    </w:p>
-    <w:p>
-      <w:pPr>
-        <w:spacing w:line="360" w:lineRule="auto"/>
-        <w:jc w:val="both"/>
-        <w:rPr>
-          <w:rFonts w:ascii="Arial" w:hAnsi="Arial" w:cs="Arial"/>
-          <w:sz w:val="24"/>
-        </w:rPr>
-      </w:pPr>
-      <w:r>
-        <w:rPr>
-          <w:rFonts w:ascii="Arial" w:hAnsi="Arial" w:cs="Arial"/>
-          <w:sz w:val="24"/>
-        </w:rPr>
-        <w:t xml:space="preserve">merge -&gt;  Mezclar, fusionar o Unir, ramas en git. </w:t>
-      </w:r>
-    </w:p>
-    <w:p>
-      <w:pPr>
-        <w:spacing w:line="360" w:lineRule="auto"/>
-        <w:jc w:val="both"/>
-        <w:rPr>
-          <w:rFonts w:ascii="Arial" w:hAnsi="Arial" w:cs="Arial"/>
-          <w:sz w:val="24"/>
-        </w:rPr>
-      </w:pPr>
-      <w:r>
-        <w:rPr>
-          <w:rFonts w:ascii="Arial" w:hAnsi="Arial" w:cs="Arial"/>
-          <w:sz w:val="24"/>
-        </w:rPr>
-        <w:t>pull -&gt; Jalar o traer un repositorio que esta remoto.</w:t>
-      </w:r>
-    </w:p>
-    <w:p>
-      <w:pPr>
-        <w:spacing w:line="360" w:lineRule="auto"/>
-        <w:jc w:val="both"/>
-        <w:rPr>
-          <w:rFonts w:ascii="Arial" w:hAnsi="Arial" w:cs="Arial"/>
-          <w:sz w:val="24"/>
-        </w:rPr>
-      </w:pPr>
-      <w:r>
-        <w:rPr>
-          <w:rFonts w:ascii="Arial" w:hAnsi="Arial" w:cs="Arial"/>
-          <w:sz w:val="24"/>
-        </w:rPr>
-        <w:t>push -&gt; Empujar, presionar o subir un repositorio trabajado localmente a un servidor remoto.</w:t>
-      </w:r>
-    </w:p>
-    <w:p>
-      <w:pPr>
-        <w:spacing w:line="360" w:lineRule="auto"/>
-        <w:jc w:val="both"/>
-        <w:rPr>
-          <w:rFonts w:ascii="Arial" w:hAnsi="Arial" w:cs="Arial"/>
-          <w:sz w:val="24"/>
-        </w:rPr>
-      </w:pPr>
-    </w:p>
-    <w:p>
-      <w:pPr>
-        <w:spacing w:line="360" w:lineRule="auto"/>
-        <w:jc w:val="both"/>
-        <w:rPr>
-          <w:rFonts w:ascii="Arial" w:hAnsi="Arial" w:cs="Arial"/>
-          <w:sz w:val="24"/>
-        </w:rPr>
-      </w:pPr>
-      <w:r>
-        <w:rPr>
-          <w:rFonts w:ascii="Arial" w:hAnsi="Arial" w:cs="Arial"/>
-          <w:sz w:val="24"/>
-        </w:rPr>
-        <w:t>Al realizar commit puedo hacer referencia a issues colocando la almodilla o numeral</w:t>
-      </w:r>
-    </w:p>
-    <w:p>
-      <w:pPr>
-        <w:spacing w:line="360" w:lineRule="auto"/>
-        <w:jc w:val="both"/>
-        <w:rPr>
-          <w:rFonts w:ascii="Arial" w:hAnsi="Arial" w:cs="Arial"/>
-          <w:sz w:val="24"/>
-        </w:rPr>
-      </w:pPr>
-      <w:r>
-        <w:rPr>
-          <w:rFonts w:ascii="Arial" w:hAnsi="Arial" w:cs="Arial"/>
-          <w:sz w:val="24"/>
-        </w:rPr>
-        <w:t>#1  junto con el número que hacer referencia al issue tratado</w:t>
-      </w:r>
-    </w:p>
-    <w:p>
-      <w:pPr>
-        <w:spacing w:line="360" w:lineRule="auto"/>
-        <w:jc w:val="both"/>
-        <w:rPr>
-          <w:rFonts w:ascii="Arial" w:hAnsi="Arial" w:cs="Arial"/>
-          <w:sz w:val="24"/>
-        </w:rPr>
-      </w:pPr>
-      <w:r>
-        <w:rPr>
-          <w:rFonts w:ascii="Arial" w:hAnsi="Arial" w:cs="Arial"/>
-          <w:sz w:val="24"/>
-        </w:rPr>
-        <w:t xml:space="preserve">Para cerrar un issue, se puede hacer desde GitHub o desde la terminal cuando se realiza un commit colocando la palabra </w:t>
-      </w:r>
-      <w:r>
-        <w:rPr>
-          <w:rFonts w:ascii="Arial" w:hAnsi="Arial" w:cs="Arial"/>
-          <w:b/>
-          <w:sz w:val="24"/>
-        </w:rPr>
-        <w:t>Closes #1</w:t>
+        <w:t>issue</w:t>
+      </w:r>
+      <w:proofErr w:type="spellEnd"/>
+      <w:proofErr w:type="gramEnd"/>
+      <w:r>
+        <w:rPr>
+          <w:rFonts w:ascii="Arial" w:hAnsi="Arial" w:cs="Arial"/>
+          <w:sz w:val="24"/>
+        </w:rPr>
+        <w:t xml:space="preserve"> -&gt; Publicación, errores o problemas.</w:t>
+      </w:r>
+    </w:p>
+    <w:p>
+      <w:pPr>
+        <w:spacing w:line="360" w:lineRule="auto"/>
+        <w:jc w:val="both"/>
+        <w:rPr>
+          <w:rFonts w:ascii="Arial" w:hAnsi="Arial" w:cs="Arial"/>
+          <w:sz w:val="24"/>
+        </w:rPr>
+      </w:pPr>
+      <w:proofErr w:type="spellStart"/>
+      <w:proofErr w:type="gramStart"/>
+      <w:r>
+        <w:rPr>
+          <w:rFonts w:ascii="Arial" w:hAnsi="Arial" w:cs="Arial"/>
+          <w:sz w:val="24"/>
+        </w:rPr>
+        <w:t>branch</w:t>
+      </w:r>
+      <w:proofErr w:type="spellEnd"/>
+      <w:proofErr w:type="gramEnd"/>
+      <w:r>
+        <w:rPr>
+          <w:rFonts w:ascii="Arial" w:hAnsi="Arial" w:cs="Arial"/>
+          <w:sz w:val="24"/>
+        </w:rPr>
+        <w:t xml:space="preserve"> -&gt; Rama  Es una extensión del proyecto principal con sus propios commit y archivos, los puede utilizar para la creación de nuevas características del proyecto sin afectar el original</w:t>
+      </w:r>
+    </w:p>
+    <w:p>
+      <w:pPr>
+        <w:spacing w:line="360" w:lineRule="auto"/>
+        <w:jc w:val="both"/>
+        <w:rPr>
+          <w:rFonts w:ascii="Arial" w:hAnsi="Arial" w:cs="Arial"/>
+          <w:sz w:val="24"/>
+        </w:rPr>
+      </w:pPr>
+      <w:proofErr w:type="spellStart"/>
+      <w:proofErr w:type="gramStart"/>
+      <w:r>
+        <w:rPr>
+          <w:rFonts w:ascii="Arial" w:hAnsi="Arial" w:cs="Arial"/>
+          <w:sz w:val="24"/>
+        </w:rPr>
+        <w:t>merge</w:t>
+      </w:r>
+      <w:proofErr w:type="spellEnd"/>
+      <w:proofErr w:type="gramEnd"/>
+      <w:r>
+        <w:rPr>
+          <w:rFonts w:ascii="Arial" w:hAnsi="Arial" w:cs="Arial"/>
+          <w:sz w:val="24"/>
+        </w:rPr>
+        <w:t xml:space="preserve"> -&gt;  Mezclar, fusionar o Unir, ramas en git. </w:t>
+      </w:r>
+    </w:p>
+    <w:p>
+      <w:pPr>
+        <w:spacing w:line="360" w:lineRule="auto"/>
+        <w:jc w:val="both"/>
+        <w:rPr>
+          <w:rFonts w:ascii="Arial" w:hAnsi="Arial" w:cs="Arial"/>
+          <w:sz w:val="24"/>
+        </w:rPr>
+      </w:pPr>
+      <w:proofErr w:type="spellStart"/>
+      <w:proofErr w:type="gramStart"/>
+      <w:r>
+        <w:rPr>
+          <w:rFonts w:ascii="Arial" w:hAnsi="Arial" w:cs="Arial"/>
+          <w:sz w:val="24"/>
+        </w:rPr>
+        <w:t>pull</w:t>
+      </w:r>
+      <w:proofErr w:type="spellEnd"/>
+      <w:proofErr w:type="gramEnd"/>
+      <w:r>
+        <w:rPr>
+          <w:rFonts w:ascii="Arial" w:hAnsi="Arial" w:cs="Arial"/>
+          <w:sz w:val="24"/>
+        </w:rPr>
+        <w:t xml:space="preserve"> -&gt; Jalar o traer un repositorio que esta remoto.</w:t>
+      </w:r>
+    </w:p>
+    <w:p>
+      <w:pPr>
+        <w:spacing w:line="360" w:lineRule="auto"/>
+        <w:jc w:val="both"/>
+        <w:rPr>
+          <w:rFonts w:ascii="Arial" w:hAnsi="Arial" w:cs="Arial"/>
+          <w:sz w:val="24"/>
+        </w:rPr>
+      </w:pPr>
+      <w:proofErr w:type="gramStart"/>
+      <w:r>
+        <w:rPr>
+          <w:rFonts w:ascii="Arial" w:hAnsi="Arial" w:cs="Arial"/>
+          <w:sz w:val="24"/>
+        </w:rPr>
+        <w:t>push</w:t>
+      </w:r>
+      <w:proofErr w:type="gramEnd"/>
+      <w:r>
+        <w:rPr>
+          <w:rFonts w:ascii="Arial" w:hAnsi="Arial" w:cs="Arial"/>
+          <w:sz w:val="24"/>
+        </w:rPr>
+        <w:t xml:space="preserve"> -&gt; Empujar, presionar o subir un repositorio trabajado localmente a un servidor remoto.</w:t>
+      </w:r>
+    </w:p>
+    <w:p>
+      <w:pPr>
+        <w:spacing w:line="360" w:lineRule="auto"/>
+        <w:jc w:val="both"/>
+        <w:rPr>
+          <w:rFonts w:ascii="Arial" w:hAnsi="Arial" w:cs="Arial"/>
+          <w:sz w:val="24"/>
+        </w:rPr>
+      </w:pPr>
+    </w:p>
+    <w:p>
+      <w:pPr>
+        <w:spacing w:line="360" w:lineRule="auto"/>
+        <w:jc w:val="both"/>
+        <w:rPr>
+          <w:rFonts w:ascii="Arial" w:hAnsi="Arial" w:cs="Arial"/>
+          <w:sz w:val="24"/>
+        </w:rPr>
+      </w:pPr>
+      <w:r>
+        <w:rPr>
+          <w:rFonts w:ascii="Arial" w:hAnsi="Arial" w:cs="Arial"/>
+          <w:sz w:val="24"/>
+        </w:rPr>
+        <w:t xml:space="preserve">Al realizar commit puedo hacer referencia a </w:t>
+      </w:r>
+      <w:proofErr w:type="spellStart"/>
+      <w:r>
+        <w:rPr>
+          <w:rFonts w:ascii="Arial" w:hAnsi="Arial" w:cs="Arial"/>
+          <w:sz w:val="24"/>
+        </w:rPr>
+        <w:t>issues</w:t>
+      </w:r>
+      <w:proofErr w:type="spellEnd"/>
+      <w:r>
+        <w:rPr>
+          <w:rFonts w:ascii="Arial" w:hAnsi="Arial" w:cs="Arial"/>
+          <w:sz w:val="24"/>
+        </w:rPr>
+        <w:t xml:space="preserve"> colocando la </w:t>
+      </w:r>
+      <w:proofErr w:type="spellStart"/>
+      <w:r>
+        <w:rPr>
+          <w:rFonts w:ascii="Arial" w:hAnsi="Arial" w:cs="Arial"/>
+          <w:sz w:val="24"/>
+        </w:rPr>
+        <w:t>almodilla</w:t>
+      </w:r>
+      <w:proofErr w:type="spellEnd"/>
+      <w:r>
+        <w:rPr>
+          <w:rFonts w:ascii="Arial" w:hAnsi="Arial" w:cs="Arial"/>
+          <w:sz w:val="24"/>
+        </w:rPr>
+        <w:t xml:space="preserve"> o numeral</w:t>
+      </w:r>
+    </w:p>
+    <w:p>
+      <w:pPr>
+        <w:spacing w:line="360" w:lineRule="auto"/>
+        <w:jc w:val="both"/>
+        <w:rPr>
+          <w:rFonts w:ascii="Arial" w:hAnsi="Arial" w:cs="Arial"/>
+          <w:sz w:val="24"/>
+        </w:rPr>
+      </w:pPr>
+      <w:r>
+        <w:rPr>
+          <w:rFonts w:ascii="Arial" w:hAnsi="Arial" w:cs="Arial"/>
+          <w:sz w:val="24"/>
+        </w:rPr>
+        <w:t xml:space="preserve">#1  junto con el número que hacer referencia al </w:t>
+      </w:r>
+      <w:proofErr w:type="spellStart"/>
+      <w:r>
+        <w:rPr>
+          <w:rFonts w:ascii="Arial" w:hAnsi="Arial" w:cs="Arial"/>
+          <w:sz w:val="24"/>
+        </w:rPr>
+        <w:t>issue</w:t>
+      </w:r>
+      <w:proofErr w:type="spellEnd"/>
+      <w:r>
+        <w:rPr>
+          <w:rFonts w:ascii="Arial" w:hAnsi="Arial" w:cs="Arial"/>
+          <w:sz w:val="24"/>
+        </w:rPr>
+        <w:t xml:space="preserve"> tratado</w:t>
+      </w:r>
+    </w:p>
+    <w:p>
+      <w:pPr>
+        <w:spacing w:line="360" w:lineRule="auto"/>
+        <w:jc w:val="both"/>
+        <w:rPr>
+          <w:rFonts w:ascii="Arial" w:hAnsi="Arial" w:cs="Arial"/>
+          <w:sz w:val="24"/>
+        </w:rPr>
+      </w:pPr>
+      <w:r>
+        <w:rPr>
+          <w:rFonts w:ascii="Arial" w:hAnsi="Arial" w:cs="Arial"/>
+          <w:sz w:val="24"/>
+        </w:rPr>
+        <w:t xml:space="preserve">Para cerrar un </w:t>
+      </w:r>
+      <w:proofErr w:type="spellStart"/>
+      <w:r>
+        <w:rPr>
+          <w:rFonts w:ascii="Arial" w:hAnsi="Arial" w:cs="Arial"/>
+          <w:sz w:val="24"/>
+        </w:rPr>
+        <w:t>issue</w:t>
+      </w:r>
+      <w:proofErr w:type="spellEnd"/>
+      <w:r>
+        <w:rPr>
+          <w:rFonts w:ascii="Arial" w:hAnsi="Arial" w:cs="Arial"/>
+          <w:sz w:val="24"/>
+        </w:rPr>
+        <w:t xml:space="preserve">, se puede hacer desde GitHub o desde la terminal cuando se realiza un commit colocando la palabra </w:t>
+      </w:r>
+      <w:proofErr w:type="spellStart"/>
+      <w:r>
+        <w:rPr>
+          <w:rFonts w:ascii="Arial" w:hAnsi="Arial" w:cs="Arial"/>
+          <w:b/>
+          <w:sz w:val="24"/>
+        </w:rPr>
+        <w:t>Closes</w:t>
+      </w:r>
+      <w:proofErr w:type="spellEnd"/>
+      <w:r>
+        <w:rPr>
+          <w:rFonts w:ascii="Arial" w:hAnsi="Arial" w:cs="Arial"/>
+          <w:b/>
+          <w:sz w:val="24"/>
+        </w:rPr>
+        <w:t xml:space="preserve"> #1</w:t>
       </w:r>
       <w:r>
         <w:rPr>
@@ -2007,7 +2778,23 @@
           <w:rFonts w:ascii="Arial" w:hAnsi="Arial" w:cs="Arial"/>
           <w:sz w:val="24"/>
         </w:rPr>
-        <w:t xml:space="preserve">Con Fork, puedo traer un repositorio de otra persona para poder utilizarlo </w:t>
+        <w:t xml:space="preserve">Con </w:t>
+      </w:r>
+      <w:proofErr w:type="spellStart"/>
+      <w:r>
+        <w:rPr>
+          <w:rFonts w:ascii="Arial" w:hAnsi="Arial" w:cs="Arial"/>
+          <w:sz w:val="24"/>
+        </w:rPr>
+        <w:t>Fork</w:t>
+      </w:r>
+      <w:proofErr w:type="spellEnd"/>
+      <w:r>
+        <w:rPr>
+          <w:rFonts w:ascii="Arial" w:hAnsi="Arial" w:cs="Arial"/>
+          <w:sz w:val="24"/>
+        </w:rPr>
+        <w:t xml:space="preserve">, puedo traer un repositorio de otra persona para poder utilizarlo </w:t>
       </w:r>
       <w:r>
         <w:rPr>
@@ -2036,7 +2823,23 @@
           <w:rFonts w:ascii="Arial" w:hAnsi="Arial" w:cs="Arial"/>
           <w:sz w:val="24"/>
         </w:rPr>
-        <w:t>git clone   -&gt;  clona un reopsitorio en el computador</w:t>
+        <w:t xml:space="preserve">git clone   -&gt;  clona un </w:t>
+      </w:r>
+      <w:proofErr w:type="spellStart"/>
+      <w:r>
+        <w:rPr>
+          <w:rFonts w:ascii="Arial" w:hAnsi="Arial" w:cs="Arial"/>
+          <w:sz w:val="24"/>
+        </w:rPr>
+        <w:t>reopsitorio</w:t>
+      </w:r>
+      <w:proofErr w:type="spellEnd"/>
+      <w:r>
+        <w:rPr>
+          <w:rFonts w:ascii="Arial" w:hAnsi="Arial" w:cs="Arial"/>
+          <w:sz w:val="24"/>
+        </w:rPr>
+        <w:t xml:space="preserve"> en el computador</w:t>
       </w:r>
     </w:p>
     <w:p>
@@ -2068,35 +2871,76 @@
           <w:rFonts w:ascii="Arial" w:hAnsi="Arial" w:cs="Arial"/>
           <w:sz w:val="24"/>
         </w:rPr>
-        <w:t xml:space="preserve">$ git add –p &lt;archive&gt;       </w:t>
-      </w:r>
-    </w:p>
-    <w:p>
-      <w:pPr>
-        <w:pStyle w:val="Prrafodelista"/>
-        <w:spacing w:line="360" w:lineRule="auto"/>
-        <w:rPr>
-          <w:rFonts w:ascii="Arial" w:hAnsi="Arial" w:cs="Arial"/>
-          <w:sz w:val="24"/>
-        </w:rPr>
-      </w:pPr>
-    </w:p>
-    <w:p>
-      <w:pPr>
-        <w:pStyle w:val="Prrafodelista"/>
-        <w:spacing w:line="360" w:lineRule="auto"/>
-        <w:jc w:val="both"/>
-        <w:rPr>
-          <w:rFonts w:ascii="Arial" w:hAnsi="Arial" w:cs="Arial"/>
-          <w:sz w:val="24"/>
-        </w:rPr>
-      </w:pPr>
-      <w:r>
-        <w:rPr>
-          <w:rFonts w:ascii="Arial" w:hAnsi="Arial" w:cs="Arial"/>
-          <w:sz w:val="24"/>
-        </w:rPr>
-        <w:t>Preguntá que cambiós quiere que se vea en el historial</w:t>
+        <w:t xml:space="preserve">$ git </w:t>
+      </w:r>
+      <w:proofErr w:type="spellStart"/>
+      <w:r>
+        <w:rPr>
+          <w:rFonts w:ascii="Arial" w:hAnsi="Arial" w:cs="Arial"/>
+          <w:sz w:val="24"/>
+        </w:rPr>
+        <w:t>add</w:t>
+      </w:r>
+      <w:proofErr w:type="spellEnd"/>
+      <w:r>
+        <w:rPr>
+          <w:rFonts w:ascii="Arial" w:hAnsi="Arial" w:cs="Arial"/>
+          <w:sz w:val="24"/>
+        </w:rPr>
+        <w:t xml:space="preserve"> –p &lt;archive&gt;       </w:t>
+      </w:r>
+    </w:p>
+    <w:p>
+      <w:pPr>
+        <w:pStyle w:val="Prrafodelista"/>
+        <w:spacing w:line="360" w:lineRule="auto"/>
+        <w:rPr>
+          <w:rFonts w:ascii="Arial" w:hAnsi="Arial" w:cs="Arial"/>
+          <w:sz w:val="24"/>
+        </w:rPr>
+      </w:pPr>
+    </w:p>
+    <w:p>
+      <w:pPr>
+        <w:pStyle w:val="Prrafodelista"/>
+        <w:spacing w:line="360" w:lineRule="auto"/>
+        <w:jc w:val="both"/>
+        <w:rPr>
+          <w:rFonts w:ascii="Arial" w:hAnsi="Arial" w:cs="Arial"/>
+          <w:sz w:val="24"/>
+        </w:rPr>
+      </w:pPr>
+      <w:proofErr w:type="spellStart"/>
+      <w:r>
+        <w:rPr>
+          <w:rFonts w:ascii="Arial" w:hAnsi="Arial" w:cs="Arial"/>
+          <w:sz w:val="24"/>
+        </w:rPr>
+        <w:t>Preguntá</w:t>
+      </w:r>
+      <w:proofErr w:type="spellEnd"/>
+      <w:r>
+        <w:rPr>
+          <w:rFonts w:ascii="Arial" w:hAnsi="Arial" w:cs="Arial"/>
+          <w:sz w:val="24"/>
+        </w:rPr>
+        <w:t xml:space="preserve"> que </w:t>
+      </w:r>
+      <w:proofErr w:type="spellStart"/>
+      <w:r>
+        <w:rPr>
+          <w:rFonts w:ascii="Arial" w:hAnsi="Arial" w:cs="Arial"/>
+          <w:sz w:val="24"/>
+        </w:rPr>
+        <w:t>cambiós</w:t>
+      </w:r>
+      <w:proofErr w:type="spellEnd"/>
+      <w:r>
+        <w:rPr>
+          <w:rFonts w:ascii="Arial" w:hAnsi="Arial" w:cs="Arial"/>
+          <w:sz w:val="24"/>
+        </w:rPr>
+        <w:t xml:space="preserve"> quiere que se vea en el historial</w:t>
       </w:r>
       <w:r>
         <w:rPr>
@@ -2158,7 +3002,55 @@
           <w:sz w:val="24"/>
         </w:rPr>
         <w:lastRenderedPageBreak/>
-        <w:t>Los issues y los pull request son importante para la colaboración de proyectos en GitHub</w:t>
+        <w:t xml:space="preserve">Los </w:t>
+      </w:r>
+      <w:proofErr w:type="spellStart"/>
+      <w:r>
+        <w:rPr>
+          <w:rFonts w:ascii="Arial" w:hAnsi="Arial" w:cs="Arial"/>
+          <w:sz w:val="24"/>
+        </w:rPr>
+        <w:t>issues</w:t>
+      </w:r>
+      <w:proofErr w:type="spellEnd"/>
+      <w:r>
+        <w:rPr>
+          <w:rFonts w:ascii="Arial" w:hAnsi="Arial" w:cs="Arial"/>
+          <w:sz w:val="24"/>
+        </w:rPr>
+        <w:t xml:space="preserve"> y los </w:t>
+      </w:r>
+      <w:proofErr w:type="spellStart"/>
+      <w:r>
+        <w:rPr>
+          <w:rFonts w:ascii="Arial" w:hAnsi="Arial" w:cs="Arial"/>
+          <w:sz w:val="24"/>
+        </w:rPr>
+        <w:t>pull</w:t>
+      </w:r>
+      <w:proofErr w:type="spellEnd"/>
+      <w:r>
+        <w:rPr>
+          <w:rFonts w:ascii="Arial" w:hAnsi="Arial" w:cs="Arial"/>
+          <w:sz w:val="24"/>
+        </w:rPr>
+        <w:t xml:space="preserve"> </w:t>
+      </w:r>
+      <w:proofErr w:type="spellStart"/>
+      <w:r>
+        <w:rPr>
+          <w:rFonts w:ascii="Arial" w:hAnsi="Arial" w:cs="Arial"/>
+          <w:sz w:val="24"/>
+        </w:rPr>
+        <w:t>request</w:t>
+      </w:r>
+      <w:proofErr w:type="spellEnd"/>
+      <w:r>
+        <w:rPr>
+          <w:rFonts w:ascii="Arial" w:hAnsi="Arial" w:cs="Arial"/>
+          <w:sz w:val="24"/>
+        </w:rPr>
+        <w:t xml:space="preserve"> son importante para la colaboración de proyectos en GitHub</w:t>
       </w:r>
     </w:p>
     <w:p>
@@ -2234,65 +3126,124 @@
           <w:rFonts w:ascii="Arial" w:hAnsi="Arial" w:cs="Arial"/>
           <w:sz w:val="24"/>
         </w:rPr>
-        <w:t>Crear servidor con python</w:t>
-      </w:r>
-    </w:p>
-    <w:p>
-      <w:pPr>
-        <w:pStyle w:val="Prrafodelista"/>
-        <w:spacing w:line="360" w:lineRule="auto"/>
-        <w:jc w:val="both"/>
-        <w:rPr>
-          <w:rFonts w:ascii="Arial" w:hAnsi="Arial" w:cs="Arial"/>
-          <w:sz w:val="24"/>
-        </w:rPr>
-      </w:pPr>
-    </w:p>
-    <w:p>
-      <w:pPr>
-        <w:pStyle w:val="Prrafodelista"/>
-        <w:spacing w:line="360" w:lineRule="auto"/>
-        <w:jc w:val="both"/>
-        <w:rPr>
-          <w:rFonts w:ascii="Arial" w:hAnsi="Arial" w:cs="Arial"/>
-          <w:sz w:val="24"/>
-        </w:rPr>
-      </w:pPr>
-      <w:r>
-        <w:rPr>
-          <w:rFonts w:ascii="Arial" w:hAnsi="Arial" w:cs="Arial"/>
-          <w:sz w:val="24"/>
-        </w:rPr>
-        <w:t>$ python –m simpleHTTPServer 8000</w:t>
-      </w:r>
-    </w:p>
-    <w:p>
-      <w:pPr>
-        <w:pStyle w:val="Prrafodelista"/>
-        <w:spacing w:line="360" w:lineRule="auto"/>
-        <w:jc w:val="both"/>
-        <w:rPr>
-          <w:rFonts w:ascii="Arial" w:hAnsi="Arial" w:cs="Arial"/>
-          <w:sz w:val="24"/>
-        </w:rPr>
-      </w:pPr>
-    </w:p>
-    <w:p>
-      <w:pPr>
-        <w:pStyle w:val="Prrafodelista"/>
-        <w:spacing w:line="360" w:lineRule="auto"/>
-        <w:jc w:val="both"/>
-        <w:rPr>
-          <w:rFonts w:ascii="Arial" w:hAnsi="Arial" w:cs="Arial"/>
-          <w:sz w:val="24"/>
-        </w:rPr>
-      </w:pPr>
-      <w:r>
-        <w:rPr>
-          <w:rFonts w:ascii="Arial" w:hAnsi="Arial" w:cs="Arial"/>
-          <w:sz w:val="24"/>
-        </w:rPr>
-        <w:t>Crea un sevidor en el puerto 8000</w:t>
+        <w:t xml:space="preserve">Crear servidor con </w:t>
+      </w:r>
+      <w:proofErr w:type="spellStart"/>
+      <w:r>
+        <w:rPr>
+          <w:rFonts w:ascii="Arial" w:hAnsi="Arial" w:cs="Arial"/>
+          <w:sz w:val="24"/>
+        </w:rPr>
+        <w:t>python</w:t>
+      </w:r>
+      <w:proofErr w:type="spellEnd"/>
+    </w:p>
+    <w:p>
+      <w:pPr>
+        <w:pStyle w:val="Prrafodelista"/>
+        <w:spacing w:line="360" w:lineRule="auto"/>
+        <w:jc w:val="both"/>
+        <w:rPr>
+          <w:rFonts w:ascii="Arial" w:hAnsi="Arial" w:cs="Arial"/>
+          <w:sz w:val="24"/>
+        </w:rPr>
+      </w:pPr>
+    </w:p>
+    <w:p>
+      <w:pPr>
+        <w:pStyle w:val="Prrafodelista"/>
+        <w:spacing w:line="360" w:lineRule="auto"/>
+        <w:jc w:val="both"/>
+        <w:rPr>
+          <w:rFonts w:ascii="Arial" w:hAnsi="Arial" w:cs="Arial"/>
+          <w:sz w:val="24"/>
+        </w:rPr>
+      </w:pPr>
+      <w:r>
+        <w:rPr>
+          <w:rFonts w:ascii="Arial" w:hAnsi="Arial" w:cs="Arial"/>
+          <w:sz w:val="24"/>
+        </w:rPr>
+        <w:t xml:space="preserve">$ </w:t>
+      </w:r>
+      <w:proofErr w:type="spellStart"/>
+      <w:proofErr w:type="gramStart"/>
+      <w:r>
+        <w:rPr>
+          <w:rFonts w:ascii="Arial" w:hAnsi="Arial" w:cs="Arial"/>
+          <w:sz w:val="24"/>
+        </w:rPr>
+        <w:t>python</w:t>
+      </w:r>
+      <w:proofErr w:type="spellEnd"/>
+      <w:proofErr w:type="gramEnd"/>
+      <w:r>
+        <w:rPr>
+          <w:rFonts w:ascii="Arial" w:hAnsi="Arial" w:cs="Arial"/>
+          <w:sz w:val="24"/>
+        </w:rPr>
+        <w:t xml:space="preserve"> –m </w:t>
+      </w:r>
+      <w:proofErr w:type="spellStart"/>
+      <w:r>
+        <w:rPr>
+          <w:rFonts w:ascii="Arial" w:hAnsi="Arial" w:cs="Arial"/>
+          <w:sz w:val="24"/>
+        </w:rPr>
+        <w:t>simpleHTTPServer</w:t>
+      </w:r>
+      <w:proofErr w:type="spellEnd"/>
+      <w:r>
+        <w:rPr>
+          <w:rFonts w:ascii="Arial" w:hAnsi="Arial" w:cs="Arial"/>
+          <w:sz w:val="24"/>
+        </w:rPr>
+        <w:t xml:space="preserve"> 8000</w:t>
+      </w:r>
+    </w:p>
+    <w:p>
+      <w:pPr>
+        <w:pStyle w:val="Prrafodelista"/>
+        <w:spacing w:line="360" w:lineRule="auto"/>
+        <w:jc w:val="both"/>
+        <w:rPr>
+          <w:rFonts w:ascii="Arial" w:hAnsi="Arial" w:cs="Arial"/>
+          <w:sz w:val="24"/>
+        </w:rPr>
+      </w:pPr>
+    </w:p>
+    <w:p>
+      <w:pPr>
+        <w:pStyle w:val="Prrafodelista"/>
+        <w:spacing w:line="360" w:lineRule="auto"/>
+        <w:jc w:val="both"/>
+        <w:rPr>
+          <w:rFonts w:ascii="Arial" w:hAnsi="Arial" w:cs="Arial"/>
+          <w:sz w:val="24"/>
+        </w:rPr>
+      </w:pPr>
+      <w:r>
+        <w:rPr>
+          <w:rFonts w:ascii="Arial" w:hAnsi="Arial" w:cs="Arial"/>
+          <w:sz w:val="24"/>
+        </w:rPr>
+        <w:t xml:space="preserve">Crea un </w:t>
+      </w:r>
+      <w:proofErr w:type="spellStart"/>
+      <w:r>
+        <w:rPr>
+          <w:rFonts w:ascii="Arial" w:hAnsi="Arial" w:cs="Arial"/>
+          <w:sz w:val="24"/>
+        </w:rPr>
+        <w:t>sevidor</w:t>
+      </w:r>
+      <w:proofErr w:type="spellEnd"/>
+      <w:r>
+        <w:rPr>
+          <w:rFonts w:ascii="Arial" w:hAnsi="Arial" w:cs="Arial"/>
+          <w:sz w:val="24"/>
+        </w:rPr>
+        <w:t xml:space="preserve"> en el puerto 8000</w:t>
       </w:r>
     </w:p>
     <w:p>
@@ -2338,7 +3289,23 @@
           <w:rFonts w:ascii="Arial" w:hAnsi="Arial" w:cs="Arial"/>
           <w:sz w:val="24"/>
         </w:rPr>
-        <w:t>En la sección settings del repositorio puedo realizar cambios acerca del repositorio que se está trabajando.</w:t>
+        <w:t xml:space="preserve">En la sección </w:t>
+      </w:r>
+      <w:proofErr w:type="spellStart"/>
+      <w:r>
+        <w:rPr>
+          <w:rFonts w:ascii="Arial" w:hAnsi="Arial" w:cs="Arial"/>
+          <w:sz w:val="24"/>
+        </w:rPr>
+        <w:t>settings</w:t>
+      </w:r>
+      <w:proofErr w:type="spellEnd"/>
+      <w:r>
+        <w:rPr>
+          <w:rFonts w:ascii="Arial" w:hAnsi="Arial" w:cs="Arial"/>
+          <w:sz w:val="24"/>
+        </w:rPr>
+        <w:t xml:space="preserve"> del repositorio puedo realizar cambios acerca del repositorio que se está trabajando.</w:t>
       </w:r>
     </w:p>
     <w:p>
@@ -2367,24 +3334,43 @@
           <w:b/>
           <w:sz w:val="32"/>
         </w:rPr>
-        <w:t>GitHub Pages</w:t>
-      </w:r>
-    </w:p>
-    <w:p>
-      <w:pPr>
-        <w:spacing w:line="360" w:lineRule="auto"/>
-        <w:jc w:val="both"/>
-        <w:rPr>
-          <w:rFonts w:ascii="Arial" w:hAnsi="Arial" w:cs="Arial"/>
-          <w:sz w:val="24"/>
-        </w:rPr>
-      </w:pPr>
-      <w:r>
-        <w:rPr>
-          <w:rFonts w:ascii="Arial" w:hAnsi="Arial" w:cs="Arial"/>
-          <w:sz w:val="24"/>
-        </w:rPr>
-        <w:t>Permité guardar páginas estáticas</w:t>
+        <w:t xml:space="preserve">GitHub </w:t>
+      </w:r>
+      <w:proofErr w:type="spellStart"/>
+      <w:r>
+        <w:rPr>
+          <w:rFonts w:ascii="Arial" w:hAnsi="Arial" w:cs="Arial"/>
+          <w:b/>
+          <w:sz w:val="32"/>
+        </w:rPr>
+        <w:t>Pages</w:t>
+      </w:r>
+      <w:proofErr w:type="spellEnd"/>
+    </w:p>
+    <w:p>
+      <w:pPr>
+        <w:spacing w:line="360" w:lineRule="auto"/>
+        <w:jc w:val="both"/>
+        <w:rPr>
+          <w:rFonts w:ascii="Arial" w:hAnsi="Arial" w:cs="Arial"/>
+          <w:sz w:val="24"/>
+        </w:rPr>
+      </w:pPr>
+      <w:proofErr w:type="spellStart"/>
+      <w:r>
+        <w:rPr>
+          <w:rFonts w:ascii="Arial" w:hAnsi="Arial" w:cs="Arial"/>
+          <w:sz w:val="24"/>
+        </w:rPr>
+        <w:t>Permité</w:t>
+      </w:r>
+      <w:proofErr w:type="spellEnd"/>
+      <w:r>
+        <w:rPr>
+          <w:rFonts w:ascii="Arial" w:hAnsi="Arial" w:cs="Arial"/>
+          <w:sz w:val="24"/>
+        </w:rPr>
+        <w:t xml:space="preserve"> guardar páginas estáticas</w:t>
       </w:r>
       <w:r>
         <w:rPr>
@@ -2636,6 +3622,7 @@
           <w:sz w:val="32"/>
         </w:rPr>
       </w:pPr>
+      <w:proofErr w:type="spellStart"/>
       <w:r>
         <w:rPr>
           <w:rFonts w:ascii="Arial" w:hAnsi="Arial" w:cs="Arial"/>
@@ -2644,6 +3631,7 @@
         </w:rPr>
         <w:t>Releases</w:t>
       </w:r>
+      <w:proofErr w:type="spellEnd"/>
     </w:p>
     <w:p>
       <w:pPr>
@@ -2682,6 +3670,7 @@
           <w:sz w:val="32"/>
         </w:rPr>
       </w:pPr>
+      <w:proofErr w:type="spellStart"/>
       <w:r>
         <w:rPr>
           <w:rFonts w:ascii="Arial" w:hAnsi="Arial" w:cs="Arial"/>
@@ -2690,22 +3679,39 @@
         </w:rPr>
         <w:t>Gits</w:t>
       </w:r>
-    </w:p>
-    <w:p>
-      <w:pPr>
-        <w:spacing w:line="360" w:lineRule="auto"/>
-        <w:jc w:val="both"/>
-        <w:rPr>
-          <w:rFonts w:ascii="Arial" w:hAnsi="Arial" w:cs="Arial"/>
-          <w:sz w:val="24"/>
-        </w:rPr>
-      </w:pPr>
-      <w:r>
-        <w:rPr>
-          <w:rFonts w:ascii="Arial" w:hAnsi="Arial" w:cs="Arial"/>
-          <w:sz w:val="24"/>
-        </w:rPr>
-        <w:t>Permite crear snipets de código para compartir con otras personas</w:t>
+      <w:proofErr w:type="spellEnd"/>
+    </w:p>
+    <w:p>
+      <w:pPr>
+        <w:spacing w:line="360" w:lineRule="auto"/>
+        <w:jc w:val="both"/>
+        <w:rPr>
+          <w:rFonts w:ascii="Arial" w:hAnsi="Arial" w:cs="Arial"/>
+          <w:sz w:val="24"/>
+        </w:rPr>
+      </w:pPr>
+      <w:r>
+        <w:rPr>
+          <w:rFonts w:ascii="Arial" w:hAnsi="Arial" w:cs="Arial"/>
+          <w:sz w:val="24"/>
+        </w:rPr>
+        <w:t xml:space="preserve">Permite crear </w:t>
+      </w:r>
+      <w:proofErr w:type="spellStart"/>
+      <w:r>
+        <w:rPr>
+          <w:rFonts w:ascii="Arial" w:hAnsi="Arial" w:cs="Arial"/>
+          <w:sz w:val="24"/>
+        </w:rPr>
+        <w:t>snipets</w:t>
+      </w:r>
+      <w:proofErr w:type="spellEnd"/>
+      <w:r>
+        <w:rPr>
+          <w:rFonts w:ascii="Arial" w:hAnsi="Arial" w:cs="Arial"/>
+          <w:sz w:val="24"/>
+        </w:rPr>
+        <w:t xml:space="preserve"> de código para compartir con otras personas</w:t>
       </w:r>
     </w:p>
     <w:p>
@@ -2778,7 +3784,23 @@
           <w:rFonts w:ascii="Arial" w:hAnsi="Arial" w:cs="Arial"/>
           <w:sz w:val="24"/>
         </w:rPr>
-        <w:t>Git LFS Large File Storage</w:t>
+        <w:t xml:space="preserve">Git LFS </w:t>
+      </w:r>
+      <w:proofErr w:type="spellStart"/>
+      <w:r>
+        <w:rPr>
+          <w:rFonts w:ascii="Arial" w:hAnsi="Arial" w:cs="Arial"/>
+          <w:sz w:val="24"/>
+        </w:rPr>
+        <w:t>Large</w:t>
+      </w:r>
+      <w:proofErr w:type="spellEnd"/>
+      <w:r>
+        <w:rPr>
+          <w:rFonts w:ascii="Arial" w:hAnsi="Arial" w:cs="Arial"/>
+          <w:sz w:val="24"/>
+        </w:rPr>
+        <w:t xml:space="preserve"> File Storage</w:t>
       </w:r>
     </w:p>
     <w:p>
@@ -2844,43 +3866,45 @@
           <w:sz w:val="24"/>
           <w:lang w:val="en-US"/>
         </w:rPr>
-        <w:t xml:space="preserve">$ mkdir &lt;folder name&gt;  -&gt; This comand </w:t>
-      </w:r>
+        <w:t xml:space="preserve">$ </w:t>
+      </w:r>
+      <w:proofErr w:type="spellStart"/>
+      <w:proofErr w:type="gramStart"/>
       <w:r>
         <w:rPr>
           <w:rFonts w:ascii="Arial" w:hAnsi="Arial" w:cs="Arial"/>
           <w:sz w:val="24"/>
           <w:lang w:val="en-US"/>
         </w:rPr>
-        <w:t>create</w:t>
-      </w:r>
-      <w:bookmarkStart w:id="0" w:name="_GoBack"/>
-      <w:bookmarkEnd w:id="0"/>
+        <w:t>mkdir</w:t>
+      </w:r>
+      <w:proofErr w:type="spellEnd"/>
+      <w:proofErr w:type="gramEnd"/>
       <w:r>
         <w:rPr>
           <w:rFonts w:ascii="Arial" w:hAnsi="Arial" w:cs="Arial"/>
           <w:sz w:val="24"/>
           <w:lang w:val="en-US"/>
         </w:rPr>
-        <w:t xml:space="preserve"> a new folder</w:t>
-      </w:r>
-    </w:p>
-    <w:p>
-      <w:pPr>
-        <w:jc w:val="both"/>
+        <w:t xml:space="preserve"> &lt;folder name&gt;  -&gt; This </w:t>
+      </w:r>
+      <w:proofErr w:type="spellStart"/>
+      <w:r>
         <w:rPr>
           <w:rFonts w:ascii="Arial" w:hAnsi="Arial" w:cs="Arial"/>
           <w:sz w:val="24"/>
           <w:lang w:val="en-US"/>
         </w:rPr>
-      </w:pPr>
+        <w:t>comand</w:t>
+      </w:r>
+      <w:proofErr w:type="spellEnd"/>
       <w:r>
         <w:rPr>
           <w:rFonts w:ascii="Arial" w:hAnsi="Arial" w:cs="Arial"/>
           <w:sz w:val="24"/>
           <w:lang w:val="en-US"/>
         </w:rPr>
-        <w:t>$  &gt; nota.txt    -&gt; To create a new file</w:t>
+        <w:t xml:space="preserve"> create a new folder</w:t>
       </w:r>
     </w:p>
     <w:p>
@@ -2892,13 +3916,51 @@
           <w:lang w:val="en-US"/>
         </w:rPr>
       </w:pPr>
+      <w:proofErr w:type="gramStart"/>
       <w:r>
         <w:rPr>
           <w:rFonts w:ascii="Arial" w:hAnsi="Arial" w:cs="Arial"/>
           <w:sz w:val="24"/>
           <w:lang w:val="en-US"/>
         </w:rPr>
-        <w:t>$  start nota.txt   -&gt;  To open an file, in this case in Note Pad</w:t>
+        <w:t>$  &gt;</w:t>
+      </w:r>
+      <w:proofErr w:type="gramEnd"/>
+      <w:r>
+        <w:rPr>
+          <w:rFonts w:ascii="Arial" w:hAnsi="Arial" w:cs="Arial"/>
+          <w:sz w:val="24"/>
+          <w:lang w:val="en-US"/>
+        </w:rPr>
+        <w:t xml:space="preserve"> nota.txt    -&gt; To create a new file</w:t>
+      </w:r>
+    </w:p>
+    <w:p>
+      <w:pPr>
+        <w:jc w:val="both"/>
+        <w:rPr>
+          <w:rFonts w:ascii="Arial" w:hAnsi="Arial" w:cs="Arial"/>
+          <w:sz w:val="24"/>
+          <w:lang w:val="en-US"/>
+        </w:rPr>
+      </w:pPr>
+      <w:proofErr w:type="gramStart"/>
+      <w:r>
+        <w:rPr>
+          <w:rFonts w:ascii="Arial" w:hAnsi="Arial" w:cs="Arial"/>
+          <w:sz w:val="24"/>
+          <w:lang w:val="en-US"/>
+        </w:rPr>
+        <w:t>$  start</w:t>
+      </w:r>
+      <w:proofErr w:type="gramEnd"/>
+      <w:r>
+        <w:rPr>
+          <w:rFonts w:ascii="Arial" w:hAnsi="Arial" w:cs="Arial"/>
+          <w:sz w:val="24"/>
+          <w:lang w:val="en-US"/>
+        </w:rPr>
+        <w:t xml:space="preserve"> nota.txt   -&gt;  To open an file, in this case in Note Pad</w:t>
       </w:r>
     </w:p>
     <w:p>
@@ -2962,7 +4024,43 @@
           <w:sz w:val="24"/>
           <w:lang w:val="en-US"/>
         </w:rPr>
-        <w:t>$ git rm &lt;file&gt;</w:t>
+        <w:t xml:space="preserve">$ </w:t>
+      </w:r>
+      <w:proofErr w:type="gramStart"/>
+      <w:r>
+        <w:rPr>
+          <w:rFonts w:ascii="Arial" w:hAnsi="Arial" w:cs="Arial"/>
+          <w:sz w:val="24"/>
+          <w:lang w:val="en-US"/>
+        </w:rPr>
+        <w:t>git</w:t>
+      </w:r>
+      <w:proofErr w:type="gramEnd"/>
+      <w:r>
+        <w:rPr>
+          <w:rFonts w:ascii="Arial" w:hAnsi="Arial" w:cs="Arial"/>
+          <w:sz w:val="24"/>
+          <w:lang w:val="en-US"/>
+        </w:rPr>
+        <w:t xml:space="preserve"> </w:t>
+      </w:r>
+      <w:proofErr w:type="spellStart"/>
+      <w:r>
+        <w:rPr>
+          <w:rFonts w:ascii="Arial" w:hAnsi="Arial" w:cs="Arial"/>
+          <w:sz w:val="24"/>
+          <w:lang w:val="en-US"/>
+        </w:rPr>
+        <w:t>rm</w:t>
+      </w:r>
+      <w:proofErr w:type="spellEnd"/>
+      <w:r>
+        <w:rPr>
+          <w:rFonts w:ascii="Arial" w:hAnsi="Arial" w:cs="Arial"/>
+          <w:sz w:val="24"/>
+          <w:lang w:val="en-US"/>
+        </w:rPr>
+        <w:t xml:space="preserve"> &lt;file&gt;</w:t>
       </w:r>
     </w:p>
     <w:p>
@@ -3016,7 +4114,43 @@
           <w:sz w:val="24"/>
           <w:lang w:val="en-US"/>
         </w:rPr>
-        <w:t>$ git rm -r &lt;folder&gt;</w:t>
+        <w:t xml:space="preserve">$ </w:t>
+      </w:r>
+      <w:proofErr w:type="gramStart"/>
+      <w:r>
+        <w:rPr>
+          <w:rFonts w:ascii="Arial" w:hAnsi="Arial" w:cs="Arial"/>
+          <w:sz w:val="24"/>
+          <w:lang w:val="en-US"/>
+        </w:rPr>
+        <w:t>git</w:t>
+      </w:r>
+      <w:proofErr w:type="gramEnd"/>
+      <w:r>
+        <w:rPr>
+          <w:rFonts w:ascii="Arial" w:hAnsi="Arial" w:cs="Arial"/>
+          <w:sz w:val="24"/>
+          <w:lang w:val="en-US"/>
+        </w:rPr>
+        <w:t xml:space="preserve"> </w:t>
+      </w:r>
+      <w:proofErr w:type="spellStart"/>
+      <w:r>
+        <w:rPr>
+          <w:rFonts w:ascii="Arial" w:hAnsi="Arial" w:cs="Arial"/>
+          <w:sz w:val="24"/>
+          <w:lang w:val="en-US"/>
+        </w:rPr>
+        <w:t>rm</w:t>
+      </w:r>
+      <w:proofErr w:type="spellEnd"/>
+      <w:r>
+        <w:rPr>
+          <w:rFonts w:ascii="Arial" w:hAnsi="Arial" w:cs="Arial"/>
+          <w:sz w:val="24"/>
+          <w:lang w:val="en-US"/>
+        </w:rPr>
+        <w:t xml:space="preserve"> -r &lt;folder&gt;</w:t>
       </w:r>
     </w:p>
     <w:p>
@@ -3736,15 +4870,6 @@
   </w:num>
   <w:num w:numId="6">
     <w:abstractNumId w:val="5"/>
-    <w:lvlOverride w:ilvl="0"/>
-    <w:lvlOverride w:ilvl="1"/>
-    <w:lvlOverride w:ilvl="2"/>
-    <w:lvlOverride w:ilvl="3"/>
-    <w:lvlOverride w:ilvl="4"/>
-    <w:lvlOverride w:ilvl="5"/>
-    <w:lvlOverride w:ilvl="6"/>
-    <w:lvlOverride w:ilvl="7"/>
-    <w:lvlOverride w:ilvl="8"/>
   </w:num>
 </w:numbering>
 </file>

</xml_diff>

<commit_message>
Agrego comandos de branch en git_cmd.txt
</commit_message>
<xml_diff>
--- a/Git y GitHub.docx
+++ b/Git y GitHub.docx
@@ -138,25 +138,7 @@
           <w:b/>
           <w:sz w:val="24"/>
         </w:rPr>
-        <w:t xml:space="preserve">git </w:t>
-      </w:r>
-      <w:proofErr w:type="spellStart"/>
-      <w:r>
-        <w:rPr>
-          <w:rFonts w:ascii="Arial" w:hAnsi="Arial" w:cs="Arial"/>
-          <w:b/>
-          <w:sz w:val="24"/>
-        </w:rPr>
-        <w:t>add</w:t>
-      </w:r>
-      <w:proofErr w:type="spellEnd"/>
-      <w:r>
-        <w:rPr>
-          <w:rFonts w:ascii="Arial" w:hAnsi="Arial" w:cs="Arial"/>
-          <w:b/>
-          <w:sz w:val="24"/>
-        </w:rPr>
-        <w:t xml:space="preserve"> &lt;archive&gt;</w:t>
+        <w:t>git add &lt;archive&gt;</w:t>
       </w:r>
     </w:p>
     <w:p>
@@ -240,25 +222,7 @@
           <w:b/>
           <w:sz w:val="24"/>
         </w:rPr>
-        <w:t>git commit –m “</w:t>
-      </w:r>
-      <w:proofErr w:type="spellStart"/>
-      <w:r>
-        <w:rPr>
-          <w:rFonts w:ascii="Arial" w:hAnsi="Arial" w:cs="Arial"/>
-          <w:b/>
-          <w:sz w:val="24"/>
-        </w:rPr>
-        <w:t>message</w:t>
-      </w:r>
-      <w:proofErr w:type="spellEnd"/>
-      <w:r>
-        <w:rPr>
-          <w:rFonts w:ascii="Arial" w:hAnsi="Arial" w:cs="Arial"/>
-          <w:b/>
-          <w:sz w:val="24"/>
-        </w:rPr>
-        <w:t>”</w:t>
+        <w:t>git commit –m “message”</w:t>
       </w:r>
     </w:p>
     <w:p>
@@ -419,18 +383,8 @@
           <w:b/>
           <w:sz w:val="24"/>
         </w:rPr>
-        <w:t xml:space="preserve">git </w:t>
-      </w:r>
-      <w:proofErr w:type="spellStart"/>
-      <w:r>
-        <w:rPr>
-          <w:rFonts w:ascii="Arial" w:hAnsi="Arial" w:cs="Arial"/>
-          <w:b/>
-          <w:sz w:val="24"/>
-        </w:rPr>
-        <w:t>remote</w:t>
-      </w:r>
-      <w:proofErr w:type="spellEnd"/>
+        <w:t>git remote</w:t>
+      </w:r>
     </w:p>
     <w:p>
       <w:pPr>
@@ -471,25 +425,7 @@
           <w:b/>
           <w:sz w:val="24"/>
         </w:rPr>
-        <w:t xml:space="preserve">git </w:t>
-      </w:r>
-      <w:proofErr w:type="spellStart"/>
-      <w:r>
-        <w:rPr>
-          <w:rFonts w:ascii="Arial" w:hAnsi="Arial" w:cs="Arial"/>
-          <w:b/>
-          <w:sz w:val="24"/>
-        </w:rPr>
-        <w:t>remote</w:t>
-      </w:r>
-      <w:proofErr w:type="spellEnd"/>
-      <w:r>
-        <w:rPr>
-          <w:rFonts w:ascii="Arial" w:hAnsi="Arial" w:cs="Arial"/>
-          <w:b/>
-          <w:sz w:val="24"/>
-        </w:rPr>
-        <w:t xml:space="preserve"> –v</w:t>
+        <w:t>git remote –v</w:t>
       </w:r>
     </w:p>
     <w:p>
@@ -531,25 +467,7 @@
           <w:b/>
           <w:sz w:val="24"/>
         </w:rPr>
-        <w:t xml:space="preserve">git push </w:t>
-      </w:r>
-      <w:proofErr w:type="spellStart"/>
-      <w:r>
-        <w:rPr>
-          <w:rFonts w:ascii="Arial" w:hAnsi="Arial" w:cs="Arial"/>
-          <w:b/>
-          <w:sz w:val="24"/>
-        </w:rPr>
-        <w:t>origin</w:t>
-      </w:r>
-      <w:proofErr w:type="spellEnd"/>
-      <w:r>
-        <w:rPr>
-          <w:rFonts w:ascii="Arial" w:hAnsi="Arial" w:cs="Arial"/>
-          <w:b/>
-          <w:sz w:val="24"/>
-        </w:rPr>
-        <w:t xml:space="preserve"> master</w:t>
+        <w:t>git push origin master</w:t>
       </w:r>
     </w:p>
     <w:p>
@@ -581,23 +499,7 @@
           <w:rFonts w:ascii="Arial" w:hAnsi="Arial" w:cs="Arial"/>
           <w:sz w:val="24"/>
         </w:rPr>
-        <w:t>=</w:t>
-      </w:r>
-      <w:proofErr w:type="spellStart"/>
-      <w:r>
-        <w:rPr>
-          <w:rFonts w:ascii="Arial" w:hAnsi="Arial" w:cs="Arial"/>
-          <w:sz w:val="24"/>
-        </w:rPr>
-        <w:t>origin</w:t>
-      </w:r>
-      <w:proofErr w:type="spellEnd"/>
-      <w:r>
-        <w:rPr>
-          <w:rFonts w:ascii="Arial" w:hAnsi="Arial" w:cs="Arial"/>
-          <w:sz w:val="24"/>
-        </w:rPr>
-        <w:t xml:space="preserve"> y el </w:t>
+        <w:t xml:space="preserve">=origin y el </w:t>
       </w:r>
       <w:r>
         <w:rPr>
@@ -635,18 +537,8 @@
           <w:b/>
           <w:sz w:val="24"/>
         </w:rPr>
-        <w:t xml:space="preserve">git </w:t>
-      </w:r>
-      <w:proofErr w:type="spellStart"/>
-      <w:r>
-        <w:rPr>
-          <w:rFonts w:ascii="Arial" w:hAnsi="Arial" w:cs="Arial"/>
-          <w:b/>
-          <w:sz w:val="24"/>
-        </w:rPr>
-        <w:t>pull</w:t>
-      </w:r>
-      <w:proofErr w:type="spellEnd"/>
+        <w:t>git pull</w:t>
+      </w:r>
     </w:p>
     <w:p>
       <w:pPr>
@@ -687,43 +579,7 @@
           <w:b/>
           <w:sz w:val="24"/>
         </w:rPr>
-        <w:t xml:space="preserve">git </w:t>
-      </w:r>
-      <w:proofErr w:type="spellStart"/>
-      <w:r>
-        <w:rPr>
-          <w:rFonts w:ascii="Arial" w:hAnsi="Arial" w:cs="Arial"/>
-          <w:b/>
-          <w:sz w:val="24"/>
-        </w:rPr>
-        <w:t>pull</w:t>
-      </w:r>
-      <w:proofErr w:type="spellEnd"/>
-      <w:r>
-        <w:rPr>
-          <w:rFonts w:ascii="Arial" w:hAnsi="Arial" w:cs="Arial"/>
-          <w:b/>
-          <w:sz w:val="24"/>
-        </w:rPr>
-        <w:t xml:space="preserve"> </w:t>
-      </w:r>
-      <w:proofErr w:type="spellStart"/>
-      <w:r>
-        <w:rPr>
-          <w:rFonts w:ascii="Arial" w:hAnsi="Arial" w:cs="Arial"/>
-          <w:b/>
-          <w:sz w:val="24"/>
-        </w:rPr>
-        <w:t>origin</w:t>
-      </w:r>
-      <w:proofErr w:type="spellEnd"/>
-      <w:r>
-        <w:rPr>
-          <w:rFonts w:ascii="Arial" w:hAnsi="Arial" w:cs="Arial"/>
-          <w:b/>
-          <w:sz w:val="24"/>
-        </w:rPr>
-        <w:t xml:space="preserve"> master</w:t>
+        <w:t>git pull origin master</w:t>
       </w:r>
     </w:p>
     <w:p>
@@ -768,33 +624,13 @@
         <w:lastRenderedPageBreak/>
         <w:t>git commit -</w:t>
       </w:r>
-      <w:bookmarkStart w:id="0" w:name="_GoBack"/>
-      <w:bookmarkEnd w:id="0"/>
-      <w:r>
-        <w:rPr>
-          <w:rFonts w:ascii="Arial" w:hAnsi="Arial" w:cs="Arial"/>
-          <w:b/>
-          <w:sz w:val="24"/>
-        </w:rPr>
-        <w:t>am “</w:t>
-      </w:r>
-      <w:proofErr w:type="spellStart"/>
-      <w:r>
-        <w:rPr>
-          <w:rFonts w:ascii="Arial" w:hAnsi="Arial" w:cs="Arial"/>
-          <w:b/>
-          <w:sz w:val="24"/>
-        </w:rPr>
-        <w:t>message</w:t>
-      </w:r>
-      <w:proofErr w:type="spellEnd"/>
-      <w:r>
-        <w:rPr>
-          <w:rFonts w:ascii="Arial" w:hAnsi="Arial" w:cs="Arial"/>
-          <w:b/>
-          <w:sz w:val="24"/>
-        </w:rPr>
-        <w:t>”</w:t>
+      <w:r>
+        <w:rPr>
+          <w:rFonts w:ascii="Arial" w:hAnsi="Arial" w:cs="Arial"/>
+          <w:b/>
+          <w:sz w:val="24"/>
+        </w:rPr>
+        <w:t>am “message”</w:t>
       </w:r>
     </w:p>
     <w:p>
@@ -836,18 +672,8 @@
           <w:b/>
           <w:sz w:val="24"/>
         </w:rPr>
-        <w:t xml:space="preserve">git </w:t>
-      </w:r>
-      <w:proofErr w:type="spellStart"/>
-      <w:r>
-        <w:rPr>
-          <w:rFonts w:ascii="Arial" w:hAnsi="Arial" w:cs="Arial"/>
-          <w:b/>
-          <w:sz w:val="24"/>
-        </w:rPr>
-        <w:t>branch</w:t>
-      </w:r>
-      <w:proofErr w:type="spellEnd"/>
+        <w:t>git branch</w:t>
+      </w:r>
     </w:p>
     <w:p>
       <w:pPr>
@@ -888,25 +714,7 @@
           <w:b/>
           <w:sz w:val="24"/>
         </w:rPr>
-        <w:t xml:space="preserve">git </w:t>
-      </w:r>
-      <w:proofErr w:type="spellStart"/>
-      <w:r>
-        <w:rPr>
-          <w:rFonts w:ascii="Arial" w:hAnsi="Arial" w:cs="Arial"/>
-          <w:b/>
-          <w:sz w:val="24"/>
-        </w:rPr>
-        <w:t>branch</w:t>
-      </w:r>
-      <w:proofErr w:type="spellEnd"/>
-      <w:r>
-        <w:rPr>
-          <w:rFonts w:ascii="Arial" w:hAnsi="Arial" w:cs="Arial"/>
-          <w:b/>
-          <w:sz w:val="24"/>
-        </w:rPr>
-        <w:t xml:space="preserve"> </w:t>
+        <w:t xml:space="preserve">git branch </w:t>
       </w:r>
       <w:r>
         <w:rPr>
@@ -914,25 +722,7 @@
           <w:b/>
           <w:sz w:val="24"/>
         </w:rPr>
-        <w:t>&lt;</w:t>
-      </w:r>
-      <w:proofErr w:type="spellStart"/>
-      <w:r>
-        <w:rPr>
-          <w:rFonts w:ascii="Leelawadee UI" w:hAnsi="Leelawadee UI" w:cs="Leelawadee UI"/>
-          <w:b/>
-          <w:sz w:val="24"/>
-        </w:rPr>
-        <w:t>name</w:t>
-      </w:r>
-      <w:proofErr w:type="spellEnd"/>
-      <w:r>
-        <w:rPr>
-          <w:rFonts w:ascii="Leelawadee UI" w:hAnsi="Leelawadee UI" w:cs="Leelawadee UI"/>
-          <w:b/>
-          <w:sz w:val="24"/>
-        </w:rPr>
-        <w:t>&gt;</w:t>
+        <w:t>&lt;name&gt;</w:t>
       </w:r>
     </w:p>
     <w:p>
@@ -974,43 +764,7 @@
           <w:b/>
           <w:sz w:val="24"/>
         </w:rPr>
-        <w:t xml:space="preserve">git </w:t>
-      </w:r>
-      <w:proofErr w:type="spellStart"/>
-      <w:r>
-        <w:rPr>
-          <w:rFonts w:ascii="Arial" w:hAnsi="Arial" w:cs="Arial"/>
-          <w:b/>
-          <w:sz w:val="24"/>
-        </w:rPr>
-        <w:t>checkout</w:t>
-      </w:r>
-      <w:proofErr w:type="spellEnd"/>
-      <w:r>
-        <w:rPr>
-          <w:rFonts w:ascii="Arial" w:hAnsi="Arial" w:cs="Arial"/>
-          <w:b/>
-          <w:sz w:val="24"/>
-        </w:rPr>
-        <w:t xml:space="preserve"> &lt;</w:t>
-      </w:r>
-      <w:proofErr w:type="spellStart"/>
-      <w:r>
-        <w:rPr>
-          <w:rFonts w:ascii="Arial" w:hAnsi="Arial" w:cs="Arial"/>
-          <w:b/>
-          <w:sz w:val="24"/>
-        </w:rPr>
-        <w:t>name</w:t>
-      </w:r>
-      <w:proofErr w:type="spellEnd"/>
-      <w:r>
-        <w:rPr>
-          <w:rFonts w:ascii="Arial" w:hAnsi="Arial" w:cs="Arial"/>
-          <w:b/>
-          <w:sz w:val="24"/>
-        </w:rPr>
-        <w:t>&gt;</w:t>
+        <w:t>git checkout &lt;name&gt;</w:t>
       </w:r>
     </w:p>
     <w:p>
@@ -1052,43 +806,7 @@
           <w:b/>
           <w:sz w:val="24"/>
         </w:rPr>
-        <w:t xml:space="preserve">git </w:t>
-      </w:r>
-      <w:proofErr w:type="spellStart"/>
-      <w:r>
-        <w:rPr>
-          <w:rFonts w:ascii="Arial" w:hAnsi="Arial" w:cs="Arial"/>
-          <w:b/>
-          <w:sz w:val="24"/>
-        </w:rPr>
-        <w:t>checkout</w:t>
-      </w:r>
-      <w:proofErr w:type="spellEnd"/>
-      <w:r>
-        <w:rPr>
-          <w:rFonts w:ascii="Arial" w:hAnsi="Arial" w:cs="Arial"/>
-          <w:b/>
-          <w:sz w:val="24"/>
-        </w:rPr>
-        <w:t xml:space="preserve"> –b &lt;</w:t>
-      </w:r>
-      <w:proofErr w:type="spellStart"/>
-      <w:r>
-        <w:rPr>
-          <w:rFonts w:ascii="Arial" w:hAnsi="Arial" w:cs="Arial"/>
-          <w:b/>
-          <w:sz w:val="24"/>
-        </w:rPr>
-        <w:t>name</w:t>
-      </w:r>
-      <w:proofErr w:type="spellEnd"/>
-      <w:r>
-        <w:rPr>
-          <w:rFonts w:ascii="Arial" w:hAnsi="Arial" w:cs="Arial"/>
-          <w:b/>
-          <w:sz w:val="24"/>
-        </w:rPr>
-        <w:t>&gt;</w:t>
+        <w:t>git checkout –b &lt;name&gt;</w:t>
       </w:r>
     </w:p>
     <w:p>
@@ -1132,9 +850,8 @@
           <w:sz w:val="24"/>
           <w:lang w:val="en-US"/>
         </w:rPr>
-        <w:t>git log –-graph –-decorate  --</w:t>
-      </w:r>
-      <w:proofErr w:type="spellStart"/>
+        <w:t xml:space="preserve">git log –-graph –-decorate  --oneline </w:t>
+      </w:r>
       <w:r>
         <w:rPr>
           <w:rFonts w:ascii="Arial" w:hAnsi="Arial" w:cs="Arial"/>
@@ -1142,9 +859,10 @@
           <w:sz w:val="24"/>
           <w:lang w:val="en-US"/>
         </w:rPr>
-        <w:t>oneline</w:t>
-      </w:r>
-      <w:proofErr w:type="spellEnd"/>
+        <w:t>--</w:t>
+      </w:r>
+      <w:bookmarkStart w:id="0" w:name="_GoBack"/>
+      <w:bookmarkEnd w:id="0"/>
       <w:r>
         <w:rPr>
           <w:rFonts w:ascii="Arial" w:hAnsi="Arial" w:cs="Arial"/>
@@ -1152,24 +870,6 @@
           <w:sz w:val="24"/>
           <w:lang w:val="en-US"/>
         </w:rPr>
-        <w:t xml:space="preserve"> </w:t>
-      </w:r>
-      <w:r>
-        <w:rPr>
-          <w:rFonts w:ascii="Arial" w:hAnsi="Arial" w:cs="Arial"/>
-          <w:b/>
-          <w:sz w:val="24"/>
-          <w:lang w:val="en-US"/>
-        </w:rPr>
-        <w:t>–</w:t>
-      </w:r>
-      <w:r>
-        <w:rPr>
-          <w:rFonts w:ascii="Arial" w:hAnsi="Arial" w:cs="Arial"/>
-          <w:b/>
-          <w:sz w:val="24"/>
-          <w:lang w:val="en-US"/>
-        </w:rPr>
         <w:t>all</w:t>
       </w:r>
     </w:p>
@@ -1188,23 +888,7 @@
           <w:rFonts w:ascii="Arial" w:hAnsi="Arial" w:cs="Arial"/>
           <w:sz w:val="24"/>
         </w:rPr>
-        <w:t xml:space="preserve">Muestra de forma clara los </w:t>
-      </w:r>
-      <w:proofErr w:type="spellStart"/>
-      <w:r>
-        <w:rPr>
-          <w:rFonts w:ascii="Arial" w:hAnsi="Arial" w:cs="Arial"/>
-          <w:sz w:val="24"/>
-        </w:rPr>
-        <w:t>commits</w:t>
-      </w:r>
-      <w:proofErr w:type="spellEnd"/>
-      <w:r>
-        <w:rPr>
-          <w:rFonts w:ascii="Arial" w:hAnsi="Arial" w:cs="Arial"/>
-          <w:sz w:val="24"/>
-        </w:rPr>
-        <w:t xml:space="preserve"> realizados en cada rama, sin informaci</w:t>
+        <w:t>Muestra de forma clara los commits realizados en cada rama, sin informaci</w:t>
       </w:r>
       <w:r>
         <w:rPr>
@@ -1252,23 +936,7 @@
           <w:rFonts w:ascii="Arial" w:hAnsi="Arial" w:cs="Arial"/>
           <w:sz w:val="24"/>
         </w:rPr>
-        <w:t xml:space="preserve">Muestra el historial completo de </w:t>
-      </w:r>
-      <w:proofErr w:type="spellStart"/>
-      <w:r>
-        <w:rPr>
-          <w:rFonts w:ascii="Arial" w:hAnsi="Arial" w:cs="Arial"/>
-          <w:sz w:val="24"/>
-        </w:rPr>
-        <w:t>commits</w:t>
-      </w:r>
-      <w:proofErr w:type="spellEnd"/>
-      <w:r>
-        <w:rPr>
-          <w:rFonts w:ascii="Arial" w:hAnsi="Arial" w:cs="Arial"/>
-          <w:sz w:val="24"/>
-        </w:rPr>
-        <w:t xml:space="preserve"> realizados</w:t>
+        <w:t>Muestra el historial completo de commits realizados</w:t>
       </w:r>
     </w:p>
     <w:p>
@@ -1302,7 +970,6 @@
         </w:rPr>
         <w:t>--</w:t>
       </w:r>
-      <w:proofErr w:type="spellStart"/>
       <w:r>
         <w:rPr>
           <w:rFonts w:ascii="Arial" w:hAnsi="Arial" w:cs="Arial"/>
@@ -1311,7 +978,6 @@
         </w:rPr>
         <w:t>oneline</w:t>
       </w:r>
-      <w:proofErr w:type="spellEnd"/>
     </w:p>
     <w:p>
       <w:pPr>
@@ -1362,34 +1028,14 @@
         </w:rPr>
         <w:t>--</w:t>
       </w:r>
-      <w:proofErr w:type="spellStart"/>
-      <w:r>
-        <w:rPr>
-          <w:rFonts w:ascii="Arial" w:hAnsi="Arial" w:cs="Arial"/>
-          <w:b/>
-          <w:sz w:val="24"/>
-        </w:rPr>
-        <w:t>oneline</w:t>
-      </w:r>
-      <w:proofErr w:type="spellEnd"/>
-      <w:r>
-        <w:rPr>
-          <w:rFonts w:ascii="Arial" w:hAnsi="Arial" w:cs="Arial"/>
-          <w:b/>
-          <w:sz w:val="24"/>
-        </w:rPr>
-        <w:t xml:space="preserve"> –</w:t>
-      </w:r>
-      <w:proofErr w:type="spellStart"/>
-      <w:r>
-        <w:rPr>
-          <w:rFonts w:ascii="Arial" w:hAnsi="Arial" w:cs="Arial"/>
-          <w:b/>
-          <w:sz w:val="24"/>
-        </w:rPr>
-        <w:t>decorate</w:t>
-      </w:r>
-      <w:proofErr w:type="spellEnd"/>
+      <w:r>
+        <w:rPr>
+          <w:rFonts w:ascii="Arial" w:hAnsi="Arial" w:cs="Arial"/>
+          <w:b/>
+          <w:sz w:val="24"/>
+        </w:rPr>
+        <w:t>oneline –decorate</w:t>
+      </w:r>
     </w:p>
     <w:p>
       <w:pPr>
@@ -1430,43 +1076,7 @@
           <w:b/>
           <w:sz w:val="24"/>
         </w:rPr>
-        <w:t xml:space="preserve">git </w:t>
-      </w:r>
-      <w:proofErr w:type="spellStart"/>
-      <w:r>
-        <w:rPr>
-          <w:rFonts w:ascii="Arial" w:hAnsi="Arial" w:cs="Arial"/>
-          <w:b/>
-          <w:sz w:val="24"/>
-        </w:rPr>
-        <w:t>merge</w:t>
-      </w:r>
-      <w:proofErr w:type="spellEnd"/>
-      <w:r>
-        <w:rPr>
-          <w:rFonts w:ascii="Arial" w:hAnsi="Arial" w:cs="Arial"/>
-          <w:b/>
-          <w:sz w:val="24"/>
-        </w:rPr>
-        <w:t xml:space="preserve"> &lt;</w:t>
-      </w:r>
-      <w:proofErr w:type="spellStart"/>
-      <w:r>
-        <w:rPr>
-          <w:rFonts w:ascii="Arial" w:hAnsi="Arial" w:cs="Arial"/>
-          <w:b/>
-          <w:sz w:val="24"/>
-        </w:rPr>
-        <w:t>name</w:t>
-      </w:r>
-      <w:proofErr w:type="spellEnd"/>
-      <w:r>
-        <w:rPr>
-          <w:rFonts w:ascii="Arial" w:hAnsi="Arial" w:cs="Arial"/>
-          <w:b/>
-          <w:sz w:val="24"/>
-        </w:rPr>
-        <w:t>-rama&gt;</w:t>
+        <w:t>git merge &lt;name-rama&gt;</w:t>
       </w:r>
     </w:p>
     <w:p>
@@ -1594,23 +1204,7 @@
           <w:rFonts w:ascii="Arial" w:hAnsi="Arial" w:cs="Arial"/>
           <w:sz w:val="24"/>
         </w:rPr>
-        <w:t xml:space="preserve"> git no comprueba las ramas a eliminar, no comprueba la mezcla que haya </w:t>
-      </w:r>
-      <w:proofErr w:type="gramStart"/>
-      <w:r>
-        <w:rPr>
-          <w:rFonts w:ascii="Arial" w:hAnsi="Arial" w:cs="Arial"/>
-          <w:sz w:val="24"/>
-        </w:rPr>
-        <w:t>entre</w:t>
-      </w:r>
-      <w:proofErr w:type="gramEnd"/>
-      <w:r>
-        <w:rPr>
-          <w:rFonts w:ascii="Arial" w:hAnsi="Arial" w:cs="Arial"/>
-          <w:sz w:val="24"/>
-        </w:rPr>
-        <w:t xml:space="preserve"> una rama secundaria y la rama principal</w:t>
+        <w:t xml:space="preserve"> git no comprueba las ramas a eliminar, no comprueba la mezcla que haya entre una rama secundaria y la rama principal</w:t>
       </w:r>
     </w:p>
     <w:p>
@@ -1634,18 +1228,8 @@
           <w:b/>
           <w:sz w:val="24"/>
         </w:rPr>
-        <w:t xml:space="preserve">git </w:t>
-      </w:r>
-      <w:proofErr w:type="spellStart"/>
-      <w:r>
-        <w:rPr>
-          <w:rFonts w:ascii="Arial" w:hAnsi="Arial" w:cs="Arial"/>
-          <w:b/>
-          <w:sz w:val="24"/>
-        </w:rPr>
-        <w:t>gc</w:t>
-      </w:r>
-      <w:proofErr w:type="spellEnd"/>
+        <w:t>git gc</w:t>
+      </w:r>
     </w:p>
     <w:p>
       <w:pPr>
@@ -1686,36 +1270,8 @@
           <w:b/>
           <w:sz w:val="24"/>
         </w:rPr>
-        <w:t xml:space="preserve">git </w:t>
-      </w:r>
-      <w:proofErr w:type="spellStart"/>
-      <w:r>
-        <w:rPr>
-          <w:rFonts w:ascii="Arial" w:hAnsi="Arial" w:cs="Arial"/>
-          <w:b/>
-          <w:sz w:val="24"/>
-        </w:rPr>
-        <w:t>checkout</w:t>
-      </w:r>
-      <w:proofErr w:type="spellEnd"/>
-      <w:r>
-        <w:rPr>
-          <w:rFonts w:ascii="Arial" w:hAnsi="Arial" w:cs="Arial"/>
-          <w:b/>
-          <w:sz w:val="24"/>
-        </w:rPr>
-        <w:t xml:space="preserve"> &lt;</w:t>
-      </w:r>
-      <w:proofErr w:type="spellStart"/>
-      <w:r>
-        <w:rPr>
-          <w:rFonts w:ascii="Arial" w:hAnsi="Arial" w:cs="Arial"/>
-          <w:b/>
-          <w:sz w:val="24"/>
-        </w:rPr>
-        <w:t>code</w:t>
-      </w:r>
-      <w:proofErr w:type="spellEnd"/>
+        <w:t>git checkout &lt;code</w:t>
+      </w:r>
       <w:r>
         <w:rPr>
           <w:rFonts w:ascii="Arial" w:hAnsi="Arial" w:cs="Arial"/>
@@ -1749,23 +1305,7 @@
           <w:sz w:val="24"/>
         </w:rPr>
         <w:lastRenderedPageBreak/>
-        <w:t>Lleva a un commit atrás en el tiempo (</w:t>
-      </w:r>
-      <w:proofErr w:type="spellStart"/>
-      <w:r>
-        <w:rPr>
-          <w:rFonts w:ascii="Arial" w:hAnsi="Arial" w:cs="Arial"/>
-          <w:sz w:val="24"/>
-        </w:rPr>
-        <w:t>detached</w:t>
-      </w:r>
-      <w:proofErr w:type="spellEnd"/>
-      <w:r>
-        <w:rPr>
-          <w:rFonts w:ascii="Arial" w:hAnsi="Arial" w:cs="Arial"/>
-          <w:sz w:val="24"/>
-        </w:rPr>
-        <w:t xml:space="preserve"> HEAD)</w:t>
+        <w:t>Lleva a un commit atrás en el tiempo (detached HEAD)</w:t>
       </w:r>
       <w:r>
         <w:rPr>
@@ -1796,25 +1336,7 @@
           <w:b/>
           <w:sz w:val="24"/>
         </w:rPr>
-        <w:t xml:space="preserve">git </w:t>
-      </w:r>
-      <w:proofErr w:type="spellStart"/>
-      <w:r>
-        <w:rPr>
-          <w:rFonts w:ascii="Arial" w:hAnsi="Arial" w:cs="Arial"/>
-          <w:b/>
-          <w:sz w:val="24"/>
-        </w:rPr>
-        <w:t>checkout</w:t>
-      </w:r>
-      <w:proofErr w:type="spellEnd"/>
-      <w:r>
-        <w:rPr>
-          <w:rFonts w:ascii="Arial" w:hAnsi="Arial" w:cs="Arial"/>
-          <w:b/>
-          <w:sz w:val="24"/>
-        </w:rPr>
-        <w:t xml:space="preserve"> master</w:t>
+        <w:t>git checkout master</w:t>
       </w:r>
     </w:p>
     <w:p>
@@ -1857,7 +1379,6 @@
           <w:sz w:val="28"/>
         </w:rPr>
       </w:pPr>
-      <w:proofErr w:type="spellStart"/>
       <w:r>
         <w:rPr>
           <w:rFonts w:ascii="Arial" w:hAnsi="Arial" w:cs="Arial"/>
@@ -1866,7 +1387,6 @@
         </w:rPr>
         <w:t>Tags</w:t>
       </w:r>
-      <w:proofErr w:type="spellEnd"/>
     </w:p>
     <w:p>
       <w:pPr>
@@ -1907,43 +1427,7 @@
           <w:b/>
           <w:sz w:val="24"/>
         </w:rPr>
-        <w:t xml:space="preserve">git </w:t>
-      </w:r>
-      <w:proofErr w:type="spellStart"/>
-      <w:r>
-        <w:rPr>
-          <w:rFonts w:ascii="Arial" w:hAnsi="Arial" w:cs="Arial"/>
-          <w:b/>
-          <w:sz w:val="24"/>
-        </w:rPr>
-        <w:t>tag</w:t>
-      </w:r>
-      <w:proofErr w:type="spellEnd"/>
-      <w:r>
-        <w:rPr>
-          <w:rFonts w:ascii="Arial" w:hAnsi="Arial" w:cs="Arial"/>
-          <w:b/>
-          <w:sz w:val="24"/>
-        </w:rPr>
-        <w:t xml:space="preserve"> &lt;</w:t>
-      </w:r>
-      <w:proofErr w:type="spellStart"/>
-      <w:r>
-        <w:rPr>
-          <w:rFonts w:ascii="Arial" w:hAnsi="Arial" w:cs="Arial"/>
-          <w:b/>
-          <w:sz w:val="24"/>
-        </w:rPr>
-        <w:t>version-name</w:t>
-      </w:r>
-      <w:proofErr w:type="spellEnd"/>
-      <w:r>
-        <w:rPr>
-          <w:rFonts w:ascii="Arial" w:hAnsi="Arial" w:cs="Arial"/>
-          <w:b/>
-          <w:sz w:val="24"/>
-        </w:rPr>
-        <w:t>&gt;</w:t>
+        <w:t>git tag &lt;version-name&gt;</w:t>
       </w:r>
     </w:p>
     <w:p>
@@ -2041,56 +1525,27 @@
           <w:sz w:val="24"/>
           <w:lang w:val="es-ES"/>
         </w:rPr>
-        <w:t xml:space="preserve">git </w:t>
-      </w:r>
-      <w:proofErr w:type="spellStart"/>
-      <w:r>
-        <w:rPr>
-          <w:rFonts w:ascii="Arial" w:hAnsi="Arial" w:cs="Arial"/>
-          <w:b/>
+        <w:t>git tag</w:t>
+      </w:r>
+    </w:p>
+    <w:p>
+      <w:pPr>
+        <w:pStyle w:val="Prrafodelista"/>
+        <w:spacing w:line="360" w:lineRule="auto"/>
+        <w:jc w:val="both"/>
+        <w:rPr>
+          <w:rFonts w:ascii="Arial" w:hAnsi="Arial" w:cs="Arial"/>
           <w:sz w:val="24"/>
           <w:lang w:val="es-ES"/>
         </w:rPr>
-        <w:t>tag</w:t>
-      </w:r>
-      <w:proofErr w:type="spellEnd"/>
-    </w:p>
-    <w:p>
-      <w:pPr>
-        <w:pStyle w:val="Prrafodelista"/>
-        <w:spacing w:line="360" w:lineRule="auto"/>
-        <w:jc w:val="both"/>
+      </w:pPr>
+      <w:r>
         <w:rPr>
           <w:rFonts w:ascii="Arial" w:hAnsi="Arial" w:cs="Arial"/>
           <w:sz w:val="24"/>
           <w:lang w:val="es-ES"/>
         </w:rPr>
-      </w:pPr>
-      <w:r>
-        <w:rPr>
-          <w:rFonts w:ascii="Arial" w:hAnsi="Arial" w:cs="Arial"/>
-          <w:sz w:val="24"/>
-          <w:lang w:val="es-ES"/>
-        </w:rPr>
-        <w:t xml:space="preserve">Muestra el listado de </w:t>
-      </w:r>
-      <w:proofErr w:type="spellStart"/>
-      <w:r>
-        <w:rPr>
-          <w:rFonts w:ascii="Arial" w:hAnsi="Arial" w:cs="Arial"/>
-          <w:sz w:val="24"/>
-          <w:lang w:val="es-ES"/>
-        </w:rPr>
-        <w:t>Tags</w:t>
-      </w:r>
-      <w:proofErr w:type="spellEnd"/>
-      <w:r>
-        <w:rPr>
-          <w:rFonts w:ascii="Arial" w:hAnsi="Arial" w:cs="Arial"/>
-          <w:sz w:val="24"/>
-          <w:lang w:val="es-ES"/>
-        </w:rPr>
-        <w:t xml:space="preserve"> en el repositorio</w:t>
+        <w:t>Muestra el listado de Tags en el repositorio</w:t>
       </w:r>
     </w:p>
     <w:p>
@@ -2116,78 +1571,28 @@
           <w:sz w:val="24"/>
           <w:lang w:val="es-ES"/>
         </w:rPr>
-        <w:t xml:space="preserve">git </w:t>
-      </w:r>
-      <w:proofErr w:type="spellStart"/>
-      <w:r>
-        <w:rPr>
-          <w:rFonts w:ascii="Arial" w:hAnsi="Arial" w:cs="Arial"/>
-          <w:b/>
+        <w:t>git checkout &lt;tag&gt;</w:t>
+      </w:r>
+    </w:p>
+    <w:p>
+      <w:pPr>
+        <w:pStyle w:val="Prrafodelista"/>
+        <w:spacing w:line="360" w:lineRule="auto"/>
+        <w:jc w:val="both"/>
+        <w:rPr>
+          <w:rFonts w:ascii="Arial" w:hAnsi="Arial" w:cs="Arial"/>
           <w:sz w:val="24"/>
           <w:lang w:val="es-ES"/>
         </w:rPr>
-        <w:t>checkout</w:t>
-      </w:r>
-      <w:proofErr w:type="spellEnd"/>
-      <w:r>
-        <w:rPr>
-          <w:rFonts w:ascii="Arial" w:hAnsi="Arial" w:cs="Arial"/>
-          <w:b/>
+      </w:pPr>
+      <w:r>
+        <w:rPr>
+          <w:rFonts w:ascii="Arial" w:hAnsi="Arial" w:cs="Arial"/>
           <w:sz w:val="24"/>
           <w:lang w:val="es-ES"/>
         </w:rPr>
-        <w:t xml:space="preserve"> &lt;</w:t>
-      </w:r>
-      <w:proofErr w:type="spellStart"/>
-      <w:r>
-        <w:rPr>
-          <w:rFonts w:ascii="Arial" w:hAnsi="Arial" w:cs="Arial"/>
-          <w:b/>
-          <w:sz w:val="24"/>
-          <w:lang w:val="es-ES"/>
-        </w:rPr>
-        <w:t>tag</w:t>
-      </w:r>
-      <w:proofErr w:type="spellEnd"/>
-      <w:r>
-        <w:rPr>
-          <w:rFonts w:ascii="Arial" w:hAnsi="Arial" w:cs="Arial"/>
-          <w:b/>
-          <w:sz w:val="24"/>
-          <w:lang w:val="es-ES"/>
-        </w:rPr>
-        <w:t>&gt;</w:t>
-      </w:r>
-    </w:p>
-    <w:p>
-      <w:pPr>
-        <w:pStyle w:val="Prrafodelista"/>
-        <w:spacing w:line="360" w:lineRule="auto"/>
-        <w:jc w:val="both"/>
-        <w:rPr>
-          <w:rFonts w:ascii="Arial" w:hAnsi="Arial" w:cs="Arial"/>
-          <w:sz w:val="24"/>
-          <w:lang w:val="es-ES"/>
-        </w:rPr>
-      </w:pPr>
-      <w:r>
-        <w:rPr>
-          <w:rFonts w:ascii="Arial" w:hAnsi="Arial" w:cs="Arial"/>
-          <w:sz w:val="24"/>
-          <w:lang w:val="es-ES"/>
-        </w:rPr>
-        <w:t xml:space="preserve">Vuelve a un estado anterior del código donde se haya colocado un </w:t>
-      </w:r>
-      <w:proofErr w:type="spellStart"/>
-      <w:r>
-        <w:rPr>
-          <w:rFonts w:ascii="Arial" w:hAnsi="Arial" w:cs="Arial"/>
-          <w:sz w:val="24"/>
-          <w:lang w:val="es-ES"/>
-        </w:rPr>
-        <w:t>tag</w:t>
-      </w:r>
-      <w:proofErr w:type="spellEnd"/>
+        <w:t>Vuelve a un estado anterior del código donde se haya colocado un tag</w:t>
+      </w:r>
     </w:p>
     <w:p>
       <w:pPr>
@@ -2251,18 +1656,8 @@
           <w:sz w:val="24"/>
           <w:lang w:val="en-US"/>
         </w:rPr>
-        <w:t>git remote add origin -/Dropbox/</w:t>
-      </w:r>
-      <w:proofErr w:type="spellStart"/>
-      <w:r>
-        <w:rPr>
-          <w:rFonts w:ascii="Arial" w:hAnsi="Arial" w:cs="Arial"/>
-          <w:sz w:val="24"/>
-          <w:lang w:val="en-US"/>
-        </w:rPr>
-        <w:t>Repositorio.git</w:t>
-      </w:r>
-      <w:proofErr w:type="spellEnd"/>
+        <w:t>git remote add origin -/Dropbox/Repositorio.git</w:t>
+      </w:r>
     </w:p>
     <w:p>
       <w:pPr>
@@ -2384,367 +1779,211 @@
           <w:sz w:val="24"/>
         </w:rPr>
       </w:pPr>
-      <w:proofErr w:type="gramStart"/>
-      <w:r>
-        <w:rPr>
-          <w:rFonts w:ascii="Arial" w:hAnsi="Arial" w:cs="Arial"/>
-          <w:sz w:val="24"/>
-        </w:rPr>
-        <w:t>push</w:t>
-      </w:r>
-      <w:proofErr w:type="gramEnd"/>
-      <w:r>
-        <w:rPr>
-          <w:rFonts w:ascii="Arial" w:hAnsi="Arial" w:cs="Arial"/>
-          <w:sz w:val="24"/>
-        </w:rPr>
-        <w:t xml:space="preserve"> -&gt; Envía</w:t>
-      </w:r>
-    </w:p>
-    <w:p>
-      <w:pPr>
-        <w:spacing w:line="360" w:lineRule="auto"/>
-        <w:jc w:val="both"/>
-        <w:rPr>
-          <w:rFonts w:ascii="Arial" w:hAnsi="Arial" w:cs="Arial"/>
-          <w:sz w:val="24"/>
-        </w:rPr>
-      </w:pPr>
-      <w:proofErr w:type="spellStart"/>
-      <w:proofErr w:type="gramStart"/>
-      <w:r>
-        <w:rPr>
-          <w:rFonts w:ascii="Arial" w:hAnsi="Arial" w:cs="Arial"/>
-          <w:sz w:val="24"/>
-        </w:rPr>
-        <w:t>pull</w:t>
-      </w:r>
-      <w:proofErr w:type="spellEnd"/>
-      <w:proofErr w:type="gramEnd"/>
-      <w:r>
-        <w:rPr>
-          <w:rFonts w:ascii="Arial" w:hAnsi="Arial" w:cs="Arial"/>
-          <w:sz w:val="24"/>
-        </w:rPr>
-        <w:t>-&gt;Descarga</w:t>
-      </w:r>
-    </w:p>
-    <w:p>
-      <w:pPr>
-        <w:spacing w:line="360" w:lineRule="auto"/>
-        <w:jc w:val="both"/>
-        <w:rPr>
-          <w:rFonts w:ascii="Arial" w:hAnsi="Arial" w:cs="Arial"/>
-          <w:sz w:val="24"/>
-        </w:rPr>
-      </w:pPr>
-    </w:p>
-    <w:p>
-      <w:pPr>
-        <w:spacing w:line="360" w:lineRule="auto"/>
-        <w:jc w:val="both"/>
-        <w:rPr>
-          <w:rFonts w:ascii="Arial" w:hAnsi="Arial" w:cs="Arial"/>
-          <w:sz w:val="24"/>
-        </w:rPr>
-      </w:pPr>
-      <w:proofErr w:type="gramStart"/>
-      <w:r>
-        <w:rPr>
-          <w:rFonts w:ascii="Arial" w:hAnsi="Arial" w:cs="Arial"/>
-          <w:sz w:val="24"/>
-        </w:rPr>
-        <w:t>commit</w:t>
-      </w:r>
-      <w:proofErr w:type="gramEnd"/>
-      <w:r>
-        <w:rPr>
-          <w:rFonts w:ascii="Arial" w:hAnsi="Arial" w:cs="Arial"/>
-          <w:sz w:val="24"/>
-        </w:rPr>
-        <w:t xml:space="preserve"> -&gt; Anotación</w:t>
-      </w:r>
-    </w:p>
-    <w:p>
-      <w:pPr>
-        <w:spacing w:line="360" w:lineRule="auto"/>
-        <w:jc w:val="both"/>
-        <w:rPr>
-          <w:rFonts w:ascii="Arial" w:hAnsi="Arial" w:cs="Arial"/>
-          <w:sz w:val="24"/>
-        </w:rPr>
-      </w:pPr>
-      <w:proofErr w:type="spellStart"/>
-      <w:proofErr w:type="gramStart"/>
+      <w:r>
+        <w:rPr>
+          <w:rFonts w:ascii="Arial" w:hAnsi="Arial" w:cs="Arial"/>
+          <w:sz w:val="24"/>
+        </w:rPr>
+        <w:t>push -&gt; Envía</w:t>
+      </w:r>
+    </w:p>
+    <w:p>
+      <w:pPr>
+        <w:spacing w:line="360" w:lineRule="auto"/>
+        <w:jc w:val="both"/>
+        <w:rPr>
+          <w:rFonts w:ascii="Arial" w:hAnsi="Arial" w:cs="Arial"/>
+          <w:sz w:val="24"/>
+        </w:rPr>
+      </w:pPr>
+      <w:r>
+        <w:rPr>
+          <w:rFonts w:ascii="Arial" w:hAnsi="Arial" w:cs="Arial"/>
+          <w:sz w:val="24"/>
+        </w:rPr>
+        <w:t>pull-&gt;Descarga</w:t>
+      </w:r>
+    </w:p>
+    <w:p>
+      <w:pPr>
+        <w:spacing w:line="360" w:lineRule="auto"/>
+        <w:jc w:val="both"/>
+        <w:rPr>
+          <w:rFonts w:ascii="Arial" w:hAnsi="Arial" w:cs="Arial"/>
+          <w:sz w:val="24"/>
+        </w:rPr>
+      </w:pPr>
+    </w:p>
+    <w:p>
+      <w:pPr>
+        <w:spacing w:line="360" w:lineRule="auto"/>
+        <w:jc w:val="both"/>
+        <w:rPr>
+          <w:rFonts w:ascii="Arial" w:hAnsi="Arial" w:cs="Arial"/>
+          <w:sz w:val="24"/>
+        </w:rPr>
+      </w:pPr>
+      <w:r>
+        <w:rPr>
+          <w:rFonts w:ascii="Arial" w:hAnsi="Arial" w:cs="Arial"/>
+          <w:sz w:val="24"/>
+        </w:rPr>
+        <w:t>commit -&gt; Anotación</w:t>
+      </w:r>
+    </w:p>
+    <w:p>
+      <w:pPr>
+        <w:spacing w:line="360" w:lineRule="auto"/>
+        <w:jc w:val="both"/>
+        <w:rPr>
+          <w:rFonts w:ascii="Arial" w:hAnsi="Arial" w:cs="Arial"/>
+          <w:sz w:val="24"/>
+        </w:rPr>
+      </w:pPr>
       <w:r>
         <w:rPr>
           <w:rFonts w:ascii="Arial" w:hAnsi="Arial" w:cs="Arial"/>
           <w:sz w:val="24"/>
         </w:rPr>
         <w:lastRenderedPageBreak/>
-        <w:t>issue</w:t>
-      </w:r>
-      <w:proofErr w:type="spellEnd"/>
-      <w:proofErr w:type="gramEnd"/>
-      <w:r>
-        <w:rPr>
-          <w:rFonts w:ascii="Arial" w:hAnsi="Arial" w:cs="Arial"/>
-          <w:sz w:val="24"/>
-        </w:rPr>
-        <w:t xml:space="preserve"> -&gt; Publicación, errores o problemas.</w:t>
-      </w:r>
-    </w:p>
-    <w:p>
-      <w:pPr>
-        <w:spacing w:line="360" w:lineRule="auto"/>
-        <w:jc w:val="both"/>
-        <w:rPr>
-          <w:rFonts w:ascii="Arial" w:hAnsi="Arial" w:cs="Arial"/>
-          <w:sz w:val="24"/>
-        </w:rPr>
-      </w:pPr>
-      <w:proofErr w:type="spellStart"/>
-      <w:proofErr w:type="gramStart"/>
-      <w:r>
-        <w:rPr>
-          <w:rFonts w:ascii="Arial" w:hAnsi="Arial" w:cs="Arial"/>
-          <w:sz w:val="24"/>
-        </w:rPr>
-        <w:t>branch</w:t>
-      </w:r>
-      <w:proofErr w:type="spellEnd"/>
-      <w:proofErr w:type="gramEnd"/>
-      <w:r>
-        <w:rPr>
-          <w:rFonts w:ascii="Arial" w:hAnsi="Arial" w:cs="Arial"/>
-          <w:sz w:val="24"/>
-        </w:rPr>
-        <w:t xml:space="preserve"> -&gt; Rama  Es una extensión del proyecto principal con sus propios commit y archivos, los puede utilizar para la creación de nuevas características del proyecto sin afectar el original</w:t>
-      </w:r>
-    </w:p>
-    <w:p>
-      <w:pPr>
-        <w:spacing w:line="360" w:lineRule="auto"/>
-        <w:jc w:val="both"/>
-        <w:rPr>
-          <w:rFonts w:ascii="Arial" w:hAnsi="Arial" w:cs="Arial"/>
-          <w:sz w:val="24"/>
-        </w:rPr>
-      </w:pPr>
-      <w:proofErr w:type="spellStart"/>
-      <w:proofErr w:type="gramStart"/>
-      <w:r>
-        <w:rPr>
-          <w:rFonts w:ascii="Arial" w:hAnsi="Arial" w:cs="Arial"/>
-          <w:sz w:val="24"/>
-        </w:rPr>
-        <w:t>merge</w:t>
-      </w:r>
-      <w:proofErr w:type="spellEnd"/>
-      <w:proofErr w:type="gramEnd"/>
-      <w:r>
-        <w:rPr>
-          <w:rFonts w:ascii="Arial" w:hAnsi="Arial" w:cs="Arial"/>
-          <w:sz w:val="24"/>
-        </w:rPr>
-        <w:t xml:space="preserve"> -&gt;  Mezclar, fusionar o Unir, ramas en git. </w:t>
-      </w:r>
-    </w:p>
-    <w:p>
-      <w:pPr>
-        <w:spacing w:line="360" w:lineRule="auto"/>
-        <w:jc w:val="both"/>
-        <w:rPr>
-          <w:rFonts w:ascii="Arial" w:hAnsi="Arial" w:cs="Arial"/>
-          <w:sz w:val="24"/>
-        </w:rPr>
-      </w:pPr>
-      <w:proofErr w:type="spellStart"/>
-      <w:proofErr w:type="gramStart"/>
-      <w:r>
-        <w:rPr>
-          <w:rFonts w:ascii="Arial" w:hAnsi="Arial" w:cs="Arial"/>
-          <w:sz w:val="24"/>
-        </w:rPr>
-        <w:t>pull</w:t>
-      </w:r>
-      <w:proofErr w:type="spellEnd"/>
-      <w:proofErr w:type="gramEnd"/>
-      <w:r>
-        <w:rPr>
-          <w:rFonts w:ascii="Arial" w:hAnsi="Arial" w:cs="Arial"/>
-          <w:sz w:val="24"/>
-        </w:rPr>
-        <w:t xml:space="preserve"> -&gt; Jalar o traer un repositorio que esta remoto.</w:t>
-      </w:r>
-    </w:p>
-    <w:p>
-      <w:pPr>
-        <w:spacing w:line="360" w:lineRule="auto"/>
-        <w:jc w:val="both"/>
-        <w:rPr>
-          <w:rFonts w:ascii="Arial" w:hAnsi="Arial" w:cs="Arial"/>
-          <w:sz w:val="24"/>
-        </w:rPr>
-      </w:pPr>
-      <w:proofErr w:type="gramStart"/>
-      <w:r>
-        <w:rPr>
-          <w:rFonts w:ascii="Arial" w:hAnsi="Arial" w:cs="Arial"/>
-          <w:sz w:val="24"/>
-        </w:rPr>
-        <w:t>push</w:t>
-      </w:r>
-      <w:proofErr w:type="gramEnd"/>
-      <w:r>
-        <w:rPr>
-          <w:rFonts w:ascii="Arial" w:hAnsi="Arial" w:cs="Arial"/>
-          <w:sz w:val="24"/>
-        </w:rPr>
-        <w:t xml:space="preserve"> -&gt; Empujar, presionar o subir un repositorio trabajado localmente a un servidor remoto.</w:t>
-      </w:r>
-    </w:p>
-    <w:p>
-      <w:pPr>
-        <w:spacing w:line="360" w:lineRule="auto"/>
-        <w:jc w:val="both"/>
-        <w:rPr>
-          <w:rFonts w:ascii="Arial" w:hAnsi="Arial" w:cs="Arial"/>
-          <w:sz w:val="24"/>
-        </w:rPr>
-      </w:pPr>
-    </w:p>
-    <w:p>
-      <w:pPr>
-        <w:spacing w:line="360" w:lineRule="auto"/>
-        <w:jc w:val="both"/>
-        <w:rPr>
-          <w:rFonts w:ascii="Arial" w:hAnsi="Arial" w:cs="Arial"/>
-          <w:sz w:val="24"/>
-        </w:rPr>
-      </w:pPr>
-      <w:r>
-        <w:rPr>
-          <w:rFonts w:ascii="Arial" w:hAnsi="Arial" w:cs="Arial"/>
-          <w:sz w:val="24"/>
-        </w:rPr>
-        <w:t xml:space="preserve">Al realizar commit puedo hacer referencia a </w:t>
-      </w:r>
-      <w:proofErr w:type="spellStart"/>
-      <w:r>
-        <w:rPr>
-          <w:rFonts w:ascii="Arial" w:hAnsi="Arial" w:cs="Arial"/>
-          <w:sz w:val="24"/>
-        </w:rPr>
-        <w:t>issues</w:t>
-      </w:r>
-      <w:proofErr w:type="spellEnd"/>
-      <w:r>
-        <w:rPr>
-          <w:rFonts w:ascii="Arial" w:hAnsi="Arial" w:cs="Arial"/>
-          <w:sz w:val="24"/>
-        </w:rPr>
-        <w:t xml:space="preserve"> colocando la </w:t>
-      </w:r>
-      <w:proofErr w:type="spellStart"/>
-      <w:r>
-        <w:rPr>
-          <w:rFonts w:ascii="Arial" w:hAnsi="Arial" w:cs="Arial"/>
-          <w:sz w:val="24"/>
-        </w:rPr>
-        <w:t>almodilla</w:t>
-      </w:r>
-      <w:proofErr w:type="spellEnd"/>
-      <w:r>
-        <w:rPr>
-          <w:rFonts w:ascii="Arial" w:hAnsi="Arial" w:cs="Arial"/>
-          <w:sz w:val="24"/>
-        </w:rPr>
-        <w:t xml:space="preserve"> o numeral</w:t>
-      </w:r>
-    </w:p>
-    <w:p>
-      <w:pPr>
-        <w:spacing w:line="360" w:lineRule="auto"/>
-        <w:jc w:val="both"/>
-        <w:rPr>
-          <w:rFonts w:ascii="Arial" w:hAnsi="Arial" w:cs="Arial"/>
-          <w:sz w:val="24"/>
-        </w:rPr>
-      </w:pPr>
-      <w:r>
-        <w:rPr>
-          <w:rFonts w:ascii="Arial" w:hAnsi="Arial" w:cs="Arial"/>
-          <w:sz w:val="24"/>
-        </w:rPr>
-        <w:t xml:space="preserve">#1  junto con el número que hacer referencia al </w:t>
-      </w:r>
-      <w:proofErr w:type="spellStart"/>
-      <w:r>
-        <w:rPr>
-          <w:rFonts w:ascii="Arial" w:hAnsi="Arial" w:cs="Arial"/>
-          <w:sz w:val="24"/>
-        </w:rPr>
-        <w:t>issue</w:t>
-      </w:r>
-      <w:proofErr w:type="spellEnd"/>
-      <w:r>
-        <w:rPr>
-          <w:rFonts w:ascii="Arial" w:hAnsi="Arial" w:cs="Arial"/>
-          <w:sz w:val="24"/>
-        </w:rPr>
-        <w:t xml:space="preserve"> tratado</w:t>
-      </w:r>
-    </w:p>
-    <w:p>
-      <w:pPr>
-        <w:spacing w:line="360" w:lineRule="auto"/>
-        <w:jc w:val="both"/>
-        <w:rPr>
-          <w:rFonts w:ascii="Arial" w:hAnsi="Arial" w:cs="Arial"/>
-          <w:sz w:val="24"/>
-        </w:rPr>
-      </w:pPr>
-      <w:r>
-        <w:rPr>
-          <w:rFonts w:ascii="Arial" w:hAnsi="Arial" w:cs="Arial"/>
-          <w:sz w:val="24"/>
-        </w:rPr>
-        <w:t xml:space="preserve">Para cerrar un </w:t>
-      </w:r>
-      <w:proofErr w:type="spellStart"/>
-      <w:r>
-        <w:rPr>
-          <w:rFonts w:ascii="Arial" w:hAnsi="Arial" w:cs="Arial"/>
-          <w:sz w:val="24"/>
-        </w:rPr>
-        <w:t>issue</w:t>
-      </w:r>
-      <w:proofErr w:type="spellEnd"/>
-      <w:r>
-        <w:rPr>
-          <w:rFonts w:ascii="Arial" w:hAnsi="Arial" w:cs="Arial"/>
-          <w:sz w:val="24"/>
-        </w:rPr>
-        <w:t xml:space="preserve">, se puede hacer desde GitHub o desde la terminal cuando se realiza un commit colocando la palabra </w:t>
-      </w:r>
-      <w:proofErr w:type="spellStart"/>
-      <w:r>
-        <w:rPr>
-          <w:rFonts w:ascii="Arial" w:hAnsi="Arial" w:cs="Arial"/>
-          <w:b/>
-          <w:sz w:val="24"/>
-        </w:rPr>
-        <w:t>Closes</w:t>
-      </w:r>
-      <w:proofErr w:type="spellEnd"/>
-      <w:r>
-        <w:rPr>
-          <w:rFonts w:ascii="Arial" w:hAnsi="Arial" w:cs="Arial"/>
-          <w:b/>
-          <w:sz w:val="24"/>
-        </w:rPr>
-        <w:t xml:space="preserve"> #1</w:t>
+        <w:t>issue -&gt; Publicación, errores o problemas.</w:t>
+      </w:r>
+    </w:p>
+    <w:p>
+      <w:pPr>
+        <w:spacing w:line="360" w:lineRule="auto"/>
+        <w:jc w:val="both"/>
+        <w:rPr>
+          <w:rFonts w:ascii="Arial" w:hAnsi="Arial" w:cs="Arial"/>
+          <w:sz w:val="24"/>
+        </w:rPr>
+      </w:pPr>
+      <w:r>
+        <w:rPr>
+          <w:rFonts w:ascii="Arial" w:hAnsi="Arial" w:cs="Arial"/>
+          <w:sz w:val="24"/>
+        </w:rPr>
+        <w:t>branch -&gt; Rama  Es una extensión del proyecto principal con sus propios commit y archivos, los puede utilizar para la creación de nuevas características del proyecto sin afectar el original</w:t>
+      </w:r>
+    </w:p>
+    <w:p>
+      <w:pPr>
+        <w:spacing w:line="360" w:lineRule="auto"/>
+        <w:jc w:val="both"/>
+        <w:rPr>
+          <w:rFonts w:ascii="Arial" w:hAnsi="Arial" w:cs="Arial"/>
+          <w:sz w:val="24"/>
+        </w:rPr>
+      </w:pPr>
+      <w:r>
+        <w:rPr>
+          <w:rFonts w:ascii="Arial" w:hAnsi="Arial" w:cs="Arial"/>
+          <w:sz w:val="24"/>
+        </w:rPr>
+        <w:t xml:space="preserve">merge -&gt;  Mezclar, fusionar o Unir, ramas en git. </w:t>
+      </w:r>
+    </w:p>
+    <w:p>
+      <w:pPr>
+        <w:spacing w:line="360" w:lineRule="auto"/>
+        <w:jc w:val="both"/>
+        <w:rPr>
+          <w:rFonts w:ascii="Arial" w:hAnsi="Arial" w:cs="Arial"/>
+          <w:sz w:val="24"/>
+        </w:rPr>
+      </w:pPr>
+      <w:r>
+        <w:rPr>
+          <w:rFonts w:ascii="Arial" w:hAnsi="Arial" w:cs="Arial"/>
+          <w:sz w:val="24"/>
+        </w:rPr>
+        <w:t>pull -&gt; Jalar o traer un repositorio que esta remoto.</w:t>
+      </w:r>
+    </w:p>
+    <w:p>
+      <w:pPr>
+        <w:spacing w:line="360" w:lineRule="auto"/>
+        <w:jc w:val="both"/>
+        <w:rPr>
+          <w:rFonts w:ascii="Arial" w:hAnsi="Arial" w:cs="Arial"/>
+          <w:sz w:val="24"/>
+        </w:rPr>
+      </w:pPr>
+      <w:r>
+        <w:rPr>
+          <w:rFonts w:ascii="Arial" w:hAnsi="Arial" w:cs="Arial"/>
+          <w:sz w:val="24"/>
+        </w:rPr>
+        <w:t>push -&gt; Empujar, presionar o subir un repositorio trabajado localmente a un servidor remoto.</w:t>
+      </w:r>
+    </w:p>
+    <w:p>
+      <w:pPr>
+        <w:spacing w:line="360" w:lineRule="auto"/>
+        <w:jc w:val="both"/>
+        <w:rPr>
+          <w:rFonts w:ascii="Arial" w:hAnsi="Arial" w:cs="Arial"/>
+          <w:sz w:val="24"/>
+        </w:rPr>
+      </w:pPr>
+    </w:p>
+    <w:p>
+      <w:pPr>
+        <w:spacing w:line="360" w:lineRule="auto"/>
+        <w:jc w:val="both"/>
+        <w:rPr>
+          <w:rFonts w:ascii="Arial" w:hAnsi="Arial" w:cs="Arial"/>
+          <w:sz w:val="24"/>
+        </w:rPr>
+      </w:pPr>
+      <w:r>
+        <w:rPr>
+          <w:rFonts w:ascii="Arial" w:hAnsi="Arial" w:cs="Arial"/>
+          <w:sz w:val="24"/>
+        </w:rPr>
+        <w:t>Al realizar commit puedo hacer referencia a issues colocando la almodilla o numeral</w:t>
+      </w:r>
+    </w:p>
+    <w:p>
+      <w:pPr>
+        <w:spacing w:line="360" w:lineRule="auto"/>
+        <w:jc w:val="both"/>
+        <w:rPr>
+          <w:rFonts w:ascii="Arial" w:hAnsi="Arial" w:cs="Arial"/>
+          <w:sz w:val="24"/>
+        </w:rPr>
+      </w:pPr>
+      <w:r>
+        <w:rPr>
+          <w:rFonts w:ascii="Arial" w:hAnsi="Arial" w:cs="Arial"/>
+          <w:sz w:val="24"/>
+        </w:rPr>
+        <w:t>#1  junto con el número que hacer referencia al issue tratado</w:t>
+      </w:r>
+    </w:p>
+    <w:p>
+      <w:pPr>
+        <w:spacing w:line="360" w:lineRule="auto"/>
+        <w:jc w:val="both"/>
+        <w:rPr>
+          <w:rFonts w:ascii="Arial" w:hAnsi="Arial" w:cs="Arial"/>
+          <w:sz w:val="24"/>
+        </w:rPr>
+      </w:pPr>
+      <w:r>
+        <w:rPr>
+          <w:rFonts w:ascii="Arial" w:hAnsi="Arial" w:cs="Arial"/>
+          <w:sz w:val="24"/>
+        </w:rPr>
+        <w:t xml:space="preserve">Para cerrar un issue, se puede hacer desde GitHub o desde la terminal cuando se realiza un commit colocando la palabra </w:t>
+      </w:r>
+      <w:r>
+        <w:rPr>
+          <w:rFonts w:ascii="Arial" w:hAnsi="Arial" w:cs="Arial"/>
+          <w:b/>
+          <w:sz w:val="24"/>
+        </w:rPr>
+        <w:t>Closes #1</w:t>
       </w:r>
       <w:r>
         <w:rPr>
@@ -2778,23 +2017,7 @@
           <w:rFonts w:ascii="Arial" w:hAnsi="Arial" w:cs="Arial"/>
           <w:sz w:val="24"/>
         </w:rPr>
-        <w:t xml:space="preserve">Con </w:t>
-      </w:r>
-      <w:proofErr w:type="spellStart"/>
-      <w:r>
-        <w:rPr>
-          <w:rFonts w:ascii="Arial" w:hAnsi="Arial" w:cs="Arial"/>
-          <w:sz w:val="24"/>
-        </w:rPr>
-        <w:t>Fork</w:t>
-      </w:r>
-      <w:proofErr w:type="spellEnd"/>
-      <w:r>
-        <w:rPr>
-          <w:rFonts w:ascii="Arial" w:hAnsi="Arial" w:cs="Arial"/>
-          <w:sz w:val="24"/>
-        </w:rPr>
-        <w:t xml:space="preserve">, puedo traer un repositorio de otra persona para poder utilizarlo </w:t>
+        <w:t xml:space="preserve">Con Fork, puedo traer un repositorio de otra persona para poder utilizarlo </w:t>
       </w:r>
       <w:r>
         <w:rPr>
@@ -2823,23 +2046,7 @@
           <w:rFonts w:ascii="Arial" w:hAnsi="Arial" w:cs="Arial"/>
           <w:sz w:val="24"/>
         </w:rPr>
-        <w:t xml:space="preserve">git clone   -&gt;  clona un </w:t>
-      </w:r>
-      <w:proofErr w:type="spellStart"/>
-      <w:r>
-        <w:rPr>
-          <w:rFonts w:ascii="Arial" w:hAnsi="Arial" w:cs="Arial"/>
-          <w:sz w:val="24"/>
-        </w:rPr>
-        <w:t>reopsitorio</w:t>
-      </w:r>
-      <w:proofErr w:type="spellEnd"/>
-      <w:r>
-        <w:rPr>
-          <w:rFonts w:ascii="Arial" w:hAnsi="Arial" w:cs="Arial"/>
-          <w:sz w:val="24"/>
-        </w:rPr>
-        <w:t xml:space="preserve"> en el computador</w:t>
+        <w:t>git clone   -&gt;  clona un reopsitorio en el computador</w:t>
       </w:r>
     </w:p>
     <w:p>
@@ -2871,76 +2078,35 @@
           <w:rFonts w:ascii="Arial" w:hAnsi="Arial" w:cs="Arial"/>
           <w:sz w:val="24"/>
         </w:rPr>
-        <w:t xml:space="preserve">$ git </w:t>
-      </w:r>
-      <w:proofErr w:type="spellStart"/>
-      <w:r>
-        <w:rPr>
-          <w:rFonts w:ascii="Arial" w:hAnsi="Arial" w:cs="Arial"/>
-          <w:sz w:val="24"/>
-        </w:rPr>
-        <w:t>add</w:t>
-      </w:r>
-      <w:proofErr w:type="spellEnd"/>
-      <w:r>
-        <w:rPr>
-          <w:rFonts w:ascii="Arial" w:hAnsi="Arial" w:cs="Arial"/>
-          <w:sz w:val="24"/>
-        </w:rPr>
-        <w:t xml:space="preserve"> –p &lt;archive&gt;       </w:t>
-      </w:r>
-    </w:p>
-    <w:p>
-      <w:pPr>
-        <w:pStyle w:val="Prrafodelista"/>
-        <w:spacing w:line="360" w:lineRule="auto"/>
-        <w:rPr>
-          <w:rFonts w:ascii="Arial" w:hAnsi="Arial" w:cs="Arial"/>
-          <w:sz w:val="24"/>
-        </w:rPr>
-      </w:pPr>
-    </w:p>
-    <w:p>
-      <w:pPr>
-        <w:pStyle w:val="Prrafodelista"/>
-        <w:spacing w:line="360" w:lineRule="auto"/>
-        <w:jc w:val="both"/>
-        <w:rPr>
-          <w:rFonts w:ascii="Arial" w:hAnsi="Arial" w:cs="Arial"/>
-          <w:sz w:val="24"/>
-        </w:rPr>
-      </w:pPr>
-      <w:proofErr w:type="spellStart"/>
-      <w:r>
-        <w:rPr>
-          <w:rFonts w:ascii="Arial" w:hAnsi="Arial" w:cs="Arial"/>
-          <w:sz w:val="24"/>
-        </w:rPr>
-        <w:t>Preguntá</w:t>
-      </w:r>
-      <w:proofErr w:type="spellEnd"/>
-      <w:r>
-        <w:rPr>
-          <w:rFonts w:ascii="Arial" w:hAnsi="Arial" w:cs="Arial"/>
-          <w:sz w:val="24"/>
-        </w:rPr>
-        <w:t xml:space="preserve"> que </w:t>
-      </w:r>
-      <w:proofErr w:type="spellStart"/>
-      <w:r>
-        <w:rPr>
-          <w:rFonts w:ascii="Arial" w:hAnsi="Arial" w:cs="Arial"/>
-          <w:sz w:val="24"/>
-        </w:rPr>
-        <w:t>cambiós</w:t>
-      </w:r>
-      <w:proofErr w:type="spellEnd"/>
-      <w:r>
-        <w:rPr>
-          <w:rFonts w:ascii="Arial" w:hAnsi="Arial" w:cs="Arial"/>
-          <w:sz w:val="24"/>
-        </w:rPr>
-        <w:t xml:space="preserve"> quiere que se vea en el historial</w:t>
+        <w:t xml:space="preserve">$ git add –p &lt;archive&gt;       </w:t>
+      </w:r>
+    </w:p>
+    <w:p>
+      <w:pPr>
+        <w:pStyle w:val="Prrafodelista"/>
+        <w:spacing w:line="360" w:lineRule="auto"/>
+        <w:rPr>
+          <w:rFonts w:ascii="Arial" w:hAnsi="Arial" w:cs="Arial"/>
+          <w:sz w:val="24"/>
+        </w:rPr>
+      </w:pPr>
+    </w:p>
+    <w:p>
+      <w:pPr>
+        <w:pStyle w:val="Prrafodelista"/>
+        <w:spacing w:line="360" w:lineRule="auto"/>
+        <w:jc w:val="both"/>
+        <w:rPr>
+          <w:rFonts w:ascii="Arial" w:hAnsi="Arial" w:cs="Arial"/>
+          <w:sz w:val="24"/>
+        </w:rPr>
+      </w:pPr>
+      <w:r>
+        <w:rPr>
+          <w:rFonts w:ascii="Arial" w:hAnsi="Arial" w:cs="Arial"/>
+          <w:sz w:val="24"/>
+        </w:rPr>
+        <w:t>Preguntá que cambiós quiere que se vea en el historial</w:t>
       </w:r>
       <w:r>
         <w:rPr>
@@ -3002,55 +2168,7 @@
           <w:sz w:val="24"/>
         </w:rPr>
         <w:lastRenderedPageBreak/>
-        <w:t xml:space="preserve">Los </w:t>
-      </w:r>
-      <w:proofErr w:type="spellStart"/>
-      <w:r>
-        <w:rPr>
-          <w:rFonts w:ascii="Arial" w:hAnsi="Arial" w:cs="Arial"/>
-          <w:sz w:val="24"/>
-        </w:rPr>
-        <w:t>issues</w:t>
-      </w:r>
-      <w:proofErr w:type="spellEnd"/>
-      <w:r>
-        <w:rPr>
-          <w:rFonts w:ascii="Arial" w:hAnsi="Arial" w:cs="Arial"/>
-          <w:sz w:val="24"/>
-        </w:rPr>
-        <w:t xml:space="preserve"> y los </w:t>
-      </w:r>
-      <w:proofErr w:type="spellStart"/>
-      <w:r>
-        <w:rPr>
-          <w:rFonts w:ascii="Arial" w:hAnsi="Arial" w:cs="Arial"/>
-          <w:sz w:val="24"/>
-        </w:rPr>
-        <w:t>pull</w:t>
-      </w:r>
-      <w:proofErr w:type="spellEnd"/>
-      <w:r>
-        <w:rPr>
-          <w:rFonts w:ascii="Arial" w:hAnsi="Arial" w:cs="Arial"/>
-          <w:sz w:val="24"/>
-        </w:rPr>
-        <w:t xml:space="preserve"> </w:t>
-      </w:r>
-      <w:proofErr w:type="spellStart"/>
-      <w:r>
-        <w:rPr>
-          <w:rFonts w:ascii="Arial" w:hAnsi="Arial" w:cs="Arial"/>
-          <w:sz w:val="24"/>
-        </w:rPr>
-        <w:t>request</w:t>
-      </w:r>
-      <w:proofErr w:type="spellEnd"/>
-      <w:r>
-        <w:rPr>
-          <w:rFonts w:ascii="Arial" w:hAnsi="Arial" w:cs="Arial"/>
-          <w:sz w:val="24"/>
-        </w:rPr>
-        <w:t xml:space="preserve"> son importante para la colaboración de proyectos en GitHub</w:t>
+        <w:t>Los issues y los pull request son importante para la colaboración de proyectos en GitHub</w:t>
       </w:r>
     </w:p>
     <w:p>
@@ -3126,124 +2244,65 @@
           <w:rFonts w:ascii="Arial" w:hAnsi="Arial" w:cs="Arial"/>
           <w:sz w:val="24"/>
         </w:rPr>
-        <w:t xml:space="preserve">Crear servidor con </w:t>
-      </w:r>
-      <w:proofErr w:type="spellStart"/>
-      <w:r>
-        <w:rPr>
-          <w:rFonts w:ascii="Arial" w:hAnsi="Arial" w:cs="Arial"/>
-          <w:sz w:val="24"/>
-        </w:rPr>
-        <w:t>python</w:t>
-      </w:r>
-      <w:proofErr w:type="spellEnd"/>
-    </w:p>
-    <w:p>
-      <w:pPr>
-        <w:pStyle w:val="Prrafodelista"/>
-        <w:spacing w:line="360" w:lineRule="auto"/>
-        <w:jc w:val="both"/>
-        <w:rPr>
-          <w:rFonts w:ascii="Arial" w:hAnsi="Arial" w:cs="Arial"/>
-          <w:sz w:val="24"/>
-        </w:rPr>
-      </w:pPr>
-    </w:p>
-    <w:p>
-      <w:pPr>
-        <w:pStyle w:val="Prrafodelista"/>
-        <w:spacing w:line="360" w:lineRule="auto"/>
-        <w:jc w:val="both"/>
-        <w:rPr>
-          <w:rFonts w:ascii="Arial" w:hAnsi="Arial" w:cs="Arial"/>
-          <w:sz w:val="24"/>
-        </w:rPr>
-      </w:pPr>
-      <w:r>
-        <w:rPr>
-          <w:rFonts w:ascii="Arial" w:hAnsi="Arial" w:cs="Arial"/>
-          <w:sz w:val="24"/>
-        </w:rPr>
-        <w:t xml:space="preserve">$ </w:t>
-      </w:r>
-      <w:proofErr w:type="spellStart"/>
-      <w:proofErr w:type="gramStart"/>
-      <w:r>
-        <w:rPr>
-          <w:rFonts w:ascii="Arial" w:hAnsi="Arial" w:cs="Arial"/>
-          <w:sz w:val="24"/>
-        </w:rPr>
-        <w:t>python</w:t>
-      </w:r>
-      <w:proofErr w:type="spellEnd"/>
-      <w:proofErr w:type="gramEnd"/>
-      <w:r>
-        <w:rPr>
-          <w:rFonts w:ascii="Arial" w:hAnsi="Arial" w:cs="Arial"/>
-          <w:sz w:val="24"/>
-        </w:rPr>
-        <w:t xml:space="preserve"> –m </w:t>
-      </w:r>
-      <w:proofErr w:type="spellStart"/>
-      <w:r>
-        <w:rPr>
-          <w:rFonts w:ascii="Arial" w:hAnsi="Arial" w:cs="Arial"/>
-          <w:sz w:val="24"/>
-        </w:rPr>
-        <w:t>simpleHTTPServer</w:t>
-      </w:r>
-      <w:proofErr w:type="spellEnd"/>
-      <w:r>
-        <w:rPr>
-          <w:rFonts w:ascii="Arial" w:hAnsi="Arial" w:cs="Arial"/>
-          <w:sz w:val="24"/>
-        </w:rPr>
-        <w:t xml:space="preserve"> 8000</w:t>
-      </w:r>
-    </w:p>
-    <w:p>
-      <w:pPr>
-        <w:pStyle w:val="Prrafodelista"/>
-        <w:spacing w:line="360" w:lineRule="auto"/>
-        <w:jc w:val="both"/>
-        <w:rPr>
-          <w:rFonts w:ascii="Arial" w:hAnsi="Arial" w:cs="Arial"/>
-          <w:sz w:val="24"/>
-        </w:rPr>
-      </w:pPr>
-    </w:p>
-    <w:p>
-      <w:pPr>
-        <w:pStyle w:val="Prrafodelista"/>
-        <w:spacing w:line="360" w:lineRule="auto"/>
-        <w:jc w:val="both"/>
-        <w:rPr>
-          <w:rFonts w:ascii="Arial" w:hAnsi="Arial" w:cs="Arial"/>
-          <w:sz w:val="24"/>
-        </w:rPr>
-      </w:pPr>
-      <w:r>
-        <w:rPr>
-          <w:rFonts w:ascii="Arial" w:hAnsi="Arial" w:cs="Arial"/>
-          <w:sz w:val="24"/>
-        </w:rPr>
-        <w:t xml:space="preserve">Crea un </w:t>
-      </w:r>
-      <w:proofErr w:type="spellStart"/>
-      <w:r>
-        <w:rPr>
-          <w:rFonts w:ascii="Arial" w:hAnsi="Arial" w:cs="Arial"/>
-          <w:sz w:val="24"/>
-        </w:rPr>
-        <w:t>sevidor</w:t>
-      </w:r>
-      <w:proofErr w:type="spellEnd"/>
-      <w:r>
-        <w:rPr>
-          <w:rFonts w:ascii="Arial" w:hAnsi="Arial" w:cs="Arial"/>
-          <w:sz w:val="24"/>
-        </w:rPr>
-        <w:t xml:space="preserve"> en el puerto 8000</w:t>
+        <w:t>Crear servidor con python</w:t>
+      </w:r>
+    </w:p>
+    <w:p>
+      <w:pPr>
+        <w:pStyle w:val="Prrafodelista"/>
+        <w:spacing w:line="360" w:lineRule="auto"/>
+        <w:jc w:val="both"/>
+        <w:rPr>
+          <w:rFonts w:ascii="Arial" w:hAnsi="Arial" w:cs="Arial"/>
+          <w:sz w:val="24"/>
+        </w:rPr>
+      </w:pPr>
+    </w:p>
+    <w:p>
+      <w:pPr>
+        <w:pStyle w:val="Prrafodelista"/>
+        <w:spacing w:line="360" w:lineRule="auto"/>
+        <w:jc w:val="both"/>
+        <w:rPr>
+          <w:rFonts w:ascii="Arial" w:hAnsi="Arial" w:cs="Arial"/>
+          <w:sz w:val="24"/>
+        </w:rPr>
+      </w:pPr>
+      <w:r>
+        <w:rPr>
+          <w:rFonts w:ascii="Arial" w:hAnsi="Arial" w:cs="Arial"/>
+          <w:sz w:val="24"/>
+        </w:rPr>
+        <w:t>$ python –m simpleHTTPServer 8000</w:t>
+      </w:r>
+    </w:p>
+    <w:p>
+      <w:pPr>
+        <w:pStyle w:val="Prrafodelista"/>
+        <w:spacing w:line="360" w:lineRule="auto"/>
+        <w:jc w:val="both"/>
+        <w:rPr>
+          <w:rFonts w:ascii="Arial" w:hAnsi="Arial" w:cs="Arial"/>
+          <w:sz w:val="24"/>
+        </w:rPr>
+      </w:pPr>
+    </w:p>
+    <w:p>
+      <w:pPr>
+        <w:pStyle w:val="Prrafodelista"/>
+        <w:spacing w:line="360" w:lineRule="auto"/>
+        <w:jc w:val="both"/>
+        <w:rPr>
+          <w:rFonts w:ascii="Arial" w:hAnsi="Arial" w:cs="Arial"/>
+          <w:sz w:val="24"/>
+        </w:rPr>
+      </w:pPr>
+      <w:r>
+        <w:rPr>
+          <w:rFonts w:ascii="Arial" w:hAnsi="Arial" w:cs="Arial"/>
+          <w:sz w:val="24"/>
+        </w:rPr>
+        <w:t>Crea un sevidor en el puerto 8000</w:t>
       </w:r>
     </w:p>
     <w:p>
@@ -3289,23 +2348,7 @@
           <w:rFonts w:ascii="Arial" w:hAnsi="Arial" w:cs="Arial"/>
           <w:sz w:val="24"/>
         </w:rPr>
-        <w:t xml:space="preserve">En la sección </w:t>
-      </w:r>
-      <w:proofErr w:type="spellStart"/>
-      <w:r>
-        <w:rPr>
-          <w:rFonts w:ascii="Arial" w:hAnsi="Arial" w:cs="Arial"/>
-          <w:sz w:val="24"/>
-        </w:rPr>
-        <w:t>settings</w:t>
-      </w:r>
-      <w:proofErr w:type="spellEnd"/>
-      <w:r>
-        <w:rPr>
-          <w:rFonts w:ascii="Arial" w:hAnsi="Arial" w:cs="Arial"/>
-          <w:sz w:val="24"/>
-        </w:rPr>
-        <w:t xml:space="preserve"> del repositorio puedo realizar cambios acerca del repositorio que se está trabajando.</w:t>
+        <w:t>En la sección settings del repositorio puedo realizar cambios acerca del repositorio que se está trabajando.</w:t>
       </w:r>
     </w:p>
     <w:p>
@@ -3334,43 +2377,24 @@
           <w:b/>
           <w:sz w:val="32"/>
         </w:rPr>
-        <w:t xml:space="preserve">GitHub </w:t>
-      </w:r>
-      <w:proofErr w:type="spellStart"/>
-      <w:r>
-        <w:rPr>
-          <w:rFonts w:ascii="Arial" w:hAnsi="Arial" w:cs="Arial"/>
-          <w:b/>
-          <w:sz w:val="32"/>
-        </w:rPr>
-        <w:t>Pages</w:t>
-      </w:r>
-      <w:proofErr w:type="spellEnd"/>
-    </w:p>
-    <w:p>
-      <w:pPr>
-        <w:spacing w:line="360" w:lineRule="auto"/>
-        <w:jc w:val="both"/>
-        <w:rPr>
-          <w:rFonts w:ascii="Arial" w:hAnsi="Arial" w:cs="Arial"/>
-          <w:sz w:val="24"/>
-        </w:rPr>
-      </w:pPr>
-      <w:proofErr w:type="spellStart"/>
-      <w:r>
-        <w:rPr>
-          <w:rFonts w:ascii="Arial" w:hAnsi="Arial" w:cs="Arial"/>
-          <w:sz w:val="24"/>
-        </w:rPr>
-        <w:t>Permité</w:t>
-      </w:r>
-      <w:proofErr w:type="spellEnd"/>
-      <w:r>
-        <w:rPr>
-          <w:rFonts w:ascii="Arial" w:hAnsi="Arial" w:cs="Arial"/>
-          <w:sz w:val="24"/>
-        </w:rPr>
-        <w:t xml:space="preserve"> guardar páginas estáticas</w:t>
+        <w:t>GitHub Pages</w:t>
+      </w:r>
+    </w:p>
+    <w:p>
+      <w:pPr>
+        <w:spacing w:line="360" w:lineRule="auto"/>
+        <w:jc w:val="both"/>
+        <w:rPr>
+          <w:rFonts w:ascii="Arial" w:hAnsi="Arial" w:cs="Arial"/>
+          <w:sz w:val="24"/>
+        </w:rPr>
+      </w:pPr>
+      <w:r>
+        <w:rPr>
+          <w:rFonts w:ascii="Arial" w:hAnsi="Arial" w:cs="Arial"/>
+          <w:sz w:val="24"/>
+        </w:rPr>
+        <w:t>Permité guardar páginas estáticas</w:t>
       </w:r>
       <w:r>
         <w:rPr>
@@ -3622,7 +2646,6 @@
           <w:sz w:val="32"/>
         </w:rPr>
       </w:pPr>
-      <w:proofErr w:type="spellStart"/>
       <w:r>
         <w:rPr>
           <w:rFonts w:ascii="Arial" w:hAnsi="Arial" w:cs="Arial"/>
@@ -3631,7 +2654,6 @@
         </w:rPr>
         <w:t>Releases</w:t>
       </w:r>
-      <w:proofErr w:type="spellEnd"/>
     </w:p>
     <w:p>
       <w:pPr>
@@ -3670,7 +2692,6 @@
           <w:sz w:val="32"/>
         </w:rPr>
       </w:pPr>
-      <w:proofErr w:type="spellStart"/>
       <w:r>
         <w:rPr>
           <w:rFonts w:ascii="Arial" w:hAnsi="Arial" w:cs="Arial"/>
@@ -3679,39 +2700,22 @@
         </w:rPr>
         <w:t>Gits</w:t>
       </w:r>
-      <w:proofErr w:type="spellEnd"/>
-    </w:p>
-    <w:p>
-      <w:pPr>
-        <w:spacing w:line="360" w:lineRule="auto"/>
-        <w:jc w:val="both"/>
-        <w:rPr>
-          <w:rFonts w:ascii="Arial" w:hAnsi="Arial" w:cs="Arial"/>
-          <w:sz w:val="24"/>
-        </w:rPr>
-      </w:pPr>
-      <w:r>
-        <w:rPr>
-          <w:rFonts w:ascii="Arial" w:hAnsi="Arial" w:cs="Arial"/>
-          <w:sz w:val="24"/>
-        </w:rPr>
-        <w:t xml:space="preserve">Permite crear </w:t>
-      </w:r>
-      <w:proofErr w:type="spellStart"/>
-      <w:r>
-        <w:rPr>
-          <w:rFonts w:ascii="Arial" w:hAnsi="Arial" w:cs="Arial"/>
-          <w:sz w:val="24"/>
-        </w:rPr>
-        <w:t>snipets</w:t>
-      </w:r>
-      <w:proofErr w:type="spellEnd"/>
-      <w:r>
-        <w:rPr>
-          <w:rFonts w:ascii="Arial" w:hAnsi="Arial" w:cs="Arial"/>
-          <w:sz w:val="24"/>
-        </w:rPr>
-        <w:t xml:space="preserve"> de código para compartir con otras personas</w:t>
+    </w:p>
+    <w:p>
+      <w:pPr>
+        <w:spacing w:line="360" w:lineRule="auto"/>
+        <w:jc w:val="both"/>
+        <w:rPr>
+          <w:rFonts w:ascii="Arial" w:hAnsi="Arial" w:cs="Arial"/>
+          <w:sz w:val="24"/>
+        </w:rPr>
+      </w:pPr>
+      <w:r>
+        <w:rPr>
+          <w:rFonts w:ascii="Arial" w:hAnsi="Arial" w:cs="Arial"/>
+          <w:sz w:val="24"/>
+        </w:rPr>
+        <w:t>Permite crear snipets de código para compartir con otras personas</w:t>
       </w:r>
     </w:p>
     <w:p>
@@ -3784,23 +2788,7 @@
           <w:rFonts w:ascii="Arial" w:hAnsi="Arial" w:cs="Arial"/>
           <w:sz w:val="24"/>
         </w:rPr>
-        <w:t xml:space="preserve">Git LFS </w:t>
-      </w:r>
-      <w:proofErr w:type="spellStart"/>
-      <w:r>
-        <w:rPr>
-          <w:rFonts w:ascii="Arial" w:hAnsi="Arial" w:cs="Arial"/>
-          <w:sz w:val="24"/>
-        </w:rPr>
-        <w:t>Large</w:t>
-      </w:r>
-      <w:proofErr w:type="spellEnd"/>
-      <w:r>
-        <w:rPr>
-          <w:rFonts w:ascii="Arial" w:hAnsi="Arial" w:cs="Arial"/>
-          <w:sz w:val="24"/>
-        </w:rPr>
-        <w:t xml:space="preserve"> File Storage</w:t>
+        <w:t>Git LFS Large File Storage</w:t>
       </w:r>
     </w:p>
     <w:p>
@@ -3866,101 +2854,43 @@
           <w:sz w:val="24"/>
           <w:lang w:val="en-US"/>
         </w:rPr>
-        <w:t xml:space="preserve">$ </w:t>
-      </w:r>
-      <w:proofErr w:type="spellStart"/>
-      <w:proofErr w:type="gramStart"/>
-      <w:r>
+        <w:t>$ mkdir &lt;folder name&gt;  -&gt; This comand create a new folder</w:t>
+      </w:r>
+    </w:p>
+    <w:p>
+      <w:pPr>
+        <w:jc w:val="both"/>
         <w:rPr>
           <w:rFonts w:ascii="Arial" w:hAnsi="Arial" w:cs="Arial"/>
           <w:sz w:val="24"/>
           <w:lang w:val="en-US"/>
         </w:rPr>
-        <w:t>mkdir</w:t>
-      </w:r>
-      <w:proofErr w:type="spellEnd"/>
-      <w:proofErr w:type="gramEnd"/>
+      </w:pPr>
       <w:r>
         <w:rPr>
           <w:rFonts w:ascii="Arial" w:hAnsi="Arial" w:cs="Arial"/>
           <w:sz w:val="24"/>
           <w:lang w:val="en-US"/>
         </w:rPr>
-        <w:t xml:space="preserve"> &lt;folder name&gt;  -&gt; This </w:t>
-      </w:r>
-      <w:proofErr w:type="spellStart"/>
-      <w:r>
+        <w:t>$  &gt; nota.txt    -&gt; To create a new file</w:t>
+      </w:r>
+    </w:p>
+    <w:p>
+      <w:pPr>
+        <w:jc w:val="both"/>
         <w:rPr>
           <w:rFonts w:ascii="Arial" w:hAnsi="Arial" w:cs="Arial"/>
           <w:sz w:val="24"/>
           <w:lang w:val="en-US"/>
         </w:rPr>
-        <w:t>comand</w:t>
-      </w:r>
-      <w:proofErr w:type="spellEnd"/>
+      </w:pPr>
       <w:r>
         <w:rPr>
           <w:rFonts w:ascii="Arial" w:hAnsi="Arial" w:cs="Arial"/>
           <w:sz w:val="24"/>
           <w:lang w:val="en-US"/>
         </w:rPr>
-        <w:t xml:space="preserve"> create a new folder</w:t>
-      </w:r>
-    </w:p>
-    <w:p>
-      <w:pPr>
-        <w:jc w:val="both"/>
-        <w:rPr>
-          <w:rFonts w:ascii="Arial" w:hAnsi="Arial" w:cs="Arial"/>
-          <w:sz w:val="24"/>
-          <w:lang w:val="en-US"/>
-        </w:rPr>
-      </w:pPr>
-      <w:proofErr w:type="gramStart"/>
-      <w:r>
-        <w:rPr>
-          <w:rFonts w:ascii="Arial" w:hAnsi="Arial" w:cs="Arial"/>
-          <w:sz w:val="24"/>
-          <w:lang w:val="en-US"/>
-        </w:rPr>
-        <w:t>$  &gt;</w:t>
-      </w:r>
-      <w:proofErr w:type="gramEnd"/>
-      <w:r>
-        <w:rPr>
-          <w:rFonts w:ascii="Arial" w:hAnsi="Arial" w:cs="Arial"/>
-          <w:sz w:val="24"/>
-          <w:lang w:val="en-US"/>
-        </w:rPr>
-        <w:t xml:space="preserve"> nota.txt    -&gt; To create a new file</w:t>
-      </w:r>
-    </w:p>
-    <w:p>
-      <w:pPr>
-        <w:jc w:val="both"/>
-        <w:rPr>
-          <w:rFonts w:ascii="Arial" w:hAnsi="Arial" w:cs="Arial"/>
-          <w:sz w:val="24"/>
-          <w:lang w:val="en-US"/>
-        </w:rPr>
-      </w:pPr>
-      <w:proofErr w:type="gramStart"/>
-      <w:r>
-        <w:rPr>
-          <w:rFonts w:ascii="Arial" w:hAnsi="Arial" w:cs="Arial"/>
-          <w:sz w:val="24"/>
-          <w:lang w:val="en-US"/>
-        </w:rPr>
-        <w:t>$  start</w:t>
-      </w:r>
-      <w:proofErr w:type="gramEnd"/>
-      <w:r>
-        <w:rPr>
-          <w:rFonts w:ascii="Arial" w:hAnsi="Arial" w:cs="Arial"/>
-          <w:sz w:val="24"/>
-          <w:lang w:val="en-US"/>
-        </w:rPr>
-        <w:t xml:space="preserve"> nota.txt   -&gt;  To open an file, in this case in Note Pad</w:t>
+        <w:t>$  start nota.txt   -&gt;  To open an file, in this case in Note Pad</w:t>
       </w:r>
     </w:p>
     <w:p>
@@ -4024,43 +2954,7 @@
           <w:sz w:val="24"/>
           <w:lang w:val="en-US"/>
         </w:rPr>
-        <w:t xml:space="preserve">$ </w:t>
-      </w:r>
-      <w:proofErr w:type="gramStart"/>
-      <w:r>
-        <w:rPr>
-          <w:rFonts w:ascii="Arial" w:hAnsi="Arial" w:cs="Arial"/>
-          <w:sz w:val="24"/>
-          <w:lang w:val="en-US"/>
-        </w:rPr>
-        <w:t>git</w:t>
-      </w:r>
-      <w:proofErr w:type="gramEnd"/>
-      <w:r>
-        <w:rPr>
-          <w:rFonts w:ascii="Arial" w:hAnsi="Arial" w:cs="Arial"/>
-          <w:sz w:val="24"/>
-          <w:lang w:val="en-US"/>
-        </w:rPr>
-        <w:t xml:space="preserve"> </w:t>
-      </w:r>
-      <w:proofErr w:type="spellStart"/>
-      <w:r>
-        <w:rPr>
-          <w:rFonts w:ascii="Arial" w:hAnsi="Arial" w:cs="Arial"/>
-          <w:sz w:val="24"/>
-          <w:lang w:val="en-US"/>
-        </w:rPr>
-        <w:t>rm</w:t>
-      </w:r>
-      <w:proofErr w:type="spellEnd"/>
-      <w:r>
-        <w:rPr>
-          <w:rFonts w:ascii="Arial" w:hAnsi="Arial" w:cs="Arial"/>
-          <w:sz w:val="24"/>
-          <w:lang w:val="en-US"/>
-        </w:rPr>
-        <w:t xml:space="preserve"> &lt;file&gt;</w:t>
+        <w:t>$ git rm &lt;file&gt;</w:t>
       </w:r>
     </w:p>
     <w:p>
@@ -4114,43 +3008,7 @@
           <w:sz w:val="24"/>
           <w:lang w:val="en-US"/>
         </w:rPr>
-        <w:t xml:space="preserve">$ </w:t>
-      </w:r>
-      <w:proofErr w:type="gramStart"/>
-      <w:r>
-        <w:rPr>
-          <w:rFonts w:ascii="Arial" w:hAnsi="Arial" w:cs="Arial"/>
-          <w:sz w:val="24"/>
-          <w:lang w:val="en-US"/>
-        </w:rPr>
-        <w:t>git</w:t>
-      </w:r>
-      <w:proofErr w:type="gramEnd"/>
-      <w:r>
-        <w:rPr>
-          <w:rFonts w:ascii="Arial" w:hAnsi="Arial" w:cs="Arial"/>
-          <w:sz w:val="24"/>
-          <w:lang w:val="en-US"/>
-        </w:rPr>
-        <w:t xml:space="preserve"> </w:t>
-      </w:r>
-      <w:proofErr w:type="spellStart"/>
-      <w:r>
-        <w:rPr>
-          <w:rFonts w:ascii="Arial" w:hAnsi="Arial" w:cs="Arial"/>
-          <w:sz w:val="24"/>
-          <w:lang w:val="en-US"/>
-        </w:rPr>
-        <w:t>rm</w:t>
-      </w:r>
-      <w:proofErr w:type="spellEnd"/>
-      <w:r>
-        <w:rPr>
-          <w:rFonts w:ascii="Arial" w:hAnsi="Arial" w:cs="Arial"/>
-          <w:sz w:val="24"/>
-          <w:lang w:val="en-US"/>
-        </w:rPr>
-        <w:t xml:space="preserve"> -r &lt;folder&gt;</w:t>
+        <w:t>$ git rm -r &lt;folder&gt;</w:t>
       </w:r>
     </w:p>
     <w:p>

</xml_diff>